<commit_message>
Lesson 03 - Laying the foundation
</commit_message>
<xml_diff>
--- a/Namaste React.docx
+++ b/Namaste React.docx
@@ -2627,12 +2627,626 @@
     <w:p>
       <w:pPr>
         <w:rPr>
+          <w:sz w:val="28"/>
+          <w:szCs w:val="28"/>
+        </w:rPr>
+      </w:pPr>
+      <w:r>
+        <w:rPr>
           <w:b/>
           <w:bCs/>
           <w:sz w:val="28"/>
           <w:szCs w:val="28"/>
         </w:rPr>
-      </w:pPr>
+        <w:t>Lesson 03 – Laying the foundation.</w:t>
+      </w:r>
+    </w:p>
+    <w:p>
+      <w:pPr>
+        <w:pStyle w:val="ListParagraph"/>
+        <w:numPr>
+          <w:ilvl w:val="0"/>
+          <w:numId w:val="3"/>
+        </w:numPr>
+        <w:rPr>
+          <w:sz w:val="28"/>
+          <w:szCs w:val="28"/>
+        </w:rPr>
+      </w:pPr>
+      <w:r>
+        <w:rPr>
+          <w:sz w:val="28"/>
+          <w:szCs w:val="28"/>
+        </w:rPr>
+        <w:t>Instead of using npx parcel file name we will be using scripts.</w:t>
+      </w:r>
+    </w:p>
+    <w:p>
+      <w:pPr>
+        <w:pStyle w:val="ListParagraph"/>
+        <w:numPr>
+          <w:ilvl w:val="0"/>
+          <w:numId w:val="3"/>
+        </w:numPr>
+        <w:rPr>
+          <w:sz w:val="28"/>
+          <w:szCs w:val="28"/>
+        </w:rPr>
+      </w:pPr>
+      <w:r>
+        <w:rPr>
+          <w:sz w:val="28"/>
+          <w:szCs w:val="28"/>
+        </w:rPr>
+        <w:t xml:space="preserve">In package.json under the scripts object we add start key and value will be parcel index.html </w:t>
+      </w:r>
+    </w:p>
+    <w:p>
+      <w:pPr>
+        <w:pStyle w:val="ListParagraph"/>
+        <w:numPr>
+          <w:ilvl w:val="0"/>
+          <w:numId w:val="3"/>
+        </w:numPr>
+        <w:rPr>
+          <w:sz w:val="28"/>
+          <w:szCs w:val="28"/>
+        </w:rPr>
+      </w:pPr>
+      <w:r>
+        <w:rPr>
+          <w:sz w:val="28"/>
+          <w:szCs w:val="28"/>
+        </w:rPr>
+        <w:t xml:space="preserve">Now to start our application we will do </w:t>
+      </w:r>
+      <w:r>
+        <w:rPr>
+          <w:sz w:val="28"/>
+          <w:szCs w:val="28"/>
+        </w:rPr>
+        <w:t xml:space="preserve">npm run start OR </w:t>
+      </w:r>
+      <w:r>
+        <w:rPr>
+          <w:sz w:val="28"/>
+          <w:szCs w:val="28"/>
+        </w:rPr>
+        <w:t xml:space="preserve">npm </w:t>
+      </w:r>
+      <w:r>
+        <w:rPr>
+          <w:sz w:val="28"/>
+          <w:szCs w:val="28"/>
+        </w:rPr>
+        <w:t>start.</w:t>
+      </w:r>
+    </w:p>
+    <w:p>
+      <w:pPr>
+        <w:pStyle w:val="ListParagraph"/>
+        <w:numPr>
+          <w:ilvl w:val="0"/>
+          <w:numId w:val="3"/>
+        </w:numPr>
+        <w:rPr>
+          <w:sz w:val="28"/>
+          <w:szCs w:val="28"/>
+        </w:rPr>
+      </w:pPr>
+      <w:r>
+        <w:rPr>
+          <w:sz w:val="28"/>
+          <w:szCs w:val="28"/>
+        </w:rPr>
+        <w:t xml:space="preserve">Creating headings, paragraphs using createElement is difficult and it might get confusing and messy as we write huge code. </w:t>
+      </w:r>
+    </w:p>
+    <w:p>
+      <w:pPr>
+        <w:pStyle w:val="ListParagraph"/>
+        <w:numPr>
+          <w:ilvl w:val="0"/>
+          <w:numId w:val="3"/>
+        </w:numPr>
+        <w:rPr>
+          <w:sz w:val="28"/>
+          <w:szCs w:val="28"/>
+        </w:rPr>
+      </w:pPr>
+      <w:r>
+        <w:rPr>
+          <w:sz w:val="28"/>
+          <w:szCs w:val="28"/>
+        </w:rPr>
+        <w:t xml:space="preserve">So Facebook community created something called JSX. JSX is not part of React </w:t>
+      </w:r>
+      <w:r>
+        <w:rPr>
+          <w:sz w:val="28"/>
+          <w:szCs w:val="28"/>
+        </w:rPr>
+        <w:t>both</w:t>
+      </w:r>
+      <w:r>
+        <w:rPr>
+          <w:sz w:val="28"/>
+          <w:szCs w:val="28"/>
+        </w:rPr>
+        <w:t xml:space="preserve"> are different. We can build react without JSX as well. To make our life easier we use JSX.</w:t>
+      </w:r>
+    </w:p>
+    <w:p>
+      <w:pPr>
+        <w:pStyle w:val="ListParagraph"/>
+        <w:numPr>
+          <w:ilvl w:val="0"/>
+          <w:numId w:val="3"/>
+        </w:numPr>
+        <w:rPr>
+          <w:sz w:val="28"/>
+          <w:szCs w:val="28"/>
+        </w:rPr>
+      </w:pPr>
+      <w:r>
+        <w:rPr>
+          <w:sz w:val="28"/>
+          <w:szCs w:val="28"/>
+        </w:rPr>
+        <w:lastRenderedPageBreak/>
+        <w:t>JSX is a convention where we merge HTML and JS together.</w:t>
+      </w:r>
+    </w:p>
+    <w:p>
+      <w:pPr>
+        <w:pStyle w:val="ListParagraph"/>
+        <w:numPr>
+          <w:ilvl w:val="0"/>
+          <w:numId w:val="3"/>
+        </w:numPr>
+        <w:rPr>
+          <w:sz w:val="28"/>
+          <w:szCs w:val="28"/>
+        </w:rPr>
+      </w:pPr>
+      <w:r>
+        <w:rPr>
+          <w:sz w:val="28"/>
+          <w:szCs w:val="28"/>
+        </w:rPr>
+        <w:t>JSX is not HTML inside JavaScript.</w:t>
+      </w:r>
+    </w:p>
+    <w:p>
+      <w:pPr>
+        <w:pStyle w:val="ListParagraph"/>
+        <w:numPr>
+          <w:ilvl w:val="0"/>
+          <w:numId w:val="3"/>
+        </w:numPr>
+        <w:rPr>
+          <w:sz w:val="28"/>
+          <w:szCs w:val="28"/>
+        </w:rPr>
+      </w:pPr>
+      <w:r>
+        <w:rPr>
+          <w:sz w:val="28"/>
+          <w:szCs w:val="28"/>
+        </w:rPr>
+        <w:t>JSX is HTML like syntax.</w:t>
+      </w:r>
+    </w:p>
+    <w:p>
+      <w:pPr>
+        <w:pStyle w:val="ListParagraph"/>
+        <w:numPr>
+          <w:ilvl w:val="0"/>
+          <w:numId w:val="3"/>
+        </w:numPr>
+        <w:rPr>
+          <w:sz w:val="28"/>
+          <w:szCs w:val="28"/>
+        </w:rPr>
+      </w:pPr>
+      <w:r>
+        <w:rPr>
+          <w:sz w:val="28"/>
+          <w:szCs w:val="28"/>
+        </w:rPr>
+        <w:t>Browsers do not understand JSX it will give an error but when we run our code with JSX there is no error that we see because parcel takes care of it behind the scenes. The code is transpiled before it goes to JS engine.</w:t>
+      </w:r>
+    </w:p>
+    <w:p>
+      <w:pPr>
+        <w:pStyle w:val="ListParagraph"/>
+        <w:numPr>
+          <w:ilvl w:val="0"/>
+          <w:numId w:val="3"/>
+        </w:numPr>
+        <w:rPr>
+          <w:sz w:val="28"/>
+          <w:szCs w:val="28"/>
+        </w:rPr>
+      </w:pPr>
+      <w:r>
+        <w:rPr>
+          <w:sz w:val="28"/>
+          <w:szCs w:val="28"/>
+        </w:rPr>
+        <w:t xml:space="preserve"> Parcel alone is not doing the transpilation. Babel does it. </w:t>
+      </w:r>
+    </w:p>
+    <w:p>
+      <w:pPr>
+        <w:pStyle w:val="ListParagraph"/>
+        <w:numPr>
+          <w:ilvl w:val="0"/>
+          <w:numId w:val="3"/>
+        </w:numPr>
+        <w:rPr>
+          <w:sz w:val="28"/>
+          <w:szCs w:val="28"/>
+        </w:rPr>
+      </w:pPr>
+      <w:r>
+        <w:rPr>
+          <w:sz w:val="28"/>
+          <w:szCs w:val="28"/>
+        </w:rPr>
+        <w:t xml:space="preserve"> </w:t>
+      </w:r>
+      <w:r>
+        <w:rPr>
+          <w:sz w:val="28"/>
+          <w:szCs w:val="28"/>
+        </w:rPr>
+        <w:t>Babel is not developed by Facebook.</w:t>
+      </w:r>
+    </w:p>
+    <w:p>
+      <w:pPr>
+        <w:pStyle w:val="ListParagraph"/>
+        <w:numPr>
+          <w:ilvl w:val="0"/>
+          <w:numId w:val="3"/>
+        </w:numPr>
+        <w:rPr>
+          <w:sz w:val="28"/>
+          <w:szCs w:val="28"/>
+        </w:rPr>
+      </w:pPr>
+      <w:r>
+        <w:rPr>
+          <w:sz w:val="28"/>
+          <w:szCs w:val="28"/>
+        </w:rPr>
+        <w:t xml:space="preserve"> Some browsers do not understand ES6 and babel transpiles the code for the older browsers to understand the code.</w:t>
+      </w:r>
+    </w:p>
+    <w:p>
+      <w:pPr>
+        <w:pStyle w:val="ListParagraph"/>
+        <w:numPr>
+          <w:ilvl w:val="0"/>
+          <w:numId w:val="3"/>
+        </w:numPr>
+        <w:rPr>
+          <w:sz w:val="28"/>
+          <w:szCs w:val="28"/>
+        </w:rPr>
+      </w:pPr>
+      <w:r>
+        <w:rPr>
+          <w:sz w:val="28"/>
+          <w:szCs w:val="28"/>
+        </w:rPr>
+        <w:t>In JSX, if we wish to give class then we use className instead of class</w:t>
+      </w:r>
+      <w:r>
+        <w:rPr>
+          <w:sz w:val="28"/>
+          <w:szCs w:val="28"/>
+        </w:rPr>
+        <w:t>.</w:t>
+      </w:r>
+    </w:p>
+    <w:p>
+      <w:pPr>
+        <w:pStyle w:val="ListParagraph"/>
+        <w:numPr>
+          <w:ilvl w:val="0"/>
+          <w:numId w:val="3"/>
+        </w:numPr>
+        <w:rPr>
+          <w:sz w:val="28"/>
+          <w:szCs w:val="28"/>
+        </w:rPr>
+      </w:pPr>
+      <w:r>
+        <w:rPr>
+          <w:sz w:val="28"/>
+          <w:szCs w:val="28"/>
+        </w:rPr>
+        <w:t xml:space="preserve">Attributes are written using </w:t>
+      </w:r>
+      <w:r>
+        <w:rPr>
+          <w:sz w:val="28"/>
+          <w:szCs w:val="28"/>
+        </w:rPr>
+        <w:t>camelCase.</w:t>
+      </w:r>
+    </w:p>
+    <w:p>
+      <w:pPr>
+        <w:pStyle w:val="ListParagraph"/>
+        <w:numPr>
+          <w:ilvl w:val="0"/>
+          <w:numId w:val="3"/>
+        </w:numPr>
+        <w:rPr>
+          <w:sz w:val="28"/>
+          <w:szCs w:val="28"/>
+        </w:rPr>
+      </w:pPr>
+      <w:r>
+        <w:rPr>
+          <w:sz w:val="28"/>
+          <w:szCs w:val="28"/>
+        </w:rPr>
+        <w:t xml:space="preserve">Multiple lines should be wrapped in </w:t>
+      </w:r>
+      <w:r>
+        <w:rPr>
+          <w:sz w:val="28"/>
+          <w:szCs w:val="28"/>
+        </w:rPr>
+        <w:t>parentheses</w:t>
+      </w:r>
+      <w:r>
+        <w:rPr>
+          <w:sz w:val="28"/>
+          <w:szCs w:val="28"/>
+        </w:rPr>
+        <w:t>.</w:t>
+      </w:r>
+    </w:p>
+    <w:p>
+      <w:pPr>
+        <w:pStyle w:val="ListParagraph"/>
+        <w:numPr>
+          <w:ilvl w:val="0"/>
+          <w:numId w:val="3"/>
+        </w:numPr>
+        <w:rPr>
+          <w:sz w:val="28"/>
+          <w:szCs w:val="28"/>
+        </w:rPr>
+      </w:pPr>
+      <w:r>
+        <w:rPr>
+          <w:sz w:val="28"/>
+          <w:szCs w:val="28"/>
+        </w:rPr>
+        <w:t xml:space="preserve"> React Components</w:t>
+      </w:r>
+    </w:p>
+    <w:p>
+      <w:pPr>
+        <w:pStyle w:val="ListParagraph"/>
+        <w:numPr>
+          <w:ilvl w:val="1"/>
+          <w:numId w:val="3"/>
+        </w:numPr>
+        <w:rPr>
+          <w:sz w:val="28"/>
+          <w:szCs w:val="28"/>
+        </w:rPr>
+      </w:pPr>
+      <w:r>
+        <w:rPr>
+          <w:sz w:val="28"/>
+          <w:szCs w:val="28"/>
+        </w:rPr>
+        <w:t>Everything in react is  a component. Header, Footer, Body etc.</w:t>
+      </w:r>
+    </w:p>
+    <w:p>
+      <w:pPr>
+        <w:pStyle w:val="ListParagraph"/>
+        <w:numPr>
+          <w:ilvl w:val="1"/>
+          <w:numId w:val="3"/>
+        </w:numPr>
+        <w:rPr>
+          <w:sz w:val="28"/>
+          <w:szCs w:val="28"/>
+        </w:rPr>
+      </w:pPr>
+      <w:r>
+        <w:rPr>
+          <w:sz w:val="28"/>
+          <w:szCs w:val="28"/>
+        </w:rPr>
+        <w:t>Two types of components – Classed based</w:t>
+      </w:r>
+      <w:r>
+        <w:rPr>
+          <w:sz w:val="28"/>
+          <w:szCs w:val="28"/>
+        </w:rPr>
+        <w:t>(Old way)</w:t>
+      </w:r>
+      <w:r>
+        <w:rPr>
+          <w:sz w:val="28"/>
+          <w:szCs w:val="28"/>
+        </w:rPr>
+        <w:t xml:space="preserve"> and Functional</w:t>
+      </w:r>
+      <w:r>
+        <w:rPr>
+          <w:sz w:val="28"/>
+          <w:szCs w:val="28"/>
+        </w:rPr>
+        <w:t>(New way)</w:t>
+      </w:r>
+    </w:p>
+    <w:p>
+      <w:pPr>
+        <w:pStyle w:val="ListParagraph"/>
+        <w:numPr>
+          <w:ilvl w:val="0"/>
+          <w:numId w:val="3"/>
+        </w:numPr>
+        <w:rPr>
+          <w:sz w:val="28"/>
+          <w:szCs w:val="28"/>
+        </w:rPr>
+      </w:pPr>
+      <w:r>
+        <w:rPr>
+          <w:sz w:val="28"/>
+          <w:szCs w:val="28"/>
+        </w:rPr>
+        <w:t xml:space="preserve"> </w:t>
+      </w:r>
+      <w:r>
+        <w:rPr>
+          <w:sz w:val="28"/>
+          <w:szCs w:val="28"/>
+        </w:rPr>
+        <w:t>Functional component is just a JavaScript function.</w:t>
+      </w:r>
+      <w:r>
+        <w:rPr>
+          <w:sz w:val="28"/>
+          <w:szCs w:val="28"/>
+        </w:rPr>
+        <w:t xml:space="preserve"> This basically returns a JSX </w:t>
+      </w:r>
+    </w:p>
+    <w:p>
+      <w:pPr>
+        <w:pStyle w:val="ListParagraph"/>
+        <w:numPr>
+          <w:ilvl w:val="0"/>
+          <w:numId w:val="3"/>
+        </w:numPr>
+        <w:rPr>
+          <w:sz w:val="28"/>
+          <w:szCs w:val="28"/>
+        </w:rPr>
+      </w:pPr>
+      <w:r>
+        <w:rPr>
+          <w:sz w:val="28"/>
+          <w:szCs w:val="28"/>
+        </w:rPr>
+        <w:t>We cannot directly render our component using the render function. We will have to use &lt;HeadingComponent /&gt;</w:t>
+      </w:r>
+    </w:p>
+    <w:p>
+      <w:pPr>
+        <w:pStyle w:val="ListParagraph"/>
+        <w:numPr>
+          <w:ilvl w:val="0"/>
+          <w:numId w:val="3"/>
+        </w:numPr>
+        <w:rPr>
+          <w:sz w:val="28"/>
+          <w:szCs w:val="28"/>
+        </w:rPr>
+      </w:pPr>
+      <w:r>
+        <w:rPr>
+          <w:sz w:val="28"/>
+          <w:szCs w:val="28"/>
+        </w:rPr>
+        <w:t xml:space="preserve">Component composition – Placing a component inside a </w:t>
+      </w:r>
+      <w:r>
+        <w:rPr>
+          <w:sz w:val="28"/>
+          <w:szCs w:val="28"/>
+        </w:rPr>
+        <w:t>component.</w:t>
+      </w:r>
+      <w:r>
+        <w:rPr>
+          <w:sz w:val="28"/>
+          <w:szCs w:val="28"/>
+        </w:rPr>
+        <w:t xml:space="preserve"> </w:t>
+      </w:r>
+    </w:p>
+    <w:p>
+      <w:pPr>
+        <w:pStyle w:val="ListParagraph"/>
+        <w:numPr>
+          <w:ilvl w:val="0"/>
+          <w:numId w:val="3"/>
+        </w:numPr>
+        <w:rPr>
+          <w:sz w:val="28"/>
+          <w:szCs w:val="28"/>
+        </w:rPr>
+      </w:pPr>
+      <w:r>
+        <w:rPr>
+          <w:sz w:val="28"/>
+          <w:szCs w:val="28"/>
+        </w:rPr>
+        <w:t>If we would like to execute any JS expressions inside a function then we use {}. Example {title} or {100+100}</w:t>
+      </w:r>
+    </w:p>
+    <w:p>
+      <w:pPr>
+        <w:pStyle w:val="ListParagraph"/>
+        <w:numPr>
+          <w:ilvl w:val="0"/>
+          <w:numId w:val="3"/>
+        </w:numPr>
+        <w:rPr>
+          <w:sz w:val="28"/>
+          <w:szCs w:val="28"/>
+        </w:rPr>
+      </w:pPr>
+      <w:r>
+        <w:rPr>
+          <w:sz w:val="28"/>
+          <w:szCs w:val="28"/>
+        </w:rPr>
+        <w:t xml:space="preserve"> JSX takes care of cross-site scripting attacks.</w:t>
+      </w:r>
+    </w:p>
+    <w:p>
+      <w:pPr>
+        <w:pStyle w:val="ListParagraph"/>
+        <w:numPr>
+          <w:ilvl w:val="0"/>
+          <w:numId w:val="3"/>
+        </w:numPr>
+        <w:rPr>
+          <w:sz w:val="28"/>
+          <w:szCs w:val="28"/>
+        </w:rPr>
+      </w:pPr>
+      <w:r>
+        <w:rPr>
+          <w:sz w:val="28"/>
+          <w:szCs w:val="28"/>
+        </w:rPr>
+        <w:t xml:space="preserve"> Code is readable because we write JSX and JSX is not react</w:t>
+      </w:r>
+      <w:r>
+        <w:rPr>
+          <w:sz w:val="28"/>
+          <w:szCs w:val="28"/>
+        </w:rPr>
+        <w:t>.</w:t>
+      </w:r>
     </w:p>
     <w:p>
       <w:pPr>
@@ -3110,7 +3724,15 @@
           <w:sz w:val="28"/>
           <w:szCs w:val="28"/>
         </w:rPr>
-        <w:t xml:space="preserve">Geographic Distribution - These servers, often referred to as "edge servers" or "nodes," are strategically placed in data centers across different cities or countries. This geographical distribution helps reduce the physical distance between a user and the server, which can significantly improve load times. </w:t>
+        <w:t xml:space="preserve">Geographic Distribution - These servers, often referred to as "edge servers" or "nodes," are strategically placed in data centers across different cities or countries. This geographical distribution helps </w:t>
+      </w:r>
+      <w:r>
+        <w:rPr>
+          <w:sz w:val="28"/>
+          <w:szCs w:val="28"/>
+        </w:rPr>
+        <w:lastRenderedPageBreak/>
+        <w:t xml:space="preserve">reduce the physical distance between a user and the server, which can significantly improve load times. </w:t>
       </w:r>
     </w:p>
     <w:p>
@@ -3130,7 +3752,6 @@
           <w:sz w:val="28"/>
           <w:szCs w:val="28"/>
         </w:rPr>
-        <w:lastRenderedPageBreak/>
         <w:t xml:space="preserve">Request Routing - When a user tries to access a piece of content, the request is automatically routed to the nearest CDN server rather than the original server where the website is hosted. </w:t>
       </w:r>
     </w:p>
@@ -3287,6 +3908,92 @@
 <file path=word/numbering.xml><?xml version="1.0" encoding="utf-8"?>
 <w:numbering xmlns:wpc="http://schemas.microsoft.com/office/word/2010/wordprocessingCanvas" xmlns:cx="http://schemas.microsoft.com/office/drawing/2014/chartex" xmlns:cx1="http://schemas.microsoft.com/office/drawing/2015/9/8/chartex" xmlns:cx2="http://schemas.microsoft.com/office/drawing/2015/10/21/chartex" xmlns:cx3="http://schemas.microsoft.com/office/drawing/2016/5/9/chartex" xmlns:cx4="http://schemas.microsoft.com/office/drawing/2016/5/10/chartex" xmlns:cx5="http://schemas.microsoft.com/office/drawing/2016/5/11/chartex" xmlns:cx6="http://schemas.microsoft.com/office/drawing/2016/5/12/chartex" xmlns:cx7="http://schemas.microsoft.com/office/drawing/2016/5/13/chartex" xmlns:cx8="http://schemas.microsoft.com/office/drawing/2016/5/14/chartex" xmlns:mc="http://schemas.openxmlformats.org/markup-compatibility/2006" xmlns:aink="http://schemas.microsoft.com/office/drawing/2016/ink" xmlns:am3d="http://schemas.microsoft.com/office/drawing/2017/model3d" xmlns:o="urn:schemas-microsoft-com:office:office" xmlns:oel="http://schemas.microsoft.com/office/2019/extlst" xmlns:r="http://schemas.openxmlformats.org/officeDocument/2006/relationships" xmlns:m="http://schemas.openxmlformats.org/officeDocument/2006/math" xmlns:v="urn:schemas-microsoft-com:vml" xmlns:wp14="http://schemas.microsoft.com/office/word/2010/wordprocessingDrawing" xmlns:wp="http://schemas.openxmlformats.org/drawingml/2006/wordprocessingDrawing" xmlns:w10="urn:schemas-microsoft-com:office:word" xmlns:w="http://schemas.openxmlformats.org/wordprocessingml/2006/main" xmlns:w14="http://schemas.microsoft.com/office/word/2010/wordml" xmlns:w15="http://schemas.microsoft.com/office/word/2012/wordml" xmlns:w16cex="http://schemas.microsoft.com/office/word/2018/wordml/cex" xmlns:w16cid="http://schemas.microsoft.com/office/word/2016/wordml/cid" xmlns:w16="http://schemas.microsoft.com/office/word/2018/wordml" xmlns:w16sdtdh="http://schemas.microsoft.com/office/word/2020/wordml/sdtdatahash" xmlns:w16se="http://schemas.microsoft.com/office/word/2015/wordml/symex" xmlns:wpg="http://schemas.microsoft.com/office/word/2010/wordprocessingGroup" xmlns:wpi="http://schemas.microsoft.com/office/word/2010/wordprocessingInk" xmlns:wne="http://schemas.microsoft.com/office/word/2006/wordml" xmlns:wps="http://schemas.microsoft.com/office/word/2010/wordprocessingShape" mc:Ignorable="w14 w15 w16se w16cid w16 w16cex w16sdtdh wp14">
   <w:abstractNum w:abstractNumId="0" w15:restartNumberingAfterBreak="0">
+    <w:nsid w:val="26164FF1"/>
+    <w:multiLevelType w:val="hybridMultilevel"/>
+    <w:tmpl w:val="19EE44D0"/>
+    <w:lvl w:ilvl="0" w:tplc="0409000F">
+      <w:start w:val="1"/>
+      <w:numFmt w:val="decimal"/>
+      <w:lvlText w:val="%1."/>
+      <w:lvlJc w:val="left"/>
+      <w:pPr>
+        <w:ind w:left="720" w:hanging="360"/>
+      </w:pPr>
+    </w:lvl>
+    <w:lvl w:ilvl="1" w:tplc="04090019">
+      <w:start w:val="1"/>
+      <w:numFmt w:val="lowerLetter"/>
+      <w:lvlText w:val="%2."/>
+      <w:lvlJc w:val="left"/>
+      <w:pPr>
+        <w:ind w:left="1440" w:hanging="360"/>
+      </w:pPr>
+    </w:lvl>
+    <w:lvl w:ilvl="2" w:tplc="0409001B" w:tentative="1">
+      <w:start w:val="1"/>
+      <w:numFmt w:val="lowerRoman"/>
+      <w:lvlText w:val="%3."/>
+      <w:lvlJc w:val="right"/>
+      <w:pPr>
+        <w:ind w:left="2160" w:hanging="180"/>
+      </w:pPr>
+    </w:lvl>
+    <w:lvl w:ilvl="3" w:tplc="0409000F" w:tentative="1">
+      <w:start w:val="1"/>
+      <w:numFmt w:val="decimal"/>
+      <w:lvlText w:val="%4."/>
+      <w:lvlJc w:val="left"/>
+      <w:pPr>
+        <w:ind w:left="2880" w:hanging="360"/>
+      </w:pPr>
+    </w:lvl>
+    <w:lvl w:ilvl="4" w:tplc="04090019" w:tentative="1">
+      <w:start w:val="1"/>
+      <w:numFmt w:val="lowerLetter"/>
+      <w:lvlText w:val="%5."/>
+      <w:lvlJc w:val="left"/>
+      <w:pPr>
+        <w:ind w:left="3600" w:hanging="360"/>
+      </w:pPr>
+    </w:lvl>
+    <w:lvl w:ilvl="5" w:tplc="0409001B" w:tentative="1">
+      <w:start w:val="1"/>
+      <w:numFmt w:val="lowerRoman"/>
+      <w:lvlText w:val="%6."/>
+      <w:lvlJc w:val="right"/>
+      <w:pPr>
+        <w:ind w:left="4320" w:hanging="180"/>
+      </w:pPr>
+    </w:lvl>
+    <w:lvl w:ilvl="6" w:tplc="0409000F" w:tentative="1">
+      <w:start w:val="1"/>
+      <w:numFmt w:val="decimal"/>
+      <w:lvlText w:val="%7."/>
+      <w:lvlJc w:val="left"/>
+      <w:pPr>
+        <w:ind w:left="5040" w:hanging="360"/>
+      </w:pPr>
+    </w:lvl>
+    <w:lvl w:ilvl="7" w:tplc="04090019" w:tentative="1">
+      <w:start w:val="1"/>
+      <w:numFmt w:val="lowerLetter"/>
+      <w:lvlText w:val="%8."/>
+      <w:lvlJc w:val="left"/>
+      <w:pPr>
+        <w:ind w:left="5760" w:hanging="360"/>
+      </w:pPr>
+    </w:lvl>
+    <w:lvl w:ilvl="8" w:tplc="0409001B" w:tentative="1">
+      <w:start w:val="1"/>
+      <w:numFmt w:val="lowerRoman"/>
+      <w:lvlText w:val="%9."/>
+      <w:lvlJc w:val="right"/>
+      <w:pPr>
+        <w:ind w:left="6480" w:hanging="180"/>
+      </w:pPr>
+    </w:lvl>
+  </w:abstractNum>
+  <w:abstractNum w:abstractNumId="1" w15:restartNumberingAfterBreak="0">
     <w:nsid w:val="31555427"/>
     <w:multiLevelType w:val="hybridMultilevel"/>
     <w:tmpl w:val="A0A8C6DE"/>
@@ -3378,7 +4085,7 @@
       </w:pPr>
     </w:lvl>
   </w:abstractNum>
-  <w:abstractNum w:abstractNumId="1" w15:restartNumberingAfterBreak="0">
+  <w:abstractNum w:abstractNumId="2" w15:restartNumberingAfterBreak="0">
     <w:nsid w:val="552A7C6E"/>
     <w:multiLevelType w:val="hybridMultilevel"/>
     <w:tmpl w:val="DD1879F2"/>
@@ -3468,10 +4175,13 @@
     </w:lvl>
   </w:abstractNum>
   <w:num w:numId="1" w16cid:durableId="847408963">
-    <w:abstractNumId w:val="0"/>
+    <w:abstractNumId w:val="1"/>
   </w:num>
   <w:num w:numId="2" w16cid:durableId="1979800020">
-    <w:abstractNumId w:val="1"/>
+    <w:abstractNumId w:val="2"/>
+  </w:num>
+  <w:num w:numId="3" w16cid:durableId="1950430475">
+    <w:abstractNumId w:val="0"/>
   </w:num>
 </w:numbering>
 </file>

</xml_diff>

<commit_message>
Lesson 04 - Talk is cheap, show me the code
</commit_message>
<xml_diff>
--- a/Namaste React.docx
+++ b/Namaste React.docx
@@ -404,6 +404,7 @@
         </w:rPr>
         <w:t xml:space="preserve">In JavaScript, we use something called </w:t>
       </w:r>
+      <w:proofErr w:type="gramStart"/>
       <w:r>
         <w:rPr>
           <w:b/>
@@ -413,6 +414,7 @@
         </w:rPr>
         <w:t>document.createElementById</w:t>
       </w:r>
+      <w:proofErr w:type="gramEnd"/>
       <w:r>
         <w:rPr>
           <w:sz w:val="28"/>
@@ -580,8 +582,17 @@
           <w:sz w:val="28"/>
           <w:szCs w:val="28"/>
         </w:rPr>
-        <w:t>Const heading = React.createElement("h1", {}, "Hello from react JS");</w:t>
-      </w:r>
+        <w:t>Const heading = React.createElement("h1", {}, "Hello from react JS"</w:t>
+      </w:r>
+      <w:proofErr w:type="gramStart"/>
+      <w:r>
+        <w:rPr>
+          <w:sz w:val="28"/>
+          <w:szCs w:val="28"/>
+        </w:rPr>
+        <w:t>);</w:t>
+      </w:r>
+      <w:proofErr w:type="gramEnd"/>
     </w:p>
     <w:p>
       <w:pPr>
@@ -600,7 +611,23 @@
           <w:sz w:val="28"/>
           <w:szCs w:val="28"/>
         </w:rPr>
-        <w:t>const root = ReactDOM.createRoot(document.getElementById("root"));</w:t>
+        <w:t>const root = ReactDOM.createRoot(</w:t>
+      </w:r>
+      <w:proofErr w:type="gramStart"/>
+      <w:r>
+        <w:rPr>
+          <w:sz w:val="28"/>
+          <w:szCs w:val="28"/>
+        </w:rPr>
+        <w:t>document.getElementById</w:t>
+      </w:r>
+      <w:proofErr w:type="gramEnd"/>
+      <w:r>
+        <w:rPr>
+          <w:sz w:val="28"/>
+          <w:szCs w:val="28"/>
+        </w:rPr>
+        <w:t>("root"));</w:t>
       </w:r>
     </w:p>
     <w:p>
@@ -615,12 +642,21 @@
           <w:szCs w:val="28"/>
         </w:rPr>
       </w:pPr>
-      <w:r>
-        <w:rPr>
-          <w:sz w:val="28"/>
-          <w:szCs w:val="28"/>
-        </w:rPr>
-        <w:t>root.render(heading);</w:t>
+      <w:proofErr w:type="gramStart"/>
+      <w:r>
+        <w:rPr>
+          <w:sz w:val="28"/>
+          <w:szCs w:val="28"/>
+        </w:rPr>
+        <w:t>root.render</w:t>
+      </w:r>
+      <w:proofErr w:type="gramEnd"/>
+      <w:r>
+        <w:rPr>
+          <w:sz w:val="28"/>
+          <w:szCs w:val="28"/>
+        </w:rPr>
+        <w:t>(heading);</w:t>
       </w:r>
     </w:p>
     <w:p>
@@ -755,7 +791,23 @@
           <w:sz w:val="28"/>
           <w:szCs w:val="28"/>
         </w:rPr>
-        <w:t>When we do the root.render and if there is something that already exists in the root tag then the data in the root tag will be replaced by the latest code that we want to render.</w:t>
+        <w:t xml:space="preserve">When we do the </w:t>
+      </w:r>
+      <w:proofErr w:type="gramStart"/>
+      <w:r>
+        <w:rPr>
+          <w:sz w:val="28"/>
+          <w:szCs w:val="28"/>
+        </w:rPr>
+        <w:t>root.render</w:t>
+      </w:r>
+      <w:proofErr w:type="gramEnd"/>
+      <w:r>
+        <w:rPr>
+          <w:sz w:val="28"/>
+          <w:szCs w:val="28"/>
+        </w:rPr>
+        <w:t xml:space="preserve"> and if there is something that already exists in the root tag then the data in the root tag will be replaced by the latest code that we want to render.</w:t>
       </w:r>
     </w:p>
     <w:p>
@@ -882,7 +934,23 @@
           <w:sz w:val="28"/>
           <w:szCs w:val="28"/>
         </w:rPr>
-        <w:t xml:space="preserve">We want to minify and bundle our code. If we have 1000 files we will want to minify the code and if we have 1000 images then we want to optimize our images. To make our app ready to go to production we </w:t>
+        <w:t xml:space="preserve">We want to minify and bundle our code. If we have 1000 </w:t>
+      </w:r>
+      <w:proofErr w:type="gramStart"/>
+      <w:r>
+        <w:rPr>
+          <w:sz w:val="28"/>
+          <w:szCs w:val="28"/>
+        </w:rPr>
+        <w:t>files</w:t>
+      </w:r>
+      <w:proofErr w:type="gramEnd"/>
+      <w:r>
+        <w:rPr>
+          <w:sz w:val="28"/>
+          <w:szCs w:val="28"/>
+        </w:rPr>
+        <w:t xml:space="preserve"> we will want to minify the code and if we have 1000 images then we want to optimize our images. To make our app ready to go to production we </w:t>
       </w:r>
       <w:r>
         <w:rPr>
@@ -1170,47 +1238,111 @@
           <w:sz w:val="28"/>
           <w:szCs w:val="28"/>
         </w:rPr>
-        <w:t xml:space="preserve"> When we do npm init we get package.json. This file contains the configuration for our npm.</w:t>
-      </w:r>
-    </w:p>
-    <w:p>
-      <w:pPr>
-        <w:pStyle w:val="ListParagraph"/>
-        <w:numPr>
-          <w:ilvl w:val="1"/>
-          <w:numId w:val="1"/>
-        </w:numPr>
-        <w:rPr>
-          <w:sz w:val="28"/>
-          <w:szCs w:val="28"/>
-        </w:rPr>
-      </w:pPr>
-      <w:r>
-        <w:rPr>
-          <w:sz w:val="28"/>
-          <w:szCs w:val="28"/>
-        </w:rPr>
-        <w:t xml:space="preserve"> Packages that are application is dependent on is called dependency and our package.json will take care of the version of this dependency</w:t>
-      </w:r>
-    </w:p>
-    <w:p>
-      <w:pPr>
-        <w:pStyle w:val="ListParagraph"/>
-        <w:numPr>
-          <w:ilvl w:val="1"/>
-          <w:numId w:val="1"/>
-        </w:numPr>
-        <w:rPr>
-          <w:sz w:val="28"/>
-          <w:szCs w:val="28"/>
-        </w:rPr>
-      </w:pPr>
-      <w:r>
-        <w:rPr>
-          <w:sz w:val="28"/>
-          <w:szCs w:val="28"/>
-        </w:rPr>
-        <w:t xml:space="preserve"> The most important package in our application is the bundler. Our code has to be cleaned, cached, bundled before we send it to production. Bundler helps us do this. Webpack, Parcel, Vite are some examples of bundlers. </w:t>
+        <w:t xml:space="preserve"> When we do npm </w:t>
+      </w:r>
+      <w:proofErr w:type="spellStart"/>
+      <w:r>
+        <w:rPr>
+          <w:sz w:val="28"/>
+          <w:szCs w:val="28"/>
+        </w:rPr>
+        <w:t>init</w:t>
+      </w:r>
+      <w:proofErr w:type="spellEnd"/>
+      <w:r>
+        <w:rPr>
+          <w:sz w:val="28"/>
+          <w:szCs w:val="28"/>
+        </w:rPr>
+        <w:t xml:space="preserve"> we get </w:t>
+      </w:r>
+      <w:proofErr w:type="gramStart"/>
+      <w:r>
+        <w:rPr>
+          <w:sz w:val="28"/>
+          <w:szCs w:val="28"/>
+        </w:rPr>
+        <w:t>package.json</w:t>
+      </w:r>
+      <w:proofErr w:type="gramEnd"/>
+      <w:r>
+        <w:rPr>
+          <w:sz w:val="28"/>
+          <w:szCs w:val="28"/>
+        </w:rPr>
+        <w:t>. This file contains the configuration for our npm.</w:t>
+      </w:r>
+    </w:p>
+    <w:p>
+      <w:pPr>
+        <w:pStyle w:val="ListParagraph"/>
+        <w:numPr>
+          <w:ilvl w:val="1"/>
+          <w:numId w:val="1"/>
+        </w:numPr>
+        <w:rPr>
+          <w:sz w:val="28"/>
+          <w:szCs w:val="28"/>
+        </w:rPr>
+      </w:pPr>
+      <w:r>
+        <w:rPr>
+          <w:sz w:val="28"/>
+          <w:szCs w:val="28"/>
+        </w:rPr>
+        <w:t xml:space="preserve"> Packages that are application is dependent on is called dependency and our </w:t>
+      </w:r>
+      <w:proofErr w:type="gramStart"/>
+      <w:r>
+        <w:rPr>
+          <w:sz w:val="28"/>
+          <w:szCs w:val="28"/>
+        </w:rPr>
+        <w:t>package.json</w:t>
+      </w:r>
+      <w:proofErr w:type="gramEnd"/>
+      <w:r>
+        <w:rPr>
+          <w:sz w:val="28"/>
+          <w:szCs w:val="28"/>
+        </w:rPr>
+        <w:t xml:space="preserve"> will take care of the version of this dependency</w:t>
+      </w:r>
+    </w:p>
+    <w:p>
+      <w:pPr>
+        <w:pStyle w:val="ListParagraph"/>
+        <w:numPr>
+          <w:ilvl w:val="1"/>
+          <w:numId w:val="1"/>
+        </w:numPr>
+        <w:rPr>
+          <w:sz w:val="28"/>
+          <w:szCs w:val="28"/>
+        </w:rPr>
+      </w:pPr>
+      <w:r>
+        <w:rPr>
+          <w:sz w:val="28"/>
+          <w:szCs w:val="28"/>
+        </w:rPr>
+        <w:t xml:space="preserve"> The most important package in our application is the bundler. Our code </w:t>
+      </w:r>
+      <w:proofErr w:type="gramStart"/>
+      <w:r>
+        <w:rPr>
+          <w:sz w:val="28"/>
+          <w:szCs w:val="28"/>
+        </w:rPr>
+        <w:t>has to</w:t>
+      </w:r>
+      <w:proofErr w:type="gramEnd"/>
+      <w:r>
+        <w:rPr>
+          <w:sz w:val="28"/>
+          <w:szCs w:val="28"/>
+        </w:rPr>
+        <w:t xml:space="preserve"> be cleaned, cached, bundled before we send it to production. Bundler helps us do this. Webpack, Parcel, Vite are some examples of bundlers. </w:t>
       </w:r>
     </w:p>
     <w:p>
@@ -1277,8 +1409,19 @@
           <w:sz w:val="28"/>
           <w:szCs w:val="28"/>
         </w:rPr>
-        <w:t xml:space="preserve"> To install a package, we use npm install packagename</w:t>
-      </w:r>
+        <w:t xml:space="preserve"> To install a package, we use npm install </w:t>
+      </w:r>
+      <w:proofErr w:type="spellStart"/>
+      <w:proofErr w:type="gramStart"/>
+      <w:r>
+        <w:rPr>
+          <w:sz w:val="28"/>
+          <w:szCs w:val="28"/>
+        </w:rPr>
+        <w:t>packagename</w:t>
+      </w:r>
+      <w:proofErr w:type="spellEnd"/>
+      <w:proofErr w:type="gramEnd"/>
     </w:p>
     <w:p>
       <w:pPr>
@@ -1337,7 +1480,23 @@
           <w:sz w:val="28"/>
           <w:szCs w:val="28"/>
         </w:rPr>
-        <w:t>The caret sign before the version number is that is does minor upgrades. Ex: ^2.8.3 -&gt; 2.8.4</w:t>
+        <w:t xml:space="preserve">The caret sign before the version number is that </w:t>
+      </w:r>
+      <w:proofErr w:type="gramStart"/>
+      <w:r>
+        <w:rPr>
+          <w:sz w:val="28"/>
+          <w:szCs w:val="28"/>
+        </w:rPr>
+        <w:t>is</w:t>
+      </w:r>
+      <w:proofErr w:type="gramEnd"/>
+      <w:r>
+        <w:rPr>
+          <w:sz w:val="28"/>
+          <w:szCs w:val="28"/>
+        </w:rPr>
+        <w:t xml:space="preserve"> does minor upgrades. Ex: ^2.8.3 -&gt; 2.8.4</w:t>
       </w:r>
     </w:p>
     <w:p>
@@ -1378,7 +1537,23 @@
           <w:sz w:val="28"/>
           <w:szCs w:val="28"/>
         </w:rPr>
-        <w:t xml:space="preserve">It is safe to use ^ because there might be huge changes in major </w:t>
+        <w:t xml:space="preserve">It is safe to use ^ because there might be huge changes in </w:t>
+      </w:r>
+      <w:proofErr w:type="gramStart"/>
+      <w:r>
+        <w:rPr>
+          <w:sz w:val="28"/>
+          <w:szCs w:val="28"/>
+        </w:rPr>
+        <w:t>major</w:t>
+      </w:r>
+      <w:proofErr w:type="gramEnd"/>
+      <w:r>
+        <w:rPr>
+          <w:sz w:val="28"/>
+          <w:szCs w:val="28"/>
+        </w:rPr>
+        <w:t xml:space="preserve"> </w:t>
       </w:r>
       <w:r>
         <w:rPr>
@@ -1432,7 +1607,39 @@
           <w:sz w:val="28"/>
           <w:szCs w:val="28"/>
         </w:rPr>
-        <w:t xml:space="preserve"> When we installed npm init parcel we also got a file called package-lock.json.</w:t>
+        <w:t xml:space="preserve"> When we installed npm </w:t>
+      </w:r>
+      <w:proofErr w:type="spellStart"/>
+      <w:r>
+        <w:rPr>
+          <w:sz w:val="28"/>
+          <w:szCs w:val="28"/>
+        </w:rPr>
+        <w:t>init</w:t>
+      </w:r>
+      <w:proofErr w:type="spellEnd"/>
+      <w:r>
+        <w:rPr>
+          <w:sz w:val="28"/>
+          <w:szCs w:val="28"/>
+        </w:rPr>
+        <w:t xml:space="preserve"> parcel we also got a file called package-</w:t>
+      </w:r>
+      <w:proofErr w:type="gramStart"/>
+      <w:r>
+        <w:rPr>
+          <w:sz w:val="28"/>
+          <w:szCs w:val="28"/>
+        </w:rPr>
+        <w:t>lock.json</w:t>
+      </w:r>
+      <w:proofErr w:type="gramEnd"/>
+      <w:r>
+        <w:rPr>
+          <w:sz w:val="28"/>
+          <w:szCs w:val="28"/>
+        </w:rPr>
+        <w:t>.</w:t>
       </w:r>
     </w:p>
     <w:p>
@@ -1459,7 +1666,23 @@
           <w:sz w:val="28"/>
           <w:szCs w:val="28"/>
         </w:rPr>
-        <w:t xml:space="preserve">Package-lock.json will have the exact version of that dependency that is installed. </w:t>
+        <w:t>Package-</w:t>
+      </w:r>
+      <w:proofErr w:type="gramStart"/>
+      <w:r>
+        <w:rPr>
+          <w:sz w:val="28"/>
+          <w:szCs w:val="28"/>
+        </w:rPr>
+        <w:t>lock.json</w:t>
+      </w:r>
+      <w:proofErr w:type="gramEnd"/>
+      <w:r>
+        <w:rPr>
+          <w:sz w:val="28"/>
+          <w:szCs w:val="28"/>
+        </w:rPr>
+        <w:t xml:space="preserve"> will have the exact version of that dependency that is installed. </w:t>
       </w:r>
     </w:p>
     <w:p>
@@ -1527,7 +1750,23 @@
           <w:sz w:val="28"/>
           <w:szCs w:val="28"/>
         </w:rPr>
-        <w:t xml:space="preserve"> the code works on my machine but not on server. The hash/integrity value here makes sure that whatever is the code on local the exact same code </w:t>
+        <w:t xml:space="preserve"> the code works on my machine but not on </w:t>
+      </w:r>
+      <w:proofErr w:type="gramStart"/>
+      <w:r>
+        <w:rPr>
+          <w:sz w:val="28"/>
+          <w:szCs w:val="28"/>
+        </w:rPr>
+        <w:t>server</w:t>
+      </w:r>
+      <w:proofErr w:type="gramEnd"/>
+      <w:r>
+        <w:rPr>
+          <w:sz w:val="28"/>
+          <w:szCs w:val="28"/>
+        </w:rPr>
+        <w:t xml:space="preserve">. The hash/integrity value here makes sure that whatever is the code on local the exact same code </w:t>
       </w:r>
       <w:r>
         <w:rPr>
@@ -1643,48 +1882,89 @@
           <w:sz w:val="28"/>
           <w:szCs w:val="28"/>
         </w:rPr>
-        <w:t xml:space="preserve"> own package.json.</w:t>
-      </w:r>
-    </w:p>
-    <w:p>
-      <w:pPr>
-        <w:pStyle w:val="ListParagraph"/>
-        <w:numPr>
-          <w:ilvl w:val="1"/>
-          <w:numId w:val="1"/>
-        </w:numPr>
-        <w:rPr>
-          <w:sz w:val="28"/>
-          <w:szCs w:val="28"/>
-        </w:rPr>
-      </w:pPr>
-      <w:r>
-        <w:rPr>
-          <w:sz w:val="28"/>
-          <w:szCs w:val="28"/>
-        </w:rPr>
-        <w:t xml:space="preserve"> If we have package and package-lock we can re-generate our node_modules.</w:t>
-      </w:r>
-    </w:p>
-    <w:p>
-      <w:pPr>
-        <w:pStyle w:val="ListParagraph"/>
-        <w:numPr>
-          <w:ilvl w:val="1"/>
-          <w:numId w:val="1"/>
-        </w:numPr>
-        <w:rPr>
-          <w:sz w:val="28"/>
-          <w:szCs w:val="28"/>
-        </w:rPr>
-      </w:pPr>
-      <w:r>
-        <w:rPr>
-          <w:sz w:val="28"/>
-          <w:szCs w:val="28"/>
-        </w:rPr>
-        <w:t xml:space="preserve"> We will use parcel to ignite our app – npx parcel index.html</w:t>
-      </w:r>
+        <w:t xml:space="preserve"> own </w:t>
+      </w:r>
+      <w:proofErr w:type="gramStart"/>
+      <w:r>
+        <w:rPr>
+          <w:sz w:val="28"/>
+          <w:szCs w:val="28"/>
+        </w:rPr>
+        <w:t>package.json</w:t>
+      </w:r>
+      <w:proofErr w:type="gramEnd"/>
+      <w:r>
+        <w:rPr>
+          <w:sz w:val="28"/>
+          <w:szCs w:val="28"/>
+        </w:rPr>
+        <w:t>.</w:t>
+      </w:r>
+    </w:p>
+    <w:p>
+      <w:pPr>
+        <w:pStyle w:val="ListParagraph"/>
+        <w:numPr>
+          <w:ilvl w:val="1"/>
+          <w:numId w:val="1"/>
+        </w:numPr>
+        <w:rPr>
+          <w:sz w:val="28"/>
+          <w:szCs w:val="28"/>
+        </w:rPr>
+      </w:pPr>
+      <w:r>
+        <w:rPr>
+          <w:sz w:val="28"/>
+          <w:szCs w:val="28"/>
+        </w:rPr>
+        <w:t xml:space="preserve"> If we have package and package-</w:t>
+      </w:r>
+      <w:proofErr w:type="gramStart"/>
+      <w:r>
+        <w:rPr>
+          <w:sz w:val="28"/>
+          <w:szCs w:val="28"/>
+        </w:rPr>
+        <w:t>lock</w:t>
+      </w:r>
+      <w:proofErr w:type="gramEnd"/>
+      <w:r>
+        <w:rPr>
+          <w:sz w:val="28"/>
+          <w:szCs w:val="28"/>
+        </w:rPr>
+        <w:t xml:space="preserve"> we can re-generate our node_modules.</w:t>
+      </w:r>
+    </w:p>
+    <w:p>
+      <w:pPr>
+        <w:pStyle w:val="ListParagraph"/>
+        <w:numPr>
+          <w:ilvl w:val="1"/>
+          <w:numId w:val="1"/>
+        </w:numPr>
+        <w:rPr>
+          <w:sz w:val="28"/>
+          <w:szCs w:val="28"/>
+        </w:rPr>
+      </w:pPr>
+      <w:r>
+        <w:rPr>
+          <w:sz w:val="28"/>
+          <w:szCs w:val="28"/>
+        </w:rPr>
+        <w:t xml:space="preserve"> We will use parcel to ignite our app – npx parcel </w:t>
+      </w:r>
+      <w:proofErr w:type="gramStart"/>
+      <w:r>
+        <w:rPr>
+          <w:sz w:val="28"/>
+          <w:szCs w:val="28"/>
+        </w:rPr>
+        <w:t>index.html</w:t>
+      </w:r>
+      <w:proofErr w:type="gramEnd"/>
     </w:p>
     <w:p>
       <w:pPr>
@@ -1860,47 +2140,111 @@
           <w:szCs w:val="28"/>
         </w:rPr>
         <w:lastRenderedPageBreak/>
-        <w:t>If we have react in our node_modules, if there is an update in the future then it will be easy rather than changing/updating the links to the latest version.</w:t>
-      </w:r>
-    </w:p>
-    <w:p>
-      <w:pPr>
-        <w:pStyle w:val="ListParagraph"/>
-        <w:numPr>
-          <w:ilvl w:val="1"/>
-          <w:numId w:val="1"/>
-        </w:numPr>
-        <w:rPr>
-          <w:sz w:val="28"/>
-          <w:szCs w:val="28"/>
-        </w:rPr>
-      </w:pPr>
-      <w:r>
-        <w:rPr>
-          <w:sz w:val="28"/>
-          <w:szCs w:val="28"/>
-        </w:rPr>
-        <w:t>Installing react as a package. npm install react. When we install react we also install react-dom as they are interrelated.</w:t>
-      </w:r>
-    </w:p>
-    <w:p>
-      <w:pPr>
-        <w:pStyle w:val="ListParagraph"/>
-        <w:numPr>
-          <w:ilvl w:val="1"/>
-          <w:numId w:val="1"/>
-        </w:numPr>
-        <w:rPr>
-          <w:sz w:val="28"/>
-          <w:szCs w:val="28"/>
-        </w:rPr>
-      </w:pPr>
-      <w:r>
-        <w:rPr>
-          <w:sz w:val="28"/>
-          <w:szCs w:val="28"/>
-        </w:rPr>
-        <w:t xml:space="preserve"> When we do a npx install react and remove the cdn links and start our application on the local server it will not work because we just installed React but have not used it anywhere.</w:t>
+        <w:t xml:space="preserve">If we have </w:t>
+      </w:r>
+      <w:proofErr w:type="gramStart"/>
+      <w:r>
+        <w:rPr>
+          <w:sz w:val="28"/>
+          <w:szCs w:val="28"/>
+        </w:rPr>
+        <w:t>react</w:t>
+      </w:r>
+      <w:proofErr w:type="gramEnd"/>
+      <w:r>
+        <w:rPr>
+          <w:sz w:val="28"/>
+          <w:szCs w:val="28"/>
+        </w:rPr>
+        <w:t xml:space="preserve"> in our node_modules, if there is an update in the future then it will be easy rather than changing/updating the links to the latest version.</w:t>
+      </w:r>
+    </w:p>
+    <w:p>
+      <w:pPr>
+        <w:pStyle w:val="ListParagraph"/>
+        <w:numPr>
+          <w:ilvl w:val="1"/>
+          <w:numId w:val="1"/>
+        </w:numPr>
+        <w:rPr>
+          <w:sz w:val="28"/>
+          <w:szCs w:val="28"/>
+        </w:rPr>
+      </w:pPr>
+      <w:r>
+        <w:rPr>
+          <w:sz w:val="28"/>
+          <w:szCs w:val="28"/>
+        </w:rPr>
+        <w:t xml:space="preserve">Installing react as a package. npm install react. When we install </w:t>
+      </w:r>
+      <w:proofErr w:type="gramStart"/>
+      <w:r>
+        <w:rPr>
+          <w:sz w:val="28"/>
+          <w:szCs w:val="28"/>
+        </w:rPr>
+        <w:t>react</w:t>
+      </w:r>
+      <w:proofErr w:type="gramEnd"/>
+      <w:r>
+        <w:rPr>
+          <w:sz w:val="28"/>
+          <w:szCs w:val="28"/>
+        </w:rPr>
+        <w:t xml:space="preserve"> we also install react-</w:t>
+      </w:r>
+      <w:proofErr w:type="spellStart"/>
+      <w:r>
+        <w:rPr>
+          <w:sz w:val="28"/>
+          <w:szCs w:val="28"/>
+        </w:rPr>
+        <w:t>dom</w:t>
+      </w:r>
+      <w:proofErr w:type="spellEnd"/>
+      <w:r>
+        <w:rPr>
+          <w:sz w:val="28"/>
+          <w:szCs w:val="28"/>
+        </w:rPr>
+        <w:t xml:space="preserve"> as they are interrelated.</w:t>
+      </w:r>
+    </w:p>
+    <w:p>
+      <w:pPr>
+        <w:pStyle w:val="ListParagraph"/>
+        <w:numPr>
+          <w:ilvl w:val="1"/>
+          <w:numId w:val="1"/>
+        </w:numPr>
+        <w:rPr>
+          <w:sz w:val="28"/>
+          <w:szCs w:val="28"/>
+        </w:rPr>
+      </w:pPr>
+      <w:r>
+        <w:rPr>
+          <w:sz w:val="28"/>
+          <w:szCs w:val="28"/>
+        </w:rPr>
+        <w:t xml:space="preserve"> When we do a npx install react and remove the </w:t>
+      </w:r>
+      <w:proofErr w:type="spellStart"/>
+      <w:r>
+        <w:rPr>
+          <w:sz w:val="28"/>
+          <w:szCs w:val="28"/>
+        </w:rPr>
+        <w:t>cdn</w:t>
+      </w:r>
+      <w:proofErr w:type="spellEnd"/>
+      <w:r>
+        <w:rPr>
+          <w:sz w:val="28"/>
+          <w:szCs w:val="28"/>
+        </w:rPr>
+        <w:t xml:space="preserve"> links and start our application on the local server it will not work because we just installed React but have not used it anywhere.</w:t>
       </w:r>
     </w:p>
     <w:p>
@@ -1940,7 +2284,55 @@
           <w:sz w:val="28"/>
           <w:szCs w:val="28"/>
         </w:rPr>
-        <w:t xml:space="preserve"> After we import React and ReactDOM in our App.js in that case we will not be able to run our application. Browser will say “Browsers scripts cannot have imports or exports”</w:t>
+        <w:t xml:space="preserve"> After we import React and </w:t>
+      </w:r>
+      <w:proofErr w:type="spellStart"/>
+      <w:r>
+        <w:rPr>
+          <w:sz w:val="28"/>
+          <w:szCs w:val="28"/>
+        </w:rPr>
+        <w:t>ReactDOM</w:t>
+      </w:r>
+      <w:proofErr w:type="spellEnd"/>
+      <w:r>
+        <w:rPr>
+          <w:sz w:val="28"/>
+          <w:szCs w:val="28"/>
+        </w:rPr>
+        <w:t xml:space="preserve"> in our </w:t>
+      </w:r>
+      <w:proofErr w:type="gramStart"/>
+      <w:r>
+        <w:rPr>
+          <w:sz w:val="28"/>
+          <w:szCs w:val="28"/>
+        </w:rPr>
+        <w:t>App.js</w:t>
+      </w:r>
+      <w:proofErr w:type="gramEnd"/>
+      <w:r>
+        <w:rPr>
+          <w:sz w:val="28"/>
+          <w:szCs w:val="28"/>
+        </w:rPr>
+        <w:t xml:space="preserve"> in that case we will not be able to run our application. Browser will say “Browsers scripts cannot have imports or </w:t>
+      </w:r>
+      <w:proofErr w:type="gramStart"/>
+      <w:r>
+        <w:rPr>
+          <w:sz w:val="28"/>
+          <w:szCs w:val="28"/>
+        </w:rPr>
+        <w:t>exports</w:t>
+      </w:r>
+      <w:proofErr w:type="gramEnd"/>
+      <w:r>
+        <w:rPr>
+          <w:sz w:val="28"/>
+          <w:szCs w:val="28"/>
+        </w:rPr>
+        <w:t>”</w:t>
       </w:r>
     </w:p>
     <w:p>
@@ -1980,7 +2372,39 @@
           <w:sz w:val="28"/>
           <w:szCs w:val="28"/>
         </w:rPr>
-        <w:t>We will have to tell the browser that this App.js file is not a normal file and we will have to tell the browser that it is a module. To do that we use the attribute type=”module”</w:t>
+        <w:t xml:space="preserve">We will have to tell the browser that this App.js file is not a normal </w:t>
+      </w:r>
+      <w:proofErr w:type="gramStart"/>
+      <w:r>
+        <w:rPr>
+          <w:sz w:val="28"/>
+          <w:szCs w:val="28"/>
+        </w:rPr>
+        <w:t>file</w:t>
+      </w:r>
+      <w:proofErr w:type="gramEnd"/>
+      <w:r>
+        <w:rPr>
+          <w:sz w:val="28"/>
+          <w:szCs w:val="28"/>
+        </w:rPr>
+        <w:t xml:space="preserve"> and we will have to tell the browser that it is a module. To do that we use the attribute type</w:t>
+      </w:r>
+      <w:proofErr w:type="gramStart"/>
+      <w:r>
+        <w:rPr>
+          <w:sz w:val="28"/>
+          <w:szCs w:val="28"/>
+        </w:rPr>
+        <w:t>=”module</w:t>
+      </w:r>
+      <w:proofErr w:type="gramEnd"/>
+      <w:r>
+        <w:rPr>
+          <w:sz w:val="28"/>
+          <w:szCs w:val="28"/>
+        </w:rPr>
+        <w:t>”</w:t>
       </w:r>
       <w:r>
         <w:rPr>
@@ -2007,8 +2431,65 @@
           <w:sz w:val="28"/>
           <w:szCs w:val="28"/>
         </w:rPr>
-        <w:t>Previously ReactDOM was present in react-dom but now it is available in react-dom/client</w:t>
-      </w:r>
+        <w:t xml:space="preserve">Previously </w:t>
+      </w:r>
+      <w:proofErr w:type="spellStart"/>
+      <w:r>
+        <w:rPr>
+          <w:sz w:val="28"/>
+          <w:szCs w:val="28"/>
+        </w:rPr>
+        <w:t>ReactDOM</w:t>
+      </w:r>
+      <w:proofErr w:type="spellEnd"/>
+      <w:r>
+        <w:rPr>
+          <w:sz w:val="28"/>
+          <w:szCs w:val="28"/>
+        </w:rPr>
+        <w:t xml:space="preserve"> was present in react-</w:t>
+      </w:r>
+      <w:proofErr w:type="spellStart"/>
+      <w:r>
+        <w:rPr>
+          <w:sz w:val="28"/>
+          <w:szCs w:val="28"/>
+        </w:rPr>
+        <w:t>dom</w:t>
+      </w:r>
+      <w:proofErr w:type="spellEnd"/>
+      <w:r>
+        <w:rPr>
+          <w:sz w:val="28"/>
+          <w:szCs w:val="28"/>
+        </w:rPr>
+        <w:t xml:space="preserve"> but now it is available in react-</w:t>
+      </w:r>
+      <w:proofErr w:type="spellStart"/>
+      <w:r>
+        <w:rPr>
+          <w:sz w:val="28"/>
+          <w:szCs w:val="28"/>
+        </w:rPr>
+        <w:t>dom</w:t>
+      </w:r>
+      <w:proofErr w:type="spellEnd"/>
+      <w:r>
+        <w:rPr>
+          <w:sz w:val="28"/>
+          <w:szCs w:val="28"/>
+        </w:rPr>
+        <w:t>/</w:t>
+      </w:r>
+      <w:proofErr w:type="gramStart"/>
+      <w:r>
+        <w:rPr>
+          <w:sz w:val="28"/>
+          <w:szCs w:val="28"/>
+        </w:rPr>
+        <w:t>client</w:t>
+      </w:r>
+      <w:proofErr w:type="gramEnd"/>
     </w:p>
     <w:p>
       <w:pPr>
@@ -2161,7 +2642,23 @@
           <w:sz w:val="28"/>
           <w:szCs w:val="28"/>
         </w:rPr>
-        <w:t>Faster builds because of caching. It is caching things in .parcel-cache.</w:t>
+        <w:t xml:space="preserve">Faster builds because of caching. It is caching things </w:t>
+      </w:r>
+      <w:proofErr w:type="gramStart"/>
+      <w:r>
+        <w:rPr>
+          <w:sz w:val="28"/>
+          <w:szCs w:val="28"/>
+        </w:rPr>
+        <w:t>in .parcel</w:t>
+      </w:r>
+      <w:proofErr w:type="gramEnd"/>
+      <w:r>
+        <w:rPr>
+          <w:sz w:val="28"/>
+          <w:szCs w:val="28"/>
+        </w:rPr>
+        <w:t>-cache.</w:t>
       </w:r>
     </w:p>
     <w:p>
@@ -2397,8 +2894,17 @@
           <w:sz w:val="28"/>
           <w:szCs w:val="28"/>
         </w:rPr>
-        <w:t>on HTTPs</w:t>
-      </w:r>
+        <w:t xml:space="preserve">on </w:t>
+      </w:r>
+      <w:proofErr w:type="gramStart"/>
+      <w:r>
+        <w:rPr>
+          <w:sz w:val="28"/>
+          <w:szCs w:val="28"/>
+        </w:rPr>
+        <w:t>HTTPs</w:t>
+      </w:r>
+      <w:proofErr w:type="gramEnd"/>
     </w:p>
     <w:p>
       <w:pPr>
@@ -2417,7 +2923,23 @@
           <w:sz w:val="28"/>
           <w:szCs w:val="28"/>
         </w:rPr>
-        <w:t xml:space="preserve">Tree shaking – remove unused code </w:t>
+        <w:t xml:space="preserve">Tree shaking – remove unused </w:t>
+      </w:r>
+      <w:proofErr w:type="gramStart"/>
+      <w:r>
+        <w:rPr>
+          <w:sz w:val="28"/>
+          <w:szCs w:val="28"/>
+        </w:rPr>
+        <w:t>code</w:t>
+      </w:r>
+      <w:proofErr w:type="gramEnd"/>
+      <w:r>
+        <w:rPr>
+          <w:sz w:val="28"/>
+          <w:szCs w:val="28"/>
+        </w:rPr>
+        <w:t xml:space="preserve"> </w:t>
       </w:r>
     </w:p>
     <w:p>
@@ -2464,95 +2986,186 @@
           <w:sz w:val="28"/>
           <w:szCs w:val="28"/>
         </w:rPr>
-        <w:t>To create a prod build we do npx parcel build index.html</w:t>
-      </w:r>
-    </w:p>
-    <w:p>
-      <w:pPr>
-        <w:pStyle w:val="ListParagraph"/>
-        <w:numPr>
-          <w:ilvl w:val="1"/>
-          <w:numId w:val="1"/>
-        </w:numPr>
-        <w:rPr>
-          <w:sz w:val="28"/>
-          <w:szCs w:val="28"/>
-        </w:rPr>
-      </w:pPr>
-      <w:r>
-        <w:rPr>
-          <w:sz w:val="28"/>
-          <w:szCs w:val="28"/>
-        </w:rPr>
-        <w:t>But the above command will give an error because in package.json we have something called as main keyword which will conflict with index.html so we remove that.</w:t>
-      </w:r>
-    </w:p>
-    <w:p>
-      <w:pPr>
-        <w:pStyle w:val="ListParagraph"/>
-        <w:numPr>
-          <w:ilvl w:val="1"/>
-          <w:numId w:val="1"/>
-        </w:numPr>
-        <w:rPr>
-          <w:sz w:val="28"/>
-          <w:szCs w:val="28"/>
-        </w:rPr>
-      </w:pPr>
-      <w:r>
-        <w:rPr>
-          <w:sz w:val="28"/>
-          <w:szCs w:val="28"/>
-        </w:rPr>
-        <w:t>The dist folder will contain the files of the build be it dev or prod.</w:t>
-      </w:r>
-    </w:p>
-    <w:p>
-      <w:pPr>
-        <w:pStyle w:val="ListParagraph"/>
-        <w:numPr>
-          <w:ilvl w:val="1"/>
-          <w:numId w:val="1"/>
-        </w:numPr>
-        <w:rPr>
-          <w:sz w:val="28"/>
-          <w:szCs w:val="28"/>
-        </w:rPr>
-      </w:pPr>
-      <w:r>
-        <w:rPr>
-          <w:sz w:val="28"/>
-          <w:szCs w:val="28"/>
-        </w:rPr>
-        <w:t>To make our app compatible for older browsers we will use something called browsersList.</w:t>
-      </w:r>
-    </w:p>
-    <w:p>
-      <w:pPr>
-        <w:pStyle w:val="ListParagraph"/>
-        <w:numPr>
-          <w:ilvl w:val="1"/>
-          <w:numId w:val="1"/>
-        </w:numPr>
-        <w:rPr>
-          <w:sz w:val="28"/>
-          <w:szCs w:val="28"/>
-        </w:rPr>
-      </w:pPr>
-      <w:r>
-        <w:rPr>
-          <w:sz w:val="28"/>
-          <w:szCs w:val="28"/>
-        </w:rPr>
-        <w:t>Browserslist is a npm package.</w:t>
-      </w:r>
-      <w:r>
-        <w:rPr>
-          <w:sz w:val="28"/>
-          <w:szCs w:val="28"/>
-        </w:rPr>
-        <w:t xml:space="preserve"> We will configure it in package.json</w:t>
-      </w:r>
+        <w:t xml:space="preserve">To create a prod build we do npx parcel build </w:t>
+      </w:r>
+      <w:proofErr w:type="gramStart"/>
+      <w:r>
+        <w:rPr>
+          <w:sz w:val="28"/>
+          <w:szCs w:val="28"/>
+        </w:rPr>
+        <w:t>index.html</w:t>
+      </w:r>
+      <w:proofErr w:type="gramEnd"/>
+    </w:p>
+    <w:p>
+      <w:pPr>
+        <w:pStyle w:val="ListParagraph"/>
+        <w:numPr>
+          <w:ilvl w:val="1"/>
+          <w:numId w:val="1"/>
+        </w:numPr>
+        <w:rPr>
+          <w:sz w:val="28"/>
+          <w:szCs w:val="28"/>
+        </w:rPr>
+      </w:pPr>
+      <w:r>
+        <w:rPr>
+          <w:sz w:val="28"/>
+          <w:szCs w:val="28"/>
+        </w:rPr>
+        <w:t xml:space="preserve">But the above command will give an error because in </w:t>
+      </w:r>
+      <w:proofErr w:type="gramStart"/>
+      <w:r>
+        <w:rPr>
+          <w:sz w:val="28"/>
+          <w:szCs w:val="28"/>
+        </w:rPr>
+        <w:t>package.json</w:t>
+      </w:r>
+      <w:proofErr w:type="gramEnd"/>
+      <w:r>
+        <w:rPr>
+          <w:sz w:val="28"/>
+          <w:szCs w:val="28"/>
+        </w:rPr>
+        <w:t xml:space="preserve"> we have something called as main keyword which will conflict with index.html so we remove that.</w:t>
+      </w:r>
+    </w:p>
+    <w:p>
+      <w:pPr>
+        <w:pStyle w:val="ListParagraph"/>
+        <w:numPr>
+          <w:ilvl w:val="1"/>
+          <w:numId w:val="1"/>
+        </w:numPr>
+        <w:rPr>
+          <w:sz w:val="28"/>
+          <w:szCs w:val="28"/>
+        </w:rPr>
+      </w:pPr>
+      <w:r>
+        <w:rPr>
+          <w:sz w:val="28"/>
+          <w:szCs w:val="28"/>
+        </w:rPr>
+        <w:t xml:space="preserve">The </w:t>
+      </w:r>
+      <w:proofErr w:type="spellStart"/>
+      <w:r>
+        <w:rPr>
+          <w:sz w:val="28"/>
+          <w:szCs w:val="28"/>
+        </w:rPr>
+        <w:t>dist</w:t>
+      </w:r>
+      <w:proofErr w:type="spellEnd"/>
+      <w:r>
+        <w:rPr>
+          <w:sz w:val="28"/>
+          <w:szCs w:val="28"/>
+        </w:rPr>
+        <w:t xml:space="preserve"> folder will contain the files of the build be it dev or prod.</w:t>
+      </w:r>
+    </w:p>
+    <w:p>
+      <w:pPr>
+        <w:pStyle w:val="ListParagraph"/>
+        <w:numPr>
+          <w:ilvl w:val="1"/>
+          <w:numId w:val="1"/>
+        </w:numPr>
+        <w:rPr>
+          <w:sz w:val="28"/>
+          <w:szCs w:val="28"/>
+        </w:rPr>
+      </w:pPr>
+      <w:r>
+        <w:rPr>
+          <w:sz w:val="28"/>
+          <w:szCs w:val="28"/>
+        </w:rPr>
+        <w:t xml:space="preserve">To make our app compatible </w:t>
+      </w:r>
+      <w:proofErr w:type="gramStart"/>
+      <w:r>
+        <w:rPr>
+          <w:sz w:val="28"/>
+          <w:szCs w:val="28"/>
+        </w:rPr>
+        <w:t>for</w:t>
+      </w:r>
+      <w:proofErr w:type="gramEnd"/>
+      <w:r>
+        <w:rPr>
+          <w:sz w:val="28"/>
+          <w:szCs w:val="28"/>
+        </w:rPr>
+        <w:t xml:space="preserve"> older browsers we will use something called </w:t>
+      </w:r>
+      <w:proofErr w:type="spellStart"/>
+      <w:r>
+        <w:rPr>
+          <w:sz w:val="28"/>
+          <w:szCs w:val="28"/>
+        </w:rPr>
+        <w:t>browsersList</w:t>
+      </w:r>
+      <w:proofErr w:type="spellEnd"/>
+      <w:r>
+        <w:rPr>
+          <w:sz w:val="28"/>
+          <w:szCs w:val="28"/>
+        </w:rPr>
+        <w:t>.</w:t>
+      </w:r>
+    </w:p>
+    <w:p>
+      <w:pPr>
+        <w:pStyle w:val="ListParagraph"/>
+        <w:numPr>
+          <w:ilvl w:val="1"/>
+          <w:numId w:val="1"/>
+        </w:numPr>
+        <w:rPr>
+          <w:sz w:val="28"/>
+          <w:szCs w:val="28"/>
+        </w:rPr>
+      </w:pPr>
+      <w:proofErr w:type="spellStart"/>
+      <w:r>
+        <w:rPr>
+          <w:sz w:val="28"/>
+          <w:szCs w:val="28"/>
+        </w:rPr>
+        <w:t>Browserslist</w:t>
+      </w:r>
+      <w:proofErr w:type="spellEnd"/>
+      <w:r>
+        <w:rPr>
+          <w:sz w:val="28"/>
+          <w:szCs w:val="28"/>
+        </w:rPr>
+        <w:t xml:space="preserve"> is a npm package.</w:t>
+      </w:r>
+      <w:r>
+        <w:rPr>
+          <w:sz w:val="28"/>
+          <w:szCs w:val="28"/>
+        </w:rPr>
+        <w:t xml:space="preserve"> We will configure it in </w:t>
+      </w:r>
+      <w:proofErr w:type="gramStart"/>
+      <w:r>
+        <w:rPr>
+          <w:sz w:val="28"/>
+          <w:szCs w:val="28"/>
+        </w:rPr>
+        <w:t>package.json</w:t>
+      </w:r>
+      <w:proofErr w:type="gramEnd"/>
     </w:p>
     <w:p>
       <w:pPr>
@@ -2578,7 +3191,23 @@
           <w:sz w:val="28"/>
           <w:szCs w:val="28"/>
         </w:rPr>
-        <w:t>"browsersList": [ "last 2 Chrome version"</w:t>
+        <w:t>"</w:t>
+      </w:r>
+      <w:proofErr w:type="spellStart"/>
+      <w:r>
+        <w:rPr>
+          <w:sz w:val="28"/>
+          <w:szCs w:val="28"/>
+        </w:rPr>
+        <w:t>browsersList</w:t>
+      </w:r>
+      <w:proofErr w:type="spellEnd"/>
+      <w:r>
+        <w:rPr>
+          <w:sz w:val="28"/>
+          <w:szCs w:val="28"/>
+        </w:rPr>
+        <w:t>": [ "last 2 Chrome version"</w:t>
       </w:r>
       <w:r>
         <w:rPr>
@@ -2613,7 +3242,23 @@
           <w:sz w:val="28"/>
           <w:szCs w:val="28"/>
         </w:rPr>
-        <w:t xml:space="preserve"> This means the app may or may not work in other versions but the app will definitely work in the latest 2 versions of Chrome and Firefox.</w:t>
+        <w:t xml:space="preserve"> This means the app may or may not work in other </w:t>
+      </w:r>
+      <w:proofErr w:type="gramStart"/>
+      <w:r>
+        <w:rPr>
+          <w:sz w:val="28"/>
+          <w:szCs w:val="28"/>
+        </w:rPr>
+        <w:t>versions</w:t>
+      </w:r>
+      <w:proofErr w:type="gramEnd"/>
+      <w:r>
+        <w:rPr>
+          <w:sz w:val="28"/>
+          <w:szCs w:val="28"/>
+        </w:rPr>
+        <w:t xml:space="preserve"> but the app will definitely work in the latest 2 versions of Chrome and Firefox.</w:t>
       </w:r>
     </w:p>
     <w:p>
@@ -2678,7 +3323,23 @@
           <w:sz w:val="28"/>
           <w:szCs w:val="28"/>
         </w:rPr>
-        <w:t xml:space="preserve">In package.json under the scripts object we add start key and value will be parcel index.html </w:t>
+        <w:t xml:space="preserve">In </w:t>
+      </w:r>
+      <w:proofErr w:type="gramStart"/>
+      <w:r>
+        <w:rPr>
+          <w:sz w:val="28"/>
+          <w:szCs w:val="28"/>
+        </w:rPr>
+        <w:t>package.json</w:t>
+      </w:r>
+      <w:proofErr w:type="gramEnd"/>
+      <w:r>
+        <w:rPr>
+          <w:sz w:val="28"/>
+          <w:szCs w:val="28"/>
+        </w:rPr>
+        <w:t xml:space="preserve"> under the scripts object we add start key and value will be parcel index.html </w:t>
       </w:r>
     </w:p>
     <w:p>
@@ -2754,12 +3415,21 @@
           <w:szCs w:val="28"/>
         </w:rPr>
       </w:pPr>
-      <w:r>
-        <w:rPr>
-          <w:sz w:val="28"/>
-          <w:szCs w:val="28"/>
-        </w:rPr>
-        <w:t xml:space="preserve">So Facebook community created something called JSX. JSX is not part of React </w:t>
+      <w:proofErr w:type="gramStart"/>
+      <w:r>
+        <w:rPr>
+          <w:sz w:val="28"/>
+          <w:szCs w:val="28"/>
+        </w:rPr>
+        <w:t>So</w:t>
+      </w:r>
+      <w:proofErr w:type="gramEnd"/>
+      <w:r>
+        <w:rPr>
+          <w:sz w:val="28"/>
+          <w:szCs w:val="28"/>
+        </w:rPr>
+        <w:t xml:space="preserve"> Facebook community created something called JSX. JSX is not part of React </w:t>
       </w:r>
       <w:r>
         <w:rPr>
@@ -2854,7 +3524,23 @@
           <w:sz w:val="28"/>
           <w:szCs w:val="28"/>
         </w:rPr>
-        <w:t>Browsers do not understand JSX it will give an error but when we run our code with JSX there is no error that we see because parcel takes care of it behind the scenes. The code is transpiled before it goes to JS engine.</w:t>
+        <w:t xml:space="preserve">Browsers do not understand JSX it will give an error but when we run our code with JSX there is no error that we see because parcel takes care of it behind the scenes. The code is </w:t>
+      </w:r>
+      <w:proofErr w:type="spellStart"/>
+      <w:r>
+        <w:rPr>
+          <w:sz w:val="28"/>
+          <w:szCs w:val="28"/>
+        </w:rPr>
+        <w:t>transpiled</w:t>
+      </w:r>
+      <w:proofErr w:type="spellEnd"/>
+      <w:r>
+        <w:rPr>
+          <w:sz w:val="28"/>
+          <w:szCs w:val="28"/>
+        </w:rPr>
+        <w:t xml:space="preserve"> before it goes to JS engine.</w:t>
       </w:r>
     </w:p>
     <w:p>
@@ -2874,7 +3560,23 @@
           <w:sz w:val="28"/>
           <w:szCs w:val="28"/>
         </w:rPr>
-        <w:t xml:space="preserve"> Parcel alone is not doing the transpilation. Babel does it. </w:t>
+        <w:t xml:space="preserve"> Parcel alone is not doing the </w:t>
+      </w:r>
+      <w:proofErr w:type="spellStart"/>
+      <w:r>
+        <w:rPr>
+          <w:sz w:val="28"/>
+          <w:szCs w:val="28"/>
+        </w:rPr>
+        <w:t>transpilation</w:t>
+      </w:r>
+      <w:proofErr w:type="spellEnd"/>
+      <w:r>
+        <w:rPr>
+          <w:sz w:val="28"/>
+          <w:szCs w:val="28"/>
+        </w:rPr>
+        <w:t xml:space="preserve">. Babel does it. </w:t>
       </w:r>
     </w:p>
     <w:p>
@@ -2921,7 +3623,23 @@
           <w:sz w:val="28"/>
           <w:szCs w:val="28"/>
         </w:rPr>
-        <w:t xml:space="preserve"> Some browsers do not understand ES6 and babel transpiles the code for the older browsers to understand the code.</w:t>
+        <w:t xml:space="preserve"> Some browsers do not understand ES6 and babel </w:t>
+      </w:r>
+      <w:proofErr w:type="spellStart"/>
+      <w:r>
+        <w:rPr>
+          <w:sz w:val="28"/>
+          <w:szCs w:val="28"/>
+        </w:rPr>
+        <w:t>transpiles</w:t>
+      </w:r>
+      <w:proofErr w:type="spellEnd"/>
+      <w:r>
+        <w:rPr>
+          <w:sz w:val="28"/>
+          <w:szCs w:val="28"/>
+        </w:rPr>
+        <w:t xml:space="preserve"> the code for the older browsers to understand the code.</w:t>
       </w:r>
     </w:p>
     <w:p>
@@ -2941,7 +3659,23 @@
           <w:sz w:val="28"/>
           <w:szCs w:val="28"/>
         </w:rPr>
-        <w:t>In JSX, if we wish to give class then we use className instead of class</w:t>
+        <w:t xml:space="preserve">In JSX, if we wish to give class then we use </w:t>
+      </w:r>
+      <w:proofErr w:type="spellStart"/>
+      <w:r>
+        <w:rPr>
+          <w:sz w:val="28"/>
+          <w:szCs w:val="28"/>
+        </w:rPr>
+        <w:t>className</w:t>
+      </w:r>
+      <w:proofErr w:type="spellEnd"/>
+      <w:r>
+        <w:rPr>
+          <w:sz w:val="28"/>
+          <w:szCs w:val="28"/>
+        </w:rPr>
+        <w:t xml:space="preserve"> instead of class</w:t>
       </w:r>
       <w:r>
         <w:rPr>
@@ -2995,14 +3729,7 @@
           <w:sz w:val="28"/>
           <w:szCs w:val="28"/>
         </w:rPr>
-        <w:t xml:space="preserve">Multiple lines should be wrapped in </w:t>
-      </w:r>
-      <w:r>
-        <w:rPr>
-          <w:sz w:val="28"/>
-          <w:szCs w:val="28"/>
-        </w:rPr>
-        <w:t>parentheses</w:t>
+        <w:t>Multiple lines should be wrapped in parentheses</w:t>
       </w:r>
       <w:r>
         <w:rPr>
@@ -3049,7 +3776,23 @@
           <w:sz w:val="28"/>
           <w:szCs w:val="28"/>
         </w:rPr>
-        <w:t>Everything in react is  a component. Header, Footer, Body etc.</w:t>
+        <w:t xml:space="preserve">Everything in react </w:t>
+      </w:r>
+      <w:proofErr w:type="gramStart"/>
+      <w:r>
+        <w:rPr>
+          <w:sz w:val="28"/>
+          <w:szCs w:val="28"/>
+        </w:rPr>
+        <w:t>is  a</w:t>
+      </w:r>
+      <w:proofErr w:type="gramEnd"/>
+      <w:r>
+        <w:rPr>
+          <w:sz w:val="28"/>
+          <w:szCs w:val="28"/>
+        </w:rPr>
+        <w:t xml:space="preserve"> component. Header, Footer, Body etc.</w:t>
       </w:r>
     </w:p>
     <w:p>
@@ -3069,14 +3812,30 @@
           <w:sz w:val="28"/>
           <w:szCs w:val="28"/>
         </w:rPr>
-        <w:t>Two types of components – Classed based</w:t>
-      </w:r>
-      <w:r>
-        <w:rPr>
-          <w:sz w:val="28"/>
-          <w:szCs w:val="28"/>
-        </w:rPr>
-        <w:t>(Old way)</w:t>
+        <w:t xml:space="preserve">Two types of components – Classed </w:t>
+      </w:r>
+      <w:proofErr w:type="gramStart"/>
+      <w:r>
+        <w:rPr>
+          <w:sz w:val="28"/>
+          <w:szCs w:val="28"/>
+        </w:rPr>
+        <w:t>based</w:t>
+      </w:r>
+      <w:r>
+        <w:rPr>
+          <w:sz w:val="28"/>
+          <w:szCs w:val="28"/>
+        </w:rPr>
+        <w:t>(</w:t>
+      </w:r>
+      <w:proofErr w:type="gramEnd"/>
+      <w:r>
+        <w:rPr>
+          <w:sz w:val="28"/>
+          <w:szCs w:val="28"/>
+        </w:rPr>
+        <w:t>Old way)</w:t>
       </w:r>
       <w:r>
         <w:rPr>
@@ -3112,19 +3871,44 @@
         </w:rPr>
         <w:t xml:space="preserve"> </w:t>
       </w:r>
-      <w:r>
-        <w:rPr>
-          <w:sz w:val="28"/>
-          <w:szCs w:val="28"/>
-        </w:rPr>
-        <w:t>Functional component is just a JavaScript function.</w:t>
-      </w:r>
-      <w:r>
-        <w:rPr>
-          <w:sz w:val="28"/>
-          <w:szCs w:val="28"/>
-        </w:rPr>
-        <w:t xml:space="preserve"> This basically returns a JSX </w:t>
+      <w:proofErr w:type="gramStart"/>
+      <w:r>
+        <w:rPr>
+          <w:sz w:val="28"/>
+          <w:szCs w:val="28"/>
+        </w:rPr>
+        <w:t>Functional</w:t>
+      </w:r>
+      <w:proofErr w:type="gramEnd"/>
+      <w:r>
+        <w:rPr>
+          <w:sz w:val="28"/>
+          <w:szCs w:val="28"/>
+        </w:rPr>
+        <w:t xml:space="preserve"> component is just a JavaScript function.</w:t>
+      </w:r>
+      <w:r>
+        <w:rPr>
+          <w:sz w:val="28"/>
+          <w:szCs w:val="28"/>
+        </w:rPr>
+        <w:t xml:space="preserve"> This basically returns a </w:t>
+      </w:r>
+      <w:proofErr w:type="gramStart"/>
+      <w:r>
+        <w:rPr>
+          <w:sz w:val="28"/>
+          <w:szCs w:val="28"/>
+        </w:rPr>
+        <w:t>JSX</w:t>
+      </w:r>
+      <w:proofErr w:type="gramEnd"/>
+      <w:r>
+        <w:rPr>
+          <w:sz w:val="28"/>
+          <w:szCs w:val="28"/>
+        </w:rPr>
+        <w:t xml:space="preserve"> </w:t>
       </w:r>
     </w:p>
     <w:p>
@@ -3144,7 +3928,23 @@
           <w:sz w:val="28"/>
           <w:szCs w:val="28"/>
         </w:rPr>
-        <w:t>We cannot directly render our component using the render function. We will have to use &lt;HeadingComponent /&gt;</w:t>
+        <w:t>We cannot directly render our component using the render function. We will have to use &lt;</w:t>
+      </w:r>
+      <w:proofErr w:type="spellStart"/>
+      <w:r>
+        <w:rPr>
+          <w:sz w:val="28"/>
+          <w:szCs w:val="28"/>
+        </w:rPr>
+        <w:t>HeadingComponent</w:t>
+      </w:r>
+      <w:proofErr w:type="spellEnd"/>
+      <w:r>
+        <w:rPr>
+          <w:sz w:val="28"/>
+          <w:szCs w:val="28"/>
+        </w:rPr>
+        <w:t xml:space="preserve"> /&gt;</w:t>
       </w:r>
     </w:p>
     <w:p>
@@ -3198,7 +3998,23 @@
           <w:sz w:val="28"/>
           <w:szCs w:val="28"/>
         </w:rPr>
-        <w:t>If we would like to execute any JS expressions inside a function then we use {}. Example {title} or {100+100}</w:t>
+        <w:t xml:space="preserve">If we would like to execute any JS expressions inside a </w:t>
+      </w:r>
+      <w:proofErr w:type="gramStart"/>
+      <w:r>
+        <w:rPr>
+          <w:sz w:val="28"/>
+          <w:szCs w:val="28"/>
+        </w:rPr>
+        <w:t>function</w:t>
+      </w:r>
+      <w:proofErr w:type="gramEnd"/>
+      <w:r>
+        <w:rPr>
+          <w:sz w:val="28"/>
+          <w:szCs w:val="28"/>
+        </w:rPr>
+        <w:t xml:space="preserve"> then we use {}. Example {title} or {100+100}</w:t>
       </w:r>
     </w:p>
     <w:p>
@@ -3238,7 +4054,23 @@
           <w:sz w:val="28"/>
           <w:szCs w:val="28"/>
         </w:rPr>
-        <w:t xml:space="preserve"> Code is readable because we write JSX and JSX is not react</w:t>
+        <w:t xml:space="preserve"> Code is readable because we write JSX and JSX </w:t>
+      </w:r>
+      <w:proofErr w:type="gramStart"/>
+      <w:r>
+        <w:rPr>
+          <w:sz w:val="28"/>
+          <w:szCs w:val="28"/>
+        </w:rPr>
+        <w:t>is</w:t>
+      </w:r>
+      <w:proofErr w:type="gramEnd"/>
+      <w:r>
+        <w:rPr>
+          <w:sz w:val="28"/>
+          <w:szCs w:val="28"/>
+        </w:rPr>
+        <w:t xml:space="preserve"> not react</w:t>
       </w:r>
       <w:r>
         <w:rPr>
@@ -3247,6 +4079,14 @@
         </w:rPr>
         <w:t>.</w:t>
       </w:r>
+    </w:p>
+    <w:p>
+      <w:pPr>
+        <w:rPr>
+          <w:sz w:val="28"/>
+          <w:szCs w:val="28"/>
+        </w:rPr>
+      </w:pPr>
     </w:p>
     <w:p>
       <w:pPr>
@@ -3257,29 +4097,445 @@
           <w:szCs w:val="28"/>
         </w:rPr>
       </w:pPr>
-    </w:p>
-    <w:p>
-      <w:pPr>
+      <w:r>
         <w:rPr>
           <w:b/>
           <w:bCs/>
           <w:sz w:val="28"/>
           <w:szCs w:val="28"/>
         </w:rPr>
-      </w:pPr>
-    </w:p>
-    <w:p>
-      <w:pPr>
+        <w:t>Lesson 04 – Talk is cheap, show me the code</w:t>
+      </w:r>
+      <w:r>
         <w:rPr>
           <w:b/>
           <w:bCs/>
           <w:sz w:val="28"/>
           <w:szCs w:val="28"/>
         </w:rPr>
-      </w:pPr>
-    </w:p>
-    <w:p>
-      <w:pPr>
+        <w:t>.</w:t>
+      </w:r>
+    </w:p>
+    <w:p>
+      <w:pPr>
+        <w:pStyle w:val="ListParagraph"/>
+        <w:numPr>
+          <w:ilvl w:val="0"/>
+          <w:numId w:val="4"/>
+        </w:numPr>
+        <w:rPr>
+          <w:sz w:val="28"/>
+          <w:szCs w:val="28"/>
+        </w:rPr>
+      </w:pPr>
+      <w:r>
+        <w:rPr>
+          <w:sz w:val="28"/>
+          <w:szCs w:val="28"/>
+        </w:rPr>
+        <w:t xml:space="preserve">Style </w:t>
+      </w:r>
+      <w:r>
+        <w:rPr>
+          <w:sz w:val="28"/>
+          <w:szCs w:val="28"/>
+        </w:rPr>
+        <w:t>is given</w:t>
+      </w:r>
+      <w:r>
+        <w:rPr>
+          <w:sz w:val="28"/>
+          <w:szCs w:val="28"/>
+        </w:rPr>
+        <w:t xml:space="preserve"> in react as an object. Ex: style= {</w:t>
+      </w:r>
+      <w:proofErr w:type="spellStart"/>
+      <w:r>
+        <w:rPr>
+          <w:sz w:val="28"/>
+          <w:szCs w:val="28"/>
+        </w:rPr>
+        <w:t>backgroundColor</w:t>
+      </w:r>
+      <w:proofErr w:type="spellEnd"/>
+      <w:r>
+        <w:rPr>
+          <w:sz w:val="28"/>
+          <w:szCs w:val="28"/>
+        </w:rPr>
+        <w:t>: ‘red’}</w:t>
+      </w:r>
+    </w:p>
+    <w:p>
+      <w:pPr>
+        <w:pStyle w:val="ListParagraph"/>
+        <w:numPr>
+          <w:ilvl w:val="0"/>
+          <w:numId w:val="4"/>
+        </w:numPr>
+        <w:rPr>
+          <w:sz w:val="28"/>
+          <w:szCs w:val="28"/>
+        </w:rPr>
+      </w:pPr>
+      <w:r>
+        <w:rPr>
+          <w:sz w:val="28"/>
+          <w:szCs w:val="28"/>
+        </w:rPr>
+        <w:t xml:space="preserve">Functional components are normal functions in </w:t>
+      </w:r>
+      <w:r>
+        <w:rPr>
+          <w:sz w:val="28"/>
+          <w:szCs w:val="28"/>
+        </w:rPr>
+        <w:t>JavaScript.</w:t>
+      </w:r>
+      <w:r>
+        <w:rPr>
+          <w:sz w:val="28"/>
+          <w:szCs w:val="28"/>
+        </w:rPr>
+        <w:t xml:space="preserve"> </w:t>
+      </w:r>
+    </w:p>
+    <w:p>
+      <w:pPr>
+        <w:pStyle w:val="ListParagraph"/>
+        <w:numPr>
+          <w:ilvl w:val="0"/>
+          <w:numId w:val="4"/>
+        </w:numPr>
+        <w:rPr>
+          <w:sz w:val="28"/>
+          <w:szCs w:val="28"/>
+        </w:rPr>
+      </w:pPr>
+      <w:r>
+        <w:rPr>
+          <w:sz w:val="28"/>
+          <w:szCs w:val="28"/>
+        </w:rPr>
+        <w:t xml:space="preserve">Props are </w:t>
+      </w:r>
+      <w:r>
+        <w:rPr>
+          <w:sz w:val="28"/>
+          <w:szCs w:val="28"/>
+        </w:rPr>
+        <w:t xml:space="preserve">just normal </w:t>
+      </w:r>
+      <w:r>
+        <w:rPr>
+          <w:sz w:val="28"/>
+          <w:szCs w:val="28"/>
+        </w:rPr>
+        <w:t xml:space="preserve">arguments to the </w:t>
+      </w:r>
+      <w:proofErr w:type="gramStart"/>
+      <w:r>
+        <w:rPr>
+          <w:sz w:val="28"/>
+          <w:szCs w:val="28"/>
+        </w:rPr>
+        <w:t>function</w:t>
+      </w:r>
+      <w:proofErr w:type="gramEnd"/>
+    </w:p>
+    <w:p>
+      <w:pPr>
+        <w:pStyle w:val="ListParagraph"/>
+        <w:numPr>
+          <w:ilvl w:val="0"/>
+          <w:numId w:val="4"/>
+        </w:numPr>
+        <w:rPr>
+          <w:sz w:val="28"/>
+          <w:szCs w:val="28"/>
+        </w:rPr>
+      </w:pPr>
+      <w:r>
+        <w:rPr>
+          <w:sz w:val="28"/>
+          <w:szCs w:val="28"/>
+        </w:rPr>
+        <w:lastRenderedPageBreak/>
+        <w:t>&lt;</w:t>
+      </w:r>
+      <w:proofErr w:type="spellStart"/>
+      <w:r>
+        <w:rPr>
+          <w:sz w:val="28"/>
+          <w:szCs w:val="28"/>
+        </w:rPr>
+        <w:t>RestaurantCard</w:t>
+      </w:r>
+      <w:proofErr w:type="spellEnd"/>
+      <w:r>
+        <w:rPr>
+          <w:sz w:val="28"/>
+          <w:szCs w:val="28"/>
+        </w:rPr>
+        <w:t xml:space="preserve"> </w:t>
+      </w:r>
+      <w:proofErr w:type="spellStart"/>
+      <w:r>
+        <w:rPr>
+          <w:sz w:val="28"/>
+          <w:szCs w:val="28"/>
+        </w:rPr>
+        <w:t>resName</w:t>
+      </w:r>
+      <w:proofErr w:type="spellEnd"/>
+      <w:r>
+        <w:rPr>
+          <w:sz w:val="28"/>
+          <w:szCs w:val="28"/>
+        </w:rPr>
+        <w:t>="Millet Express" cuisine="Healthy food, South Indian, North Indian"/&gt;</w:t>
+      </w:r>
+      <w:r>
+        <w:rPr>
+          <w:sz w:val="28"/>
+          <w:szCs w:val="28"/>
+        </w:rPr>
+        <w:t xml:space="preserve"> - Passing props to a component and at the end of the day it is passing arguments to a function</w:t>
+      </w:r>
+      <w:r>
+        <w:rPr>
+          <w:sz w:val="28"/>
+          <w:szCs w:val="28"/>
+        </w:rPr>
+        <w:t>.</w:t>
+      </w:r>
+    </w:p>
+    <w:p>
+      <w:pPr>
+        <w:pStyle w:val="ListParagraph"/>
+        <w:numPr>
+          <w:ilvl w:val="0"/>
+          <w:numId w:val="4"/>
+        </w:numPr>
+        <w:rPr>
+          <w:sz w:val="28"/>
+          <w:szCs w:val="28"/>
+        </w:rPr>
+      </w:pPr>
+      <w:r>
+        <w:rPr>
+          <w:sz w:val="28"/>
+          <w:szCs w:val="28"/>
+        </w:rPr>
+        <w:t xml:space="preserve">Const </w:t>
+      </w:r>
+      <w:proofErr w:type="spellStart"/>
+      <w:r>
+        <w:rPr>
+          <w:sz w:val="28"/>
+          <w:szCs w:val="28"/>
+        </w:rPr>
+        <w:t>ResCard</w:t>
+      </w:r>
+      <w:proofErr w:type="spellEnd"/>
+      <w:r>
+        <w:rPr>
+          <w:sz w:val="28"/>
+          <w:szCs w:val="28"/>
+        </w:rPr>
+        <w:t xml:space="preserve"> = (props) =&gt; {}</w:t>
+      </w:r>
+    </w:p>
+    <w:p>
+      <w:pPr>
+        <w:pStyle w:val="ListParagraph"/>
+        <w:numPr>
+          <w:ilvl w:val="0"/>
+          <w:numId w:val="4"/>
+        </w:numPr>
+        <w:rPr>
+          <w:sz w:val="28"/>
+          <w:szCs w:val="28"/>
+        </w:rPr>
+      </w:pPr>
+      <w:r>
+        <w:rPr>
+          <w:sz w:val="28"/>
+          <w:szCs w:val="28"/>
+        </w:rPr>
+        <w:t xml:space="preserve">Const </w:t>
+      </w:r>
+      <w:proofErr w:type="spellStart"/>
+      <w:r>
+        <w:rPr>
+          <w:sz w:val="28"/>
+          <w:szCs w:val="28"/>
+        </w:rPr>
+        <w:t>ResCard</w:t>
+      </w:r>
+      <w:proofErr w:type="spellEnd"/>
+      <w:r>
+        <w:rPr>
+          <w:sz w:val="28"/>
+          <w:szCs w:val="28"/>
+        </w:rPr>
+        <w:t xml:space="preserve"> = (</w:t>
+      </w:r>
+      <w:r>
+        <w:rPr>
+          <w:sz w:val="28"/>
+          <w:szCs w:val="28"/>
+        </w:rPr>
+        <w:t>{</w:t>
+      </w:r>
+      <w:proofErr w:type="spellStart"/>
+      <w:r>
+        <w:rPr>
+          <w:sz w:val="28"/>
+          <w:szCs w:val="28"/>
+        </w:rPr>
+        <w:t>resName</w:t>
+      </w:r>
+      <w:proofErr w:type="spellEnd"/>
+      <w:r>
+        <w:rPr>
+          <w:sz w:val="28"/>
+          <w:szCs w:val="28"/>
+        </w:rPr>
+        <w:t>, rating, cuisine, eta}</w:t>
+      </w:r>
+      <w:r>
+        <w:rPr>
+          <w:sz w:val="28"/>
+          <w:szCs w:val="28"/>
+        </w:rPr>
+        <w:t>) =&gt; {}</w:t>
+      </w:r>
+      <w:r>
+        <w:rPr>
+          <w:sz w:val="28"/>
+          <w:szCs w:val="28"/>
+        </w:rPr>
+        <w:t xml:space="preserve"> – de-structuring on the fly.</w:t>
+      </w:r>
+    </w:p>
+    <w:p>
+      <w:pPr>
+        <w:pStyle w:val="ListParagraph"/>
+        <w:numPr>
+          <w:ilvl w:val="0"/>
+          <w:numId w:val="4"/>
+        </w:numPr>
+        <w:rPr>
+          <w:sz w:val="28"/>
+          <w:szCs w:val="28"/>
+        </w:rPr>
+      </w:pPr>
+      <w:r>
+        <w:rPr>
+          <w:sz w:val="28"/>
+          <w:szCs w:val="28"/>
+        </w:rPr>
+        <w:t xml:space="preserve">Config Driven UI – Controlling how the UI </w:t>
+      </w:r>
+      <w:proofErr w:type="gramStart"/>
+      <w:r>
+        <w:rPr>
+          <w:sz w:val="28"/>
+          <w:szCs w:val="28"/>
+        </w:rPr>
+        <w:t>looks like</w:t>
+      </w:r>
+      <w:proofErr w:type="gramEnd"/>
+      <w:r>
+        <w:rPr>
+          <w:sz w:val="28"/>
+          <w:szCs w:val="28"/>
+        </w:rPr>
+        <w:t xml:space="preserve"> using the data from backend.</w:t>
+      </w:r>
+    </w:p>
+    <w:p>
+      <w:pPr>
+        <w:pStyle w:val="ListParagraph"/>
+        <w:numPr>
+          <w:ilvl w:val="0"/>
+          <w:numId w:val="4"/>
+        </w:numPr>
+        <w:rPr>
+          <w:sz w:val="28"/>
+          <w:szCs w:val="28"/>
+        </w:rPr>
+      </w:pPr>
+      <w:proofErr w:type="spellStart"/>
+      <w:r>
+        <w:rPr>
+          <w:sz w:val="28"/>
+          <w:szCs w:val="28"/>
+        </w:rPr>
+        <w:t>Cloudnary</w:t>
+      </w:r>
+      <w:proofErr w:type="spellEnd"/>
+      <w:r>
+        <w:rPr>
+          <w:sz w:val="28"/>
+          <w:szCs w:val="28"/>
+        </w:rPr>
+        <w:t xml:space="preserve"> is a CDN. All images are hosted </w:t>
+      </w:r>
+      <w:proofErr w:type="gramStart"/>
+      <w:r>
+        <w:rPr>
+          <w:sz w:val="28"/>
+          <w:szCs w:val="28"/>
+        </w:rPr>
+        <w:t>there</w:t>
+      </w:r>
+      <w:proofErr w:type="gramEnd"/>
+    </w:p>
+    <w:p>
+      <w:pPr>
+        <w:pStyle w:val="ListParagraph"/>
+        <w:numPr>
+          <w:ilvl w:val="0"/>
+          <w:numId w:val="4"/>
+        </w:numPr>
+        <w:rPr>
+          <w:sz w:val="28"/>
+          <w:szCs w:val="28"/>
+        </w:rPr>
+      </w:pPr>
+      <w:r>
+        <w:rPr>
+          <w:sz w:val="28"/>
+          <w:szCs w:val="28"/>
+        </w:rPr>
+        <w:t xml:space="preserve">When we loop </w:t>
+      </w:r>
+      <w:proofErr w:type="gramStart"/>
+      <w:r>
+        <w:rPr>
+          <w:sz w:val="28"/>
+          <w:szCs w:val="28"/>
+        </w:rPr>
+        <w:t>anything</w:t>
+      </w:r>
+      <w:proofErr w:type="gramEnd"/>
+      <w:r>
+        <w:rPr>
+          <w:sz w:val="28"/>
+          <w:szCs w:val="28"/>
+        </w:rPr>
+        <w:t xml:space="preserve"> we will have to pass a key attribute with unique id. </w:t>
+      </w:r>
+    </w:p>
+    <w:p>
+      <w:pPr>
+        <w:pStyle w:val="ListParagraph"/>
+        <w:numPr>
+          <w:ilvl w:val="0"/>
+          <w:numId w:val="4"/>
+        </w:numPr>
         <w:rPr>
           <w:b/>
           <w:bCs/>
@@ -3287,15 +4543,193 @@
           <w:szCs w:val="28"/>
         </w:rPr>
       </w:pPr>
-    </w:p>
-    <w:p>
-      <w:pPr>
+      <w:r>
+        <w:rPr>
+          <w:sz w:val="28"/>
+          <w:szCs w:val="28"/>
+        </w:rPr>
+        <w:t xml:space="preserve"> React optimizes the render cycle. </w:t>
+      </w:r>
+      <w:proofErr w:type="spellStart"/>
+      <w:proofErr w:type="gramStart"/>
+      <w:r>
+        <w:rPr>
+          <w:sz w:val="28"/>
+          <w:szCs w:val="28"/>
+        </w:rPr>
+        <w:t>Lets</w:t>
+      </w:r>
+      <w:proofErr w:type="spellEnd"/>
+      <w:proofErr w:type="gramEnd"/>
+      <w:r>
+        <w:rPr>
+          <w:sz w:val="28"/>
+          <w:szCs w:val="28"/>
+        </w:rPr>
+        <w:t xml:space="preserve"> say we have four restaurants in the UI and a new restaurant came in at the first place so the Dom will have to insert the new element at the first place</w:t>
+      </w:r>
+      <w:r>
+        <w:rPr>
+          <w:sz w:val="28"/>
+          <w:szCs w:val="28"/>
+        </w:rPr>
+        <w:t xml:space="preserve">. If we did not have </w:t>
+      </w:r>
+      <w:proofErr w:type="gramStart"/>
+      <w:r>
+        <w:rPr>
+          <w:sz w:val="28"/>
+          <w:szCs w:val="28"/>
+        </w:rPr>
+        <w:t>id</w:t>
+      </w:r>
+      <w:proofErr w:type="gramEnd"/>
+      <w:r>
+        <w:rPr>
+          <w:sz w:val="28"/>
+          <w:szCs w:val="28"/>
+        </w:rPr>
+        <w:t xml:space="preserve"> for the </w:t>
+      </w:r>
+      <w:proofErr w:type="spellStart"/>
+      <w:r>
+        <w:rPr>
+          <w:sz w:val="28"/>
+          <w:szCs w:val="28"/>
+        </w:rPr>
+        <w:t>RestaurantCard</w:t>
+      </w:r>
+      <w:proofErr w:type="spellEnd"/>
+      <w:r>
+        <w:rPr>
+          <w:sz w:val="28"/>
+          <w:szCs w:val="28"/>
+        </w:rPr>
+        <w:t xml:space="preserve"> react will re-render all the data because react does not know which res card is the new one</w:t>
+      </w:r>
+      <w:r>
+        <w:rPr>
+          <w:sz w:val="28"/>
+          <w:szCs w:val="28"/>
+        </w:rPr>
+        <w:t xml:space="preserve"> and it will treat each res card the same but if we give an id react will only render the new res card that came in.</w:t>
+      </w:r>
+    </w:p>
+    <w:p>
+      <w:pPr>
+        <w:pStyle w:val="ListParagraph"/>
+        <w:numPr>
+          <w:ilvl w:val="0"/>
+          <w:numId w:val="4"/>
+        </w:numPr>
+        <w:rPr>
+          <w:sz w:val="28"/>
+          <w:szCs w:val="28"/>
+        </w:rPr>
+      </w:pPr>
+      <w:r>
         <w:rPr>
           <w:b/>
           <w:bCs/>
           <w:sz w:val="28"/>
           <w:szCs w:val="28"/>
         </w:rPr>
+        <w:t xml:space="preserve"> </w:t>
+      </w:r>
+      <w:r>
+        <w:rPr>
+          <w:sz w:val="28"/>
+          <w:szCs w:val="28"/>
+        </w:rPr>
+        <w:t xml:space="preserve">We should </w:t>
+      </w:r>
+      <w:r>
+        <w:rPr>
+          <w:sz w:val="28"/>
+          <w:szCs w:val="28"/>
+        </w:rPr>
+        <w:t xml:space="preserve">never use </w:t>
+      </w:r>
+      <w:proofErr w:type="gramStart"/>
+      <w:r>
+        <w:rPr>
+          <w:sz w:val="28"/>
+          <w:szCs w:val="28"/>
+        </w:rPr>
+        <w:t>index(</w:t>
+      </w:r>
+      <w:proofErr w:type="gramEnd"/>
+      <w:r>
+        <w:rPr>
+          <w:sz w:val="28"/>
+          <w:szCs w:val="28"/>
+        </w:rPr>
+        <w:t xml:space="preserve">the property of map function) as the key because when the new item is added to the </w:t>
+      </w:r>
+      <w:proofErr w:type="gramStart"/>
+      <w:r>
+        <w:rPr>
+          <w:sz w:val="28"/>
+          <w:szCs w:val="28"/>
+        </w:rPr>
+        <w:t>list as</w:t>
+      </w:r>
+      <w:proofErr w:type="gramEnd"/>
+      <w:r>
+        <w:rPr>
+          <w:sz w:val="28"/>
+          <w:szCs w:val="28"/>
+        </w:rPr>
+        <w:t xml:space="preserve"> the order of the list is changed and the whole data is re-rendered. </w:t>
+      </w:r>
+    </w:p>
+    <w:p>
+      <w:pPr>
+        <w:pStyle w:val="ListParagraph"/>
+        <w:numPr>
+          <w:ilvl w:val="0"/>
+          <w:numId w:val="4"/>
+        </w:numPr>
+        <w:rPr>
+          <w:sz w:val="28"/>
+          <w:szCs w:val="28"/>
+        </w:rPr>
+      </w:pPr>
+      <w:r>
+        <w:rPr>
+          <w:sz w:val="28"/>
+          <w:szCs w:val="28"/>
+        </w:rPr>
+        <w:t xml:space="preserve"> Not using </w:t>
+      </w:r>
+      <w:proofErr w:type="gramStart"/>
+      <w:r>
+        <w:rPr>
+          <w:sz w:val="28"/>
+          <w:szCs w:val="28"/>
+        </w:rPr>
+        <w:t>keys(</w:t>
+      </w:r>
+      <w:proofErr w:type="gramEnd"/>
+      <w:r>
+        <w:rPr>
+          <w:sz w:val="28"/>
+          <w:szCs w:val="28"/>
+        </w:rPr>
+        <w:t>not acceptable) &lt;&lt;&lt;&lt;&lt;&lt;&lt;&lt;&lt; index as key &lt;&lt;&lt;&lt;&lt; unique id (best practice)</w:t>
+      </w:r>
+    </w:p>
+    <w:p>
+      <w:pPr>
+        <w:pStyle w:val="ListParagraph"/>
+        <w:numPr>
+          <w:ilvl w:val="0"/>
+          <w:numId w:val="4"/>
+        </w:numPr>
+        <w:rPr>
+          <w:sz w:val="28"/>
+          <w:szCs w:val="28"/>
+        </w:rPr>
       </w:pPr>
     </w:p>
     <w:p>
@@ -3367,22 +4801,53 @@
           <w:szCs w:val="28"/>
         </w:rPr>
       </w:pPr>
-      <w:r>
+    </w:p>
+    <w:p>
+      <w:pPr>
         <w:rPr>
           <w:b/>
           <w:bCs/>
           <w:sz w:val="28"/>
           <w:szCs w:val="28"/>
         </w:rPr>
-        <w:t xml:space="preserve">Extra </w:t>
-      </w:r>
-      <w:r>
+      </w:pPr>
+    </w:p>
+    <w:p>
+      <w:pPr>
         <w:rPr>
           <w:b/>
           <w:bCs/>
           <w:sz w:val="28"/>
           <w:szCs w:val="28"/>
         </w:rPr>
+      </w:pPr>
+    </w:p>
+    <w:p>
+      <w:pPr>
+        <w:rPr>
+          <w:b/>
+          <w:bCs/>
+          <w:sz w:val="28"/>
+          <w:szCs w:val="28"/>
+        </w:rPr>
+      </w:pPr>
+      <w:r>
+        <w:rPr>
+          <w:b/>
+          <w:bCs/>
+          <w:sz w:val="28"/>
+          <w:szCs w:val="28"/>
+        </w:rPr>
+        <w:lastRenderedPageBreak/>
+        <w:t xml:space="preserve">Extra </w:t>
+      </w:r>
+      <w:r>
+        <w:rPr>
+          <w:b/>
+          <w:bCs/>
+          <w:sz w:val="28"/>
+          <w:szCs w:val="28"/>
+        </w:rPr>
         <w:t>Points</w:t>
       </w:r>
     </w:p>
@@ -3724,54 +5189,47 @@
           <w:sz w:val="28"/>
           <w:szCs w:val="28"/>
         </w:rPr>
-        <w:t xml:space="preserve">Geographic Distribution - These servers, often referred to as "edge servers" or "nodes," are strategically placed in data centers across different cities or countries. This geographical distribution helps </w:t>
-      </w:r>
+        <w:t xml:space="preserve">Geographic Distribution - These servers, often referred to as "edge servers" or "nodes," are strategically placed in data centers across different cities or countries. This geographical distribution helps reduce the physical distance between a user and the server, which can significantly improve load times. </w:t>
+      </w:r>
+    </w:p>
+    <w:p>
+      <w:pPr>
+        <w:pStyle w:val="ListParagraph"/>
+        <w:numPr>
+          <w:ilvl w:val="1"/>
+          <w:numId w:val="2"/>
+        </w:numPr>
+        <w:rPr>
+          <w:sz w:val="28"/>
+          <w:szCs w:val="28"/>
+        </w:rPr>
+      </w:pPr>
+      <w:r>
+        <w:rPr>
+          <w:sz w:val="28"/>
+          <w:szCs w:val="28"/>
+        </w:rPr>
+        <w:t xml:space="preserve">Request Routing - When a user tries to access a piece of content, the request is automatically routed to the nearest CDN server rather than the original server where the website is hosted. </w:t>
+      </w:r>
+    </w:p>
+    <w:p>
+      <w:pPr>
+        <w:pStyle w:val="ListParagraph"/>
+        <w:numPr>
+          <w:ilvl w:val="1"/>
+          <w:numId w:val="2"/>
+        </w:numPr>
+        <w:rPr>
+          <w:sz w:val="28"/>
+          <w:szCs w:val="28"/>
+        </w:rPr>
+      </w:pPr>
       <w:r>
         <w:rPr>
           <w:sz w:val="28"/>
           <w:szCs w:val="28"/>
         </w:rPr>
         <w:lastRenderedPageBreak/>
-        <w:t xml:space="preserve">reduce the physical distance between a user and the server, which can significantly improve load times. </w:t>
-      </w:r>
-    </w:p>
-    <w:p>
-      <w:pPr>
-        <w:pStyle w:val="ListParagraph"/>
-        <w:numPr>
-          <w:ilvl w:val="1"/>
-          <w:numId w:val="2"/>
-        </w:numPr>
-        <w:rPr>
-          <w:sz w:val="28"/>
-          <w:szCs w:val="28"/>
-        </w:rPr>
-      </w:pPr>
-      <w:r>
-        <w:rPr>
-          <w:sz w:val="28"/>
-          <w:szCs w:val="28"/>
-        </w:rPr>
-        <w:t xml:space="preserve">Request Routing - When a user tries to access a piece of content, the request is automatically routed to the nearest CDN server rather than the original server where the website is hosted. </w:t>
-      </w:r>
-    </w:p>
-    <w:p>
-      <w:pPr>
-        <w:pStyle w:val="ListParagraph"/>
-        <w:numPr>
-          <w:ilvl w:val="1"/>
-          <w:numId w:val="2"/>
-        </w:numPr>
-        <w:rPr>
-          <w:sz w:val="28"/>
-          <w:szCs w:val="28"/>
-        </w:rPr>
-      </w:pPr>
-      <w:r>
-        <w:rPr>
-          <w:sz w:val="28"/>
-          <w:szCs w:val="28"/>
-        </w:rPr>
         <w:t>Content Delivery - The CDN server then fulfills the request by serving the content directly to the user. This leads to faster loading times and better performance because the data doesn't have to travel as far.</w:t>
       </w:r>
     </w:p>
@@ -4174,6 +5632,92 @@
       </w:pPr>
     </w:lvl>
   </w:abstractNum>
+  <w:abstractNum w:abstractNumId="3" w15:restartNumberingAfterBreak="0">
+    <w:nsid w:val="57CA3932"/>
+    <w:multiLevelType w:val="hybridMultilevel"/>
+    <w:tmpl w:val="F58A6388"/>
+    <w:lvl w:ilvl="0" w:tplc="0409000F">
+      <w:start w:val="1"/>
+      <w:numFmt w:val="decimal"/>
+      <w:lvlText w:val="%1."/>
+      <w:lvlJc w:val="left"/>
+      <w:pPr>
+        <w:ind w:left="720" w:hanging="360"/>
+      </w:pPr>
+    </w:lvl>
+    <w:lvl w:ilvl="1" w:tplc="04090019" w:tentative="1">
+      <w:start w:val="1"/>
+      <w:numFmt w:val="lowerLetter"/>
+      <w:lvlText w:val="%2."/>
+      <w:lvlJc w:val="left"/>
+      <w:pPr>
+        <w:ind w:left="1440" w:hanging="360"/>
+      </w:pPr>
+    </w:lvl>
+    <w:lvl w:ilvl="2" w:tplc="0409001B" w:tentative="1">
+      <w:start w:val="1"/>
+      <w:numFmt w:val="lowerRoman"/>
+      <w:lvlText w:val="%3."/>
+      <w:lvlJc w:val="right"/>
+      <w:pPr>
+        <w:ind w:left="2160" w:hanging="180"/>
+      </w:pPr>
+    </w:lvl>
+    <w:lvl w:ilvl="3" w:tplc="0409000F" w:tentative="1">
+      <w:start w:val="1"/>
+      <w:numFmt w:val="decimal"/>
+      <w:lvlText w:val="%4."/>
+      <w:lvlJc w:val="left"/>
+      <w:pPr>
+        <w:ind w:left="2880" w:hanging="360"/>
+      </w:pPr>
+    </w:lvl>
+    <w:lvl w:ilvl="4" w:tplc="04090019" w:tentative="1">
+      <w:start w:val="1"/>
+      <w:numFmt w:val="lowerLetter"/>
+      <w:lvlText w:val="%5."/>
+      <w:lvlJc w:val="left"/>
+      <w:pPr>
+        <w:ind w:left="3600" w:hanging="360"/>
+      </w:pPr>
+    </w:lvl>
+    <w:lvl w:ilvl="5" w:tplc="0409001B" w:tentative="1">
+      <w:start w:val="1"/>
+      <w:numFmt w:val="lowerRoman"/>
+      <w:lvlText w:val="%6."/>
+      <w:lvlJc w:val="right"/>
+      <w:pPr>
+        <w:ind w:left="4320" w:hanging="180"/>
+      </w:pPr>
+    </w:lvl>
+    <w:lvl w:ilvl="6" w:tplc="0409000F" w:tentative="1">
+      <w:start w:val="1"/>
+      <w:numFmt w:val="decimal"/>
+      <w:lvlText w:val="%7."/>
+      <w:lvlJc w:val="left"/>
+      <w:pPr>
+        <w:ind w:left="5040" w:hanging="360"/>
+      </w:pPr>
+    </w:lvl>
+    <w:lvl w:ilvl="7" w:tplc="04090019" w:tentative="1">
+      <w:start w:val="1"/>
+      <w:numFmt w:val="lowerLetter"/>
+      <w:lvlText w:val="%8."/>
+      <w:lvlJc w:val="left"/>
+      <w:pPr>
+        <w:ind w:left="5760" w:hanging="360"/>
+      </w:pPr>
+    </w:lvl>
+    <w:lvl w:ilvl="8" w:tplc="0409001B" w:tentative="1">
+      <w:start w:val="1"/>
+      <w:numFmt w:val="lowerRoman"/>
+      <w:lvlText w:val="%9."/>
+      <w:lvlJc w:val="right"/>
+      <w:pPr>
+        <w:ind w:left="6480" w:hanging="180"/>
+      </w:pPr>
+    </w:lvl>
+  </w:abstractNum>
   <w:num w:numId="1" w16cid:durableId="847408963">
     <w:abstractNumId w:val="1"/>
   </w:num>
@@ -4182,6 +5726,9 @@
   </w:num>
   <w:num w:numId="3" w16cid:durableId="1950430475">
     <w:abstractNumId w:val="0"/>
+  </w:num>
+  <w:num w:numId="4" w16cid:durableId="39788754">
+    <w:abstractNumId w:val="3"/>
   </w:num>
 </w:numbering>
 </file>

</xml_diff>

<commit_message>
Lesson 05 - Let's get Hooked
</commit_message>
<xml_diff>
--- a/Namaste React.docx
+++ b/Namaste React.docx
@@ -404,7 +404,6 @@
         </w:rPr>
         <w:t xml:space="preserve">In JavaScript, we use something called </w:t>
       </w:r>
-      <w:proofErr w:type="gramStart"/>
       <w:r>
         <w:rPr>
           <w:b/>
@@ -414,7 +413,6 @@
         </w:rPr>
         <w:t>document.createElementById</w:t>
       </w:r>
-      <w:proofErr w:type="gramEnd"/>
       <w:r>
         <w:rPr>
           <w:sz w:val="28"/>
@@ -582,81 +580,47 @@
           <w:sz w:val="28"/>
           <w:szCs w:val="28"/>
         </w:rPr>
-        <w:t>Const heading = React.createElement("h1", {}, "Hello from react JS"</w:t>
-      </w:r>
-      <w:proofErr w:type="gramStart"/>
-      <w:r>
-        <w:rPr>
-          <w:sz w:val="28"/>
-          <w:szCs w:val="28"/>
-        </w:rPr>
-        <w:t>);</w:t>
-      </w:r>
-      <w:proofErr w:type="gramEnd"/>
-    </w:p>
-    <w:p>
-      <w:pPr>
-        <w:pStyle w:val="ListParagraph"/>
-        <w:numPr>
-          <w:ilvl w:val="0"/>
-          <w:numId w:val="1"/>
-        </w:numPr>
-        <w:rPr>
-          <w:sz w:val="28"/>
-          <w:szCs w:val="28"/>
-        </w:rPr>
-      </w:pPr>
-      <w:r>
-        <w:rPr>
-          <w:sz w:val="28"/>
-          <w:szCs w:val="28"/>
-        </w:rPr>
-        <w:t>const root = ReactDOM.createRoot(</w:t>
-      </w:r>
-      <w:proofErr w:type="gramStart"/>
-      <w:r>
-        <w:rPr>
-          <w:sz w:val="28"/>
-          <w:szCs w:val="28"/>
-        </w:rPr>
-        <w:t>document.getElementById</w:t>
-      </w:r>
-      <w:proofErr w:type="gramEnd"/>
-      <w:r>
-        <w:rPr>
-          <w:sz w:val="28"/>
-          <w:szCs w:val="28"/>
-        </w:rPr>
-        <w:t>("root"));</w:t>
-      </w:r>
-    </w:p>
-    <w:p>
-      <w:pPr>
-        <w:pStyle w:val="ListParagraph"/>
-        <w:numPr>
-          <w:ilvl w:val="0"/>
-          <w:numId w:val="1"/>
-        </w:numPr>
-        <w:rPr>
-          <w:sz w:val="28"/>
-          <w:szCs w:val="28"/>
-        </w:rPr>
-      </w:pPr>
-      <w:proofErr w:type="gramStart"/>
-      <w:r>
-        <w:rPr>
-          <w:sz w:val="28"/>
-          <w:szCs w:val="28"/>
-        </w:rPr>
-        <w:t>root.render</w:t>
-      </w:r>
-      <w:proofErr w:type="gramEnd"/>
-      <w:r>
-        <w:rPr>
-          <w:sz w:val="28"/>
-          <w:szCs w:val="28"/>
-        </w:rPr>
-        <w:t>(heading);</w:t>
+        <w:t>Const heading = React.createElement("h1", {}, "Hello from react JS");</w:t>
+      </w:r>
+    </w:p>
+    <w:p>
+      <w:pPr>
+        <w:pStyle w:val="ListParagraph"/>
+        <w:numPr>
+          <w:ilvl w:val="0"/>
+          <w:numId w:val="1"/>
+        </w:numPr>
+        <w:rPr>
+          <w:sz w:val="28"/>
+          <w:szCs w:val="28"/>
+        </w:rPr>
+      </w:pPr>
+      <w:r>
+        <w:rPr>
+          <w:sz w:val="28"/>
+          <w:szCs w:val="28"/>
+        </w:rPr>
+        <w:t>const root = ReactDOM.createRoot(document.getElementById("root"));</w:t>
+      </w:r>
+    </w:p>
+    <w:p>
+      <w:pPr>
+        <w:pStyle w:val="ListParagraph"/>
+        <w:numPr>
+          <w:ilvl w:val="0"/>
+          <w:numId w:val="1"/>
+        </w:numPr>
+        <w:rPr>
+          <w:sz w:val="28"/>
+          <w:szCs w:val="28"/>
+        </w:rPr>
+      </w:pPr>
+      <w:r>
+        <w:rPr>
+          <w:sz w:val="28"/>
+          <w:szCs w:val="28"/>
+        </w:rPr>
+        <w:t>root.render(heading);</w:t>
       </w:r>
     </w:p>
     <w:p>
@@ -791,23 +755,7 @@
           <w:sz w:val="28"/>
           <w:szCs w:val="28"/>
         </w:rPr>
-        <w:t xml:space="preserve">When we do the </w:t>
-      </w:r>
-      <w:proofErr w:type="gramStart"/>
-      <w:r>
-        <w:rPr>
-          <w:sz w:val="28"/>
-          <w:szCs w:val="28"/>
-        </w:rPr>
-        <w:t>root.render</w:t>
-      </w:r>
-      <w:proofErr w:type="gramEnd"/>
-      <w:r>
-        <w:rPr>
-          <w:sz w:val="28"/>
-          <w:szCs w:val="28"/>
-        </w:rPr>
-        <w:t xml:space="preserve"> and if there is something that already exists in the root tag then the data in the root tag will be replaced by the latest code that we want to render.</w:t>
+        <w:t>When we do the root.render and if there is something that already exists in the root tag then the data in the root tag will be replaced by the latest code that we want to render.</w:t>
       </w:r>
     </w:p>
     <w:p>
@@ -934,23 +882,7 @@
           <w:sz w:val="28"/>
           <w:szCs w:val="28"/>
         </w:rPr>
-        <w:t xml:space="preserve">We want to minify and bundle our code. If we have 1000 </w:t>
-      </w:r>
-      <w:proofErr w:type="gramStart"/>
-      <w:r>
-        <w:rPr>
-          <w:sz w:val="28"/>
-          <w:szCs w:val="28"/>
-        </w:rPr>
-        <w:t>files</w:t>
-      </w:r>
-      <w:proofErr w:type="gramEnd"/>
-      <w:r>
-        <w:rPr>
-          <w:sz w:val="28"/>
-          <w:szCs w:val="28"/>
-        </w:rPr>
-        <w:t xml:space="preserve"> we will want to minify the code and if we have 1000 images then we want to optimize our images. To make our app ready to go to production we </w:t>
+        <w:t xml:space="preserve">We want to minify and bundle our code. If we have 1000 files we will want to minify the code and if we have 1000 images then we want to optimize our images. To make our app ready to go to production we </w:t>
       </w:r>
       <w:r>
         <w:rPr>
@@ -1238,111 +1170,47 @@
           <w:sz w:val="28"/>
           <w:szCs w:val="28"/>
         </w:rPr>
-        <w:t xml:space="preserve"> When we do npm </w:t>
-      </w:r>
-      <w:proofErr w:type="spellStart"/>
-      <w:r>
-        <w:rPr>
-          <w:sz w:val="28"/>
-          <w:szCs w:val="28"/>
-        </w:rPr>
-        <w:t>init</w:t>
-      </w:r>
-      <w:proofErr w:type="spellEnd"/>
-      <w:r>
-        <w:rPr>
-          <w:sz w:val="28"/>
-          <w:szCs w:val="28"/>
-        </w:rPr>
-        <w:t xml:space="preserve"> we get </w:t>
-      </w:r>
-      <w:proofErr w:type="gramStart"/>
-      <w:r>
-        <w:rPr>
-          <w:sz w:val="28"/>
-          <w:szCs w:val="28"/>
-        </w:rPr>
-        <w:t>package.json</w:t>
-      </w:r>
-      <w:proofErr w:type="gramEnd"/>
-      <w:r>
-        <w:rPr>
-          <w:sz w:val="28"/>
-          <w:szCs w:val="28"/>
-        </w:rPr>
-        <w:t>. This file contains the configuration for our npm.</w:t>
-      </w:r>
-    </w:p>
-    <w:p>
-      <w:pPr>
-        <w:pStyle w:val="ListParagraph"/>
-        <w:numPr>
-          <w:ilvl w:val="1"/>
-          <w:numId w:val="1"/>
-        </w:numPr>
-        <w:rPr>
-          <w:sz w:val="28"/>
-          <w:szCs w:val="28"/>
-        </w:rPr>
-      </w:pPr>
-      <w:r>
-        <w:rPr>
-          <w:sz w:val="28"/>
-          <w:szCs w:val="28"/>
-        </w:rPr>
-        <w:t xml:space="preserve"> Packages that are application is dependent on is called dependency and our </w:t>
-      </w:r>
-      <w:proofErr w:type="gramStart"/>
-      <w:r>
-        <w:rPr>
-          <w:sz w:val="28"/>
-          <w:szCs w:val="28"/>
-        </w:rPr>
-        <w:t>package.json</w:t>
-      </w:r>
-      <w:proofErr w:type="gramEnd"/>
-      <w:r>
-        <w:rPr>
-          <w:sz w:val="28"/>
-          <w:szCs w:val="28"/>
-        </w:rPr>
-        <w:t xml:space="preserve"> will take care of the version of this dependency</w:t>
-      </w:r>
-    </w:p>
-    <w:p>
-      <w:pPr>
-        <w:pStyle w:val="ListParagraph"/>
-        <w:numPr>
-          <w:ilvl w:val="1"/>
-          <w:numId w:val="1"/>
-        </w:numPr>
-        <w:rPr>
-          <w:sz w:val="28"/>
-          <w:szCs w:val="28"/>
-        </w:rPr>
-      </w:pPr>
-      <w:r>
-        <w:rPr>
-          <w:sz w:val="28"/>
-          <w:szCs w:val="28"/>
-        </w:rPr>
-        <w:t xml:space="preserve"> The most important package in our application is the bundler. Our code </w:t>
-      </w:r>
-      <w:proofErr w:type="gramStart"/>
-      <w:r>
-        <w:rPr>
-          <w:sz w:val="28"/>
-          <w:szCs w:val="28"/>
-        </w:rPr>
-        <w:t>has to</w:t>
-      </w:r>
-      <w:proofErr w:type="gramEnd"/>
-      <w:r>
-        <w:rPr>
-          <w:sz w:val="28"/>
-          <w:szCs w:val="28"/>
-        </w:rPr>
-        <w:t xml:space="preserve"> be cleaned, cached, bundled before we send it to production. Bundler helps us do this. Webpack, Parcel, Vite are some examples of bundlers. </w:t>
+        <w:t xml:space="preserve"> When we do npm init we get package.json. This file contains the configuration for our npm.</w:t>
+      </w:r>
+    </w:p>
+    <w:p>
+      <w:pPr>
+        <w:pStyle w:val="ListParagraph"/>
+        <w:numPr>
+          <w:ilvl w:val="1"/>
+          <w:numId w:val="1"/>
+        </w:numPr>
+        <w:rPr>
+          <w:sz w:val="28"/>
+          <w:szCs w:val="28"/>
+        </w:rPr>
+      </w:pPr>
+      <w:r>
+        <w:rPr>
+          <w:sz w:val="28"/>
+          <w:szCs w:val="28"/>
+        </w:rPr>
+        <w:t xml:space="preserve"> Packages that are application is dependent on is called dependency and our package.json will take care of the version of this dependency</w:t>
+      </w:r>
+    </w:p>
+    <w:p>
+      <w:pPr>
+        <w:pStyle w:val="ListParagraph"/>
+        <w:numPr>
+          <w:ilvl w:val="1"/>
+          <w:numId w:val="1"/>
+        </w:numPr>
+        <w:rPr>
+          <w:sz w:val="28"/>
+          <w:szCs w:val="28"/>
+        </w:rPr>
+      </w:pPr>
+      <w:r>
+        <w:rPr>
+          <w:sz w:val="28"/>
+          <w:szCs w:val="28"/>
+        </w:rPr>
+        <w:t xml:space="preserve"> The most important package in our application is the bundler. Our code has to be cleaned, cached, bundled before we send it to production. Bundler helps us do this. Webpack, Parcel, Vite are some examples of bundlers. </w:t>
       </w:r>
     </w:p>
     <w:p>
@@ -1409,19 +1277,8 @@
           <w:sz w:val="28"/>
           <w:szCs w:val="28"/>
         </w:rPr>
-        <w:t xml:space="preserve"> To install a package, we use npm install </w:t>
-      </w:r>
-      <w:proofErr w:type="spellStart"/>
-      <w:proofErr w:type="gramStart"/>
-      <w:r>
-        <w:rPr>
-          <w:sz w:val="28"/>
-          <w:szCs w:val="28"/>
-        </w:rPr>
-        <w:t>packagename</w:t>
-      </w:r>
-      <w:proofErr w:type="spellEnd"/>
-      <w:proofErr w:type="gramEnd"/>
+        <w:t xml:space="preserve"> To install a package, we use npm install packagename</w:t>
+      </w:r>
     </w:p>
     <w:p>
       <w:pPr>
@@ -1480,23 +1337,7 @@
           <w:sz w:val="28"/>
           <w:szCs w:val="28"/>
         </w:rPr>
-        <w:t xml:space="preserve">The caret sign before the version number is that </w:t>
-      </w:r>
-      <w:proofErr w:type="gramStart"/>
-      <w:r>
-        <w:rPr>
-          <w:sz w:val="28"/>
-          <w:szCs w:val="28"/>
-        </w:rPr>
-        <w:t>is</w:t>
-      </w:r>
-      <w:proofErr w:type="gramEnd"/>
-      <w:r>
-        <w:rPr>
-          <w:sz w:val="28"/>
-          <w:szCs w:val="28"/>
-        </w:rPr>
-        <w:t xml:space="preserve"> does minor upgrades. Ex: ^2.8.3 -&gt; 2.8.4</w:t>
+        <w:t>The caret sign before the version number is that is does minor upgrades. Ex: ^2.8.3 -&gt; 2.8.4</w:t>
       </w:r>
     </w:p>
     <w:p>
@@ -1537,17 +1378,75 @@
           <w:sz w:val="28"/>
           <w:szCs w:val="28"/>
         </w:rPr>
-        <w:t xml:space="preserve">It is safe to use ^ because there might be huge changes in </w:t>
-      </w:r>
-      <w:proofErr w:type="gramStart"/>
-      <w:r>
-        <w:rPr>
-          <w:sz w:val="28"/>
-          <w:szCs w:val="28"/>
-        </w:rPr>
-        <w:t>major</w:t>
-      </w:r>
-      <w:proofErr w:type="gramEnd"/>
+        <w:t xml:space="preserve">It is safe to use ^ because there might be huge changes in major </w:t>
+      </w:r>
+      <w:r>
+        <w:rPr>
+          <w:sz w:val="28"/>
+          <w:szCs w:val="28"/>
+        </w:rPr>
+        <w:t>version,</w:t>
+      </w:r>
+      <w:r>
+        <w:rPr>
+          <w:sz w:val="28"/>
+          <w:szCs w:val="28"/>
+        </w:rPr>
+        <w:t xml:space="preserve"> and it might break our app.</w:t>
+      </w:r>
+    </w:p>
+    <w:p>
+      <w:pPr>
+        <w:pStyle w:val="ListParagraph"/>
+        <w:numPr>
+          <w:ilvl w:val="2"/>
+          <w:numId w:val="1"/>
+        </w:numPr>
+        <w:rPr>
+          <w:sz w:val="28"/>
+          <w:szCs w:val="28"/>
+        </w:rPr>
+      </w:pPr>
+      <w:r>
+        <w:rPr>
+          <w:sz w:val="28"/>
+          <w:szCs w:val="28"/>
+        </w:rPr>
+        <w:t>Normal – Used in production as well.</w:t>
+      </w:r>
+    </w:p>
+    <w:p>
+      <w:pPr>
+        <w:pStyle w:val="ListParagraph"/>
+        <w:numPr>
+          <w:ilvl w:val="1"/>
+          <w:numId w:val="1"/>
+        </w:numPr>
+        <w:rPr>
+          <w:sz w:val="28"/>
+          <w:szCs w:val="28"/>
+        </w:rPr>
+      </w:pPr>
+      <w:r>
+        <w:rPr>
+          <w:sz w:val="28"/>
+          <w:szCs w:val="28"/>
+        </w:rPr>
+        <w:t xml:space="preserve"> When we installed npm init parcel we also got a file called package-lock.json.</w:t>
+      </w:r>
+    </w:p>
+    <w:p>
+      <w:pPr>
+        <w:pStyle w:val="ListParagraph"/>
+        <w:numPr>
+          <w:ilvl w:val="1"/>
+          <w:numId w:val="1"/>
+        </w:numPr>
+        <w:rPr>
+          <w:sz w:val="28"/>
+          <w:szCs w:val="28"/>
+        </w:rPr>
+      </w:pPr>
       <w:r>
         <w:rPr>
           <w:sz w:val="28"/>
@@ -1560,14 +1459,231 @@
           <w:sz w:val="28"/>
           <w:szCs w:val="28"/>
         </w:rPr>
-        <w:t>version,</w:t>
-      </w:r>
-      <w:r>
-        <w:rPr>
-          <w:sz w:val="28"/>
-          <w:szCs w:val="28"/>
-        </w:rPr>
-        <w:t xml:space="preserve"> and it might break our app.</w:t>
+        <w:t xml:space="preserve">Package-lock.json will have the exact version of that dependency that is installed. </w:t>
+      </w:r>
+    </w:p>
+    <w:p>
+      <w:pPr>
+        <w:pStyle w:val="ListParagraph"/>
+        <w:numPr>
+          <w:ilvl w:val="1"/>
+          <w:numId w:val="1"/>
+        </w:numPr>
+        <w:rPr>
+          <w:sz w:val="28"/>
+          <w:szCs w:val="28"/>
+        </w:rPr>
+      </w:pPr>
+      <w:r>
+        <w:rPr>
+          <w:sz w:val="28"/>
+          <w:szCs w:val="28"/>
+        </w:rPr>
+        <w:t xml:space="preserve"> </w:t>
+      </w:r>
+      <w:r>
+        <w:rPr>
+          <w:sz w:val="28"/>
+          <w:szCs w:val="28"/>
+        </w:rPr>
+        <w:t>Package.json – has approximate version and the lock version has the exact version.</w:t>
+      </w:r>
+    </w:p>
+    <w:p>
+      <w:pPr>
+        <w:pStyle w:val="ListParagraph"/>
+        <w:numPr>
+          <w:ilvl w:val="1"/>
+          <w:numId w:val="1"/>
+        </w:numPr>
+        <w:rPr>
+          <w:sz w:val="28"/>
+          <w:szCs w:val="28"/>
+        </w:rPr>
+      </w:pPr>
+      <w:r>
+        <w:rPr>
+          <w:sz w:val="28"/>
+          <w:szCs w:val="28"/>
+        </w:rPr>
+        <w:t xml:space="preserve"> </w:t>
+      </w:r>
+      <w:r>
+        <w:rPr>
+          <w:sz w:val="28"/>
+          <w:szCs w:val="28"/>
+        </w:rPr>
+        <w:t xml:space="preserve">Integrity is basically a hash. When we face the </w:t>
+      </w:r>
+      <w:r>
+        <w:rPr>
+          <w:sz w:val="28"/>
+          <w:szCs w:val="28"/>
+        </w:rPr>
+        <w:t>issue,</w:t>
+      </w:r>
+      <w:r>
+        <w:rPr>
+          <w:sz w:val="28"/>
+          <w:szCs w:val="28"/>
+        </w:rPr>
+        <w:t xml:space="preserve"> the code works on my machine but not on server. The hash/integrity value here makes sure that whatever is the code on local the exact same code </w:t>
+      </w:r>
+      <w:r>
+        <w:rPr>
+          <w:sz w:val="28"/>
+          <w:szCs w:val="28"/>
+        </w:rPr>
+        <w:t>is being</w:t>
+      </w:r>
+      <w:r>
+        <w:rPr>
+          <w:sz w:val="28"/>
+          <w:szCs w:val="28"/>
+        </w:rPr>
+        <w:t xml:space="preserve"> deployed</w:t>
+      </w:r>
+      <w:r>
+        <w:rPr>
+          <w:sz w:val="28"/>
+          <w:szCs w:val="28"/>
+        </w:rPr>
+        <w:t xml:space="preserve"> on production.</w:t>
+      </w:r>
+    </w:p>
+    <w:p>
+      <w:pPr>
+        <w:pStyle w:val="ListParagraph"/>
+        <w:numPr>
+          <w:ilvl w:val="1"/>
+          <w:numId w:val="1"/>
+        </w:numPr>
+        <w:rPr>
+          <w:sz w:val="28"/>
+          <w:szCs w:val="28"/>
+        </w:rPr>
+      </w:pPr>
+      <w:r>
+        <w:rPr>
+          <w:sz w:val="28"/>
+          <w:szCs w:val="28"/>
+        </w:rPr>
+        <w:t xml:space="preserve"> </w:t>
+      </w:r>
+      <w:r>
+        <w:rPr>
+          <w:sz w:val="28"/>
+          <w:szCs w:val="28"/>
+        </w:rPr>
+        <w:t xml:space="preserve">node_modules contain all the code fetched from npm. All the code of parcel is fetched and put in this folder. </w:t>
+      </w:r>
+      <w:r>
+        <w:rPr>
+          <w:sz w:val="28"/>
+          <w:szCs w:val="28"/>
+        </w:rPr>
+        <w:t>It is a database that has all the packages.</w:t>
+      </w:r>
+    </w:p>
+    <w:p>
+      <w:pPr>
+        <w:pStyle w:val="ListParagraph"/>
+        <w:numPr>
+          <w:ilvl w:val="1"/>
+          <w:numId w:val="1"/>
+        </w:numPr>
+        <w:rPr>
+          <w:sz w:val="28"/>
+          <w:szCs w:val="28"/>
+        </w:rPr>
+      </w:pPr>
+      <w:r>
+        <w:rPr>
+          <w:sz w:val="28"/>
+          <w:szCs w:val="28"/>
+        </w:rPr>
+        <w:t xml:space="preserve"> </w:t>
+      </w:r>
+      <w:r>
+        <w:rPr>
+          <w:sz w:val="28"/>
+          <w:szCs w:val="28"/>
+        </w:rPr>
+        <w:t xml:space="preserve">Our app has dependency as parcel and parcel has other dependencies this is called transitive dependency. </w:t>
+      </w:r>
+    </w:p>
+    <w:p>
+      <w:pPr>
+        <w:pStyle w:val="ListParagraph"/>
+        <w:numPr>
+          <w:ilvl w:val="1"/>
+          <w:numId w:val="1"/>
+        </w:numPr>
+        <w:rPr>
+          <w:sz w:val="28"/>
+          <w:szCs w:val="28"/>
+        </w:rPr>
+      </w:pPr>
+      <w:r>
+        <w:rPr>
+          <w:sz w:val="28"/>
+          <w:szCs w:val="28"/>
+        </w:rPr>
+        <w:t xml:space="preserve"> Every dependency has </w:t>
+      </w:r>
+      <w:r>
+        <w:rPr>
+          <w:sz w:val="28"/>
+          <w:szCs w:val="28"/>
+        </w:rPr>
+        <w:t>its</w:t>
+      </w:r>
+      <w:r>
+        <w:rPr>
+          <w:sz w:val="28"/>
+          <w:szCs w:val="28"/>
+        </w:rPr>
+        <w:t xml:space="preserve"> own package.json.</w:t>
+      </w:r>
+    </w:p>
+    <w:p>
+      <w:pPr>
+        <w:pStyle w:val="ListParagraph"/>
+        <w:numPr>
+          <w:ilvl w:val="1"/>
+          <w:numId w:val="1"/>
+        </w:numPr>
+        <w:rPr>
+          <w:sz w:val="28"/>
+          <w:szCs w:val="28"/>
+        </w:rPr>
+      </w:pPr>
+      <w:r>
+        <w:rPr>
+          <w:sz w:val="28"/>
+          <w:szCs w:val="28"/>
+        </w:rPr>
+        <w:t xml:space="preserve"> If we have package and package-lock we can re-generate our node_modules.</w:t>
+      </w:r>
+    </w:p>
+    <w:p>
+      <w:pPr>
+        <w:pStyle w:val="ListParagraph"/>
+        <w:numPr>
+          <w:ilvl w:val="1"/>
+          <w:numId w:val="1"/>
+        </w:numPr>
+        <w:rPr>
+          <w:sz w:val="28"/>
+          <w:szCs w:val="28"/>
+        </w:rPr>
+      </w:pPr>
+      <w:r>
+        <w:rPr>
+          <w:sz w:val="28"/>
+          <w:szCs w:val="28"/>
+        </w:rPr>
+        <w:t xml:space="preserve"> We will use parcel to ignite our app – npx parcel index.html</w:t>
       </w:r>
     </w:p>
     <w:p>
@@ -1587,53 +1703,56 @@
           <w:sz w:val="28"/>
           <w:szCs w:val="28"/>
         </w:rPr>
-        <w:t>Normal – Used in production as well.</w:t>
-      </w:r>
-    </w:p>
-    <w:p>
-      <w:pPr>
-        <w:pStyle w:val="ListParagraph"/>
-        <w:numPr>
-          <w:ilvl w:val="1"/>
-          <w:numId w:val="1"/>
-        </w:numPr>
-        <w:rPr>
-          <w:sz w:val="28"/>
-          <w:szCs w:val="28"/>
-        </w:rPr>
-      </w:pPr>
-      <w:r>
-        <w:rPr>
-          <w:sz w:val="28"/>
-          <w:szCs w:val="28"/>
-        </w:rPr>
-        <w:t xml:space="preserve"> When we installed npm </w:t>
-      </w:r>
-      <w:proofErr w:type="spellStart"/>
-      <w:r>
-        <w:rPr>
-          <w:sz w:val="28"/>
-          <w:szCs w:val="28"/>
-        </w:rPr>
-        <w:t>init</w:t>
-      </w:r>
-      <w:proofErr w:type="spellEnd"/>
-      <w:r>
-        <w:rPr>
-          <w:sz w:val="28"/>
-          <w:szCs w:val="28"/>
-        </w:rPr>
-        <w:t xml:space="preserve"> parcel we also got a file called package-</w:t>
-      </w:r>
-      <w:proofErr w:type="gramStart"/>
-      <w:r>
-        <w:rPr>
-          <w:sz w:val="28"/>
-          <w:szCs w:val="28"/>
-        </w:rPr>
-        <w:t>lock.json</w:t>
-      </w:r>
-      <w:proofErr w:type="gramEnd"/>
+        <w:t xml:space="preserve">Just like we have npm we have something called npx. When we want to install a </w:t>
+      </w:r>
+      <w:r>
+        <w:rPr>
+          <w:sz w:val="28"/>
+          <w:szCs w:val="28"/>
+        </w:rPr>
+        <w:t>package,</w:t>
+      </w:r>
+      <w:r>
+        <w:rPr>
+          <w:sz w:val="28"/>
+          <w:szCs w:val="28"/>
+        </w:rPr>
+        <w:t xml:space="preserve"> we do npm. When we do execute </w:t>
+      </w:r>
+      <w:r>
+        <w:rPr>
+          <w:sz w:val="28"/>
+          <w:szCs w:val="28"/>
+        </w:rPr>
+        <w:t>something,</w:t>
+      </w:r>
+      <w:r>
+        <w:rPr>
+          <w:sz w:val="28"/>
+          <w:szCs w:val="28"/>
+        </w:rPr>
+        <w:t xml:space="preserve"> we do npx.</w:t>
+      </w:r>
+    </w:p>
+    <w:p>
+      <w:pPr>
+        <w:pStyle w:val="ListParagraph"/>
+        <w:numPr>
+          <w:ilvl w:val="2"/>
+          <w:numId w:val="1"/>
+        </w:numPr>
+        <w:rPr>
+          <w:sz w:val="28"/>
+          <w:szCs w:val="28"/>
+        </w:rPr>
+      </w:pPr>
+      <w:r>
+        <w:rPr>
+          <w:sz w:val="28"/>
+          <w:szCs w:val="28"/>
+        </w:rPr>
+        <w:t>We are executing parcel</w:t>
+      </w:r>
       <w:r>
         <w:rPr>
           <w:sz w:val="28"/>
@@ -1646,253 +1765,223 @@
       <w:pPr>
         <w:pStyle w:val="ListParagraph"/>
         <w:numPr>
-          <w:ilvl w:val="1"/>
-          <w:numId w:val="1"/>
-        </w:numPr>
-        <w:rPr>
-          <w:sz w:val="28"/>
-          <w:szCs w:val="28"/>
-        </w:rPr>
-      </w:pPr>
-      <w:r>
-        <w:rPr>
-          <w:sz w:val="28"/>
-          <w:szCs w:val="28"/>
-        </w:rPr>
-        <w:t xml:space="preserve"> </w:t>
-      </w:r>
-      <w:r>
-        <w:rPr>
-          <w:sz w:val="28"/>
-          <w:szCs w:val="28"/>
-        </w:rPr>
-        <w:t>Package-</w:t>
-      </w:r>
-      <w:proofErr w:type="gramStart"/>
-      <w:r>
-        <w:rPr>
-          <w:sz w:val="28"/>
-          <w:szCs w:val="28"/>
-        </w:rPr>
-        <w:t>lock.json</w:t>
-      </w:r>
-      <w:proofErr w:type="gramEnd"/>
-      <w:r>
-        <w:rPr>
-          <w:sz w:val="28"/>
-          <w:szCs w:val="28"/>
-        </w:rPr>
-        <w:t xml:space="preserve"> will have the exact version of that dependency that is installed. </w:t>
-      </w:r>
-    </w:p>
-    <w:p>
-      <w:pPr>
-        <w:pStyle w:val="ListParagraph"/>
-        <w:numPr>
-          <w:ilvl w:val="1"/>
-          <w:numId w:val="1"/>
-        </w:numPr>
-        <w:rPr>
-          <w:sz w:val="28"/>
-          <w:szCs w:val="28"/>
-        </w:rPr>
-      </w:pPr>
-      <w:r>
-        <w:rPr>
-          <w:sz w:val="28"/>
-          <w:szCs w:val="28"/>
-        </w:rPr>
-        <w:t xml:space="preserve"> </w:t>
-      </w:r>
-      <w:r>
-        <w:rPr>
-          <w:sz w:val="28"/>
-          <w:szCs w:val="28"/>
-        </w:rPr>
-        <w:t>Package.json – has approximate version and the lock version has the exact version.</w:t>
-      </w:r>
-    </w:p>
-    <w:p>
-      <w:pPr>
-        <w:pStyle w:val="ListParagraph"/>
-        <w:numPr>
-          <w:ilvl w:val="1"/>
-          <w:numId w:val="1"/>
-        </w:numPr>
-        <w:rPr>
-          <w:sz w:val="28"/>
-          <w:szCs w:val="28"/>
-        </w:rPr>
-      </w:pPr>
-      <w:r>
-        <w:rPr>
-          <w:sz w:val="28"/>
-          <w:szCs w:val="28"/>
-        </w:rPr>
-        <w:t xml:space="preserve"> </w:t>
-      </w:r>
-      <w:r>
-        <w:rPr>
-          <w:sz w:val="28"/>
-          <w:szCs w:val="28"/>
-        </w:rPr>
-        <w:t xml:space="preserve">Integrity is basically a hash. When we face the </w:t>
-      </w:r>
-      <w:r>
-        <w:rPr>
-          <w:sz w:val="28"/>
-          <w:szCs w:val="28"/>
-        </w:rPr>
-        <w:t>issue,</w:t>
-      </w:r>
-      <w:r>
-        <w:rPr>
-          <w:sz w:val="28"/>
-          <w:szCs w:val="28"/>
-        </w:rPr>
-        <w:t xml:space="preserve"> the code works on my machine but not on </w:t>
-      </w:r>
-      <w:proofErr w:type="gramStart"/>
-      <w:r>
-        <w:rPr>
-          <w:sz w:val="28"/>
-          <w:szCs w:val="28"/>
-        </w:rPr>
-        <w:t>server</w:t>
-      </w:r>
-      <w:proofErr w:type="gramEnd"/>
-      <w:r>
-        <w:rPr>
-          <w:sz w:val="28"/>
-          <w:szCs w:val="28"/>
-        </w:rPr>
-        <w:t xml:space="preserve">. The hash/integrity value here makes sure that whatever is the code on local the exact same code </w:t>
-      </w:r>
-      <w:r>
-        <w:rPr>
-          <w:sz w:val="28"/>
-          <w:szCs w:val="28"/>
-        </w:rPr>
-        <w:t>is being</w:t>
-      </w:r>
-      <w:r>
-        <w:rPr>
-          <w:sz w:val="28"/>
-          <w:szCs w:val="28"/>
-        </w:rPr>
-        <w:t xml:space="preserve"> deployed</w:t>
-      </w:r>
-      <w:r>
-        <w:rPr>
-          <w:sz w:val="28"/>
-          <w:szCs w:val="28"/>
-        </w:rPr>
-        <w:t xml:space="preserve"> on production.</w:t>
-      </w:r>
-    </w:p>
-    <w:p>
-      <w:pPr>
-        <w:pStyle w:val="ListParagraph"/>
-        <w:numPr>
-          <w:ilvl w:val="1"/>
-          <w:numId w:val="1"/>
-        </w:numPr>
-        <w:rPr>
-          <w:sz w:val="28"/>
-          <w:szCs w:val="28"/>
-        </w:rPr>
-      </w:pPr>
-      <w:r>
-        <w:rPr>
-          <w:sz w:val="28"/>
-          <w:szCs w:val="28"/>
-        </w:rPr>
-        <w:t xml:space="preserve"> </w:t>
-      </w:r>
-      <w:r>
-        <w:rPr>
-          <w:sz w:val="28"/>
-          <w:szCs w:val="28"/>
-        </w:rPr>
-        <w:t xml:space="preserve">node_modules contain all the code fetched from npm. All the code of parcel is fetched and put in this folder. </w:t>
-      </w:r>
-      <w:r>
-        <w:rPr>
-          <w:sz w:val="28"/>
-          <w:szCs w:val="28"/>
-        </w:rPr>
-        <w:t>It is a database that has all the packages.</w:t>
-      </w:r>
-    </w:p>
-    <w:p>
-      <w:pPr>
-        <w:pStyle w:val="ListParagraph"/>
-        <w:numPr>
-          <w:ilvl w:val="1"/>
-          <w:numId w:val="1"/>
-        </w:numPr>
-        <w:rPr>
-          <w:sz w:val="28"/>
-          <w:szCs w:val="28"/>
-        </w:rPr>
-      </w:pPr>
-      <w:r>
-        <w:rPr>
-          <w:sz w:val="28"/>
-          <w:szCs w:val="28"/>
-        </w:rPr>
-        <w:t xml:space="preserve"> </w:t>
-      </w:r>
-      <w:r>
-        <w:rPr>
-          <w:sz w:val="28"/>
-          <w:szCs w:val="28"/>
-        </w:rPr>
-        <w:t xml:space="preserve">Our app has dependency as parcel and parcel has other dependencies this is called transitive dependency. </w:t>
-      </w:r>
-    </w:p>
-    <w:p>
-      <w:pPr>
-        <w:pStyle w:val="ListParagraph"/>
-        <w:numPr>
-          <w:ilvl w:val="1"/>
-          <w:numId w:val="1"/>
-        </w:numPr>
-        <w:rPr>
-          <w:sz w:val="28"/>
-          <w:szCs w:val="28"/>
-        </w:rPr>
-      </w:pPr>
-      <w:r>
-        <w:rPr>
-          <w:sz w:val="28"/>
-          <w:szCs w:val="28"/>
-        </w:rPr>
-        <w:t xml:space="preserve"> Every dependency has </w:t>
-      </w:r>
-      <w:r>
-        <w:rPr>
-          <w:sz w:val="28"/>
-          <w:szCs w:val="28"/>
-        </w:rPr>
-        <w:t>its</w:t>
-      </w:r>
-      <w:r>
-        <w:rPr>
-          <w:sz w:val="28"/>
-          <w:szCs w:val="28"/>
-        </w:rPr>
-        <w:t xml:space="preserve"> own </w:t>
-      </w:r>
-      <w:proofErr w:type="gramStart"/>
-      <w:r>
-        <w:rPr>
-          <w:sz w:val="28"/>
-          <w:szCs w:val="28"/>
-        </w:rPr>
-        <w:t>package.json</w:t>
-      </w:r>
-      <w:proofErr w:type="gramEnd"/>
+          <w:ilvl w:val="2"/>
+          <w:numId w:val="1"/>
+        </w:numPr>
+        <w:rPr>
+          <w:sz w:val="28"/>
+          <w:szCs w:val="28"/>
+        </w:rPr>
+      </w:pPr>
+      <w:r>
+        <w:rPr>
+          <w:sz w:val="28"/>
+          <w:szCs w:val="28"/>
+        </w:rPr>
+        <w:t>When we run this command parcel will create a development build and host it to the local server 1234</w:t>
+      </w:r>
+    </w:p>
+    <w:p>
+      <w:pPr>
+        <w:pStyle w:val="ListParagraph"/>
+        <w:numPr>
+          <w:ilvl w:val="1"/>
+          <w:numId w:val="1"/>
+        </w:numPr>
+        <w:rPr>
+          <w:sz w:val="28"/>
+          <w:szCs w:val="28"/>
+        </w:rPr>
+      </w:pPr>
+      <w:r>
+        <w:rPr>
+          <w:sz w:val="28"/>
+          <w:szCs w:val="28"/>
+        </w:rPr>
+        <w:t>The second way to get have React in our app is by using npm.</w:t>
+      </w:r>
+      <w:r>
+        <w:rPr>
+          <w:sz w:val="28"/>
+          <w:szCs w:val="28"/>
+        </w:rPr>
+        <w:t xml:space="preserve"> React is a JavaScript package that is hosted on npm.</w:t>
+      </w:r>
+    </w:p>
+    <w:p>
+      <w:pPr>
+        <w:pStyle w:val="ListParagraph"/>
+        <w:numPr>
+          <w:ilvl w:val="1"/>
+          <w:numId w:val="1"/>
+        </w:numPr>
+        <w:rPr>
+          <w:sz w:val="28"/>
+          <w:szCs w:val="28"/>
+        </w:rPr>
+      </w:pPr>
+      <w:r>
+        <w:rPr>
+          <w:sz w:val="28"/>
+          <w:szCs w:val="28"/>
+        </w:rPr>
+        <w:t xml:space="preserve">Using CDN links is not a good way because </w:t>
+      </w:r>
+      <w:r>
+        <w:rPr>
+          <w:sz w:val="28"/>
+          <w:szCs w:val="28"/>
+        </w:rPr>
+        <w:t>Fetching from CDM is a costly operation</w:t>
+      </w:r>
+      <w:r>
+        <w:rPr>
+          <w:sz w:val="28"/>
+          <w:szCs w:val="28"/>
+        </w:rPr>
+        <w:t xml:space="preserve"> as we will make a network call.</w:t>
+      </w:r>
+    </w:p>
+    <w:p>
+      <w:pPr>
+        <w:pStyle w:val="ListParagraph"/>
+        <w:numPr>
+          <w:ilvl w:val="1"/>
+          <w:numId w:val="1"/>
+        </w:numPr>
+        <w:rPr>
+          <w:sz w:val="28"/>
+          <w:szCs w:val="28"/>
+        </w:rPr>
+      </w:pPr>
+      <w:r>
+        <w:rPr>
+          <w:sz w:val="28"/>
+          <w:szCs w:val="28"/>
+        </w:rPr>
+        <w:lastRenderedPageBreak/>
+        <w:t>If we have react in our node_modules, if there is an update in the future then it will be easy rather than changing/updating the links to the latest version.</w:t>
+      </w:r>
+    </w:p>
+    <w:p>
+      <w:pPr>
+        <w:pStyle w:val="ListParagraph"/>
+        <w:numPr>
+          <w:ilvl w:val="1"/>
+          <w:numId w:val="1"/>
+        </w:numPr>
+        <w:rPr>
+          <w:sz w:val="28"/>
+          <w:szCs w:val="28"/>
+        </w:rPr>
+      </w:pPr>
+      <w:r>
+        <w:rPr>
+          <w:sz w:val="28"/>
+          <w:szCs w:val="28"/>
+        </w:rPr>
+        <w:t>Installing react as a package. npm install react. When we install react we also install react-dom as they are interrelated.</w:t>
+      </w:r>
+    </w:p>
+    <w:p>
+      <w:pPr>
+        <w:pStyle w:val="ListParagraph"/>
+        <w:numPr>
+          <w:ilvl w:val="1"/>
+          <w:numId w:val="1"/>
+        </w:numPr>
+        <w:rPr>
+          <w:sz w:val="28"/>
+          <w:szCs w:val="28"/>
+        </w:rPr>
+      </w:pPr>
+      <w:r>
+        <w:rPr>
+          <w:sz w:val="28"/>
+          <w:szCs w:val="28"/>
+        </w:rPr>
+        <w:t xml:space="preserve"> When we do a npx install react and remove the cdn links and start our application on the local server it will not work because we just installed React but have not used it anywhere.</w:t>
+      </w:r>
+    </w:p>
+    <w:p>
+      <w:pPr>
+        <w:pStyle w:val="ListParagraph"/>
+        <w:numPr>
+          <w:ilvl w:val="1"/>
+          <w:numId w:val="1"/>
+        </w:numPr>
+        <w:rPr>
+          <w:sz w:val="28"/>
+          <w:szCs w:val="28"/>
+        </w:rPr>
+      </w:pPr>
+      <w:r>
+        <w:rPr>
+          <w:sz w:val="28"/>
+          <w:szCs w:val="28"/>
+        </w:rPr>
+        <w:t>import React from “react” this means that we are getting React from the react that is in node_modules.</w:t>
+      </w:r>
+    </w:p>
+    <w:p>
+      <w:pPr>
+        <w:pStyle w:val="ListParagraph"/>
+        <w:numPr>
+          <w:ilvl w:val="1"/>
+          <w:numId w:val="1"/>
+        </w:numPr>
+        <w:rPr>
+          <w:sz w:val="28"/>
+          <w:szCs w:val="28"/>
+        </w:rPr>
+      </w:pPr>
+      <w:r>
+        <w:rPr>
+          <w:sz w:val="28"/>
+          <w:szCs w:val="28"/>
+        </w:rPr>
+        <w:t xml:space="preserve"> After we import React and ReactDOM in our App.js in that case we will not be able to run our application. Browser will say “Browsers scripts cannot have imports or exports”</w:t>
+      </w:r>
+    </w:p>
+    <w:p>
+      <w:pPr>
+        <w:pStyle w:val="ListParagraph"/>
+        <w:numPr>
+          <w:ilvl w:val="1"/>
+          <w:numId w:val="1"/>
+        </w:numPr>
+        <w:rPr>
+          <w:sz w:val="28"/>
+          <w:szCs w:val="28"/>
+        </w:rPr>
+      </w:pPr>
+      <w:r>
+        <w:rPr>
+          <w:sz w:val="28"/>
+          <w:szCs w:val="28"/>
+        </w:rPr>
+        <w:t xml:space="preserve"> When the App.js file is loaded the browser treats it as a normal JavaScript file and JS does not have import in it.</w:t>
+      </w:r>
+    </w:p>
+    <w:p>
+      <w:pPr>
+        <w:pStyle w:val="ListParagraph"/>
+        <w:numPr>
+          <w:ilvl w:val="1"/>
+          <w:numId w:val="1"/>
+        </w:numPr>
+        <w:rPr>
+          <w:sz w:val="28"/>
+          <w:szCs w:val="28"/>
+        </w:rPr>
+      </w:pPr>
+      <w:r>
+        <w:rPr>
+          <w:sz w:val="28"/>
+          <w:szCs w:val="28"/>
+        </w:rPr>
+        <w:t>We will have to tell the browser that this App.js file is not a normal file and we will have to tell the browser that it is a module. To do that we use the attribute type=”module”</w:t>
+      </w:r>
       <w:r>
         <w:rPr>
           <w:sz w:val="28"/>
@@ -1918,53 +2007,62 @@
           <w:sz w:val="28"/>
           <w:szCs w:val="28"/>
         </w:rPr>
-        <w:t xml:space="preserve"> If we have package and package-</w:t>
-      </w:r>
-      <w:proofErr w:type="gramStart"/>
-      <w:r>
-        <w:rPr>
-          <w:sz w:val="28"/>
-          <w:szCs w:val="28"/>
-        </w:rPr>
-        <w:t>lock</w:t>
-      </w:r>
-      <w:proofErr w:type="gramEnd"/>
-      <w:r>
-        <w:rPr>
-          <w:sz w:val="28"/>
-          <w:szCs w:val="28"/>
-        </w:rPr>
-        <w:t xml:space="preserve"> we can re-generate our node_modules.</w:t>
-      </w:r>
-    </w:p>
-    <w:p>
-      <w:pPr>
-        <w:pStyle w:val="ListParagraph"/>
-        <w:numPr>
-          <w:ilvl w:val="1"/>
-          <w:numId w:val="1"/>
-        </w:numPr>
-        <w:rPr>
-          <w:sz w:val="28"/>
-          <w:szCs w:val="28"/>
-        </w:rPr>
-      </w:pPr>
-      <w:r>
-        <w:rPr>
-          <w:sz w:val="28"/>
-          <w:szCs w:val="28"/>
-        </w:rPr>
-        <w:t xml:space="preserve"> We will use parcel to ignite our app – npx parcel </w:t>
-      </w:r>
-      <w:proofErr w:type="gramStart"/>
-      <w:r>
-        <w:rPr>
-          <w:sz w:val="28"/>
-          <w:szCs w:val="28"/>
-        </w:rPr>
-        <w:t>index.html</w:t>
-      </w:r>
-      <w:proofErr w:type="gramEnd"/>
+        <w:t>Previously ReactDOM was present in react-dom but now it is available in react-dom/client</w:t>
+      </w:r>
+    </w:p>
+    <w:p>
+      <w:pPr>
+        <w:pStyle w:val="ListParagraph"/>
+        <w:numPr>
+          <w:ilvl w:val="1"/>
+          <w:numId w:val="1"/>
+        </w:numPr>
+        <w:rPr>
+          <w:sz w:val="28"/>
+          <w:szCs w:val="28"/>
+        </w:rPr>
+      </w:pPr>
+      <w:r>
+        <w:rPr>
+          <w:sz w:val="28"/>
+          <w:szCs w:val="28"/>
+        </w:rPr>
+        <w:t xml:space="preserve">Whenever we make some changes to the code the changes are automatically loaded in the </w:t>
+      </w:r>
+      <w:r>
+        <w:rPr>
+          <w:sz w:val="28"/>
+          <w:szCs w:val="28"/>
+        </w:rPr>
+        <w:t>application,</w:t>
+      </w:r>
+      <w:r>
+        <w:rPr>
+          <w:sz w:val="28"/>
+          <w:szCs w:val="28"/>
+        </w:rPr>
+        <w:t xml:space="preserve"> and this is done by parcel.</w:t>
+      </w:r>
+    </w:p>
+    <w:p>
+      <w:pPr>
+        <w:pStyle w:val="ListParagraph"/>
+        <w:numPr>
+          <w:ilvl w:val="1"/>
+          <w:numId w:val="1"/>
+        </w:numPr>
+        <w:rPr>
+          <w:sz w:val="28"/>
+          <w:szCs w:val="28"/>
+        </w:rPr>
+      </w:pPr>
+      <w:r>
+        <w:rPr>
+          <w:sz w:val="28"/>
+          <w:szCs w:val="28"/>
+        </w:rPr>
+        <w:t>Parcel creates:</w:t>
+      </w:r>
     </w:p>
     <w:p>
       <w:pPr>
@@ -1983,35 +2081,7 @@
           <w:sz w:val="28"/>
           <w:szCs w:val="28"/>
         </w:rPr>
-        <w:t xml:space="preserve">Just like we have npm we have something called npx. When we want to install a </w:t>
-      </w:r>
-      <w:r>
-        <w:rPr>
-          <w:sz w:val="28"/>
-          <w:szCs w:val="28"/>
-        </w:rPr>
-        <w:t>package,</w:t>
-      </w:r>
-      <w:r>
-        <w:rPr>
-          <w:sz w:val="28"/>
-          <w:szCs w:val="28"/>
-        </w:rPr>
-        <w:t xml:space="preserve"> we do npm. When we do execute </w:t>
-      </w:r>
-      <w:r>
-        <w:rPr>
-          <w:sz w:val="28"/>
-          <w:szCs w:val="28"/>
-        </w:rPr>
-        <w:t>something,</w:t>
-      </w:r>
-      <w:r>
-        <w:rPr>
-          <w:sz w:val="28"/>
-          <w:szCs w:val="28"/>
-        </w:rPr>
-        <w:t xml:space="preserve"> we do npx.</w:t>
+        <w:t>dev build</w:t>
       </w:r>
     </w:p>
     <w:p>
@@ -2031,14 +2101,7 @@
           <w:sz w:val="28"/>
           <w:szCs w:val="28"/>
         </w:rPr>
-        <w:t>We are executing parcel</w:t>
-      </w:r>
-      <w:r>
-        <w:rPr>
-          <w:sz w:val="28"/>
-          <w:szCs w:val="28"/>
-        </w:rPr>
-        <w:t>.</w:t>
+        <w:t>local server</w:t>
       </w:r>
     </w:p>
     <w:p>
@@ -2058,491 +2121,7 @@
           <w:sz w:val="28"/>
           <w:szCs w:val="28"/>
         </w:rPr>
-        <w:t>When we run this command parcel will create a development build and host it to the local server 1234</w:t>
-      </w:r>
-    </w:p>
-    <w:p>
-      <w:pPr>
-        <w:pStyle w:val="ListParagraph"/>
-        <w:numPr>
-          <w:ilvl w:val="1"/>
-          <w:numId w:val="1"/>
-        </w:numPr>
-        <w:rPr>
-          <w:sz w:val="28"/>
-          <w:szCs w:val="28"/>
-        </w:rPr>
-      </w:pPr>
-      <w:r>
-        <w:rPr>
-          <w:sz w:val="28"/>
-          <w:szCs w:val="28"/>
-        </w:rPr>
-        <w:t>The second way to get have React in our app is by using npm.</w:t>
-      </w:r>
-      <w:r>
-        <w:rPr>
-          <w:sz w:val="28"/>
-          <w:szCs w:val="28"/>
-        </w:rPr>
-        <w:t xml:space="preserve"> React is a JavaScript package that is hosted on npm.</w:t>
-      </w:r>
-    </w:p>
-    <w:p>
-      <w:pPr>
-        <w:pStyle w:val="ListParagraph"/>
-        <w:numPr>
-          <w:ilvl w:val="1"/>
-          <w:numId w:val="1"/>
-        </w:numPr>
-        <w:rPr>
-          <w:sz w:val="28"/>
-          <w:szCs w:val="28"/>
-        </w:rPr>
-      </w:pPr>
-      <w:r>
-        <w:rPr>
-          <w:sz w:val="28"/>
-          <w:szCs w:val="28"/>
-        </w:rPr>
-        <w:t xml:space="preserve">Using CDN links is not a good way because </w:t>
-      </w:r>
-      <w:r>
-        <w:rPr>
-          <w:sz w:val="28"/>
-          <w:szCs w:val="28"/>
-        </w:rPr>
-        <w:t>Fetching from CDM is a costly operation</w:t>
-      </w:r>
-      <w:r>
-        <w:rPr>
-          <w:sz w:val="28"/>
-          <w:szCs w:val="28"/>
-        </w:rPr>
-        <w:t xml:space="preserve"> as we will make a network call.</w:t>
-      </w:r>
-    </w:p>
-    <w:p>
-      <w:pPr>
-        <w:pStyle w:val="ListParagraph"/>
-        <w:numPr>
-          <w:ilvl w:val="1"/>
-          <w:numId w:val="1"/>
-        </w:numPr>
-        <w:rPr>
-          <w:sz w:val="28"/>
-          <w:szCs w:val="28"/>
-        </w:rPr>
-      </w:pPr>
-      <w:r>
-        <w:rPr>
-          <w:sz w:val="28"/>
-          <w:szCs w:val="28"/>
-        </w:rPr>
-        <w:lastRenderedPageBreak/>
-        <w:t xml:space="preserve">If we have </w:t>
-      </w:r>
-      <w:proofErr w:type="gramStart"/>
-      <w:r>
-        <w:rPr>
-          <w:sz w:val="28"/>
-          <w:szCs w:val="28"/>
-        </w:rPr>
-        <w:t>react</w:t>
-      </w:r>
-      <w:proofErr w:type="gramEnd"/>
-      <w:r>
-        <w:rPr>
-          <w:sz w:val="28"/>
-          <w:szCs w:val="28"/>
-        </w:rPr>
-        <w:t xml:space="preserve"> in our node_modules, if there is an update in the future then it will be easy rather than changing/updating the links to the latest version.</w:t>
-      </w:r>
-    </w:p>
-    <w:p>
-      <w:pPr>
-        <w:pStyle w:val="ListParagraph"/>
-        <w:numPr>
-          <w:ilvl w:val="1"/>
-          <w:numId w:val="1"/>
-        </w:numPr>
-        <w:rPr>
-          <w:sz w:val="28"/>
-          <w:szCs w:val="28"/>
-        </w:rPr>
-      </w:pPr>
-      <w:r>
-        <w:rPr>
-          <w:sz w:val="28"/>
-          <w:szCs w:val="28"/>
-        </w:rPr>
-        <w:t xml:space="preserve">Installing react as a package. npm install react. When we install </w:t>
-      </w:r>
-      <w:proofErr w:type="gramStart"/>
-      <w:r>
-        <w:rPr>
-          <w:sz w:val="28"/>
-          <w:szCs w:val="28"/>
-        </w:rPr>
-        <w:t>react</w:t>
-      </w:r>
-      <w:proofErr w:type="gramEnd"/>
-      <w:r>
-        <w:rPr>
-          <w:sz w:val="28"/>
-          <w:szCs w:val="28"/>
-        </w:rPr>
-        <w:t xml:space="preserve"> we also install react-</w:t>
-      </w:r>
-      <w:proofErr w:type="spellStart"/>
-      <w:r>
-        <w:rPr>
-          <w:sz w:val="28"/>
-          <w:szCs w:val="28"/>
-        </w:rPr>
-        <w:t>dom</w:t>
-      </w:r>
-      <w:proofErr w:type="spellEnd"/>
-      <w:r>
-        <w:rPr>
-          <w:sz w:val="28"/>
-          <w:szCs w:val="28"/>
-        </w:rPr>
-        <w:t xml:space="preserve"> as they are interrelated.</w:t>
-      </w:r>
-    </w:p>
-    <w:p>
-      <w:pPr>
-        <w:pStyle w:val="ListParagraph"/>
-        <w:numPr>
-          <w:ilvl w:val="1"/>
-          <w:numId w:val="1"/>
-        </w:numPr>
-        <w:rPr>
-          <w:sz w:val="28"/>
-          <w:szCs w:val="28"/>
-        </w:rPr>
-      </w:pPr>
-      <w:r>
-        <w:rPr>
-          <w:sz w:val="28"/>
-          <w:szCs w:val="28"/>
-        </w:rPr>
-        <w:t xml:space="preserve"> When we do a npx install react and remove the </w:t>
-      </w:r>
-      <w:proofErr w:type="spellStart"/>
-      <w:r>
-        <w:rPr>
-          <w:sz w:val="28"/>
-          <w:szCs w:val="28"/>
-        </w:rPr>
-        <w:t>cdn</w:t>
-      </w:r>
-      <w:proofErr w:type="spellEnd"/>
-      <w:r>
-        <w:rPr>
-          <w:sz w:val="28"/>
-          <w:szCs w:val="28"/>
-        </w:rPr>
-        <w:t xml:space="preserve"> links and start our application on the local server it will not work because we just installed React but have not used it anywhere.</w:t>
-      </w:r>
-    </w:p>
-    <w:p>
-      <w:pPr>
-        <w:pStyle w:val="ListParagraph"/>
-        <w:numPr>
-          <w:ilvl w:val="1"/>
-          <w:numId w:val="1"/>
-        </w:numPr>
-        <w:rPr>
-          <w:sz w:val="28"/>
-          <w:szCs w:val="28"/>
-        </w:rPr>
-      </w:pPr>
-      <w:r>
-        <w:rPr>
-          <w:sz w:val="28"/>
-          <w:szCs w:val="28"/>
-        </w:rPr>
-        <w:t>import React from “react” this means that we are getting React from the react that is in node_modules.</w:t>
-      </w:r>
-    </w:p>
-    <w:p>
-      <w:pPr>
-        <w:pStyle w:val="ListParagraph"/>
-        <w:numPr>
-          <w:ilvl w:val="1"/>
-          <w:numId w:val="1"/>
-        </w:numPr>
-        <w:rPr>
-          <w:sz w:val="28"/>
-          <w:szCs w:val="28"/>
-        </w:rPr>
-      </w:pPr>
-      <w:r>
-        <w:rPr>
-          <w:sz w:val="28"/>
-          <w:szCs w:val="28"/>
-        </w:rPr>
-        <w:t xml:space="preserve"> After we import React and </w:t>
-      </w:r>
-      <w:proofErr w:type="spellStart"/>
-      <w:r>
-        <w:rPr>
-          <w:sz w:val="28"/>
-          <w:szCs w:val="28"/>
-        </w:rPr>
-        <w:t>ReactDOM</w:t>
-      </w:r>
-      <w:proofErr w:type="spellEnd"/>
-      <w:r>
-        <w:rPr>
-          <w:sz w:val="28"/>
-          <w:szCs w:val="28"/>
-        </w:rPr>
-        <w:t xml:space="preserve"> in our </w:t>
-      </w:r>
-      <w:proofErr w:type="gramStart"/>
-      <w:r>
-        <w:rPr>
-          <w:sz w:val="28"/>
-          <w:szCs w:val="28"/>
-        </w:rPr>
-        <w:t>App.js</w:t>
-      </w:r>
-      <w:proofErr w:type="gramEnd"/>
-      <w:r>
-        <w:rPr>
-          <w:sz w:val="28"/>
-          <w:szCs w:val="28"/>
-        </w:rPr>
-        <w:t xml:space="preserve"> in that case we will not be able to run our application. Browser will say “Browsers scripts cannot have imports or </w:t>
-      </w:r>
-      <w:proofErr w:type="gramStart"/>
-      <w:r>
-        <w:rPr>
-          <w:sz w:val="28"/>
-          <w:szCs w:val="28"/>
-        </w:rPr>
-        <w:t>exports</w:t>
-      </w:r>
-      <w:proofErr w:type="gramEnd"/>
-      <w:r>
-        <w:rPr>
-          <w:sz w:val="28"/>
-          <w:szCs w:val="28"/>
-        </w:rPr>
-        <w:t>”</w:t>
-      </w:r>
-    </w:p>
-    <w:p>
-      <w:pPr>
-        <w:pStyle w:val="ListParagraph"/>
-        <w:numPr>
-          <w:ilvl w:val="1"/>
-          <w:numId w:val="1"/>
-        </w:numPr>
-        <w:rPr>
-          <w:sz w:val="28"/>
-          <w:szCs w:val="28"/>
-        </w:rPr>
-      </w:pPr>
-      <w:r>
-        <w:rPr>
-          <w:sz w:val="28"/>
-          <w:szCs w:val="28"/>
-        </w:rPr>
-        <w:t xml:space="preserve"> When the App.js file is loaded the browser treats it as a normal JavaScript file and JS does not have import in it.</w:t>
-      </w:r>
-    </w:p>
-    <w:p>
-      <w:pPr>
-        <w:pStyle w:val="ListParagraph"/>
-        <w:numPr>
-          <w:ilvl w:val="1"/>
-          <w:numId w:val="1"/>
-        </w:numPr>
-        <w:rPr>
-          <w:sz w:val="28"/>
-          <w:szCs w:val="28"/>
-        </w:rPr>
-      </w:pPr>
-      <w:r>
-        <w:rPr>
-          <w:sz w:val="28"/>
-          <w:szCs w:val="28"/>
-        </w:rPr>
-        <w:t xml:space="preserve">We will have to tell the browser that this App.js file is not a normal </w:t>
-      </w:r>
-      <w:proofErr w:type="gramStart"/>
-      <w:r>
-        <w:rPr>
-          <w:sz w:val="28"/>
-          <w:szCs w:val="28"/>
-        </w:rPr>
-        <w:t>file</w:t>
-      </w:r>
-      <w:proofErr w:type="gramEnd"/>
-      <w:r>
-        <w:rPr>
-          <w:sz w:val="28"/>
-          <w:szCs w:val="28"/>
-        </w:rPr>
-        <w:t xml:space="preserve"> and we will have to tell the browser that it is a module. To do that we use the attribute type</w:t>
-      </w:r>
-      <w:proofErr w:type="gramStart"/>
-      <w:r>
-        <w:rPr>
-          <w:sz w:val="28"/>
-          <w:szCs w:val="28"/>
-        </w:rPr>
-        <w:t>=”module</w:t>
-      </w:r>
-      <w:proofErr w:type="gramEnd"/>
-      <w:r>
-        <w:rPr>
-          <w:sz w:val="28"/>
-          <w:szCs w:val="28"/>
-        </w:rPr>
-        <w:t>”</w:t>
-      </w:r>
-      <w:r>
-        <w:rPr>
-          <w:sz w:val="28"/>
-          <w:szCs w:val="28"/>
-        </w:rPr>
-        <w:t>.</w:t>
-      </w:r>
-    </w:p>
-    <w:p>
-      <w:pPr>
-        <w:pStyle w:val="ListParagraph"/>
-        <w:numPr>
-          <w:ilvl w:val="1"/>
-          <w:numId w:val="1"/>
-        </w:numPr>
-        <w:rPr>
-          <w:sz w:val="28"/>
-          <w:szCs w:val="28"/>
-        </w:rPr>
-      </w:pPr>
-      <w:r>
-        <w:rPr>
-          <w:sz w:val="28"/>
-          <w:szCs w:val="28"/>
-        </w:rPr>
-        <w:t xml:space="preserve">Previously </w:t>
-      </w:r>
-      <w:proofErr w:type="spellStart"/>
-      <w:r>
-        <w:rPr>
-          <w:sz w:val="28"/>
-          <w:szCs w:val="28"/>
-        </w:rPr>
-        <w:t>ReactDOM</w:t>
-      </w:r>
-      <w:proofErr w:type="spellEnd"/>
-      <w:r>
-        <w:rPr>
-          <w:sz w:val="28"/>
-          <w:szCs w:val="28"/>
-        </w:rPr>
-        <w:t xml:space="preserve"> was present in react-</w:t>
-      </w:r>
-      <w:proofErr w:type="spellStart"/>
-      <w:r>
-        <w:rPr>
-          <w:sz w:val="28"/>
-          <w:szCs w:val="28"/>
-        </w:rPr>
-        <w:t>dom</w:t>
-      </w:r>
-      <w:proofErr w:type="spellEnd"/>
-      <w:r>
-        <w:rPr>
-          <w:sz w:val="28"/>
-          <w:szCs w:val="28"/>
-        </w:rPr>
-        <w:t xml:space="preserve"> but now it is available in react-</w:t>
-      </w:r>
-      <w:proofErr w:type="spellStart"/>
-      <w:r>
-        <w:rPr>
-          <w:sz w:val="28"/>
-          <w:szCs w:val="28"/>
-        </w:rPr>
-        <w:t>dom</w:t>
-      </w:r>
-      <w:proofErr w:type="spellEnd"/>
-      <w:r>
-        <w:rPr>
-          <w:sz w:val="28"/>
-          <w:szCs w:val="28"/>
-        </w:rPr>
-        <w:t>/</w:t>
-      </w:r>
-      <w:proofErr w:type="gramStart"/>
-      <w:r>
-        <w:rPr>
-          <w:sz w:val="28"/>
-          <w:szCs w:val="28"/>
-        </w:rPr>
-        <w:t>client</w:t>
-      </w:r>
-      <w:proofErr w:type="gramEnd"/>
-    </w:p>
-    <w:p>
-      <w:pPr>
-        <w:pStyle w:val="ListParagraph"/>
-        <w:numPr>
-          <w:ilvl w:val="1"/>
-          <w:numId w:val="1"/>
-        </w:numPr>
-        <w:rPr>
-          <w:sz w:val="28"/>
-          <w:szCs w:val="28"/>
-        </w:rPr>
-      </w:pPr>
-      <w:r>
-        <w:rPr>
-          <w:sz w:val="28"/>
-          <w:szCs w:val="28"/>
-        </w:rPr>
-        <w:t xml:space="preserve">Whenever we make some changes to the code the changes are automatically loaded in the </w:t>
-      </w:r>
-      <w:r>
-        <w:rPr>
-          <w:sz w:val="28"/>
-          <w:szCs w:val="28"/>
-        </w:rPr>
-        <w:t>application,</w:t>
-      </w:r>
-      <w:r>
-        <w:rPr>
-          <w:sz w:val="28"/>
-          <w:szCs w:val="28"/>
-        </w:rPr>
-        <w:t xml:space="preserve"> and this is done by parcel.</w:t>
-      </w:r>
-    </w:p>
-    <w:p>
-      <w:pPr>
-        <w:pStyle w:val="ListParagraph"/>
-        <w:numPr>
-          <w:ilvl w:val="1"/>
-          <w:numId w:val="1"/>
-        </w:numPr>
-        <w:rPr>
-          <w:sz w:val="28"/>
-          <w:szCs w:val="28"/>
-        </w:rPr>
-      </w:pPr>
-      <w:r>
-        <w:rPr>
-          <w:sz w:val="28"/>
-          <w:szCs w:val="28"/>
-        </w:rPr>
-        <w:t>Parcel creates:</w:t>
+        <w:t>HMR – Hot Module Replacement</w:t>
       </w:r>
     </w:p>
     <w:p>
@@ -2562,7 +2141,7 @@
           <w:sz w:val="28"/>
           <w:szCs w:val="28"/>
         </w:rPr>
-        <w:t>dev build</w:t>
+        <w:t>Parcel uses File Watching Algorithm written in C++ for HMR.</w:t>
       </w:r>
     </w:p>
     <w:p>
@@ -2582,83 +2161,7 @@
           <w:sz w:val="28"/>
           <w:szCs w:val="28"/>
         </w:rPr>
-        <w:t>local server</w:t>
-      </w:r>
-    </w:p>
-    <w:p>
-      <w:pPr>
-        <w:pStyle w:val="ListParagraph"/>
-        <w:numPr>
-          <w:ilvl w:val="2"/>
-          <w:numId w:val="1"/>
-        </w:numPr>
-        <w:rPr>
-          <w:sz w:val="28"/>
-          <w:szCs w:val="28"/>
-        </w:rPr>
-      </w:pPr>
-      <w:r>
-        <w:rPr>
-          <w:sz w:val="28"/>
-          <w:szCs w:val="28"/>
-        </w:rPr>
-        <w:t>HMR – Hot Module Replacement</w:t>
-      </w:r>
-    </w:p>
-    <w:p>
-      <w:pPr>
-        <w:pStyle w:val="ListParagraph"/>
-        <w:numPr>
-          <w:ilvl w:val="2"/>
-          <w:numId w:val="1"/>
-        </w:numPr>
-        <w:rPr>
-          <w:sz w:val="28"/>
-          <w:szCs w:val="28"/>
-        </w:rPr>
-      </w:pPr>
-      <w:r>
-        <w:rPr>
-          <w:sz w:val="28"/>
-          <w:szCs w:val="28"/>
-        </w:rPr>
-        <w:t>Parcel uses File Watching Algorithm written in C++ for HMR.</w:t>
-      </w:r>
-    </w:p>
-    <w:p>
-      <w:pPr>
-        <w:pStyle w:val="ListParagraph"/>
-        <w:numPr>
-          <w:ilvl w:val="2"/>
-          <w:numId w:val="1"/>
-        </w:numPr>
-        <w:rPr>
-          <w:sz w:val="28"/>
-          <w:szCs w:val="28"/>
-        </w:rPr>
-      </w:pPr>
-      <w:r>
-        <w:rPr>
-          <w:sz w:val="28"/>
-          <w:szCs w:val="28"/>
-        </w:rPr>
-        <w:t xml:space="preserve">Faster builds because of caching. It is caching things </w:t>
-      </w:r>
-      <w:proofErr w:type="gramStart"/>
-      <w:r>
-        <w:rPr>
-          <w:sz w:val="28"/>
-          <w:szCs w:val="28"/>
-        </w:rPr>
-        <w:t>in .parcel</w:t>
-      </w:r>
-      <w:proofErr w:type="gramEnd"/>
-      <w:r>
-        <w:rPr>
-          <w:sz w:val="28"/>
-          <w:szCs w:val="28"/>
-        </w:rPr>
-        <w:t>-cache.</w:t>
+        <w:t>Faster builds because of caching. It is caching things in .parcel-cache.</w:t>
       </w:r>
     </w:p>
     <w:p>
@@ -2894,17 +2397,8 @@
           <w:sz w:val="28"/>
           <w:szCs w:val="28"/>
         </w:rPr>
-        <w:t xml:space="preserve">on </w:t>
-      </w:r>
-      <w:proofErr w:type="gramStart"/>
-      <w:r>
-        <w:rPr>
-          <w:sz w:val="28"/>
-          <w:szCs w:val="28"/>
-        </w:rPr>
-        <w:t>HTTPs</w:t>
-      </w:r>
-      <w:proofErr w:type="gramEnd"/>
+        <w:t>on HTTPs</w:t>
+      </w:r>
     </w:p>
     <w:p>
       <w:pPr>
@@ -2923,17 +2417,41 @@
           <w:sz w:val="28"/>
           <w:szCs w:val="28"/>
         </w:rPr>
-        <w:t xml:space="preserve">Tree shaking – remove unused </w:t>
-      </w:r>
-      <w:proofErr w:type="gramStart"/>
-      <w:r>
-        <w:rPr>
-          <w:sz w:val="28"/>
-          <w:szCs w:val="28"/>
-        </w:rPr>
-        <w:t>code</w:t>
-      </w:r>
-      <w:proofErr w:type="gramEnd"/>
+        <w:t xml:space="preserve">Tree shaking – remove unused code </w:t>
+      </w:r>
+    </w:p>
+    <w:p>
+      <w:pPr>
+        <w:pStyle w:val="ListParagraph"/>
+        <w:numPr>
+          <w:ilvl w:val="2"/>
+          <w:numId w:val="1"/>
+        </w:numPr>
+        <w:rPr>
+          <w:sz w:val="28"/>
+          <w:szCs w:val="28"/>
+        </w:rPr>
+      </w:pPr>
+      <w:r>
+        <w:rPr>
+          <w:sz w:val="28"/>
+          <w:szCs w:val="28"/>
+        </w:rPr>
+        <w:t>Different dev and prod bundles. More optimizations in prod build.</w:t>
+      </w:r>
+    </w:p>
+    <w:p>
+      <w:pPr>
+        <w:pStyle w:val="ListParagraph"/>
+        <w:numPr>
+          <w:ilvl w:val="1"/>
+          <w:numId w:val="1"/>
+        </w:numPr>
+        <w:rPr>
+          <w:sz w:val="28"/>
+          <w:szCs w:val="28"/>
+        </w:rPr>
+      </w:pPr>
       <w:r>
         <w:rPr>
           <w:sz w:val="28"/>
@@ -2941,231 +2459,100 @@
         </w:rPr>
         <w:t xml:space="preserve"> </w:t>
       </w:r>
-    </w:p>
-    <w:p>
-      <w:pPr>
-        <w:pStyle w:val="ListParagraph"/>
-        <w:numPr>
-          <w:ilvl w:val="2"/>
-          <w:numId w:val="1"/>
-        </w:numPr>
-        <w:rPr>
-          <w:sz w:val="28"/>
-          <w:szCs w:val="28"/>
-        </w:rPr>
-      </w:pPr>
-      <w:r>
-        <w:rPr>
-          <w:sz w:val="28"/>
-          <w:szCs w:val="28"/>
-        </w:rPr>
-        <w:t>Different dev and prod bundles. More optimizations in prod build.</w:t>
-      </w:r>
-    </w:p>
-    <w:p>
-      <w:pPr>
-        <w:pStyle w:val="ListParagraph"/>
-        <w:numPr>
-          <w:ilvl w:val="1"/>
-          <w:numId w:val="1"/>
-        </w:numPr>
-        <w:rPr>
-          <w:sz w:val="28"/>
-          <w:szCs w:val="28"/>
-        </w:rPr>
-      </w:pPr>
-      <w:r>
-        <w:rPr>
-          <w:sz w:val="28"/>
-          <w:szCs w:val="28"/>
-        </w:rPr>
-        <w:t xml:space="preserve"> </w:t>
-      </w:r>
-      <w:r>
-        <w:rPr>
-          <w:sz w:val="28"/>
-          <w:szCs w:val="28"/>
-        </w:rPr>
-        <w:t xml:space="preserve">To create a prod build we do npx parcel build </w:t>
-      </w:r>
-      <w:proofErr w:type="gramStart"/>
-      <w:r>
-        <w:rPr>
-          <w:sz w:val="28"/>
-          <w:szCs w:val="28"/>
-        </w:rPr>
-        <w:t>index.html</w:t>
-      </w:r>
-      <w:proofErr w:type="gramEnd"/>
-    </w:p>
-    <w:p>
-      <w:pPr>
-        <w:pStyle w:val="ListParagraph"/>
-        <w:numPr>
-          <w:ilvl w:val="1"/>
-          <w:numId w:val="1"/>
-        </w:numPr>
-        <w:rPr>
-          <w:sz w:val="28"/>
-          <w:szCs w:val="28"/>
-        </w:rPr>
-      </w:pPr>
-      <w:r>
-        <w:rPr>
-          <w:sz w:val="28"/>
-          <w:szCs w:val="28"/>
-        </w:rPr>
-        <w:t xml:space="preserve">But the above command will give an error because in </w:t>
-      </w:r>
-      <w:proofErr w:type="gramStart"/>
-      <w:r>
-        <w:rPr>
-          <w:sz w:val="28"/>
-          <w:szCs w:val="28"/>
-        </w:rPr>
-        <w:t>package.json</w:t>
-      </w:r>
-      <w:proofErr w:type="gramEnd"/>
-      <w:r>
-        <w:rPr>
-          <w:sz w:val="28"/>
-          <w:szCs w:val="28"/>
-        </w:rPr>
-        <w:t xml:space="preserve"> we have something called as main keyword which will conflict with index.html so we remove that.</w:t>
-      </w:r>
-    </w:p>
-    <w:p>
-      <w:pPr>
-        <w:pStyle w:val="ListParagraph"/>
-        <w:numPr>
-          <w:ilvl w:val="1"/>
-          <w:numId w:val="1"/>
-        </w:numPr>
-        <w:rPr>
-          <w:sz w:val="28"/>
-          <w:szCs w:val="28"/>
-        </w:rPr>
-      </w:pPr>
-      <w:r>
-        <w:rPr>
-          <w:sz w:val="28"/>
-          <w:szCs w:val="28"/>
-        </w:rPr>
-        <w:t xml:space="preserve">The </w:t>
-      </w:r>
-      <w:proofErr w:type="spellStart"/>
-      <w:r>
-        <w:rPr>
-          <w:sz w:val="28"/>
-          <w:szCs w:val="28"/>
-        </w:rPr>
-        <w:t>dist</w:t>
-      </w:r>
-      <w:proofErr w:type="spellEnd"/>
-      <w:r>
-        <w:rPr>
-          <w:sz w:val="28"/>
-          <w:szCs w:val="28"/>
-        </w:rPr>
-        <w:t xml:space="preserve"> folder will contain the files of the build be it dev or prod.</w:t>
-      </w:r>
-    </w:p>
-    <w:p>
-      <w:pPr>
-        <w:pStyle w:val="ListParagraph"/>
-        <w:numPr>
-          <w:ilvl w:val="1"/>
-          <w:numId w:val="1"/>
-        </w:numPr>
-        <w:rPr>
-          <w:sz w:val="28"/>
-          <w:szCs w:val="28"/>
-        </w:rPr>
-      </w:pPr>
-      <w:r>
-        <w:rPr>
-          <w:sz w:val="28"/>
-          <w:szCs w:val="28"/>
-        </w:rPr>
-        <w:t xml:space="preserve">To make our app compatible </w:t>
-      </w:r>
-      <w:proofErr w:type="gramStart"/>
-      <w:r>
-        <w:rPr>
-          <w:sz w:val="28"/>
-          <w:szCs w:val="28"/>
-        </w:rPr>
-        <w:t>for</w:t>
-      </w:r>
-      <w:proofErr w:type="gramEnd"/>
-      <w:r>
-        <w:rPr>
-          <w:sz w:val="28"/>
-          <w:szCs w:val="28"/>
-        </w:rPr>
-        <w:t xml:space="preserve"> older browsers we will use something called </w:t>
-      </w:r>
-      <w:proofErr w:type="spellStart"/>
-      <w:r>
-        <w:rPr>
-          <w:sz w:val="28"/>
-          <w:szCs w:val="28"/>
-        </w:rPr>
-        <w:t>browsersList</w:t>
-      </w:r>
-      <w:proofErr w:type="spellEnd"/>
-      <w:r>
-        <w:rPr>
-          <w:sz w:val="28"/>
-          <w:szCs w:val="28"/>
-        </w:rPr>
-        <w:t>.</w:t>
-      </w:r>
-    </w:p>
-    <w:p>
-      <w:pPr>
-        <w:pStyle w:val="ListParagraph"/>
-        <w:numPr>
-          <w:ilvl w:val="1"/>
-          <w:numId w:val="1"/>
-        </w:numPr>
-        <w:rPr>
-          <w:sz w:val="28"/>
-          <w:szCs w:val="28"/>
-        </w:rPr>
-      </w:pPr>
-      <w:proofErr w:type="spellStart"/>
-      <w:r>
-        <w:rPr>
-          <w:sz w:val="28"/>
-          <w:szCs w:val="28"/>
-        </w:rPr>
-        <w:t>Browserslist</w:t>
-      </w:r>
-      <w:proofErr w:type="spellEnd"/>
-      <w:r>
-        <w:rPr>
-          <w:sz w:val="28"/>
-          <w:szCs w:val="28"/>
-        </w:rPr>
-        <w:t xml:space="preserve"> is a npm package.</w:t>
-      </w:r>
-      <w:r>
-        <w:rPr>
-          <w:sz w:val="28"/>
-          <w:szCs w:val="28"/>
-        </w:rPr>
-        <w:t xml:space="preserve"> We will configure it in </w:t>
-      </w:r>
-      <w:proofErr w:type="gramStart"/>
-      <w:r>
-        <w:rPr>
-          <w:sz w:val="28"/>
-          <w:szCs w:val="28"/>
-        </w:rPr>
-        <w:t>package.json</w:t>
-      </w:r>
-      <w:proofErr w:type="gramEnd"/>
+      <w:r>
+        <w:rPr>
+          <w:sz w:val="28"/>
+          <w:szCs w:val="28"/>
+        </w:rPr>
+        <w:t>To create a prod build we do npx parcel build index.html</w:t>
+      </w:r>
+    </w:p>
+    <w:p>
+      <w:pPr>
+        <w:pStyle w:val="ListParagraph"/>
+        <w:numPr>
+          <w:ilvl w:val="1"/>
+          <w:numId w:val="1"/>
+        </w:numPr>
+        <w:rPr>
+          <w:sz w:val="28"/>
+          <w:szCs w:val="28"/>
+        </w:rPr>
+      </w:pPr>
+      <w:r>
+        <w:rPr>
+          <w:sz w:val="28"/>
+          <w:szCs w:val="28"/>
+        </w:rPr>
+        <w:t>But the above command will give an error because in package.json we have something called as main keyword which will conflict with index.html so we remove that.</w:t>
+      </w:r>
+    </w:p>
+    <w:p>
+      <w:pPr>
+        <w:pStyle w:val="ListParagraph"/>
+        <w:numPr>
+          <w:ilvl w:val="1"/>
+          <w:numId w:val="1"/>
+        </w:numPr>
+        <w:rPr>
+          <w:sz w:val="28"/>
+          <w:szCs w:val="28"/>
+        </w:rPr>
+      </w:pPr>
+      <w:r>
+        <w:rPr>
+          <w:sz w:val="28"/>
+          <w:szCs w:val="28"/>
+        </w:rPr>
+        <w:t>The dist folder will contain the files of the build be it dev or prod.</w:t>
+      </w:r>
+    </w:p>
+    <w:p>
+      <w:pPr>
+        <w:pStyle w:val="ListParagraph"/>
+        <w:numPr>
+          <w:ilvl w:val="1"/>
+          <w:numId w:val="1"/>
+        </w:numPr>
+        <w:rPr>
+          <w:sz w:val="28"/>
+          <w:szCs w:val="28"/>
+        </w:rPr>
+      </w:pPr>
+      <w:r>
+        <w:rPr>
+          <w:sz w:val="28"/>
+          <w:szCs w:val="28"/>
+        </w:rPr>
+        <w:t>To make our app compatible for older browsers we will use something called browsersList.</w:t>
+      </w:r>
+    </w:p>
+    <w:p>
+      <w:pPr>
+        <w:pStyle w:val="ListParagraph"/>
+        <w:numPr>
+          <w:ilvl w:val="1"/>
+          <w:numId w:val="1"/>
+        </w:numPr>
+        <w:rPr>
+          <w:sz w:val="28"/>
+          <w:szCs w:val="28"/>
+        </w:rPr>
+      </w:pPr>
+      <w:r>
+        <w:rPr>
+          <w:sz w:val="28"/>
+          <w:szCs w:val="28"/>
+        </w:rPr>
+        <w:t>Browserslist is a npm package.</w:t>
+      </w:r>
+      <w:r>
+        <w:rPr>
+          <w:sz w:val="28"/>
+          <w:szCs w:val="28"/>
+        </w:rPr>
+        <w:t xml:space="preserve"> We will configure it in package.json</w:t>
+      </w:r>
     </w:p>
     <w:p>
       <w:pPr>
@@ -3191,23 +2578,7 @@
           <w:sz w:val="28"/>
           <w:szCs w:val="28"/>
         </w:rPr>
-        <w:t>"</w:t>
-      </w:r>
-      <w:proofErr w:type="spellStart"/>
-      <w:r>
-        <w:rPr>
-          <w:sz w:val="28"/>
-          <w:szCs w:val="28"/>
-        </w:rPr>
-        <w:t>browsersList</w:t>
-      </w:r>
-      <w:proofErr w:type="spellEnd"/>
-      <w:r>
-        <w:rPr>
-          <w:sz w:val="28"/>
-          <w:szCs w:val="28"/>
-        </w:rPr>
-        <w:t>": [ "last 2 Chrome version"</w:t>
+        <w:t>"browsersList": [ "last 2 Chrome version"</w:t>
       </w:r>
       <w:r>
         <w:rPr>
@@ -3242,23 +2613,7 @@
           <w:sz w:val="28"/>
           <w:szCs w:val="28"/>
         </w:rPr>
-        <w:t xml:space="preserve"> This means the app may or may not work in other </w:t>
-      </w:r>
-      <w:proofErr w:type="gramStart"/>
-      <w:r>
-        <w:rPr>
-          <w:sz w:val="28"/>
-          <w:szCs w:val="28"/>
-        </w:rPr>
-        <w:t>versions</w:t>
-      </w:r>
-      <w:proofErr w:type="gramEnd"/>
-      <w:r>
-        <w:rPr>
-          <w:sz w:val="28"/>
-          <w:szCs w:val="28"/>
-        </w:rPr>
-        <w:t xml:space="preserve"> but the app will definitely work in the latest 2 versions of Chrome and Firefox.</w:t>
+        <w:t xml:space="preserve"> This means the app may or may not work in other versions but the app will definitely work in the latest 2 versions of Chrome and Firefox.</w:t>
       </w:r>
     </w:p>
     <w:p>
@@ -3323,23 +2678,7 @@
           <w:sz w:val="28"/>
           <w:szCs w:val="28"/>
         </w:rPr>
-        <w:t xml:space="preserve">In </w:t>
-      </w:r>
-      <w:proofErr w:type="gramStart"/>
-      <w:r>
-        <w:rPr>
-          <w:sz w:val="28"/>
-          <w:szCs w:val="28"/>
-        </w:rPr>
-        <w:t>package.json</w:t>
-      </w:r>
-      <w:proofErr w:type="gramEnd"/>
-      <w:r>
-        <w:rPr>
-          <w:sz w:val="28"/>
-          <w:szCs w:val="28"/>
-        </w:rPr>
-        <w:t xml:space="preserve"> under the scripts object we add start key and value will be parcel index.html </w:t>
+        <w:t xml:space="preserve">In package.json under the scripts object we add start key and value will be parcel index.html </w:t>
       </w:r>
     </w:p>
     <w:p>
@@ -3415,21 +2754,12 @@
           <w:szCs w:val="28"/>
         </w:rPr>
       </w:pPr>
-      <w:proofErr w:type="gramStart"/>
-      <w:r>
-        <w:rPr>
-          <w:sz w:val="28"/>
-          <w:szCs w:val="28"/>
-        </w:rPr>
-        <w:t>So</w:t>
-      </w:r>
-      <w:proofErr w:type="gramEnd"/>
-      <w:r>
-        <w:rPr>
-          <w:sz w:val="28"/>
-          <w:szCs w:val="28"/>
-        </w:rPr>
-        <w:t xml:space="preserve"> Facebook community created something called JSX. JSX is not part of React </w:t>
+      <w:r>
+        <w:rPr>
+          <w:sz w:val="28"/>
+          <w:szCs w:val="28"/>
+        </w:rPr>
+        <w:t xml:space="preserve">So Facebook community created something called JSX. JSX is not part of React </w:t>
       </w:r>
       <w:r>
         <w:rPr>
@@ -3524,23 +2854,7 @@
           <w:sz w:val="28"/>
           <w:szCs w:val="28"/>
         </w:rPr>
-        <w:t xml:space="preserve">Browsers do not understand JSX it will give an error but when we run our code with JSX there is no error that we see because parcel takes care of it behind the scenes. The code is </w:t>
-      </w:r>
-      <w:proofErr w:type="spellStart"/>
-      <w:r>
-        <w:rPr>
-          <w:sz w:val="28"/>
-          <w:szCs w:val="28"/>
-        </w:rPr>
-        <w:t>transpiled</w:t>
-      </w:r>
-      <w:proofErr w:type="spellEnd"/>
-      <w:r>
-        <w:rPr>
-          <w:sz w:val="28"/>
-          <w:szCs w:val="28"/>
-        </w:rPr>
-        <w:t xml:space="preserve"> before it goes to JS engine.</w:t>
+        <w:t>Browsers do not understand JSX it will give an error but when we run our code with JSX there is no error that we see because parcel takes care of it behind the scenes. The code is transpiled before it goes to JS engine.</w:t>
       </w:r>
     </w:p>
     <w:p>
@@ -3560,23 +2874,7 @@
           <w:sz w:val="28"/>
           <w:szCs w:val="28"/>
         </w:rPr>
-        <w:t xml:space="preserve"> Parcel alone is not doing the </w:t>
-      </w:r>
-      <w:proofErr w:type="spellStart"/>
-      <w:r>
-        <w:rPr>
-          <w:sz w:val="28"/>
-          <w:szCs w:val="28"/>
-        </w:rPr>
-        <w:t>transpilation</w:t>
-      </w:r>
-      <w:proofErr w:type="spellEnd"/>
-      <w:r>
-        <w:rPr>
-          <w:sz w:val="28"/>
-          <w:szCs w:val="28"/>
-        </w:rPr>
-        <w:t xml:space="preserve">. Babel does it. </w:t>
+        <w:t xml:space="preserve"> Parcel alone is not doing the transpilation. Babel does it. </w:t>
       </w:r>
     </w:p>
     <w:p>
@@ -3623,23 +2921,7 @@
           <w:sz w:val="28"/>
           <w:szCs w:val="28"/>
         </w:rPr>
-        <w:t xml:space="preserve"> Some browsers do not understand ES6 and babel </w:t>
-      </w:r>
-      <w:proofErr w:type="spellStart"/>
-      <w:r>
-        <w:rPr>
-          <w:sz w:val="28"/>
-          <w:szCs w:val="28"/>
-        </w:rPr>
-        <w:t>transpiles</w:t>
-      </w:r>
-      <w:proofErr w:type="spellEnd"/>
-      <w:r>
-        <w:rPr>
-          <w:sz w:val="28"/>
-          <w:szCs w:val="28"/>
-        </w:rPr>
-        <w:t xml:space="preserve"> the code for the older browsers to understand the code.</w:t>
+        <w:t xml:space="preserve"> Some browsers do not understand ES6 and babel transpiles the code for the older browsers to understand the code.</w:t>
       </w:r>
     </w:p>
     <w:p>
@@ -3659,23 +2941,7 @@
           <w:sz w:val="28"/>
           <w:szCs w:val="28"/>
         </w:rPr>
-        <w:t xml:space="preserve">In JSX, if we wish to give class then we use </w:t>
-      </w:r>
-      <w:proofErr w:type="spellStart"/>
-      <w:r>
-        <w:rPr>
-          <w:sz w:val="28"/>
-          <w:szCs w:val="28"/>
-        </w:rPr>
-        <w:t>className</w:t>
-      </w:r>
-      <w:proofErr w:type="spellEnd"/>
-      <w:r>
-        <w:rPr>
-          <w:sz w:val="28"/>
-          <w:szCs w:val="28"/>
-        </w:rPr>
-        <w:t xml:space="preserve"> instead of class</w:t>
+        <w:t>In JSX, if we wish to give class then we use className instead of class</w:t>
       </w:r>
       <w:r>
         <w:rPr>
@@ -3776,23 +3042,7 @@
           <w:sz w:val="28"/>
           <w:szCs w:val="28"/>
         </w:rPr>
-        <w:t xml:space="preserve">Everything in react </w:t>
-      </w:r>
-      <w:proofErr w:type="gramStart"/>
-      <w:r>
-        <w:rPr>
-          <w:sz w:val="28"/>
-          <w:szCs w:val="28"/>
-        </w:rPr>
-        <w:t>is  a</w:t>
-      </w:r>
-      <w:proofErr w:type="gramEnd"/>
-      <w:r>
-        <w:rPr>
-          <w:sz w:val="28"/>
-          <w:szCs w:val="28"/>
-        </w:rPr>
-        <w:t xml:space="preserve"> component. Header, Footer, Body etc.</w:t>
+        <w:t>Everything in react is  a component. Header, Footer, Body etc.</w:t>
       </w:r>
     </w:p>
     <w:p>
@@ -3812,30 +3062,14 @@
           <w:sz w:val="28"/>
           <w:szCs w:val="28"/>
         </w:rPr>
-        <w:t xml:space="preserve">Two types of components – Classed </w:t>
-      </w:r>
-      <w:proofErr w:type="gramStart"/>
-      <w:r>
-        <w:rPr>
-          <w:sz w:val="28"/>
-          <w:szCs w:val="28"/>
-        </w:rPr>
-        <w:t>based</w:t>
-      </w:r>
-      <w:r>
-        <w:rPr>
-          <w:sz w:val="28"/>
-          <w:szCs w:val="28"/>
-        </w:rPr>
-        <w:t>(</w:t>
-      </w:r>
-      <w:proofErr w:type="gramEnd"/>
-      <w:r>
-        <w:rPr>
-          <w:sz w:val="28"/>
-          <w:szCs w:val="28"/>
-        </w:rPr>
-        <w:t>Old way)</w:t>
+        <w:t>Two types of components – Classed based</w:t>
+      </w:r>
+      <w:r>
+        <w:rPr>
+          <w:sz w:val="28"/>
+          <w:szCs w:val="28"/>
+        </w:rPr>
+        <w:t>(Old way)</w:t>
       </w:r>
       <w:r>
         <w:rPr>
@@ -3871,38 +3105,67 @@
         </w:rPr>
         <w:t xml:space="preserve"> </w:t>
       </w:r>
-      <w:proofErr w:type="gramStart"/>
-      <w:r>
-        <w:rPr>
-          <w:sz w:val="28"/>
-          <w:szCs w:val="28"/>
-        </w:rPr>
-        <w:t>Functional</w:t>
-      </w:r>
-      <w:proofErr w:type="gramEnd"/>
-      <w:r>
-        <w:rPr>
-          <w:sz w:val="28"/>
-          <w:szCs w:val="28"/>
-        </w:rPr>
-        <w:t xml:space="preserve"> component is just a JavaScript function.</w:t>
-      </w:r>
-      <w:r>
-        <w:rPr>
-          <w:sz w:val="28"/>
-          <w:szCs w:val="28"/>
-        </w:rPr>
-        <w:t xml:space="preserve"> This basically returns a </w:t>
-      </w:r>
-      <w:proofErr w:type="gramStart"/>
-      <w:r>
-        <w:rPr>
-          <w:sz w:val="28"/>
-          <w:szCs w:val="28"/>
-        </w:rPr>
-        <w:t>JSX</w:t>
-      </w:r>
-      <w:proofErr w:type="gramEnd"/>
+      <w:r>
+        <w:rPr>
+          <w:sz w:val="28"/>
+          <w:szCs w:val="28"/>
+        </w:rPr>
+        <w:t>Functional component is just a JavaScript function.</w:t>
+      </w:r>
+      <w:r>
+        <w:rPr>
+          <w:sz w:val="28"/>
+          <w:szCs w:val="28"/>
+        </w:rPr>
+        <w:t xml:space="preserve"> This basically returns a JSX </w:t>
+      </w:r>
+    </w:p>
+    <w:p>
+      <w:pPr>
+        <w:pStyle w:val="ListParagraph"/>
+        <w:numPr>
+          <w:ilvl w:val="0"/>
+          <w:numId w:val="3"/>
+        </w:numPr>
+        <w:rPr>
+          <w:sz w:val="28"/>
+          <w:szCs w:val="28"/>
+        </w:rPr>
+      </w:pPr>
+      <w:r>
+        <w:rPr>
+          <w:sz w:val="28"/>
+          <w:szCs w:val="28"/>
+        </w:rPr>
+        <w:t>We cannot directly render our component using the render function. We will have to use &lt;HeadingComponent /&gt;</w:t>
+      </w:r>
+    </w:p>
+    <w:p>
+      <w:pPr>
+        <w:pStyle w:val="ListParagraph"/>
+        <w:numPr>
+          <w:ilvl w:val="0"/>
+          <w:numId w:val="3"/>
+        </w:numPr>
+        <w:rPr>
+          <w:sz w:val="28"/>
+          <w:szCs w:val="28"/>
+        </w:rPr>
+      </w:pPr>
+      <w:r>
+        <w:rPr>
+          <w:sz w:val="28"/>
+          <w:szCs w:val="28"/>
+        </w:rPr>
+        <w:t xml:space="preserve">Component composition – Placing a component inside a </w:t>
+      </w:r>
+      <w:r>
+        <w:rPr>
+          <w:sz w:val="28"/>
+          <w:szCs w:val="28"/>
+        </w:rPr>
+        <w:t>component.</w:t>
+      </w:r>
       <w:r>
         <w:rPr>
           <w:sz w:val="28"/>
@@ -3928,23 +3191,7 @@
           <w:sz w:val="28"/>
           <w:szCs w:val="28"/>
         </w:rPr>
-        <w:t>We cannot directly render our component using the render function. We will have to use &lt;</w:t>
-      </w:r>
-      <w:proofErr w:type="spellStart"/>
-      <w:r>
-        <w:rPr>
-          <w:sz w:val="28"/>
-          <w:szCs w:val="28"/>
-        </w:rPr>
-        <w:t>HeadingComponent</w:t>
-      </w:r>
-      <w:proofErr w:type="spellEnd"/>
-      <w:r>
-        <w:rPr>
-          <w:sz w:val="28"/>
-          <w:szCs w:val="28"/>
-        </w:rPr>
-        <w:t xml:space="preserve"> /&gt;</w:t>
+        <w:t>If we would like to execute any JS expressions inside a function then we use {}. Example {title} or {100+100}</w:t>
       </w:r>
     </w:p>
     <w:p>
@@ -3964,21 +3211,7 @@
           <w:sz w:val="28"/>
           <w:szCs w:val="28"/>
         </w:rPr>
-        <w:t xml:space="preserve">Component composition – Placing a component inside a </w:t>
-      </w:r>
-      <w:r>
-        <w:rPr>
-          <w:sz w:val="28"/>
-          <w:szCs w:val="28"/>
-        </w:rPr>
-        <w:t>component.</w:t>
-      </w:r>
-      <w:r>
-        <w:rPr>
-          <w:sz w:val="28"/>
-          <w:szCs w:val="28"/>
-        </w:rPr>
-        <w:t xml:space="preserve"> </w:t>
+        <w:t xml:space="preserve"> JSX takes care of cross-site scripting attacks.</w:t>
       </w:r>
     </w:p>
     <w:p>
@@ -3998,79 +3231,7 @@
           <w:sz w:val="28"/>
           <w:szCs w:val="28"/>
         </w:rPr>
-        <w:t xml:space="preserve">If we would like to execute any JS expressions inside a </w:t>
-      </w:r>
-      <w:proofErr w:type="gramStart"/>
-      <w:r>
-        <w:rPr>
-          <w:sz w:val="28"/>
-          <w:szCs w:val="28"/>
-        </w:rPr>
-        <w:t>function</w:t>
-      </w:r>
-      <w:proofErr w:type="gramEnd"/>
-      <w:r>
-        <w:rPr>
-          <w:sz w:val="28"/>
-          <w:szCs w:val="28"/>
-        </w:rPr>
-        <w:t xml:space="preserve"> then we use {}. Example {title} or {100+100}</w:t>
-      </w:r>
-    </w:p>
-    <w:p>
-      <w:pPr>
-        <w:pStyle w:val="ListParagraph"/>
-        <w:numPr>
-          <w:ilvl w:val="0"/>
-          <w:numId w:val="3"/>
-        </w:numPr>
-        <w:rPr>
-          <w:sz w:val="28"/>
-          <w:szCs w:val="28"/>
-        </w:rPr>
-      </w:pPr>
-      <w:r>
-        <w:rPr>
-          <w:sz w:val="28"/>
-          <w:szCs w:val="28"/>
-        </w:rPr>
-        <w:t xml:space="preserve"> JSX takes care of cross-site scripting attacks.</w:t>
-      </w:r>
-    </w:p>
-    <w:p>
-      <w:pPr>
-        <w:pStyle w:val="ListParagraph"/>
-        <w:numPr>
-          <w:ilvl w:val="0"/>
-          <w:numId w:val="3"/>
-        </w:numPr>
-        <w:rPr>
-          <w:sz w:val="28"/>
-          <w:szCs w:val="28"/>
-        </w:rPr>
-      </w:pPr>
-      <w:r>
-        <w:rPr>
-          <w:sz w:val="28"/>
-          <w:szCs w:val="28"/>
-        </w:rPr>
-        <w:t xml:space="preserve"> Code is readable because we write JSX and JSX </w:t>
-      </w:r>
-      <w:proofErr w:type="gramStart"/>
-      <w:r>
-        <w:rPr>
-          <w:sz w:val="28"/>
-          <w:szCs w:val="28"/>
-        </w:rPr>
-        <w:t>is</w:t>
-      </w:r>
-      <w:proofErr w:type="gramEnd"/>
-      <w:r>
-        <w:rPr>
-          <w:sz w:val="28"/>
-          <w:szCs w:val="28"/>
-        </w:rPr>
-        <w:t xml:space="preserve"> not react</w:t>
+        <w:t xml:space="preserve"> Code is readable because we write JSX and JSX is not react</w:t>
       </w:r>
       <w:r>
         <w:rPr>
@@ -4147,23 +3308,7 @@
           <w:sz w:val="28"/>
           <w:szCs w:val="28"/>
         </w:rPr>
-        <w:t xml:space="preserve"> in react as an object. Ex: style= {</w:t>
-      </w:r>
-      <w:proofErr w:type="spellStart"/>
-      <w:r>
-        <w:rPr>
-          <w:sz w:val="28"/>
-          <w:szCs w:val="28"/>
-        </w:rPr>
-        <w:t>backgroundColor</w:t>
-      </w:r>
-      <w:proofErr w:type="spellEnd"/>
-      <w:r>
-        <w:rPr>
-          <w:sz w:val="28"/>
-          <w:szCs w:val="28"/>
-        </w:rPr>
-        <w:t>: ‘red’}</w:t>
+        <w:t xml:space="preserve"> in react as an object. Ex: style= {backgroundColor: ‘red’}</w:t>
       </w:r>
     </w:p>
     <w:p>
@@ -4231,17 +3376,8 @@
           <w:sz w:val="28"/>
           <w:szCs w:val="28"/>
         </w:rPr>
-        <w:t xml:space="preserve">arguments to the </w:t>
-      </w:r>
-      <w:proofErr w:type="gramStart"/>
-      <w:r>
-        <w:rPr>
-          <w:sz w:val="28"/>
-          <w:szCs w:val="28"/>
-        </w:rPr>
-        <w:t>function</w:t>
-      </w:r>
-      <w:proofErr w:type="gramEnd"/>
+        <w:t>arguments to the function</w:t>
+      </w:r>
     </w:p>
     <w:p>
       <w:pPr>
@@ -4261,39 +3397,7 @@
           <w:szCs w:val="28"/>
         </w:rPr>
         <w:lastRenderedPageBreak/>
-        <w:t>&lt;</w:t>
-      </w:r>
-      <w:proofErr w:type="spellStart"/>
-      <w:r>
-        <w:rPr>
-          <w:sz w:val="28"/>
-          <w:szCs w:val="28"/>
-        </w:rPr>
-        <w:t>RestaurantCard</w:t>
-      </w:r>
-      <w:proofErr w:type="spellEnd"/>
-      <w:r>
-        <w:rPr>
-          <w:sz w:val="28"/>
-          <w:szCs w:val="28"/>
-        </w:rPr>
-        <w:t xml:space="preserve"> </w:t>
-      </w:r>
-      <w:proofErr w:type="spellStart"/>
-      <w:r>
-        <w:rPr>
-          <w:sz w:val="28"/>
-          <w:szCs w:val="28"/>
-        </w:rPr>
-        <w:t>resName</w:t>
-      </w:r>
-      <w:proofErr w:type="spellEnd"/>
-      <w:r>
-        <w:rPr>
-          <w:sz w:val="28"/>
-          <w:szCs w:val="28"/>
-        </w:rPr>
-        <w:t>="Millet Express" cuisine="Healthy food, South Indian, North Indian"/&gt;</w:t>
+        <w:t>&lt;RestaurantCard resName="Millet Express" cuisine="Healthy food, South Indian, North Indian"/&gt;</w:t>
       </w:r>
       <w:r>
         <w:rPr>
@@ -4327,23 +3431,7 @@
           <w:sz w:val="28"/>
           <w:szCs w:val="28"/>
         </w:rPr>
-        <w:t xml:space="preserve">Const </w:t>
-      </w:r>
-      <w:proofErr w:type="spellStart"/>
-      <w:r>
-        <w:rPr>
-          <w:sz w:val="28"/>
-          <w:szCs w:val="28"/>
-        </w:rPr>
-        <w:t>ResCard</w:t>
-      </w:r>
-      <w:proofErr w:type="spellEnd"/>
-      <w:r>
-        <w:rPr>
-          <w:sz w:val="28"/>
-          <w:szCs w:val="28"/>
-        </w:rPr>
-        <w:t xml:space="preserve"> = (props) =&gt; {}</w:t>
+        <w:t>Const ResCard = (props) =&gt; {}</w:t>
       </w:r>
     </w:p>
     <w:p>
@@ -4363,60 +3451,7 @@
           <w:sz w:val="28"/>
           <w:szCs w:val="28"/>
         </w:rPr>
-        <w:t xml:space="preserve">Const </w:t>
-      </w:r>
-      <w:proofErr w:type="spellStart"/>
-      <w:r>
-        <w:rPr>
-          <w:sz w:val="28"/>
-          <w:szCs w:val="28"/>
-        </w:rPr>
-        <w:t>ResCard</w:t>
-      </w:r>
-      <w:proofErr w:type="spellEnd"/>
-      <w:r>
-        <w:rPr>
-          <w:sz w:val="28"/>
-          <w:szCs w:val="28"/>
-        </w:rPr>
-        <w:t xml:space="preserve"> = (</w:t>
-      </w:r>
-      <w:r>
-        <w:rPr>
-          <w:sz w:val="28"/>
-          <w:szCs w:val="28"/>
-        </w:rPr>
-        <w:t>{</w:t>
-      </w:r>
-      <w:proofErr w:type="spellStart"/>
-      <w:r>
-        <w:rPr>
-          <w:sz w:val="28"/>
-          <w:szCs w:val="28"/>
-        </w:rPr>
-        <w:t>resName</w:t>
-      </w:r>
-      <w:proofErr w:type="spellEnd"/>
-      <w:r>
-        <w:rPr>
-          <w:sz w:val="28"/>
-          <w:szCs w:val="28"/>
-        </w:rPr>
-        <w:t>, rating, cuisine, eta}</w:t>
-      </w:r>
-      <w:r>
-        <w:rPr>
-          <w:sz w:val="28"/>
-          <w:szCs w:val="28"/>
-        </w:rPr>
-        <w:t>) =&gt; {}</w:t>
-      </w:r>
-      <w:r>
-        <w:rPr>
-          <w:sz w:val="28"/>
-          <w:szCs w:val="28"/>
-        </w:rPr>
-        <w:t xml:space="preserve"> – de-structuring on the fly.</w:t>
+        <w:t>Const ResCard = ({resName, rating, cuisine, eta}) =&gt; {} – de-structuring on the fly.</w:t>
       </w:r>
     </w:p>
     <w:p>
@@ -4436,23 +3471,7 @@
           <w:sz w:val="28"/>
           <w:szCs w:val="28"/>
         </w:rPr>
-        <w:t xml:space="preserve">Config Driven UI – Controlling how the UI </w:t>
-      </w:r>
-      <w:proofErr w:type="gramStart"/>
-      <w:r>
-        <w:rPr>
-          <w:sz w:val="28"/>
-          <w:szCs w:val="28"/>
-        </w:rPr>
-        <w:t>looks like</w:t>
-      </w:r>
-      <w:proofErr w:type="gramEnd"/>
-      <w:r>
-        <w:rPr>
-          <w:sz w:val="28"/>
-          <w:szCs w:val="28"/>
-        </w:rPr>
-        <w:t xml:space="preserve"> using the data from backend.</w:t>
+        <w:t>Config Driven UI – Controlling how the UI looks like using the data from backend.</w:t>
       </w:r>
     </w:p>
     <w:p>
@@ -4467,31 +3486,13 @@
           <w:szCs w:val="28"/>
         </w:rPr>
       </w:pPr>
-      <w:proofErr w:type="spellStart"/>
-      <w:r>
-        <w:rPr>
-          <w:sz w:val="28"/>
-          <w:szCs w:val="28"/>
-        </w:rPr>
-        <w:t>Cloudnary</w:t>
-      </w:r>
-      <w:proofErr w:type="spellEnd"/>
-      <w:r>
-        <w:rPr>
-          <w:sz w:val="28"/>
-          <w:szCs w:val="28"/>
-        </w:rPr>
-        <w:t xml:space="preserve"> is a CDN. All images are hosted </w:t>
-      </w:r>
-      <w:proofErr w:type="gramStart"/>
-      <w:r>
-        <w:rPr>
-          <w:sz w:val="28"/>
-          <w:szCs w:val="28"/>
-        </w:rPr>
-        <w:t>there</w:t>
-      </w:r>
-      <w:proofErr w:type="gramEnd"/>
+      <w:r>
+        <w:rPr>
+          <w:sz w:val="28"/>
+          <w:szCs w:val="28"/>
+        </w:rPr>
+        <w:t>Cloudnary is a CDN. All images are hosted there</w:t>
+      </w:r>
     </w:p>
     <w:p>
       <w:pPr>
@@ -4510,23 +3511,7 @@
           <w:sz w:val="28"/>
           <w:szCs w:val="28"/>
         </w:rPr>
-        <w:t xml:space="preserve">When we loop </w:t>
-      </w:r>
-      <w:proofErr w:type="gramStart"/>
-      <w:r>
-        <w:rPr>
-          <w:sz w:val="28"/>
-          <w:szCs w:val="28"/>
-        </w:rPr>
-        <w:t>anything</w:t>
-      </w:r>
-      <w:proofErr w:type="gramEnd"/>
-      <w:r>
-        <w:rPr>
-          <w:sz w:val="28"/>
-          <w:szCs w:val="28"/>
-        </w:rPr>
-        <w:t xml:space="preserve"> we will have to pass a key attribute with unique id. </w:t>
+        <w:t xml:space="preserve">When we loop anything we will have to pass a key attribute with unique id. </w:t>
       </w:r>
     </w:p>
     <w:p>
@@ -4548,64 +3533,14 @@
           <w:sz w:val="28"/>
           <w:szCs w:val="28"/>
         </w:rPr>
-        <w:t xml:space="preserve"> React optimizes the render cycle. </w:t>
-      </w:r>
-      <w:proofErr w:type="spellStart"/>
-      <w:proofErr w:type="gramStart"/>
-      <w:r>
-        <w:rPr>
-          <w:sz w:val="28"/>
-          <w:szCs w:val="28"/>
-        </w:rPr>
-        <w:t>Lets</w:t>
-      </w:r>
-      <w:proofErr w:type="spellEnd"/>
-      <w:proofErr w:type="gramEnd"/>
-      <w:r>
-        <w:rPr>
-          <w:sz w:val="28"/>
-          <w:szCs w:val="28"/>
-        </w:rPr>
-        <w:t xml:space="preserve"> say we have four restaurants in the UI and a new restaurant came in at the first place so the Dom will have to insert the new element at the first place</w:t>
-      </w:r>
-      <w:r>
-        <w:rPr>
-          <w:sz w:val="28"/>
-          <w:szCs w:val="28"/>
-        </w:rPr>
-        <w:t xml:space="preserve">. If we did not have </w:t>
-      </w:r>
-      <w:proofErr w:type="gramStart"/>
-      <w:r>
-        <w:rPr>
-          <w:sz w:val="28"/>
-          <w:szCs w:val="28"/>
-        </w:rPr>
-        <w:t>id</w:t>
-      </w:r>
-      <w:proofErr w:type="gramEnd"/>
-      <w:r>
-        <w:rPr>
-          <w:sz w:val="28"/>
-          <w:szCs w:val="28"/>
-        </w:rPr>
-        <w:t xml:space="preserve"> for the </w:t>
-      </w:r>
-      <w:proofErr w:type="spellStart"/>
-      <w:r>
-        <w:rPr>
-          <w:sz w:val="28"/>
-          <w:szCs w:val="28"/>
-        </w:rPr>
-        <w:t>RestaurantCard</w:t>
-      </w:r>
-      <w:proofErr w:type="spellEnd"/>
-      <w:r>
-        <w:rPr>
-          <w:sz w:val="28"/>
-          <w:szCs w:val="28"/>
-        </w:rPr>
-        <w:t xml:space="preserve"> react will re-render all the data because react does not know which res card is the new one</w:t>
+        <w:t xml:space="preserve"> React optimizes the render cycle. Lets say we have four restaurants in the UI and a new restaurant came in at the first place so the Dom will have to insert the new element at the first place</w:t>
+      </w:r>
+      <w:r>
+        <w:rPr>
+          <w:sz w:val="28"/>
+          <w:szCs w:val="28"/>
+        </w:rPr>
+        <w:t>. If we did not have id for the RestaurantCard react will re-render all the data because react does not know which res card is the new one</w:t>
       </w:r>
       <w:r>
         <w:rPr>
@@ -4648,39 +3583,7 @@
           <w:sz w:val="28"/>
           <w:szCs w:val="28"/>
         </w:rPr>
-        <w:t xml:space="preserve">never use </w:t>
-      </w:r>
-      <w:proofErr w:type="gramStart"/>
-      <w:r>
-        <w:rPr>
-          <w:sz w:val="28"/>
-          <w:szCs w:val="28"/>
-        </w:rPr>
-        <w:t>index(</w:t>
-      </w:r>
-      <w:proofErr w:type="gramEnd"/>
-      <w:r>
-        <w:rPr>
-          <w:sz w:val="28"/>
-          <w:szCs w:val="28"/>
-        </w:rPr>
-        <w:t xml:space="preserve">the property of map function) as the key because when the new item is added to the </w:t>
-      </w:r>
-      <w:proofErr w:type="gramStart"/>
-      <w:r>
-        <w:rPr>
-          <w:sz w:val="28"/>
-          <w:szCs w:val="28"/>
-        </w:rPr>
-        <w:t>list as</w:t>
-      </w:r>
-      <w:proofErr w:type="gramEnd"/>
-      <w:r>
-        <w:rPr>
-          <w:sz w:val="28"/>
-          <w:szCs w:val="28"/>
-        </w:rPr>
-        <w:t xml:space="preserve"> the order of the list is changed and the whole data is re-rendered. </w:t>
+        <w:t xml:space="preserve">never use index(the property of map function) as the key because when the new item is added to the list as the order of the list is changed and the whole data is re-rendered. </w:t>
       </w:r>
     </w:p>
     <w:p>
@@ -4700,32 +3603,11 @@
           <w:sz w:val="28"/>
           <w:szCs w:val="28"/>
         </w:rPr>
-        <w:t xml:space="preserve"> Not using </w:t>
-      </w:r>
-      <w:proofErr w:type="gramStart"/>
-      <w:r>
-        <w:rPr>
-          <w:sz w:val="28"/>
-          <w:szCs w:val="28"/>
-        </w:rPr>
-        <w:t>keys(</w:t>
-      </w:r>
-      <w:proofErr w:type="gramEnd"/>
-      <w:r>
-        <w:rPr>
-          <w:sz w:val="28"/>
-          <w:szCs w:val="28"/>
-        </w:rPr>
-        <w:t>not acceptable) &lt;&lt;&lt;&lt;&lt;&lt;&lt;&lt;&lt; index as key &lt;&lt;&lt;&lt;&lt; unique id (best practice)</w:t>
-      </w:r>
-    </w:p>
-    <w:p>
-      <w:pPr>
-        <w:pStyle w:val="ListParagraph"/>
-        <w:numPr>
-          <w:ilvl w:val="0"/>
-          <w:numId w:val="4"/>
-        </w:numPr>
+        <w:t xml:space="preserve"> Not using keys(not acceptable) &lt;&lt;&lt;&lt;&lt;&lt;&lt;&lt;&lt; index as key &lt;&lt;&lt;&lt;&lt; unique id (best practice)</w:t>
+      </w:r>
+    </w:p>
+    <w:p>
+      <w:pPr>
         <w:rPr>
           <w:sz w:val="28"/>
           <w:szCs w:val="28"/>
@@ -4741,16 +3623,365 @@
           <w:szCs w:val="28"/>
         </w:rPr>
       </w:pPr>
-    </w:p>
-    <w:p>
-      <w:pPr>
+      <w:r>
         <w:rPr>
           <w:b/>
           <w:bCs/>
           <w:sz w:val="28"/>
           <w:szCs w:val="28"/>
         </w:rPr>
-      </w:pPr>
+        <w:t>Lesson 05 – Let’s get Hooked</w:t>
+      </w:r>
+    </w:p>
+    <w:p>
+      <w:pPr>
+        <w:pStyle w:val="ListParagraph"/>
+        <w:numPr>
+          <w:ilvl w:val="0"/>
+          <w:numId w:val="5"/>
+        </w:numPr>
+        <w:rPr>
+          <w:sz w:val="28"/>
+          <w:szCs w:val="28"/>
+        </w:rPr>
+      </w:pPr>
+      <w:r>
+        <w:rPr>
+          <w:sz w:val="28"/>
+          <w:szCs w:val="28"/>
+        </w:rPr>
+        <w:t>Default export – export default Header; import Header from path</w:t>
+      </w:r>
+    </w:p>
+    <w:p>
+      <w:pPr>
+        <w:pStyle w:val="ListParagraph"/>
+        <w:numPr>
+          <w:ilvl w:val="0"/>
+          <w:numId w:val="5"/>
+        </w:numPr>
+        <w:rPr>
+          <w:sz w:val="28"/>
+          <w:szCs w:val="28"/>
+        </w:rPr>
+      </w:pPr>
+      <w:r>
+        <w:rPr>
+          <w:sz w:val="28"/>
+          <w:szCs w:val="28"/>
+        </w:rPr>
+        <w:t>Named export – export const logoUrl; import {logoUrl} from path</w:t>
+      </w:r>
+    </w:p>
+    <w:p>
+      <w:pPr>
+        <w:pStyle w:val="ListParagraph"/>
+        <w:numPr>
+          <w:ilvl w:val="0"/>
+          <w:numId w:val="5"/>
+        </w:numPr>
+        <w:rPr>
+          <w:sz w:val="28"/>
+          <w:szCs w:val="28"/>
+        </w:rPr>
+      </w:pPr>
+      <w:r>
+        <w:rPr>
+          <w:sz w:val="28"/>
+          <w:szCs w:val="28"/>
+        </w:rPr>
+        <w:t>We can have both named and default exports in a single file</w:t>
+      </w:r>
+    </w:p>
+    <w:p>
+      <w:pPr>
+        <w:pStyle w:val="ListParagraph"/>
+        <w:numPr>
+          <w:ilvl w:val="0"/>
+          <w:numId w:val="5"/>
+        </w:numPr>
+        <w:rPr>
+          <w:sz w:val="28"/>
+          <w:szCs w:val="28"/>
+        </w:rPr>
+      </w:pPr>
+      <w:r>
+        <w:rPr>
+          <w:sz w:val="28"/>
+          <w:szCs w:val="28"/>
+        </w:rPr>
+        <w:t>Hooks are normal JS utility functions developed by Facebook. These are written inside react.</w:t>
+      </w:r>
+    </w:p>
+    <w:p>
+      <w:pPr>
+        <w:pStyle w:val="ListParagraph"/>
+        <w:numPr>
+          <w:ilvl w:val="0"/>
+          <w:numId w:val="5"/>
+        </w:numPr>
+        <w:rPr>
+          <w:sz w:val="28"/>
+          <w:szCs w:val="28"/>
+        </w:rPr>
+      </w:pPr>
+      <w:r>
+        <w:rPr>
+          <w:sz w:val="28"/>
+          <w:szCs w:val="28"/>
+        </w:rPr>
+        <w:t>Two very important react hooks – useState, useEffect</w:t>
+      </w:r>
+    </w:p>
+    <w:p>
+      <w:pPr>
+        <w:pStyle w:val="ListParagraph"/>
+        <w:numPr>
+          <w:ilvl w:val="0"/>
+          <w:numId w:val="5"/>
+        </w:numPr>
+        <w:rPr>
+          <w:sz w:val="28"/>
+          <w:szCs w:val="28"/>
+        </w:rPr>
+      </w:pPr>
+      <w:r>
+        <w:rPr>
+          <w:sz w:val="28"/>
+          <w:szCs w:val="28"/>
+        </w:rPr>
+        <w:t xml:space="preserve">useState – maintains the state of the component. </w:t>
+      </w:r>
+      <w:r>
+        <w:rPr>
+          <w:sz w:val="28"/>
+          <w:szCs w:val="28"/>
+        </w:rPr>
+        <w:t>Scope is inside the component</w:t>
+      </w:r>
+      <w:r>
+        <w:rPr>
+          <w:sz w:val="28"/>
+          <w:szCs w:val="28"/>
+        </w:rPr>
+        <w:t>.</w:t>
+      </w:r>
+    </w:p>
+    <w:p>
+      <w:pPr>
+        <w:pStyle w:val="ListParagraph"/>
+        <w:numPr>
+          <w:ilvl w:val="0"/>
+          <w:numId w:val="5"/>
+        </w:numPr>
+        <w:rPr>
+          <w:sz w:val="28"/>
+          <w:szCs w:val="28"/>
+        </w:rPr>
+      </w:pPr>
+      <w:r>
+        <w:rPr>
+          <w:sz w:val="28"/>
+          <w:szCs w:val="28"/>
+        </w:rPr>
+        <w:lastRenderedPageBreak/>
+        <w:t>W</w:t>
+      </w:r>
+      <w:r>
+        <w:rPr>
+          <w:sz w:val="28"/>
+          <w:szCs w:val="28"/>
+        </w:rPr>
+        <w:t>hen we use normal JS variable and filter the data, the list is updated but the UI is not. For the UI and data layer to work together we use the useState method.</w:t>
+      </w:r>
+    </w:p>
+    <w:p>
+      <w:pPr>
+        <w:pStyle w:val="ListParagraph"/>
+        <w:numPr>
+          <w:ilvl w:val="0"/>
+          <w:numId w:val="5"/>
+        </w:numPr>
+        <w:rPr>
+          <w:sz w:val="28"/>
+          <w:szCs w:val="28"/>
+        </w:rPr>
+      </w:pPr>
+      <w:r>
+        <w:rPr>
+          <w:sz w:val="28"/>
+          <w:szCs w:val="28"/>
+        </w:rPr>
+        <w:t xml:space="preserve">Whenever </w:t>
+      </w:r>
+      <w:r>
+        <w:rPr>
+          <w:sz w:val="28"/>
+          <w:szCs w:val="28"/>
+        </w:rPr>
+        <w:t>state variable updates</w:t>
+      </w:r>
+      <w:r>
+        <w:rPr>
+          <w:sz w:val="28"/>
+          <w:szCs w:val="28"/>
+        </w:rPr>
+        <w:t xml:space="preserve"> react re-renders the component. </w:t>
+      </w:r>
+    </w:p>
+    <w:p>
+      <w:pPr>
+        <w:pStyle w:val="ListParagraph"/>
+        <w:numPr>
+          <w:ilvl w:val="0"/>
+          <w:numId w:val="5"/>
+        </w:numPr>
+        <w:rPr>
+          <w:sz w:val="28"/>
+          <w:szCs w:val="28"/>
+        </w:rPr>
+      </w:pPr>
+      <w:r>
+        <w:rPr>
+          <w:sz w:val="28"/>
+          <w:szCs w:val="28"/>
+        </w:rPr>
+        <w:t>Behind the scenes whenever the data is updated react updates the component super quickly.</w:t>
+      </w:r>
+    </w:p>
+    <w:p>
+      <w:pPr>
+        <w:pStyle w:val="ListParagraph"/>
+        <w:numPr>
+          <w:ilvl w:val="0"/>
+          <w:numId w:val="5"/>
+        </w:numPr>
+        <w:rPr>
+          <w:sz w:val="28"/>
+          <w:szCs w:val="28"/>
+        </w:rPr>
+      </w:pPr>
+      <w:r>
+        <w:rPr>
+          <w:sz w:val="28"/>
+          <w:szCs w:val="28"/>
+        </w:rPr>
+        <w:t xml:space="preserve"> React uses something called Re-conciliation algorithm also called as React Fiber. </w:t>
+      </w:r>
+    </w:p>
+    <w:p>
+      <w:pPr>
+        <w:pStyle w:val="ListParagraph"/>
+        <w:numPr>
+          <w:ilvl w:val="0"/>
+          <w:numId w:val="5"/>
+        </w:numPr>
+        <w:rPr>
+          <w:sz w:val="28"/>
+          <w:szCs w:val="28"/>
+        </w:rPr>
+      </w:pPr>
+      <w:r>
+        <w:rPr>
+          <w:sz w:val="28"/>
+          <w:szCs w:val="28"/>
+        </w:rPr>
+        <w:t xml:space="preserve">Lets say I have 7 cards on the UI and after filtering it is only 3 cards on the UI. </w:t>
+      </w:r>
+      <w:r>
+        <w:rPr>
+          <w:sz w:val="28"/>
+          <w:szCs w:val="28"/>
+        </w:rPr>
+        <w:t>Initially create creates a virtual DOM. Original has tags, images etc but in virtual DOM it is just a representation of the original DOM.</w:t>
+      </w:r>
+    </w:p>
+    <w:p>
+      <w:pPr>
+        <w:pStyle w:val="ListParagraph"/>
+        <w:numPr>
+          <w:ilvl w:val="0"/>
+          <w:numId w:val="5"/>
+        </w:numPr>
+        <w:rPr>
+          <w:sz w:val="28"/>
+          <w:szCs w:val="28"/>
+        </w:rPr>
+      </w:pPr>
+      <w:r>
+        <w:rPr>
+          <w:sz w:val="28"/>
+          <w:szCs w:val="28"/>
+        </w:rPr>
+        <w:t>Virtual DOM is just an object of react elements.</w:t>
+      </w:r>
+    </w:p>
+    <w:p>
+      <w:pPr>
+        <w:pStyle w:val="ListParagraph"/>
+        <w:numPr>
+          <w:ilvl w:val="0"/>
+          <w:numId w:val="5"/>
+        </w:numPr>
+        <w:rPr>
+          <w:sz w:val="28"/>
+          <w:szCs w:val="28"/>
+        </w:rPr>
+      </w:pPr>
+      <w:r>
+        <w:rPr>
+          <w:sz w:val="28"/>
+          <w:szCs w:val="28"/>
+        </w:rPr>
+        <w:t xml:space="preserve"> Diff algorithm finds out the difference between previous virtual DOM and the updated virtual DOM</w:t>
+      </w:r>
+      <w:r>
+        <w:rPr>
+          <w:sz w:val="28"/>
+          <w:szCs w:val="28"/>
+        </w:rPr>
+        <w:t xml:space="preserve"> and then updates the original DOM.</w:t>
+      </w:r>
+    </w:p>
+    <w:p>
+      <w:pPr>
+        <w:pStyle w:val="ListParagraph"/>
+        <w:numPr>
+          <w:ilvl w:val="0"/>
+          <w:numId w:val="5"/>
+        </w:numPr>
+        <w:rPr>
+          <w:sz w:val="28"/>
+          <w:szCs w:val="28"/>
+        </w:rPr>
+      </w:pPr>
+      <w:r>
+        <w:rPr>
+          <w:sz w:val="28"/>
+          <w:szCs w:val="28"/>
+        </w:rPr>
+        <w:t xml:space="preserve"> React does not make much DOM manipulation that is the reason it is faster.</w:t>
+      </w:r>
+    </w:p>
+    <w:p>
+      <w:pPr>
+        <w:pStyle w:val="ListParagraph"/>
+        <w:numPr>
+          <w:ilvl w:val="0"/>
+          <w:numId w:val="5"/>
+        </w:numPr>
+        <w:rPr>
+          <w:sz w:val="28"/>
+          <w:szCs w:val="28"/>
+        </w:rPr>
+      </w:pPr>
+      <w:r>
+        <w:rPr>
+          <w:sz w:val="28"/>
+          <w:szCs w:val="28"/>
+        </w:rPr>
+        <w:t>React does efficient DOM manipulation.</w:t>
+      </w:r>
     </w:p>
     <w:p>
       <w:pPr>
@@ -4821,16 +4052,15 @@
           <w:szCs w:val="28"/>
         </w:rPr>
       </w:pPr>
-    </w:p>
-    <w:p>
-      <w:pPr>
+      <w:r>
         <w:rPr>
           <w:b/>
           <w:bCs/>
           <w:sz w:val="28"/>
           <w:szCs w:val="28"/>
         </w:rPr>
-      </w:pPr>
+        <w:t xml:space="preserve">Extra </w:t>
+      </w:r>
       <w:r>
         <w:rPr>
           <w:b/>
@@ -4838,17 +4068,82 @@
           <w:sz w:val="28"/>
           <w:szCs w:val="28"/>
         </w:rPr>
+        <w:t>Points</w:t>
+      </w:r>
+    </w:p>
+    <w:p>
+      <w:pPr>
+        <w:pStyle w:val="ListParagraph"/>
+        <w:numPr>
+          <w:ilvl w:val="0"/>
+          <w:numId w:val="2"/>
+        </w:numPr>
+        <w:rPr>
+          <w:sz w:val="28"/>
+          <w:szCs w:val="28"/>
+        </w:rPr>
+      </w:pPr>
+      <w:r>
+        <w:rPr>
+          <w:sz w:val="28"/>
+          <w:szCs w:val="28"/>
+        </w:rPr>
+        <w:t>The most important operation that happens in a browser is the DOM manipulation</w:t>
+      </w:r>
+      <w:r>
+        <w:rPr>
+          <w:sz w:val="28"/>
+          <w:szCs w:val="28"/>
+        </w:rPr>
+        <w:t>.</w:t>
+      </w:r>
+    </w:p>
+    <w:p>
+      <w:pPr>
+        <w:pStyle w:val="ListParagraph"/>
+        <w:numPr>
+          <w:ilvl w:val="0"/>
+          <w:numId w:val="2"/>
+        </w:numPr>
+        <w:rPr>
+          <w:sz w:val="28"/>
+          <w:szCs w:val="28"/>
+        </w:rPr>
+      </w:pPr>
+      <w:r>
+        <w:rPr>
+          <w:sz w:val="28"/>
+          <w:szCs w:val="28"/>
+        </w:rPr>
+        <w:t xml:space="preserve">What is CDN? </w:t>
+      </w:r>
+    </w:p>
+    <w:p>
+      <w:pPr>
+        <w:pStyle w:val="ListParagraph"/>
+        <w:numPr>
+          <w:ilvl w:val="1"/>
+          <w:numId w:val="2"/>
+        </w:numPr>
+        <w:rPr>
+          <w:sz w:val="28"/>
+          <w:szCs w:val="28"/>
+        </w:rPr>
+      </w:pPr>
+      <w:r>
+        <w:rPr>
+          <w:sz w:val="28"/>
+          <w:szCs w:val="28"/>
+        </w:rPr>
+        <w:t xml:space="preserve">CDN stands for Content Delivery Network. It is a distributed network of servers located in different geographic locations that work together to deliver internet content, such as web pages, images, </w:t>
+      </w:r>
+      <w:r>
+        <w:rPr>
+          <w:sz w:val="28"/>
+          <w:szCs w:val="28"/>
+        </w:rPr>
         <w:lastRenderedPageBreak/>
-        <w:t xml:space="preserve">Extra </w:t>
-      </w:r>
-      <w:r>
-        <w:rPr>
-          <w:b/>
-          <w:bCs/>
-          <w:sz w:val="28"/>
-          <w:szCs w:val="28"/>
-        </w:rPr>
-        <w:t>Points</w:t>
+        <w:t>videos, and other resources, to users in a faster and more efficient manner.</w:t>
       </w:r>
     </w:p>
     <w:p>
@@ -4868,21 +4163,14 @@
           <w:sz w:val="28"/>
           <w:szCs w:val="28"/>
         </w:rPr>
-        <w:t>The most important operation that happens in a browser is the DOM manipulation</w:t>
-      </w:r>
-      <w:r>
-        <w:rPr>
-          <w:sz w:val="28"/>
-          <w:szCs w:val="28"/>
-        </w:rPr>
-        <w:t>.</w:t>
-      </w:r>
-    </w:p>
-    <w:p>
-      <w:pPr>
-        <w:pStyle w:val="ListParagraph"/>
-        <w:numPr>
-          <w:ilvl w:val="0"/>
+        <w:t xml:space="preserve">Why do we use CDN? </w:t>
+      </w:r>
+    </w:p>
+    <w:p>
+      <w:pPr>
+        <w:pStyle w:val="ListParagraph"/>
+        <w:numPr>
+          <w:ilvl w:val="1"/>
           <w:numId w:val="2"/>
         </w:numPr>
         <w:rPr>
@@ -4895,7 +4183,7 @@
           <w:sz w:val="28"/>
           <w:szCs w:val="28"/>
         </w:rPr>
-        <w:t xml:space="preserve">What is CDN? </w:t>
+        <w:t xml:space="preserve">Improved website performance </w:t>
       </w:r>
     </w:p>
     <w:p>
@@ -4915,14 +4203,14 @@
           <w:sz w:val="28"/>
           <w:szCs w:val="28"/>
         </w:rPr>
-        <w:t>CDN stands for Content Delivery Network. It is a distributed network of servers located in different geographic locations that work together to deliver internet content, such as web pages, images, videos, and other resources, to users in a faster and more efficient manner.</w:t>
-      </w:r>
-    </w:p>
-    <w:p>
-      <w:pPr>
-        <w:pStyle w:val="ListParagraph"/>
-        <w:numPr>
-          <w:ilvl w:val="0"/>
+        <w:t xml:space="preserve">Global Reach </w:t>
+      </w:r>
+    </w:p>
+    <w:p>
+      <w:pPr>
+        <w:pStyle w:val="ListParagraph"/>
+        <w:numPr>
+          <w:ilvl w:val="1"/>
           <w:numId w:val="2"/>
         </w:numPr>
         <w:rPr>
@@ -4935,7 +4223,7 @@
           <w:sz w:val="28"/>
           <w:szCs w:val="28"/>
         </w:rPr>
-        <w:t xml:space="preserve">Why do we use CDN? </w:t>
+        <w:t>Traffic Offloading</w:t>
       </w:r>
     </w:p>
     <w:p>
@@ -4955,7 +4243,7 @@
           <w:sz w:val="28"/>
           <w:szCs w:val="28"/>
         </w:rPr>
-        <w:t xml:space="preserve">Improved website performance </w:t>
+        <w:t xml:space="preserve">Load Balancing </w:t>
       </w:r>
     </w:p>
     <w:p>
@@ -4975,7 +4263,7 @@
           <w:sz w:val="28"/>
           <w:szCs w:val="28"/>
         </w:rPr>
-        <w:t xml:space="preserve">Global Reach </w:t>
+        <w:t xml:space="preserve">Caching </w:t>
       </w:r>
     </w:p>
     <w:p>
@@ -4995,7 +4283,7 @@
           <w:sz w:val="28"/>
           <w:szCs w:val="28"/>
         </w:rPr>
-        <w:t>Traffic Offloading</w:t>
+        <w:t xml:space="preserve">Content Optimization </w:t>
       </w:r>
     </w:p>
     <w:p>
@@ -5015,7 +4303,7 @@
           <w:sz w:val="28"/>
           <w:szCs w:val="28"/>
         </w:rPr>
-        <w:t xml:space="preserve">Load Balancing </w:t>
+        <w:t xml:space="preserve">Security and DDoS protection </w:t>
       </w:r>
     </w:p>
     <w:p>
@@ -5035,7 +4323,7 @@
           <w:sz w:val="28"/>
           <w:szCs w:val="28"/>
         </w:rPr>
-        <w:t xml:space="preserve">Caching </w:t>
+        <w:t>Scalability</w:t>
       </w:r>
     </w:p>
     <w:p>
@@ -5055,14 +4343,14 @@
           <w:sz w:val="28"/>
           <w:szCs w:val="28"/>
         </w:rPr>
-        <w:t xml:space="preserve">Content Optimization </w:t>
-      </w:r>
-    </w:p>
-    <w:p>
-      <w:pPr>
-        <w:pStyle w:val="ListParagraph"/>
-        <w:numPr>
-          <w:ilvl w:val="1"/>
+        <w:t>Content Availability</w:t>
+      </w:r>
+    </w:p>
+    <w:p>
+      <w:pPr>
+        <w:pStyle w:val="ListParagraph"/>
+        <w:numPr>
+          <w:ilvl w:val="0"/>
           <w:numId w:val="2"/>
         </w:numPr>
         <w:rPr>
@@ -5075,7 +4363,21 @@
           <w:sz w:val="28"/>
           <w:szCs w:val="28"/>
         </w:rPr>
-        <w:t xml:space="preserve">Security and DDoS protection </w:t>
+        <w:t xml:space="preserve">How does </w:t>
+      </w:r>
+      <w:r>
+        <w:rPr>
+          <w:sz w:val="28"/>
+          <w:szCs w:val="28"/>
+        </w:rPr>
+        <w:t xml:space="preserve">CDN </w:t>
+      </w:r>
+      <w:r>
+        <w:rPr>
+          <w:sz w:val="28"/>
+          <w:szCs w:val="28"/>
+        </w:rPr>
+        <w:t xml:space="preserve">work? </w:t>
       </w:r>
     </w:p>
     <w:p>
@@ -5095,7 +4397,7 @@
           <w:sz w:val="28"/>
           <w:szCs w:val="28"/>
         </w:rPr>
-        <w:t>Scalability</w:t>
+        <w:t xml:space="preserve">Content replication - When a website or online service uses a CDN, it duplicates its content (like HTML files, images, videos, etc.) and stores copies on multiple servers in various locations around the world. </w:t>
       </w:r>
     </w:p>
     <w:p>
@@ -5115,14 +4417,14 @@
           <w:sz w:val="28"/>
           <w:szCs w:val="28"/>
         </w:rPr>
-        <w:t>Content Availability</w:t>
-      </w:r>
-    </w:p>
-    <w:p>
-      <w:pPr>
-        <w:pStyle w:val="ListParagraph"/>
-        <w:numPr>
-          <w:ilvl w:val="0"/>
+        <w:t xml:space="preserve">Geographic Distribution - These servers, often referred to as "edge servers" or "nodes," are strategically placed in data centers across different cities or countries. This geographical distribution helps reduce the physical distance between a user and the server, which can significantly improve load times. </w:t>
+      </w:r>
+    </w:p>
+    <w:p>
+      <w:pPr>
+        <w:pStyle w:val="ListParagraph"/>
+        <w:numPr>
+          <w:ilvl w:val="1"/>
           <w:numId w:val="2"/>
         </w:numPr>
         <w:rPr>
@@ -5135,21 +4437,7 @@
           <w:sz w:val="28"/>
           <w:szCs w:val="28"/>
         </w:rPr>
-        <w:t xml:space="preserve">How does </w:t>
-      </w:r>
-      <w:r>
-        <w:rPr>
-          <w:sz w:val="28"/>
-          <w:szCs w:val="28"/>
-        </w:rPr>
-        <w:t xml:space="preserve">CDN </w:t>
-      </w:r>
-      <w:r>
-        <w:rPr>
-          <w:sz w:val="28"/>
-          <w:szCs w:val="28"/>
-        </w:rPr>
-        <w:t xml:space="preserve">work? </w:t>
+        <w:t xml:space="preserve">Request Routing - When a user tries to access a piece of content, the request is automatically routed to the nearest CDN server rather than the original server where the website is hosted. </w:t>
       </w:r>
     </w:p>
     <w:p>
@@ -5169,7 +4457,7 @@
           <w:sz w:val="28"/>
           <w:szCs w:val="28"/>
         </w:rPr>
-        <w:t xml:space="preserve">Content replication - When a website or online service uses a CDN, it duplicates its content (like HTML files, images, videos, etc.) and stores copies on multiple servers in various locations around the world. </w:t>
+        <w:t>Content Delivery - The CDN server then fulfills the request by serving the content directly to the user. This leads to faster loading times and better performance because the data doesn't have to travel as far.</w:t>
       </w:r>
     </w:p>
     <w:p>
@@ -5189,7 +4477,7 @@
           <w:sz w:val="28"/>
           <w:szCs w:val="28"/>
         </w:rPr>
-        <w:t xml:space="preserve">Geographic Distribution - These servers, often referred to as "edge servers" or "nodes," are strategically placed in data centers across different cities or countries. This geographical distribution helps reduce the physical distance between a user and the server, which can significantly improve load times. </w:t>
+        <w:t xml:space="preserve">Load balancing &amp; Scalability - CDNs are designed to handle many simultaneous requests. They use techniques like load balancing to distribute traffic evenly among the servers. </w:t>
       </w:r>
     </w:p>
     <w:p>
@@ -5209,14 +4497,14 @@
           <w:sz w:val="28"/>
           <w:szCs w:val="28"/>
         </w:rPr>
-        <w:t xml:space="preserve">Request Routing - When a user tries to access a piece of content, the request is automatically routed to the nearest CDN server rather than the original server where the website is hosted. </w:t>
-      </w:r>
-    </w:p>
-    <w:p>
-      <w:pPr>
-        <w:pStyle w:val="ListParagraph"/>
-        <w:numPr>
-          <w:ilvl w:val="1"/>
+        <w:t>Caching - CDNs employ caching techniques. When a CDN server receives a request for a specific piece of content, it checks if it already has a copy. If it does, it serves the cached copy, which is faster than fetching it from the original server.</w:t>
+      </w:r>
+    </w:p>
+    <w:p>
+      <w:pPr>
+        <w:pStyle w:val="ListParagraph"/>
+        <w:numPr>
+          <w:ilvl w:val="0"/>
           <w:numId w:val="2"/>
         </w:numPr>
         <w:rPr>
@@ -5230,66 +4518,6 @@
           <w:szCs w:val="28"/>
         </w:rPr>
         <w:lastRenderedPageBreak/>
-        <w:t>Content Delivery - The CDN server then fulfills the request by serving the content directly to the user. This leads to faster loading times and better performance because the data doesn't have to travel as far.</w:t>
-      </w:r>
-    </w:p>
-    <w:p>
-      <w:pPr>
-        <w:pStyle w:val="ListParagraph"/>
-        <w:numPr>
-          <w:ilvl w:val="1"/>
-          <w:numId w:val="2"/>
-        </w:numPr>
-        <w:rPr>
-          <w:sz w:val="28"/>
-          <w:szCs w:val="28"/>
-        </w:rPr>
-      </w:pPr>
-      <w:r>
-        <w:rPr>
-          <w:sz w:val="28"/>
-          <w:szCs w:val="28"/>
-        </w:rPr>
-        <w:t xml:space="preserve">Load balancing &amp; Scalability - CDNs are designed to handle many simultaneous requests. They use techniques like load balancing to distribute traffic evenly among the servers. </w:t>
-      </w:r>
-    </w:p>
-    <w:p>
-      <w:pPr>
-        <w:pStyle w:val="ListParagraph"/>
-        <w:numPr>
-          <w:ilvl w:val="1"/>
-          <w:numId w:val="2"/>
-        </w:numPr>
-        <w:rPr>
-          <w:sz w:val="28"/>
-          <w:szCs w:val="28"/>
-        </w:rPr>
-      </w:pPr>
-      <w:r>
-        <w:rPr>
-          <w:sz w:val="28"/>
-          <w:szCs w:val="28"/>
-        </w:rPr>
-        <w:t>Caching - CDNs employ caching techniques. When a CDN server receives a request for a specific piece of content, it checks if it already has a copy. If it does, it serves the cached copy, which is faster than fetching it from the original server.</w:t>
-      </w:r>
-    </w:p>
-    <w:p>
-      <w:pPr>
-        <w:pStyle w:val="ListParagraph"/>
-        <w:numPr>
-          <w:ilvl w:val="0"/>
-          <w:numId w:val="2"/>
-        </w:numPr>
-        <w:rPr>
-          <w:sz w:val="28"/>
-          <w:szCs w:val="28"/>
-        </w:rPr>
-      </w:pPr>
-      <w:r>
-        <w:rPr>
-          <w:sz w:val="28"/>
-          <w:szCs w:val="28"/>
-        </w:rPr>
         <w:t>What is the crossorigin keyword in script tag?</w:t>
       </w:r>
     </w:p>
@@ -5718,6 +4946,92 @@
       </w:pPr>
     </w:lvl>
   </w:abstractNum>
+  <w:abstractNum w:abstractNumId="4" w15:restartNumberingAfterBreak="0">
+    <w:nsid w:val="60236A62"/>
+    <w:multiLevelType w:val="hybridMultilevel"/>
+    <w:tmpl w:val="ECB8D18E"/>
+    <w:lvl w:ilvl="0" w:tplc="0409000F">
+      <w:start w:val="1"/>
+      <w:numFmt w:val="decimal"/>
+      <w:lvlText w:val="%1."/>
+      <w:lvlJc w:val="left"/>
+      <w:pPr>
+        <w:ind w:left="720" w:hanging="360"/>
+      </w:pPr>
+    </w:lvl>
+    <w:lvl w:ilvl="1" w:tplc="04090019" w:tentative="1">
+      <w:start w:val="1"/>
+      <w:numFmt w:val="lowerLetter"/>
+      <w:lvlText w:val="%2."/>
+      <w:lvlJc w:val="left"/>
+      <w:pPr>
+        <w:ind w:left="1440" w:hanging="360"/>
+      </w:pPr>
+    </w:lvl>
+    <w:lvl w:ilvl="2" w:tplc="0409001B" w:tentative="1">
+      <w:start w:val="1"/>
+      <w:numFmt w:val="lowerRoman"/>
+      <w:lvlText w:val="%3."/>
+      <w:lvlJc w:val="right"/>
+      <w:pPr>
+        <w:ind w:left="2160" w:hanging="180"/>
+      </w:pPr>
+    </w:lvl>
+    <w:lvl w:ilvl="3" w:tplc="0409000F" w:tentative="1">
+      <w:start w:val="1"/>
+      <w:numFmt w:val="decimal"/>
+      <w:lvlText w:val="%4."/>
+      <w:lvlJc w:val="left"/>
+      <w:pPr>
+        <w:ind w:left="2880" w:hanging="360"/>
+      </w:pPr>
+    </w:lvl>
+    <w:lvl w:ilvl="4" w:tplc="04090019" w:tentative="1">
+      <w:start w:val="1"/>
+      <w:numFmt w:val="lowerLetter"/>
+      <w:lvlText w:val="%5."/>
+      <w:lvlJc w:val="left"/>
+      <w:pPr>
+        <w:ind w:left="3600" w:hanging="360"/>
+      </w:pPr>
+    </w:lvl>
+    <w:lvl w:ilvl="5" w:tplc="0409001B" w:tentative="1">
+      <w:start w:val="1"/>
+      <w:numFmt w:val="lowerRoman"/>
+      <w:lvlText w:val="%6."/>
+      <w:lvlJc w:val="right"/>
+      <w:pPr>
+        <w:ind w:left="4320" w:hanging="180"/>
+      </w:pPr>
+    </w:lvl>
+    <w:lvl w:ilvl="6" w:tplc="0409000F" w:tentative="1">
+      <w:start w:val="1"/>
+      <w:numFmt w:val="decimal"/>
+      <w:lvlText w:val="%7."/>
+      <w:lvlJc w:val="left"/>
+      <w:pPr>
+        <w:ind w:left="5040" w:hanging="360"/>
+      </w:pPr>
+    </w:lvl>
+    <w:lvl w:ilvl="7" w:tplc="04090019" w:tentative="1">
+      <w:start w:val="1"/>
+      <w:numFmt w:val="lowerLetter"/>
+      <w:lvlText w:val="%8."/>
+      <w:lvlJc w:val="left"/>
+      <w:pPr>
+        <w:ind w:left="5760" w:hanging="360"/>
+      </w:pPr>
+    </w:lvl>
+    <w:lvl w:ilvl="8" w:tplc="0409001B" w:tentative="1">
+      <w:start w:val="1"/>
+      <w:numFmt w:val="lowerRoman"/>
+      <w:lvlText w:val="%9."/>
+      <w:lvlJc w:val="right"/>
+      <w:pPr>
+        <w:ind w:left="6480" w:hanging="180"/>
+      </w:pPr>
+    </w:lvl>
+  </w:abstractNum>
   <w:num w:numId="1" w16cid:durableId="847408963">
     <w:abstractNumId w:val="1"/>
   </w:num>
@@ -5729,6 +5043,9 @@
   </w:num>
   <w:num w:numId="4" w16cid:durableId="39788754">
     <w:abstractNumId w:val="3"/>
+  </w:num>
+  <w:num w:numId="5" w16cid:durableId="1753970648">
+    <w:abstractNumId w:val="4"/>
   </w:num>
 </w:numbering>
 </file>

</xml_diff>

<commit_message>
Lesson 06 - Exploring the World
</commit_message>
<xml_diff>
--- a/Namaste React.docx
+++ b/Namaste React.docx
@@ -3996,12 +3996,445 @@
     <w:p>
       <w:pPr>
         <w:rPr>
+          <w:sz w:val="28"/>
+          <w:szCs w:val="28"/>
+        </w:rPr>
+      </w:pPr>
+      <w:r>
+        <w:rPr>
           <w:b/>
           <w:bCs/>
           <w:sz w:val="28"/>
           <w:szCs w:val="28"/>
         </w:rPr>
-      </w:pPr>
+        <w:t>Lesson 06 – Exploring the world</w:t>
+      </w:r>
+    </w:p>
+    <w:p>
+      <w:pPr>
+        <w:pStyle w:val="ListParagraph"/>
+        <w:numPr>
+          <w:ilvl w:val="0"/>
+          <w:numId w:val="6"/>
+        </w:numPr>
+        <w:rPr>
+          <w:sz w:val="28"/>
+          <w:szCs w:val="28"/>
+        </w:rPr>
+      </w:pPr>
+      <w:r>
+        <w:rPr>
+          <w:sz w:val="28"/>
+          <w:szCs w:val="28"/>
+        </w:rPr>
+        <w:t>Monolith vs MicroService architecture</w:t>
+      </w:r>
+    </w:p>
+    <w:p>
+      <w:pPr>
+        <w:pStyle w:val="ListParagraph"/>
+        <w:numPr>
+          <w:ilvl w:val="0"/>
+          <w:numId w:val="6"/>
+        </w:numPr>
+        <w:rPr>
+          <w:sz w:val="28"/>
+          <w:szCs w:val="28"/>
+        </w:rPr>
+      </w:pPr>
+      <w:r>
+        <w:rPr>
+          <w:sz w:val="28"/>
+          <w:szCs w:val="28"/>
+        </w:rPr>
+        <w:t>Monolith architecture – We have UI, API, Auth, Database, SMS in the same single project.</w:t>
+      </w:r>
+      <w:r>
+        <w:rPr>
+          <w:sz w:val="28"/>
+          <w:szCs w:val="28"/>
+        </w:rPr>
+        <w:t xml:space="preserve"> We will have to deploy the whole thing at a go.</w:t>
+      </w:r>
+    </w:p>
+    <w:p>
+      <w:pPr>
+        <w:pStyle w:val="ListParagraph"/>
+        <w:numPr>
+          <w:ilvl w:val="0"/>
+          <w:numId w:val="6"/>
+        </w:numPr>
+        <w:rPr>
+          <w:sz w:val="28"/>
+          <w:szCs w:val="28"/>
+        </w:rPr>
+      </w:pPr>
+      <w:r>
+        <w:rPr>
+          <w:sz w:val="28"/>
+          <w:szCs w:val="28"/>
+        </w:rPr>
+        <w:t>Micro Service architecture – Here we have different services for different jobs. Example UI service, Backend service, Auth service etc.</w:t>
+      </w:r>
+    </w:p>
+    <w:p>
+      <w:pPr>
+        <w:pStyle w:val="ListParagraph"/>
+        <w:numPr>
+          <w:ilvl w:val="0"/>
+          <w:numId w:val="6"/>
+        </w:numPr>
+        <w:rPr>
+          <w:sz w:val="28"/>
+          <w:szCs w:val="28"/>
+        </w:rPr>
+      </w:pPr>
+      <w:r>
+        <w:rPr>
+          <w:sz w:val="28"/>
+          <w:szCs w:val="28"/>
+        </w:rPr>
+        <w:t>This is known as Separation of concerns and Single responsibility principle.</w:t>
+      </w:r>
+    </w:p>
+    <w:p>
+      <w:pPr>
+        <w:pStyle w:val="ListParagraph"/>
+        <w:numPr>
+          <w:ilvl w:val="0"/>
+          <w:numId w:val="6"/>
+        </w:numPr>
+        <w:rPr>
+          <w:sz w:val="28"/>
+          <w:szCs w:val="28"/>
+        </w:rPr>
+      </w:pPr>
+      <w:r>
+        <w:rPr>
+          <w:sz w:val="28"/>
+          <w:szCs w:val="28"/>
+        </w:rPr>
+        <w:t xml:space="preserve">These services interact with each other. </w:t>
+      </w:r>
+    </w:p>
+    <w:p>
+      <w:pPr>
+        <w:pStyle w:val="ListParagraph"/>
+        <w:numPr>
+          <w:ilvl w:val="0"/>
+          <w:numId w:val="6"/>
+        </w:numPr>
+        <w:rPr>
+          <w:sz w:val="28"/>
+          <w:szCs w:val="28"/>
+        </w:rPr>
+      </w:pPr>
+      <w:r>
+        <w:rPr>
+          <w:sz w:val="28"/>
+          <w:szCs w:val="28"/>
+        </w:rPr>
+        <w:t xml:space="preserve">Two ways to fetch the </w:t>
+      </w:r>
+      <w:r>
+        <w:rPr>
+          <w:sz w:val="28"/>
+          <w:szCs w:val="28"/>
+        </w:rPr>
+        <w:t>data.</w:t>
+      </w:r>
+    </w:p>
+    <w:p>
+      <w:pPr>
+        <w:pStyle w:val="ListParagraph"/>
+        <w:numPr>
+          <w:ilvl w:val="1"/>
+          <w:numId w:val="6"/>
+        </w:numPr>
+        <w:rPr>
+          <w:sz w:val="28"/>
+          <w:szCs w:val="28"/>
+        </w:rPr>
+      </w:pPr>
+      <w:r>
+        <w:rPr>
+          <w:sz w:val="28"/>
+          <w:szCs w:val="28"/>
+        </w:rPr>
+        <w:t xml:space="preserve">As soon as the page </w:t>
+      </w:r>
+      <w:r>
+        <w:rPr>
+          <w:sz w:val="28"/>
+          <w:szCs w:val="28"/>
+        </w:rPr>
+        <w:t>loads,</w:t>
+      </w:r>
+      <w:r>
+        <w:rPr>
+          <w:sz w:val="28"/>
+          <w:szCs w:val="28"/>
+        </w:rPr>
+        <w:t xml:space="preserve"> we can make the API call to fetch </w:t>
+      </w:r>
+      <w:r>
+        <w:rPr>
+          <w:sz w:val="28"/>
+          <w:szCs w:val="28"/>
+        </w:rPr>
+        <w:t>data and render it on the UI. In this case if the API takes 500 ms then the page loads for 500 ms then renders the data.</w:t>
+      </w:r>
+    </w:p>
+    <w:p>
+      <w:pPr>
+        <w:pStyle w:val="ListParagraph"/>
+        <w:numPr>
+          <w:ilvl w:val="1"/>
+          <w:numId w:val="6"/>
+        </w:numPr>
+        <w:rPr>
+          <w:sz w:val="28"/>
+          <w:szCs w:val="28"/>
+        </w:rPr>
+      </w:pPr>
+      <w:r>
+        <w:rPr>
+          <w:sz w:val="28"/>
+          <w:szCs w:val="28"/>
+        </w:rPr>
+        <w:t>As soon as the page loads we will render the UI and then we will make the API call and re-render our application with the data.</w:t>
+      </w:r>
+    </w:p>
+    <w:p>
+      <w:pPr>
+        <w:pStyle w:val="ListParagraph"/>
+        <w:numPr>
+          <w:ilvl w:val="1"/>
+          <w:numId w:val="6"/>
+        </w:numPr>
+        <w:rPr>
+          <w:sz w:val="28"/>
+          <w:szCs w:val="28"/>
+        </w:rPr>
+      </w:pPr>
+      <w:r>
+        <w:rPr>
+          <w:sz w:val="28"/>
+          <w:szCs w:val="28"/>
+        </w:rPr>
+        <w:lastRenderedPageBreak/>
+        <w:t>We will always use the second approach because it gives better user experience.</w:t>
+      </w:r>
+    </w:p>
+    <w:p>
+      <w:pPr>
+        <w:pStyle w:val="ListParagraph"/>
+        <w:numPr>
+          <w:ilvl w:val="0"/>
+          <w:numId w:val="6"/>
+        </w:numPr>
+        <w:rPr>
+          <w:sz w:val="28"/>
+          <w:szCs w:val="28"/>
+        </w:rPr>
+      </w:pPr>
+      <w:r>
+        <w:rPr>
+          <w:sz w:val="28"/>
+          <w:szCs w:val="28"/>
+        </w:rPr>
+        <w:t xml:space="preserve">useEffect hook </w:t>
+      </w:r>
+      <w:r>
+        <w:rPr>
+          <w:sz w:val="28"/>
+          <w:szCs w:val="28"/>
+        </w:rPr>
+        <w:t>–</w:t>
+      </w:r>
+      <w:r>
+        <w:rPr>
+          <w:sz w:val="28"/>
+          <w:szCs w:val="28"/>
+        </w:rPr>
+        <w:t xml:space="preserve"> </w:t>
+      </w:r>
+      <w:r>
+        <w:rPr>
+          <w:sz w:val="28"/>
+          <w:szCs w:val="28"/>
+        </w:rPr>
+        <w:t>This has two arguments the first one is callback function and the second is dependency array.</w:t>
+      </w:r>
+    </w:p>
+    <w:p>
+      <w:pPr>
+        <w:pStyle w:val="ListParagraph"/>
+        <w:numPr>
+          <w:ilvl w:val="0"/>
+          <w:numId w:val="6"/>
+        </w:numPr>
+        <w:rPr>
+          <w:sz w:val="28"/>
+          <w:szCs w:val="28"/>
+        </w:rPr>
+      </w:pPr>
+      <w:r>
+        <w:rPr>
+          <w:sz w:val="28"/>
+          <w:szCs w:val="28"/>
+        </w:rPr>
+        <w:t>The callback function in the useEffect is called after the component is rendered.</w:t>
+      </w:r>
+      <w:r>
+        <w:rPr>
+          <w:sz w:val="28"/>
+          <w:szCs w:val="28"/>
+        </w:rPr>
+        <w:tab/>
+      </w:r>
+    </w:p>
+    <w:p>
+      <w:pPr>
+        <w:pStyle w:val="ListParagraph"/>
+        <w:numPr>
+          <w:ilvl w:val="0"/>
+          <w:numId w:val="6"/>
+        </w:numPr>
+        <w:rPr>
+          <w:sz w:val="28"/>
+          <w:szCs w:val="28"/>
+        </w:rPr>
+      </w:pPr>
+      <w:r>
+        <w:rPr>
+          <w:sz w:val="28"/>
+          <w:szCs w:val="28"/>
+        </w:rPr>
+        <w:t>CORS error – Our browsers block us from calling API’s from one origin to the other origin.</w:t>
+      </w:r>
+    </w:p>
+    <w:p>
+      <w:pPr>
+        <w:pStyle w:val="ListParagraph"/>
+        <w:numPr>
+          <w:ilvl w:val="0"/>
+          <w:numId w:val="6"/>
+        </w:numPr>
+        <w:rPr>
+          <w:sz w:val="28"/>
+          <w:szCs w:val="28"/>
+        </w:rPr>
+      </w:pPr>
+      <w:r>
+        <w:rPr>
+          <w:sz w:val="28"/>
+          <w:szCs w:val="28"/>
+        </w:rPr>
+        <w:t>Optional Chaining – data?.data?.info?.name</w:t>
+      </w:r>
+    </w:p>
+    <w:p>
+      <w:pPr>
+        <w:pStyle w:val="ListParagraph"/>
+        <w:numPr>
+          <w:ilvl w:val="0"/>
+          <w:numId w:val="6"/>
+        </w:numPr>
+        <w:rPr>
+          <w:sz w:val="28"/>
+          <w:szCs w:val="28"/>
+        </w:rPr>
+      </w:pPr>
+      <w:r>
+        <w:rPr>
+          <w:sz w:val="28"/>
+          <w:szCs w:val="28"/>
+        </w:rPr>
+        <w:t xml:space="preserve"> Why do we need state variables? </w:t>
+      </w:r>
+      <w:r>
+        <w:rPr>
+          <w:sz w:val="28"/>
+          <w:szCs w:val="28"/>
+        </w:rPr>
+        <w:t xml:space="preserve">When we use the state variables react updates the variable value </w:t>
+      </w:r>
+      <w:r>
+        <w:rPr>
+          <w:sz w:val="28"/>
+          <w:szCs w:val="28"/>
+        </w:rPr>
+        <w:t>and</w:t>
+      </w:r>
+      <w:r>
+        <w:rPr>
+          <w:sz w:val="28"/>
+          <w:szCs w:val="28"/>
+        </w:rPr>
+        <w:t xml:space="preserve"> updates the UI.</w:t>
+      </w:r>
+    </w:p>
+    <w:p>
+      <w:pPr>
+        <w:pStyle w:val="ListParagraph"/>
+        <w:numPr>
+          <w:ilvl w:val="0"/>
+          <w:numId w:val="6"/>
+        </w:numPr>
+        <w:rPr>
+          <w:sz w:val="28"/>
+          <w:szCs w:val="28"/>
+        </w:rPr>
+      </w:pPr>
+      <w:r>
+        <w:rPr>
+          <w:sz w:val="28"/>
+          <w:szCs w:val="28"/>
+        </w:rPr>
+        <w:t xml:space="preserve">When a state variable is changed the whole component is re-rendered and not just the </w:t>
+      </w:r>
+      <w:r>
+        <w:rPr>
+          <w:sz w:val="28"/>
+          <w:szCs w:val="28"/>
+        </w:rPr>
+        <w:t>specified</w:t>
+      </w:r>
+      <w:r>
+        <w:rPr>
+          <w:sz w:val="28"/>
+          <w:szCs w:val="28"/>
+        </w:rPr>
+        <w:t xml:space="preserve"> part where there is data changed. </w:t>
+      </w:r>
+    </w:p>
+    <w:p>
+      <w:pPr>
+        <w:pStyle w:val="ListParagraph"/>
+        <w:numPr>
+          <w:ilvl w:val="0"/>
+          <w:numId w:val="6"/>
+        </w:numPr>
+        <w:rPr>
+          <w:sz w:val="28"/>
+          <w:szCs w:val="28"/>
+        </w:rPr>
+      </w:pPr>
+      <w:r>
+        <w:rPr>
+          <w:sz w:val="28"/>
+          <w:szCs w:val="28"/>
+        </w:rPr>
+        <w:t xml:space="preserve"> Since the variable that we use in useState is a constant variable. How are we able to update the const variable?</w:t>
+      </w:r>
+      <w:r>
+        <w:rPr>
+          <w:sz w:val="28"/>
+          <w:szCs w:val="28"/>
+        </w:rPr>
+        <w:t xml:space="preserve"> When we update the variable, react understands that we will have to update the data.</w:t>
+      </w:r>
     </w:p>
     <w:p>
       <w:pPr>
@@ -4052,15 +4485,16 @@
           <w:szCs w:val="28"/>
         </w:rPr>
       </w:pPr>
-      <w:r>
+    </w:p>
+    <w:p>
+      <w:pPr>
         <w:rPr>
           <w:b/>
           <w:bCs/>
           <w:sz w:val="28"/>
           <w:szCs w:val="28"/>
         </w:rPr>
-        <w:t xml:space="preserve">Extra </w:t>
-      </w:r>
+      </w:pPr>
       <w:r>
         <w:rPr>
           <w:b/>
@@ -4068,6 +4502,15 @@
           <w:sz w:val="28"/>
           <w:szCs w:val="28"/>
         </w:rPr>
+        <w:t xml:space="preserve">Extra </w:t>
+      </w:r>
+      <w:r>
+        <w:rPr>
+          <w:b/>
+          <w:bCs/>
+          <w:sz w:val="28"/>
+          <w:szCs w:val="28"/>
+        </w:rPr>
         <w:t>Points</w:t>
       </w:r>
     </w:p>
@@ -4135,22 +4578,75 @@
           <w:sz w:val="28"/>
           <w:szCs w:val="28"/>
         </w:rPr>
-        <w:t xml:space="preserve">CDN stands for Content Delivery Network. It is a distributed network of servers located in different geographic locations that work together to deliver internet content, such as web pages, images, </w:t>
-      </w:r>
+        <w:t>CDN stands for Content Delivery Network. It is a distributed network of servers located in different geographic locations that work together to deliver internet content, such as web pages, images, videos, and other resources, to users in a faster and more efficient manner.</w:t>
+      </w:r>
+    </w:p>
+    <w:p>
+      <w:pPr>
+        <w:pStyle w:val="ListParagraph"/>
+        <w:numPr>
+          <w:ilvl w:val="0"/>
+          <w:numId w:val="2"/>
+        </w:numPr>
+        <w:rPr>
+          <w:sz w:val="28"/>
+          <w:szCs w:val="28"/>
+        </w:rPr>
+      </w:pPr>
+      <w:r>
+        <w:rPr>
+          <w:sz w:val="28"/>
+          <w:szCs w:val="28"/>
+        </w:rPr>
+        <w:t xml:space="preserve">Why do we use CDN? </w:t>
+      </w:r>
+    </w:p>
+    <w:p>
+      <w:pPr>
+        <w:pStyle w:val="ListParagraph"/>
+        <w:numPr>
+          <w:ilvl w:val="1"/>
+          <w:numId w:val="2"/>
+        </w:numPr>
+        <w:rPr>
+          <w:sz w:val="28"/>
+          <w:szCs w:val="28"/>
+        </w:rPr>
+      </w:pPr>
+      <w:r>
+        <w:rPr>
+          <w:sz w:val="28"/>
+          <w:szCs w:val="28"/>
+        </w:rPr>
+        <w:t xml:space="preserve">Improved website performance </w:t>
+      </w:r>
+    </w:p>
+    <w:p>
+      <w:pPr>
+        <w:pStyle w:val="ListParagraph"/>
+        <w:numPr>
+          <w:ilvl w:val="1"/>
+          <w:numId w:val="2"/>
+        </w:numPr>
+        <w:rPr>
+          <w:sz w:val="28"/>
+          <w:szCs w:val="28"/>
+        </w:rPr>
+      </w:pPr>
       <w:r>
         <w:rPr>
           <w:sz w:val="28"/>
           <w:szCs w:val="28"/>
         </w:rPr>
         <w:lastRenderedPageBreak/>
-        <w:t>videos, and other resources, to users in a faster and more efficient manner.</w:t>
-      </w:r>
-    </w:p>
-    <w:p>
-      <w:pPr>
-        <w:pStyle w:val="ListParagraph"/>
-        <w:numPr>
-          <w:ilvl w:val="0"/>
+        <w:t xml:space="preserve">Global Reach </w:t>
+      </w:r>
+    </w:p>
+    <w:p>
+      <w:pPr>
+        <w:pStyle w:val="ListParagraph"/>
+        <w:numPr>
+          <w:ilvl w:val="1"/>
           <w:numId w:val="2"/>
         </w:numPr>
         <w:rPr>
@@ -4163,7 +4659,7 @@
           <w:sz w:val="28"/>
           <w:szCs w:val="28"/>
         </w:rPr>
-        <w:t xml:space="preserve">Why do we use CDN? </w:t>
+        <w:t>Traffic Offloading</w:t>
       </w:r>
     </w:p>
     <w:p>
@@ -4183,7 +4679,7 @@
           <w:sz w:val="28"/>
           <w:szCs w:val="28"/>
         </w:rPr>
-        <w:t xml:space="preserve">Improved website performance </w:t>
+        <w:t xml:space="preserve">Load Balancing </w:t>
       </w:r>
     </w:p>
     <w:p>
@@ -4203,7 +4699,7 @@
           <w:sz w:val="28"/>
           <w:szCs w:val="28"/>
         </w:rPr>
-        <w:t xml:space="preserve">Global Reach </w:t>
+        <w:t xml:space="preserve">Caching </w:t>
       </w:r>
     </w:p>
     <w:p>
@@ -4223,7 +4719,7 @@
           <w:sz w:val="28"/>
           <w:szCs w:val="28"/>
         </w:rPr>
-        <w:t>Traffic Offloading</w:t>
+        <w:t xml:space="preserve">Content Optimization </w:t>
       </w:r>
     </w:p>
     <w:p>
@@ -4243,7 +4739,7 @@
           <w:sz w:val="28"/>
           <w:szCs w:val="28"/>
         </w:rPr>
-        <w:t xml:space="preserve">Load Balancing </w:t>
+        <w:t xml:space="preserve">Security and DDoS protection </w:t>
       </w:r>
     </w:p>
     <w:p>
@@ -4263,7 +4759,7 @@
           <w:sz w:val="28"/>
           <w:szCs w:val="28"/>
         </w:rPr>
-        <w:t xml:space="preserve">Caching </w:t>
+        <w:t>Scalability</w:t>
       </w:r>
     </w:p>
     <w:p>
@@ -4283,14 +4779,14 @@
           <w:sz w:val="28"/>
           <w:szCs w:val="28"/>
         </w:rPr>
-        <w:t xml:space="preserve">Content Optimization </w:t>
-      </w:r>
-    </w:p>
-    <w:p>
-      <w:pPr>
-        <w:pStyle w:val="ListParagraph"/>
-        <w:numPr>
-          <w:ilvl w:val="1"/>
+        <w:t>Content Availability</w:t>
+      </w:r>
+    </w:p>
+    <w:p>
+      <w:pPr>
+        <w:pStyle w:val="ListParagraph"/>
+        <w:numPr>
+          <w:ilvl w:val="0"/>
           <w:numId w:val="2"/>
         </w:numPr>
         <w:rPr>
@@ -4303,7 +4799,21 @@
           <w:sz w:val="28"/>
           <w:szCs w:val="28"/>
         </w:rPr>
-        <w:t xml:space="preserve">Security and DDoS protection </w:t>
+        <w:t xml:space="preserve">How does </w:t>
+      </w:r>
+      <w:r>
+        <w:rPr>
+          <w:sz w:val="28"/>
+          <w:szCs w:val="28"/>
+        </w:rPr>
+        <w:t xml:space="preserve">CDN </w:t>
+      </w:r>
+      <w:r>
+        <w:rPr>
+          <w:sz w:val="28"/>
+          <w:szCs w:val="28"/>
+        </w:rPr>
+        <w:t xml:space="preserve">work? </w:t>
       </w:r>
     </w:p>
     <w:p>
@@ -4323,7 +4833,7 @@
           <w:sz w:val="28"/>
           <w:szCs w:val="28"/>
         </w:rPr>
-        <w:t>Scalability</w:t>
+        <w:t xml:space="preserve">Content replication - When a website or online service uses a CDN, it duplicates its content (like HTML files, images, videos, etc.) and stores copies on multiple servers in various locations around the world. </w:t>
       </w:r>
     </w:p>
     <w:p>
@@ -4343,14 +4853,14 @@
           <w:sz w:val="28"/>
           <w:szCs w:val="28"/>
         </w:rPr>
-        <w:t>Content Availability</w:t>
-      </w:r>
-    </w:p>
-    <w:p>
-      <w:pPr>
-        <w:pStyle w:val="ListParagraph"/>
-        <w:numPr>
-          <w:ilvl w:val="0"/>
+        <w:t xml:space="preserve">Geographic Distribution - These servers, often referred to as "edge servers" or "nodes," are strategically placed in data centers across different cities or countries. This geographical distribution helps reduce the physical distance between a user and the server, which can significantly improve load times. </w:t>
+      </w:r>
+    </w:p>
+    <w:p>
+      <w:pPr>
+        <w:pStyle w:val="ListParagraph"/>
+        <w:numPr>
+          <w:ilvl w:val="1"/>
           <w:numId w:val="2"/>
         </w:numPr>
         <w:rPr>
@@ -4363,21 +4873,7 @@
           <w:sz w:val="28"/>
           <w:szCs w:val="28"/>
         </w:rPr>
-        <w:t xml:space="preserve">How does </w:t>
-      </w:r>
-      <w:r>
-        <w:rPr>
-          <w:sz w:val="28"/>
-          <w:szCs w:val="28"/>
-        </w:rPr>
-        <w:t xml:space="preserve">CDN </w:t>
-      </w:r>
-      <w:r>
-        <w:rPr>
-          <w:sz w:val="28"/>
-          <w:szCs w:val="28"/>
-        </w:rPr>
-        <w:t xml:space="preserve">work? </w:t>
+        <w:t xml:space="preserve">Request Routing - When a user tries to access a piece of content, the request is automatically routed to the nearest CDN server rather than the original server where the website is hosted. </w:t>
       </w:r>
     </w:p>
     <w:p>
@@ -4397,7 +4893,7 @@
           <w:sz w:val="28"/>
           <w:szCs w:val="28"/>
         </w:rPr>
-        <w:t xml:space="preserve">Content replication - When a website or online service uses a CDN, it duplicates its content (like HTML files, images, videos, etc.) and stores copies on multiple servers in various locations around the world. </w:t>
+        <w:t>Content Delivery - The CDN server then fulfills the request by serving the content directly to the user. This leads to faster loading times and better performance because the data doesn't have to travel as far.</w:t>
       </w:r>
     </w:p>
     <w:p>
@@ -4417,7 +4913,7 @@
           <w:sz w:val="28"/>
           <w:szCs w:val="28"/>
         </w:rPr>
-        <w:t xml:space="preserve">Geographic Distribution - These servers, often referred to as "edge servers" or "nodes," are strategically placed in data centers across different cities or countries. This geographical distribution helps reduce the physical distance between a user and the server, which can significantly improve load times. </w:t>
+        <w:t xml:space="preserve">Load balancing &amp; Scalability - CDNs are designed to handle many simultaneous requests. They use techniques like load balancing to distribute traffic evenly among the servers. </w:t>
       </w:r>
     </w:p>
     <w:p>
@@ -4437,14 +4933,14 @@
           <w:sz w:val="28"/>
           <w:szCs w:val="28"/>
         </w:rPr>
-        <w:t xml:space="preserve">Request Routing - When a user tries to access a piece of content, the request is automatically routed to the nearest CDN server rather than the original server where the website is hosted. </w:t>
-      </w:r>
-    </w:p>
-    <w:p>
-      <w:pPr>
-        <w:pStyle w:val="ListParagraph"/>
-        <w:numPr>
-          <w:ilvl w:val="1"/>
+        <w:t>Caching - CDNs employ caching techniques. When a CDN server receives a request for a specific piece of content, it checks if it already has a copy. If it does, it serves the cached copy, which is faster than fetching it from the original server.</w:t>
+      </w:r>
+    </w:p>
+    <w:p>
+      <w:pPr>
+        <w:pStyle w:val="ListParagraph"/>
+        <w:numPr>
+          <w:ilvl w:val="0"/>
           <w:numId w:val="2"/>
         </w:numPr>
         <w:rPr>
@@ -4457,7 +4953,7 @@
           <w:sz w:val="28"/>
           <w:szCs w:val="28"/>
         </w:rPr>
-        <w:t>Content Delivery - The CDN server then fulfills the request by serving the content directly to the user. This leads to faster loading times and better performance because the data doesn't have to travel as far.</w:t>
+        <w:t>What is the crossorigin keyword in script tag?</w:t>
       </w:r>
     </w:p>
     <w:p>
@@ -4477,7 +4973,7 @@
           <w:sz w:val="28"/>
           <w:szCs w:val="28"/>
         </w:rPr>
-        <w:t xml:space="preserve">Load balancing &amp; Scalability - CDNs are designed to handle many simultaneous requests. They use techniques like load balancing to distribute traffic evenly among the servers. </w:t>
+        <w:t xml:space="preserve">The crossorigin attribute sets the mode of the request to an HTTP CORS request. </w:t>
       </w:r>
     </w:p>
     <w:p>
@@ -4497,67 +4993,7 @@
           <w:sz w:val="28"/>
           <w:szCs w:val="28"/>
         </w:rPr>
-        <w:t>Caching - CDNs employ caching techniques. When a CDN server receives a request for a specific piece of content, it checks if it already has a copy. If it does, it serves the cached copy, which is faster than fetching it from the original server.</w:t>
-      </w:r>
-    </w:p>
-    <w:p>
-      <w:pPr>
-        <w:pStyle w:val="ListParagraph"/>
-        <w:numPr>
-          <w:ilvl w:val="0"/>
-          <w:numId w:val="2"/>
-        </w:numPr>
-        <w:rPr>
-          <w:sz w:val="28"/>
-          <w:szCs w:val="28"/>
-        </w:rPr>
-      </w:pPr>
-      <w:r>
-        <w:rPr>
-          <w:sz w:val="28"/>
-          <w:szCs w:val="28"/>
-        </w:rPr>
         <w:lastRenderedPageBreak/>
-        <w:t>What is the crossorigin keyword in script tag?</w:t>
-      </w:r>
-    </w:p>
-    <w:p>
-      <w:pPr>
-        <w:pStyle w:val="ListParagraph"/>
-        <w:numPr>
-          <w:ilvl w:val="1"/>
-          <w:numId w:val="2"/>
-        </w:numPr>
-        <w:rPr>
-          <w:sz w:val="28"/>
-          <w:szCs w:val="28"/>
-        </w:rPr>
-      </w:pPr>
-      <w:r>
-        <w:rPr>
-          <w:sz w:val="28"/>
-          <w:szCs w:val="28"/>
-        </w:rPr>
-        <w:t xml:space="preserve">The crossorigin attribute sets the mode of the request to an HTTP CORS request. </w:t>
-      </w:r>
-    </w:p>
-    <w:p>
-      <w:pPr>
-        <w:pStyle w:val="ListParagraph"/>
-        <w:numPr>
-          <w:ilvl w:val="1"/>
-          <w:numId w:val="2"/>
-        </w:numPr>
-        <w:rPr>
-          <w:sz w:val="28"/>
-          <w:szCs w:val="28"/>
-        </w:rPr>
-      </w:pPr>
-      <w:r>
-        <w:rPr>
-          <w:sz w:val="28"/>
-          <w:szCs w:val="28"/>
-        </w:rPr>
         <w:t>Web pages often make requests to load resources on other servers. Here is where CORS comes into picture.</w:t>
       </w:r>
     </w:p>
@@ -4772,6 +5208,92 @@
     </w:lvl>
   </w:abstractNum>
   <w:abstractNum w:abstractNumId="2" w15:restartNumberingAfterBreak="0">
+    <w:nsid w:val="4A706A5D"/>
+    <w:multiLevelType w:val="hybridMultilevel"/>
+    <w:tmpl w:val="9BC6913C"/>
+    <w:lvl w:ilvl="0" w:tplc="0409000F">
+      <w:start w:val="1"/>
+      <w:numFmt w:val="decimal"/>
+      <w:lvlText w:val="%1."/>
+      <w:lvlJc w:val="left"/>
+      <w:pPr>
+        <w:ind w:left="720" w:hanging="360"/>
+      </w:pPr>
+    </w:lvl>
+    <w:lvl w:ilvl="1" w:tplc="04090019">
+      <w:start w:val="1"/>
+      <w:numFmt w:val="lowerLetter"/>
+      <w:lvlText w:val="%2."/>
+      <w:lvlJc w:val="left"/>
+      <w:pPr>
+        <w:ind w:left="1440" w:hanging="360"/>
+      </w:pPr>
+    </w:lvl>
+    <w:lvl w:ilvl="2" w:tplc="0409001B" w:tentative="1">
+      <w:start w:val="1"/>
+      <w:numFmt w:val="lowerRoman"/>
+      <w:lvlText w:val="%3."/>
+      <w:lvlJc w:val="right"/>
+      <w:pPr>
+        <w:ind w:left="2160" w:hanging="180"/>
+      </w:pPr>
+    </w:lvl>
+    <w:lvl w:ilvl="3" w:tplc="0409000F" w:tentative="1">
+      <w:start w:val="1"/>
+      <w:numFmt w:val="decimal"/>
+      <w:lvlText w:val="%4."/>
+      <w:lvlJc w:val="left"/>
+      <w:pPr>
+        <w:ind w:left="2880" w:hanging="360"/>
+      </w:pPr>
+    </w:lvl>
+    <w:lvl w:ilvl="4" w:tplc="04090019" w:tentative="1">
+      <w:start w:val="1"/>
+      <w:numFmt w:val="lowerLetter"/>
+      <w:lvlText w:val="%5."/>
+      <w:lvlJc w:val="left"/>
+      <w:pPr>
+        <w:ind w:left="3600" w:hanging="360"/>
+      </w:pPr>
+    </w:lvl>
+    <w:lvl w:ilvl="5" w:tplc="0409001B" w:tentative="1">
+      <w:start w:val="1"/>
+      <w:numFmt w:val="lowerRoman"/>
+      <w:lvlText w:val="%6."/>
+      <w:lvlJc w:val="right"/>
+      <w:pPr>
+        <w:ind w:left="4320" w:hanging="180"/>
+      </w:pPr>
+    </w:lvl>
+    <w:lvl w:ilvl="6" w:tplc="0409000F" w:tentative="1">
+      <w:start w:val="1"/>
+      <w:numFmt w:val="decimal"/>
+      <w:lvlText w:val="%7."/>
+      <w:lvlJc w:val="left"/>
+      <w:pPr>
+        <w:ind w:left="5040" w:hanging="360"/>
+      </w:pPr>
+    </w:lvl>
+    <w:lvl w:ilvl="7" w:tplc="04090019" w:tentative="1">
+      <w:start w:val="1"/>
+      <w:numFmt w:val="lowerLetter"/>
+      <w:lvlText w:val="%8."/>
+      <w:lvlJc w:val="left"/>
+      <w:pPr>
+        <w:ind w:left="5760" w:hanging="360"/>
+      </w:pPr>
+    </w:lvl>
+    <w:lvl w:ilvl="8" w:tplc="0409001B" w:tentative="1">
+      <w:start w:val="1"/>
+      <w:numFmt w:val="lowerRoman"/>
+      <w:lvlText w:val="%9."/>
+      <w:lvlJc w:val="right"/>
+      <w:pPr>
+        <w:ind w:left="6480" w:hanging="180"/>
+      </w:pPr>
+    </w:lvl>
+  </w:abstractNum>
+  <w:abstractNum w:abstractNumId="3" w15:restartNumberingAfterBreak="0">
     <w:nsid w:val="552A7C6E"/>
     <w:multiLevelType w:val="hybridMultilevel"/>
     <w:tmpl w:val="DD1879F2"/>
@@ -4860,7 +5382,7 @@
       </w:pPr>
     </w:lvl>
   </w:abstractNum>
-  <w:abstractNum w:abstractNumId="3" w15:restartNumberingAfterBreak="0">
+  <w:abstractNum w:abstractNumId="4" w15:restartNumberingAfterBreak="0">
     <w:nsid w:val="57CA3932"/>
     <w:multiLevelType w:val="hybridMultilevel"/>
     <w:tmpl w:val="F58A6388"/>
@@ -4946,7 +5468,7 @@
       </w:pPr>
     </w:lvl>
   </w:abstractNum>
-  <w:abstractNum w:abstractNumId="4" w15:restartNumberingAfterBreak="0">
+  <w:abstractNum w:abstractNumId="5" w15:restartNumberingAfterBreak="0">
     <w:nsid w:val="60236A62"/>
     <w:multiLevelType w:val="hybridMultilevel"/>
     <w:tmpl w:val="ECB8D18E"/>
@@ -5036,16 +5558,19 @@
     <w:abstractNumId w:val="1"/>
   </w:num>
   <w:num w:numId="2" w16cid:durableId="1979800020">
-    <w:abstractNumId w:val="2"/>
+    <w:abstractNumId w:val="3"/>
   </w:num>
   <w:num w:numId="3" w16cid:durableId="1950430475">
     <w:abstractNumId w:val="0"/>
   </w:num>
   <w:num w:numId="4" w16cid:durableId="39788754">
-    <w:abstractNumId w:val="3"/>
+    <w:abstractNumId w:val="4"/>
   </w:num>
   <w:num w:numId="5" w16cid:durableId="1753970648">
-    <w:abstractNumId w:val="4"/>
+    <w:abstractNumId w:val="5"/>
+  </w:num>
+  <w:num w:numId="6" w16cid:durableId="1421441370">
+    <w:abstractNumId w:val="2"/>
   </w:num>
 </w:numbering>
 </file>

</xml_diff>

<commit_message>
Lesson -7 - Finding the path
</commit_message>
<xml_diff>
--- a/Namaste React.docx
+++ b/Namaste React.docx
@@ -4449,25 +4449,359 @@
     <w:p>
       <w:pPr>
         <w:rPr>
+          <w:sz w:val="28"/>
+          <w:szCs w:val="28"/>
+        </w:rPr>
+      </w:pPr>
+      <w:r>
+        <w:rPr>
           <w:b/>
           <w:bCs/>
           <w:sz w:val="28"/>
           <w:szCs w:val="28"/>
         </w:rPr>
-      </w:pPr>
-    </w:p>
-    <w:p>
-      <w:pPr>
+        <w:t>Lesson 07 – Finding the Path</w:t>
+      </w:r>
+    </w:p>
+    <w:p>
+      <w:pPr>
+        <w:pStyle w:val="ListParagraph"/>
+        <w:numPr>
+          <w:ilvl w:val="0"/>
+          <w:numId w:val="7"/>
+        </w:numPr>
+        <w:rPr>
+          <w:sz w:val="28"/>
+          <w:szCs w:val="28"/>
+        </w:rPr>
+      </w:pPr>
+      <w:r>
+        <w:rPr>
+          <w:sz w:val="28"/>
+          <w:szCs w:val="28"/>
+        </w:rPr>
+        <w:t xml:space="preserve">useEffect is called after every render of the component. Everytime a component is re-rendered the useEffect will be called. </w:t>
+      </w:r>
+    </w:p>
+    <w:p>
+      <w:pPr>
+        <w:pStyle w:val="ListParagraph"/>
+        <w:numPr>
+          <w:ilvl w:val="0"/>
+          <w:numId w:val="7"/>
+        </w:numPr>
+        <w:rPr>
+          <w:sz w:val="28"/>
+          <w:szCs w:val="28"/>
+        </w:rPr>
+      </w:pPr>
+      <w:r>
+        <w:rPr>
+          <w:sz w:val="28"/>
+          <w:szCs w:val="28"/>
+        </w:rPr>
+        <w:t>But the dependency array changes the behavior of the render.</w:t>
+      </w:r>
+    </w:p>
+    <w:p>
+      <w:pPr>
+        <w:pStyle w:val="ListParagraph"/>
+        <w:numPr>
+          <w:ilvl w:val="0"/>
+          <w:numId w:val="7"/>
+        </w:numPr>
+        <w:rPr>
+          <w:sz w:val="28"/>
+          <w:szCs w:val="28"/>
+        </w:rPr>
+      </w:pPr>
+      <w:r>
+        <w:rPr>
+          <w:sz w:val="28"/>
+          <w:szCs w:val="28"/>
+        </w:rPr>
+        <w:t>Dependency array is not mandatory for useEffect only callback function is.</w:t>
+      </w:r>
+    </w:p>
+    <w:p>
+      <w:pPr>
+        <w:pStyle w:val="ListParagraph"/>
+        <w:numPr>
+          <w:ilvl w:val="0"/>
+          <w:numId w:val="7"/>
+        </w:numPr>
+        <w:rPr>
+          <w:sz w:val="28"/>
+          <w:szCs w:val="28"/>
+        </w:rPr>
+      </w:pPr>
+      <w:r>
+        <w:rPr>
+          <w:sz w:val="28"/>
+          <w:szCs w:val="28"/>
+        </w:rPr>
+        <w:t>If we do not pass a dependency array the useEffect will be called every time the component is rendered.</w:t>
+      </w:r>
+    </w:p>
+    <w:p>
+      <w:pPr>
+        <w:pStyle w:val="ListParagraph"/>
+        <w:numPr>
+          <w:ilvl w:val="0"/>
+          <w:numId w:val="7"/>
+        </w:numPr>
+        <w:rPr>
+          <w:sz w:val="28"/>
+          <w:szCs w:val="28"/>
+        </w:rPr>
+      </w:pPr>
+      <w:r>
+        <w:rPr>
+          <w:sz w:val="28"/>
+          <w:szCs w:val="28"/>
+        </w:rPr>
+        <w:t>If dependency array is empty, then useEffect is called only on initial render and just once when the component is rendered for the first time.</w:t>
+      </w:r>
+    </w:p>
+    <w:p>
+      <w:pPr>
+        <w:pStyle w:val="ListParagraph"/>
+        <w:numPr>
+          <w:ilvl w:val="0"/>
+          <w:numId w:val="7"/>
+        </w:numPr>
+        <w:rPr>
+          <w:sz w:val="28"/>
+          <w:szCs w:val="28"/>
+        </w:rPr>
+      </w:pPr>
+      <w:r>
+        <w:rPr>
+          <w:sz w:val="28"/>
+          <w:szCs w:val="28"/>
+        </w:rPr>
+        <w:t>If we have some thing in the dependency array then the useEffect will be called only when the value of that variable is changed.</w:t>
+      </w:r>
+    </w:p>
+    <w:p>
+      <w:pPr>
+        <w:pStyle w:val="ListParagraph"/>
+        <w:numPr>
+          <w:ilvl w:val="0"/>
+          <w:numId w:val="7"/>
+        </w:numPr>
+        <w:rPr>
+          <w:sz w:val="28"/>
+          <w:szCs w:val="28"/>
+        </w:rPr>
+      </w:pPr>
+      <w:r>
+        <w:rPr>
+          <w:sz w:val="28"/>
+          <w:szCs w:val="28"/>
+        </w:rPr>
+        <w:t xml:space="preserve"> </w:t>
+      </w:r>
+      <w:r>
         <w:rPr>
           <w:b/>
           <w:bCs/>
           <w:sz w:val="28"/>
           <w:szCs w:val="28"/>
         </w:rPr>
-      </w:pPr>
-    </w:p>
-    <w:p>
-      <w:pPr>
+        <w:t>useState</w:t>
+      </w:r>
+      <w:r>
+        <w:rPr>
+          <w:sz w:val="28"/>
+          <w:szCs w:val="28"/>
+        </w:rPr>
+        <w:t xml:space="preserve"> – Always call useState inside the component and it has a purpose i.e to create local state variables.</w:t>
+      </w:r>
+    </w:p>
+    <w:p>
+      <w:pPr>
+        <w:pStyle w:val="ListParagraph"/>
+        <w:numPr>
+          <w:ilvl w:val="0"/>
+          <w:numId w:val="7"/>
+        </w:numPr>
+        <w:rPr>
+          <w:sz w:val="28"/>
+          <w:szCs w:val="28"/>
+        </w:rPr>
+      </w:pPr>
+      <w:r>
+        <w:rPr>
+          <w:sz w:val="28"/>
+          <w:szCs w:val="28"/>
+        </w:rPr>
+        <w:t>Try to call hooks at the top</w:t>
+      </w:r>
+      <w:r>
+        <w:rPr>
+          <w:sz w:val="28"/>
+          <w:szCs w:val="28"/>
+        </w:rPr>
+        <w:t xml:space="preserve"> since JS is an asynchronous language</w:t>
+      </w:r>
+    </w:p>
+    <w:p>
+      <w:pPr>
+        <w:pStyle w:val="ListParagraph"/>
+        <w:numPr>
+          <w:ilvl w:val="0"/>
+          <w:numId w:val="7"/>
+        </w:numPr>
+        <w:rPr>
+          <w:sz w:val="28"/>
+          <w:szCs w:val="28"/>
+        </w:rPr>
+      </w:pPr>
+      <w:r>
+        <w:rPr>
+          <w:sz w:val="28"/>
+          <w:szCs w:val="28"/>
+        </w:rPr>
+        <w:t>Never use useState or useEffect inside if else condition</w:t>
+      </w:r>
+      <w:r>
+        <w:rPr>
+          <w:sz w:val="28"/>
+          <w:szCs w:val="28"/>
+        </w:rPr>
+        <w:t>, for loops as it will create inconsistencies.</w:t>
+      </w:r>
+    </w:p>
+    <w:p>
+      <w:pPr>
+        <w:pStyle w:val="ListParagraph"/>
+        <w:numPr>
+          <w:ilvl w:val="0"/>
+          <w:numId w:val="7"/>
+        </w:numPr>
+        <w:rPr>
+          <w:sz w:val="28"/>
+          <w:szCs w:val="28"/>
+        </w:rPr>
+      </w:pPr>
+      <w:r>
+        <w:rPr>
+          <w:sz w:val="28"/>
+          <w:szCs w:val="28"/>
+        </w:rPr>
+        <w:lastRenderedPageBreak/>
+        <w:t xml:space="preserve"> React-router-dom is used for routing in React JS</w:t>
+      </w:r>
+    </w:p>
+    <w:p>
+      <w:pPr>
+        <w:pStyle w:val="ListParagraph"/>
+        <w:numPr>
+          <w:ilvl w:val="0"/>
+          <w:numId w:val="7"/>
+        </w:numPr>
+        <w:rPr>
+          <w:sz w:val="28"/>
+          <w:szCs w:val="28"/>
+        </w:rPr>
+      </w:pPr>
+      <w:r>
+        <w:rPr>
+          <w:sz w:val="28"/>
+          <w:szCs w:val="28"/>
+        </w:rPr>
+        <w:t xml:space="preserve"> To create the configuration we use something called createBrowserRouter from react-router-dom.</w:t>
+      </w:r>
+    </w:p>
+    <w:p>
+      <w:pPr>
+        <w:pStyle w:val="ListParagraph"/>
+        <w:numPr>
+          <w:ilvl w:val="0"/>
+          <w:numId w:val="7"/>
+        </w:numPr>
+        <w:rPr>
+          <w:sz w:val="28"/>
+          <w:szCs w:val="28"/>
+        </w:rPr>
+      </w:pPr>
+      <w:r>
+        <w:rPr>
+          <w:sz w:val="28"/>
+          <w:szCs w:val="28"/>
+        </w:rPr>
+        <w:t xml:space="preserve"> createBrowserRouter takes list of objects</w:t>
+      </w:r>
+      <w:r>
+        <w:rPr>
+          <w:sz w:val="28"/>
+          <w:szCs w:val="28"/>
+        </w:rPr>
+        <w:t xml:space="preserve"> and each path defines what happens when you navigate to a particular link.</w:t>
+      </w:r>
+    </w:p>
+    <w:p>
+      <w:pPr>
+        <w:pStyle w:val="ListParagraph"/>
+        <w:numPr>
+          <w:ilvl w:val="0"/>
+          <w:numId w:val="7"/>
+        </w:numPr>
+        <w:rPr>
+          <w:sz w:val="28"/>
+          <w:szCs w:val="28"/>
+        </w:rPr>
+      </w:pPr>
+      <w:r>
+        <w:rPr>
+          <w:sz w:val="28"/>
+          <w:szCs w:val="28"/>
+        </w:rPr>
+        <w:t>RouterProvider will provide our routing config to the app.</w:t>
+      </w:r>
+      <w:r>
+        <w:rPr>
+          <w:sz w:val="28"/>
+          <w:szCs w:val="28"/>
+        </w:rPr>
+        <w:t xml:space="preserve"> </w:t>
+      </w:r>
+      <w:r>
+        <w:rPr>
+          <w:sz w:val="28"/>
+          <w:szCs w:val="28"/>
+        </w:rPr>
+        <w:t>root.render(&lt;RouterProvider router={appRouter}/&gt;);</w:t>
+      </w:r>
+    </w:p>
+    <w:p>
+      <w:pPr>
+        <w:pStyle w:val="ListParagraph"/>
+        <w:numPr>
+          <w:ilvl w:val="0"/>
+          <w:numId w:val="7"/>
+        </w:numPr>
+        <w:rPr>
+          <w:sz w:val="28"/>
+          <w:szCs w:val="28"/>
+        </w:rPr>
+      </w:pPr>
+      <w:r>
+        <w:rPr>
+          <w:sz w:val="28"/>
+          <w:szCs w:val="28"/>
+        </w:rPr>
+        <w:t>There are multiple routers available such as HashRouter, MemoryRouter, Static Router etc. React documentation recommends using createBrowserRouter.</w:t>
+      </w:r>
+    </w:p>
+    <w:p>
+      <w:pPr>
+        <w:pStyle w:val="ListParagraph"/>
+        <w:numPr>
+          <w:ilvl w:val="0"/>
+          <w:numId w:val="7"/>
+        </w:numPr>
         <w:rPr>
           <w:b/>
           <w:bCs/>
@@ -4475,9 +4809,49 @@
           <w:szCs w:val="28"/>
         </w:rPr>
       </w:pPr>
-    </w:p>
-    <w:p>
-      <w:pPr>
+      <w:r>
+        <w:rPr>
+          <w:sz w:val="28"/>
+          <w:szCs w:val="28"/>
+        </w:rPr>
+        <w:t xml:space="preserve">When some random path is attached at the end of the </w:t>
+      </w:r>
+      <w:r>
+        <w:rPr>
+          <w:sz w:val="28"/>
+          <w:szCs w:val="28"/>
+        </w:rPr>
+        <w:t>url then we see 404 error but we can also create our own error page</w:t>
+      </w:r>
+      <w:r>
+        <w:rPr>
+          <w:sz w:val="28"/>
+          <w:szCs w:val="28"/>
+        </w:rPr>
+        <w:t xml:space="preserve"> </w:t>
+      </w:r>
+      <w:r>
+        <w:rPr>
+          <w:sz w:val="28"/>
+          <w:szCs w:val="28"/>
+        </w:rPr>
+        <w:t>using errorElement</w:t>
+      </w:r>
+      <w:r>
+        <w:rPr>
+          <w:sz w:val="28"/>
+          <w:szCs w:val="28"/>
+        </w:rPr>
+        <w:t>.</w:t>
+      </w:r>
+    </w:p>
+    <w:p>
+      <w:pPr>
+        <w:pStyle w:val="ListParagraph"/>
+        <w:numPr>
+          <w:ilvl w:val="0"/>
+          <w:numId w:val="7"/>
+        </w:numPr>
         <w:rPr>
           <w:b/>
           <w:bCs/>
@@ -4485,9 +4859,21 @@
           <w:szCs w:val="28"/>
         </w:rPr>
       </w:pPr>
-    </w:p>
-    <w:p>
-      <w:pPr>
+      <w:r>
+        <w:rPr>
+          <w:sz w:val="28"/>
+          <w:szCs w:val="28"/>
+        </w:rPr>
+        <w:t xml:space="preserve">React gives us access to an important hook for error called the useRouteError by react-router-dom. </w:t>
+      </w:r>
+    </w:p>
+    <w:p>
+      <w:pPr>
+        <w:pStyle w:val="ListParagraph"/>
+        <w:numPr>
+          <w:ilvl w:val="0"/>
+          <w:numId w:val="7"/>
+        </w:numPr>
         <w:rPr>
           <w:b/>
           <w:bCs/>
@@ -4497,20 +4883,306 @@
       </w:pPr>
       <w:r>
         <w:rPr>
+          <w:sz w:val="28"/>
+          <w:szCs w:val="28"/>
+        </w:rPr>
+        <w:t xml:space="preserve"> If we want our header to be intact over the whole application and just the content below the header has to change we will create something called as children routes.</w:t>
+      </w:r>
+    </w:p>
+    <w:p>
+      <w:pPr>
+        <w:pStyle w:val="ListParagraph"/>
+        <w:numPr>
+          <w:ilvl w:val="0"/>
+          <w:numId w:val="7"/>
+        </w:numPr>
+        <w:rPr>
           <w:b/>
           <w:bCs/>
           <w:sz w:val="28"/>
           <w:szCs w:val="28"/>
         </w:rPr>
-        <w:t xml:space="preserve">Extra </w:t>
-      </w:r>
-      <w:r>
+      </w:pPr>
+      <w:r>
+        <w:rPr>
+          <w:sz w:val="28"/>
+          <w:szCs w:val="28"/>
+        </w:rPr>
+        <w:t xml:space="preserve"> The children key takes a list of objects in the same way we specify the config path.</w:t>
+      </w:r>
+    </w:p>
+    <w:p>
+      <w:pPr>
+        <w:pStyle w:val="ListParagraph"/>
+        <w:numPr>
+          <w:ilvl w:val="0"/>
+          <w:numId w:val="7"/>
+        </w:numPr>
         <w:rPr>
           <w:b/>
           <w:bCs/>
           <w:sz w:val="28"/>
           <w:szCs w:val="28"/>
         </w:rPr>
+      </w:pPr>
+      <w:r>
+        <w:rPr>
+          <w:sz w:val="28"/>
+          <w:szCs w:val="28"/>
+        </w:rPr>
+        <w:t>To do the above react-router-dom gives us something called as Outlet</w:t>
+      </w:r>
+    </w:p>
+    <w:p>
+      <w:pPr>
+        <w:pStyle w:val="ListParagraph"/>
+        <w:numPr>
+          <w:ilvl w:val="0"/>
+          <w:numId w:val="7"/>
+        </w:numPr>
+        <w:rPr>
+          <w:sz w:val="28"/>
+          <w:szCs w:val="28"/>
+        </w:rPr>
+      </w:pPr>
+      <w:r>
+        <w:rPr>
+          <w:sz w:val="28"/>
+          <w:szCs w:val="28"/>
+        </w:rPr>
+        <w:t xml:space="preserve">We can use anchor tags </w:t>
+      </w:r>
+      <w:r>
+        <w:rPr>
+          <w:sz w:val="28"/>
+          <w:szCs w:val="28"/>
+        </w:rPr>
+        <w:t>but never use that in react because the whole page gets refreshed rather than just that particular component render.</w:t>
+      </w:r>
+    </w:p>
+    <w:p>
+      <w:pPr>
+        <w:pStyle w:val="ListParagraph"/>
+        <w:numPr>
+          <w:ilvl w:val="0"/>
+          <w:numId w:val="7"/>
+        </w:numPr>
+        <w:rPr>
+          <w:b/>
+          <w:bCs/>
+          <w:sz w:val="28"/>
+          <w:szCs w:val="28"/>
+        </w:rPr>
+      </w:pPr>
+      <w:r>
+        <w:rPr>
+          <w:sz w:val="28"/>
+          <w:szCs w:val="28"/>
+        </w:rPr>
+        <w:t>To give links to text to navigate to go to a page we use something called Link from react-router-dom</w:t>
+      </w:r>
+      <w:r>
+        <w:rPr>
+          <w:sz w:val="28"/>
+          <w:szCs w:val="28"/>
+        </w:rPr>
+        <w:t>.</w:t>
+      </w:r>
+    </w:p>
+    <w:p>
+      <w:pPr>
+        <w:pStyle w:val="ListParagraph"/>
+        <w:numPr>
+          <w:ilvl w:val="0"/>
+          <w:numId w:val="7"/>
+        </w:numPr>
+        <w:rPr>
+          <w:b/>
+          <w:bCs/>
+          <w:sz w:val="28"/>
+          <w:szCs w:val="28"/>
+        </w:rPr>
+      </w:pPr>
+      <w:r>
+        <w:rPr>
+          <w:b/>
+          <w:bCs/>
+          <w:sz w:val="28"/>
+          <w:szCs w:val="28"/>
+        </w:rPr>
+        <w:t xml:space="preserve"> </w:t>
+      </w:r>
+      <w:r>
+        <w:rPr>
+          <w:sz w:val="28"/>
+          <w:szCs w:val="28"/>
+        </w:rPr>
+        <w:t>By using Link we will not reload the whole page and this is called Single Page Application.</w:t>
+      </w:r>
+    </w:p>
+    <w:p>
+      <w:pPr>
+        <w:pStyle w:val="ListParagraph"/>
+        <w:numPr>
+          <w:ilvl w:val="0"/>
+          <w:numId w:val="7"/>
+        </w:numPr>
+        <w:rPr>
+          <w:b/>
+          <w:bCs/>
+          <w:sz w:val="28"/>
+          <w:szCs w:val="28"/>
+        </w:rPr>
+      </w:pPr>
+      <w:r>
+        <w:rPr>
+          <w:sz w:val="28"/>
+          <w:szCs w:val="28"/>
+        </w:rPr>
+        <w:t>There are two types of routing</w:t>
+      </w:r>
+      <w:r>
+        <w:rPr>
+          <w:sz w:val="28"/>
+          <w:szCs w:val="28"/>
+        </w:rPr>
+        <w:t>.</w:t>
+      </w:r>
+      <w:r>
+        <w:rPr>
+          <w:sz w:val="28"/>
+          <w:szCs w:val="28"/>
+        </w:rPr>
+        <w:t xml:space="preserve"> </w:t>
+      </w:r>
+    </w:p>
+    <w:p>
+      <w:pPr>
+        <w:pStyle w:val="ListParagraph"/>
+        <w:numPr>
+          <w:ilvl w:val="1"/>
+          <w:numId w:val="7"/>
+        </w:numPr>
+        <w:rPr>
+          <w:b/>
+          <w:bCs/>
+          <w:sz w:val="28"/>
+          <w:szCs w:val="28"/>
+        </w:rPr>
+      </w:pPr>
+      <w:r>
+        <w:rPr>
+          <w:sz w:val="28"/>
+          <w:szCs w:val="28"/>
+        </w:rPr>
+        <w:t>Client Side</w:t>
+      </w:r>
+      <w:r>
+        <w:rPr>
+          <w:sz w:val="28"/>
+          <w:szCs w:val="28"/>
+        </w:rPr>
+        <w:t xml:space="preserve"> </w:t>
+      </w:r>
+      <w:r>
+        <w:rPr>
+          <w:sz w:val="28"/>
+          <w:szCs w:val="28"/>
+        </w:rPr>
+        <w:t xml:space="preserve">– Here all components are present at our end so when contact is called the page is shown or rendered. </w:t>
+      </w:r>
+    </w:p>
+    <w:p>
+      <w:pPr>
+        <w:pStyle w:val="ListParagraph"/>
+        <w:numPr>
+          <w:ilvl w:val="1"/>
+          <w:numId w:val="7"/>
+        </w:numPr>
+        <w:rPr>
+          <w:b/>
+          <w:bCs/>
+          <w:sz w:val="28"/>
+          <w:szCs w:val="28"/>
+        </w:rPr>
+      </w:pPr>
+      <w:r>
+        <w:rPr>
+          <w:sz w:val="28"/>
+          <w:szCs w:val="28"/>
+        </w:rPr>
+        <w:t>Server Side</w:t>
+      </w:r>
+      <w:r>
+        <w:rPr>
+          <w:sz w:val="28"/>
+          <w:szCs w:val="28"/>
+        </w:rPr>
+        <w:t xml:space="preserve"> – Here on each link of about, contact a request is sent the server and the whole page is reloaded</w:t>
+      </w:r>
+      <w:r>
+        <w:rPr>
+          <w:sz w:val="28"/>
+          <w:szCs w:val="28"/>
+        </w:rPr>
+        <w:t>.</w:t>
+      </w:r>
+    </w:p>
+    <w:p>
+      <w:pPr>
+        <w:rPr>
+          <w:b/>
+          <w:bCs/>
+          <w:sz w:val="28"/>
+          <w:szCs w:val="28"/>
+        </w:rPr>
+      </w:pPr>
+    </w:p>
+    <w:p>
+      <w:pPr>
+        <w:rPr>
+          <w:b/>
+          <w:bCs/>
+          <w:sz w:val="28"/>
+          <w:szCs w:val="28"/>
+        </w:rPr>
+      </w:pPr>
+    </w:p>
+    <w:p>
+      <w:pPr>
+        <w:rPr>
+          <w:b/>
+          <w:bCs/>
+          <w:sz w:val="28"/>
+          <w:szCs w:val="28"/>
+        </w:rPr>
+      </w:pPr>
+    </w:p>
+    <w:p>
+      <w:pPr>
+        <w:rPr>
+          <w:b/>
+          <w:bCs/>
+          <w:sz w:val="28"/>
+          <w:szCs w:val="28"/>
+        </w:rPr>
+      </w:pPr>
+      <w:r>
+        <w:rPr>
+          <w:b/>
+          <w:bCs/>
+          <w:sz w:val="28"/>
+          <w:szCs w:val="28"/>
+        </w:rPr>
+        <w:t xml:space="preserve">Extra </w:t>
+      </w:r>
+      <w:r>
+        <w:rPr>
+          <w:b/>
+          <w:bCs/>
+          <w:sz w:val="28"/>
+          <w:szCs w:val="28"/>
+        </w:rPr>
         <w:t>Points</w:t>
       </w:r>
     </w:p>
@@ -4638,8 +5310,262 @@
           <w:sz w:val="28"/>
           <w:szCs w:val="28"/>
         </w:rPr>
+        <w:t xml:space="preserve">Global Reach </w:t>
+      </w:r>
+    </w:p>
+    <w:p>
+      <w:pPr>
+        <w:pStyle w:val="ListParagraph"/>
+        <w:numPr>
+          <w:ilvl w:val="1"/>
+          <w:numId w:val="2"/>
+        </w:numPr>
+        <w:rPr>
+          <w:sz w:val="28"/>
+          <w:szCs w:val="28"/>
+        </w:rPr>
+      </w:pPr>
+      <w:r>
+        <w:rPr>
+          <w:sz w:val="28"/>
+          <w:szCs w:val="28"/>
+        </w:rPr>
+        <w:t>Traffic Offloading</w:t>
+      </w:r>
+    </w:p>
+    <w:p>
+      <w:pPr>
+        <w:pStyle w:val="ListParagraph"/>
+        <w:numPr>
+          <w:ilvl w:val="1"/>
+          <w:numId w:val="2"/>
+        </w:numPr>
+        <w:rPr>
+          <w:sz w:val="28"/>
+          <w:szCs w:val="28"/>
+        </w:rPr>
+      </w:pPr>
+      <w:r>
+        <w:rPr>
+          <w:sz w:val="28"/>
+          <w:szCs w:val="28"/>
+        </w:rPr>
+        <w:t xml:space="preserve">Load Balancing </w:t>
+      </w:r>
+    </w:p>
+    <w:p>
+      <w:pPr>
+        <w:pStyle w:val="ListParagraph"/>
+        <w:numPr>
+          <w:ilvl w:val="1"/>
+          <w:numId w:val="2"/>
+        </w:numPr>
+        <w:rPr>
+          <w:sz w:val="28"/>
+          <w:szCs w:val="28"/>
+        </w:rPr>
+      </w:pPr>
+      <w:r>
+        <w:rPr>
+          <w:sz w:val="28"/>
+          <w:szCs w:val="28"/>
+        </w:rPr>
+        <w:t xml:space="preserve">Caching </w:t>
+      </w:r>
+    </w:p>
+    <w:p>
+      <w:pPr>
+        <w:pStyle w:val="ListParagraph"/>
+        <w:numPr>
+          <w:ilvl w:val="1"/>
+          <w:numId w:val="2"/>
+        </w:numPr>
+        <w:rPr>
+          <w:sz w:val="28"/>
+          <w:szCs w:val="28"/>
+        </w:rPr>
+      </w:pPr>
+      <w:r>
+        <w:rPr>
+          <w:sz w:val="28"/>
+          <w:szCs w:val="28"/>
+        </w:rPr>
+        <w:t xml:space="preserve">Content Optimization </w:t>
+      </w:r>
+    </w:p>
+    <w:p>
+      <w:pPr>
+        <w:pStyle w:val="ListParagraph"/>
+        <w:numPr>
+          <w:ilvl w:val="1"/>
+          <w:numId w:val="2"/>
+        </w:numPr>
+        <w:rPr>
+          <w:sz w:val="28"/>
+          <w:szCs w:val="28"/>
+        </w:rPr>
+      </w:pPr>
+      <w:r>
+        <w:rPr>
+          <w:sz w:val="28"/>
+          <w:szCs w:val="28"/>
+        </w:rPr>
+        <w:t xml:space="preserve">Security and DDoS protection </w:t>
+      </w:r>
+    </w:p>
+    <w:p>
+      <w:pPr>
+        <w:pStyle w:val="ListParagraph"/>
+        <w:numPr>
+          <w:ilvl w:val="1"/>
+          <w:numId w:val="2"/>
+        </w:numPr>
+        <w:rPr>
+          <w:sz w:val="28"/>
+          <w:szCs w:val="28"/>
+        </w:rPr>
+      </w:pPr>
+      <w:r>
+        <w:rPr>
+          <w:sz w:val="28"/>
+          <w:szCs w:val="28"/>
+        </w:rPr>
+        <w:t>Scalability</w:t>
+      </w:r>
+    </w:p>
+    <w:p>
+      <w:pPr>
+        <w:pStyle w:val="ListParagraph"/>
+        <w:numPr>
+          <w:ilvl w:val="1"/>
+          <w:numId w:val="2"/>
+        </w:numPr>
+        <w:rPr>
+          <w:sz w:val="28"/>
+          <w:szCs w:val="28"/>
+        </w:rPr>
+      </w:pPr>
+      <w:r>
+        <w:rPr>
+          <w:sz w:val="28"/>
+          <w:szCs w:val="28"/>
+        </w:rPr>
+        <w:t>Content Availability</w:t>
+      </w:r>
+    </w:p>
+    <w:p>
+      <w:pPr>
+        <w:pStyle w:val="ListParagraph"/>
+        <w:numPr>
+          <w:ilvl w:val="0"/>
+          <w:numId w:val="2"/>
+        </w:numPr>
+        <w:rPr>
+          <w:sz w:val="28"/>
+          <w:szCs w:val="28"/>
+        </w:rPr>
+      </w:pPr>
+      <w:r>
+        <w:rPr>
+          <w:sz w:val="28"/>
+          <w:szCs w:val="28"/>
+        </w:rPr>
+        <w:t xml:space="preserve">How does </w:t>
+      </w:r>
+      <w:r>
+        <w:rPr>
+          <w:sz w:val="28"/>
+          <w:szCs w:val="28"/>
+        </w:rPr>
+        <w:t xml:space="preserve">CDN </w:t>
+      </w:r>
+      <w:r>
+        <w:rPr>
+          <w:sz w:val="28"/>
+          <w:szCs w:val="28"/>
+        </w:rPr>
+        <w:t xml:space="preserve">work? </w:t>
+      </w:r>
+    </w:p>
+    <w:p>
+      <w:pPr>
+        <w:pStyle w:val="ListParagraph"/>
+        <w:numPr>
+          <w:ilvl w:val="1"/>
+          <w:numId w:val="2"/>
+        </w:numPr>
+        <w:rPr>
+          <w:sz w:val="28"/>
+          <w:szCs w:val="28"/>
+        </w:rPr>
+      </w:pPr>
+      <w:r>
+        <w:rPr>
+          <w:sz w:val="28"/>
+          <w:szCs w:val="28"/>
+        </w:rPr>
+        <w:t xml:space="preserve">Content replication - When a website or online service uses a CDN, it duplicates its content (like HTML files, images, videos, etc.) and stores copies on multiple servers in various locations around the world. </w:t>
+      </w:r>
+    </w:p>
+    <w:p>
+      <w:pPr>
+        <w:pStyle w:val="ListParagraph"/>
+        <w:numPr>
+          <w:ilvl w:val="1"/>
+          <w:numId w:val="2"/>
+        </w:numPr>
+        <w:rPr>
+          <w:sz w:val="28"/>
+          <w:szCs w:val="28"/>
+        </w:rPr>
+      </w:pPr>
+      <w:r>
+        <w:rPr>
+          <w:sz w:val="28"/>
+          <w:szCs w:val="28"/>
+        </w:rPr>
+        <w:t xml:space="preserve">Geographic Distribution - These servers, often referred to as "edge servers" or "nodes," are strategically placed in data centers across different cities or countries. This geographical distribution helps reduce the physical distance between a user and the server, which can significantly improve load times. </w:t>
+      </w:r>
+    </w:p>
+    <w:p>
+      <w:pPr>
+        <w:pStyle w:val="ListParagraph"/>
+        <w:numPr>
+          <w:ilvl w:val="1"/>
+          <w:numId w:val="2"/>
+        </w:numPr>
+        <w:rPr>
+          <w:sz w:val="28"/>
+          <w:szCs w:val="28"/>
+        </w:rPr>
+      </w:pPr>
+      <w:r>
+        <w:rPr>
+          <w:sz w:val="28"/>
+          <w:szCs w:val="28"/>
+        </w:rPr>
+        <w:t xml:space="preserve">Request Routing - When a user tries to access a piece of content, the request is automatically routed to the nearest CDN server rather than the original server where the website is hosted. </w:t>
+      </w:r>
+    </w:p>
+    <w:p>
+      <w:pPr>
+        <w:pStyle w:val="ListParagraph"/>
+        <w:numPr>
+          <w:ilvl w:val="1"/>
+          <w:numId w:val="2"/>
+        </w:numPr>
+        <w:rPr>
+          <w:sz w:val="28"/>
+          <w:szCs w:val="28"/>
+        </w:rPr>
+      </w:pPr>
+      <w:r>
+        <w:rPr>
+          <w:sz w:val="28"/>
+          <w:szCs w:val="28"/>
+        </w:rPr>
         <w:lastRenderedPageBreak/>
-        <w:t xml:space="preserve">Global Reach </w:t>
+        <w:t>Content Delivery - The CDN server then fulfills the request by serving the content directly to the user. This leads to faster loading times and better performance because the data doesn't have to travel as far.</w:t>
       </w:r>
     </w:p>
     <w:p>
@@ -4659,7 +5585,7 @@
           <w:sz w:val="28"/>
           <w:szCs w:val="28"/>
         </w:rPr>
-        <w:t>Traffic Offloading</w:t>
+        <w:t xml:space="preserve">Load balancing &amp; Scalability - CDNs are designed to handle many simultaneous requests. They use techniques like load balancing to distribute traffic evenly among the servers. </w:t>
       </w:r>
     </w:p>
     <w:p>
@@ -4679,14 +5605,14 @@
           <w:sz w:val="28"/>
           <w:szCs w:val="28"/>
         </w:rPr>
-        <w:t xml:space="preserve">Load Balancing </w:t>
-      </w:r>
-    </w:p>
-    <w:p>
-      <w:pPr>
-        <w:pStyle w:val="ListParagraph"/>
-        <w:numPr>
-          <w:ilvl w:val="1"/>
+        <w:t>Caching - CDNs employ caching techniques. When a CDN server receives a request for a specific piece of content, it checks if it already has a copy. If it does, it serves the cached copy, which is faster than fetching it from the original server.</w:t>
+      </w:r>
+    </w:p>
+    <w:p>
+      <w:pPr>
+        <w:pStyle w:val="ListParagraph"/>
+        <w:numPr>
+          <w:ilvl w:val="0"/>
           <w:numId w:val="2"/>
         </w:numPr>
         <w:rPr>
@@ -4699,7 +5625,7 @@
           <w:sz w:val="28"/>
           <w:szCs w:val="28"/>
         </w:rPr>
-        <w:t xml:space="preserve">Caching </w:t>
+        <w:t>What is the crossorigin keyword in script tag?</w:t>
       </w:r>
     </w:p>
     <w:p>
@@ -4719,7 +5645,7 @@
           <w:sz w:val="28"/>
           <w:szCs w:val="28"/>
         </w:rPr>
-        <w:t xml:space="preserve">Content Optimization </w:t>
+        <w:t xml:space="preserve">The crossorigin attribute sets the mode of the request to an HTTP CORS request. </w:t>
       </w:r>
     </w:p>
     <w:p>
@@ -4739,261 +5665,6 @@
           <w:sz w:val="28"/>
           <w:szCs w:val="28"/>
         </w:rPr>
-        <w:t xml:space="preserve">Security and DDoS protection </w:t>
-      </w:r>
-    </w:p>
-    <w:p>
-      <w:pPr>
-        <w:pStyle w:val="ListParagraph"/>
-        <w:numPr>
-          <w:ilvl w:val="1"/>
-          <w:numId w:val="2"/>
-        </w:numPr>
-        <w:rPr>
-          <w:sz w:val="28"/>
-          <w:szCs w:val="28"/>
-        </w:rPr>
-      </w:pPr>
-      <w:r>
-        <w:rPr>
-          <w:sz w:val="28"/>
-          <w:szCs w:val="28"/>
-        </w:rPr>
-        <w:t>Scalability</w:t>
-      </w:r>
-    </w:p>
-    <w:p>
-      <w:pPr>
-        <w:pStyle w:val="ListParagraph"/>
-        <w:numPr>
-          <w:ilvl w:val="1"/>
-          <w:numId w:val="2"/>
-        </w:numPr>
-        <w:rPr>
-          <w:sz w:val="28"/>
-          <w:szCs w:val="28"/>
-        </w:rPr>
-      </w:pPr>
-      <w:r>
-        <w:rPr>
-          <w:sz w:val="28"/>
-          <w:szCs w:val="28"/>
-        </w:rPr>
-        <w:t>Content Availability</w:t>
-      </w:r>
-    </w:p>
-    <w:p>
-      <w:pPr>
-        <w:pStyle w:val="ListParagraph"/>
-        <w:numPr>
-          <w:ilvl w:val="0"/>
-          <w:numId w:val="2"/>
-        </w:numPr>
-        <w:rPr>
-          <w:sz w:val="28"/>
-          <w:szCs w:val="28"/>
-        </w:rPr>
-      </w:pPr>
-      <w:r>
-        <w:rPr>
-          <w:sz w:val="28"/>
-          <w:szCs w:val="28"/>
-        </w:rPr>
-        <w:t xml:space="preserve">How does </w:t>
-      </w:r>
-      <w:r>
-        <w:rPr>
-          <w:sz w:val="28"/>
-          <w:szCs w:val="28"/>
-        </w:rPr>
-        <w:t xml:space="preserve">CDN </w:t>
-      </w:r>
-      <w:r>
-        <w:rPr>
-          <w:sz w:val="28"/>
-          <w:szCs w:val="28"/>
-        </w:rPr>
-        <w:t xml:space="preserve">work? </w:t>
-      </w:r>
-    </w:p>
-    <w:p>
-      <w:pPr>
-        <w:pStyle w:val="ListParagraph"/>
-        <w:numPr>
-          <w:ilvl w:val="1"/>
-          <w:numId w:val="2"/>
-        </w:numPr>
-        <w:rPr>
-          <w:sz w:val="28"/>
-          <w:szCs w:val="28"/>
-        </w:rPr>
-      </w:pPr>
-      <w:r>
-        <w:rPr>
-          <w:sz w:val="28"/>
-          <w:szCs w:val="28"/>
-        </w:rPr>
-        <w:t xml:space="preserve">Content replication - When a website or online service uses a CDN, it duplicates its content (like HTML files, images, videos, etc.) and stores copies on multiple servers in various locations around the world. </w:t>
-      </w:r>
-    </w:p>
-    <w:p>
-      <w:pPr>
-        <w:pStyle w:val="ListParagraph"/>
-        <w:numPr>
-          <w:ilvl w:val="1"/>
-          <w:numId w:val="2"/>
-        </w:numPr>
-        <w:rPr>
-          <w:sz w:val="28"/>
-          <w:szCs w:val="28"/>
-        </w:rPr>
-      </w:pPr>
-      <w:r>
-        <w:rPr>
-          <w:sz w:val="28"/>
-          <w:szCs w:val="28"/>
-        </w:rPr>
-        <w:t xml:space="preserve">Geographic Distribution - These servers, often referred to as "edge servers" or "nodes," are strategically placed in data centers across different cities or countries. This geographical distribution helps reduce the physical distance between a user and the server, which can significantly improve load times. </w:t>
-      </w:r>
-    </w:p>
-    <w:p>
-      <w:pPr>
-        <w:pStyle w:val="ListParagraph"/>
-        <w:numPr>
-          <w:ilvl w:val="1"/>
-          <w:numId w:val="2"/>
-        </w:numPr>
-        <w:rPr>
-          <w:sz w:val="28"/>
-          <w:szCs w:val="28"/>
-        </w:rPr>
-      </w:pPr>
-      <w:r>
-        <w:rPr>
-          <w:sz w:val="28"/>
-          <w:szCs w:val="28"/>
-        </w:rPr>
-        <w:t xml:space="preserve">Request Routing - When a user tries to access a piece of content, the request is automatically routed to the nearest CDN server rather than the original server where the website is hosted. </w:t>
-      </w:r>
-    </w:p>
-    <w:p>
-      <w:pPr>
-        <w:pStyle w:val="ListParagraph"/>
-        <w:numPr>
-          <w:ilvl w:val="1"/>
-          <w:numId w:val="2"/>
-        </w:numPr>
-        <w:rPr>
-          <w:sz w:val="28"/>
-          <w:szCs w:val="28"/>
-        </w:rPr>
-      </w:pPr>
-      <w:r>
-        <w:rPr>
-          <w:sz w:val="28"/>
-          <w:szCs w:val="28"/>
-        </w:rPr>
-        <w:t>Content Delivery - The CDN server then fulfills the request by serving the content directly to the user. This leads to faster loading times and better performance because the data doesn't have to travel as far.</w:t>
-      </w:r>
-    </w:p>
-    <w:p>
-      <w:pPr>
-        <w:pStyle w:val="ListParagraph"/>
-        <w:numPr>
-          <w:ilvl w:val="1"/>
-          <w:numId w:val="2"/>
-        </w:numPr>
-        <w:rPr>
-          <w:sz w:val="28"/>
-          <w:szCs w:val="28"/>
-        </w:rPr>
-      </w:pPr>
-      <w:r>
-        <w:rPr>
-          <w:sz w:val="28"/>
-          <w:szCs w:val="28"/>
-        </w:rPr>
-        <w:t xml:space="preserve">Load balancing &amp; Scalability - CDNs are designed to handle many simultaneous requests. They use techniques like load balancing to distribute traffic evenly among the servers. </w:t>
-      </w:r>
-    </w:p>
-    <w:p>
-      <w:pPr>
-        <w:pStyle w:val="ListParagraph"/>
-        <w:numPr>
-          <w:ilvl w:val="1"/>
-          <w:numId w:val="2"/>
-        </w:numPr>
-        <w:rPr>
-          <w:sz w:val="28"/>
-          <w:szCs w:val="28"/>
-        </w:rPr>
-      </w:pPr>
-      <w:r>
-        <w:rPr>
-          <w:sz w:val="28"/>
-          <w:szCs w:val="28"/>
-        </w:rPr>
-        <w:t>Caching - CDNs employ caching techniques. When a CDN server receives a request for a specific piece of content, it checks if it already has a copy. If it does, it serves the cached copy, which is faster than fetching it from the original server.</w:t>
-      </w:r>
-    </w:p>
-    <w:p>
-      <w:pPr>
-        <w:pStyle w:val="ListParagraph"/>
-        <w:numPr>
-          <w:ilvl w:val="0"/>
-          <w:numId w:val="2"/>
-        </w:numPr>
-        <w:rPr>
-          <w:sz w:val="28"/>
-          <w:szCs w:val="28"/>
-        </w:rPr>
-      </w:pPr>
-      <w:r>
-        <w:rPr>
-          <w:sz w:val="28"/>
-          <w:szCs w:val="28"/>
-        </w:rPr>
-        <w:t>What is the crossorigin keyword in script tag?</w:t>
-      </w:r>
-    </w:p>
-    <w:p>
-      <w:pPr>
-        <w:pStyle w:val="ListParagraph"/>
-        <w:numPr>
-          <w:ilvl w:val="1"/>
-          <w:numId w:val="2"/>
-        </w:numPr>
-        <w:rPr>
-          <w:sz w:val="28"/>
-          <w:szCs w:val="28"/>
-        </w:rPr>
-      </w:pPr>
-      <w:r>
-        <w:rPr>
-          <w:sz w:val="28"/>
-          <w:szCs w:val="28"/>
-        </w:rPr>
-        <w:t xml:space="preserve">The crossorigin attribute sets the mode of the request to an HTTP CORS request. </w:t>
-      </w:r>
-    </w:p>
-    <w:p>
-      <w:pPr>
-        <w:pStyle w:val="ListParagraph"/>
-        <w:numPr>
-          <w:ilvl w:val="1"/>
-          <w:numId w:val="2"/>
-        </w:numPr>
-        <w:rPr>
-          <w:sz w:val="28"/>
-          <w:szCs w:val="28"/>
-        </w:rPr>
-      </w:pPr>
-      <w:r>
-        <w:rPr>
-          <w:sz w:val="28"/>
-          <w:szCs w:val="28"/>
-        </w:rPr>
-        <w:lastRenderedPageBreak/>
         <w:t>Web pages often make requests to load resources on other servers. Here is where CORS comes into picture.</w:t>
       </w:r>
     </w:p>
@@ -5554,6 +6225,92 @@
       </w:pPr>
     </w:lvl>
   </w:abstractNum>
+  <w:abstractNum w:abstractNumId="6" w15:restartNumberingAfterBreak="0">
+    <w:nsid w:val="6AB025DE"/>
+    <w:multiLevelType w:val="hybridMultilevel"/>
+    <w:tmpl w:val="01BCF19E"/>
+    <w:lvl w:ilvl="0" w:tplc="0409000F">
+      <w:start w:val="1"/>
+      <w:numFmt w:val="decimal"/>
+      <w:lvlText w:val="%1."/>
+      <w:lvlJc w:val="left"/>
+      <w:pPr>
+        <w:ind w:left="720" w:hanging="360"/>
+      </w:pPr>
+    </w:lvl>
+    <w:lvl w:ilvl="1" w:tplc="04090019">
+      <w:start w:val="1"/>
+      <w:numFmt w:val="lowerLetter"/>
+      <w:lvlText w:val="%2."/>
+      <w:lvlJc w:val="left"/>
+      <w:pPr>
+        <w:ind w:left="1440" w:hanging="360"/>
+      </w:pPr>
+    </w:lvl>
+    <w:lvl w:ilvl="2" w:tplc="0409001B" w:tentative="1">
+      <w:start w:val="1"/>
+      <w:numFmt w:val="lowerRoman"/>
+      <w:lvlText w:val="%3."/>
+      <w:lvlJc w:val="right"/>
+      <w:pPr>
+        <w:ind w:left="2160" w:hanging="180"/>
+      </w:pPr>
+    </w:lvl>
+    <w:lvl w:ilvl="3" w:tplc="0409000F" w:tentative="1">
+      <w:start w:val="1"/>
+      <w:numFmt w:val="decimal"/>
+      <w:lvlText w:val="%4."/>
+      <w:lvlJc w:val="left"/>
+      <w:pPr>
+        <w:ind w:left="2880" w:hanging="360"/>
+      </w:pPr>
+    </w:lvl>
+    <w:lvl w:ilvl="4" w:tplc="04090019" w:tentative="1">
+      <w:start w:val="1"/>
+      <w:numFmt w:val="lowerLetter"/>
+      <w:lvlText w:val="%5."/>
+      <w:lvlJc w:val="left"/>
+      <w:pPr>
+        <w:ind w:left="3600" w:hanging="360"/>
+      </w:pPr>
+    </w:lvl>
+    <w:lvl w:ilvl="5" w:tplc="0409001B" w:tentative="1">
+      <w:start w:val="1"/>
+      <w:numFmt w:val="lowerRoman"/>
+      <w:lvlText w:val="%6."/>
+      <w:lvlJc w:val="right"/>
+      <w:pPr>
+        <w:ind w:left="4320" w:hanging="180"/>
+      </w:pPr>
+    </w:lvl>
+    <w:lvl w:ilvl="6" w:tplc="0409000F" w:tentative="1">
+      <w:start w:val="1"/>
+      <w:numFmt w:val="decimal"/>
+      <w:lvlText w:val="%7."/>
+      <w:lvlJc w:val="left"/>
+      <w:pPr>
+        <w:ind w:left="5040" w:hanging="360"/>
+      </w:pPr>
+    </w:lvl>
+    <w:lvl w:ilvl="7" w:tplc="04090019" w:tentative="1">
+      <w:start w:val="1"/>
+      <w:numFmt w:val="lowerLetter"/>
+      <w:lvlText w:val="%8."/>
+      <w:lvlJc w:val="left"/>
+      <w:pPr>
+        <w:ind w:left="5760" w:hanging="360"/>
+      </w:pPr>
+    </w:lvl>
+    <w:lvl w:ilvl="8" w:tplc="0409001B" w:tentative="1">
+      <w:start w:val="1"/>
+      <w:numFmt w:val="lowerRoman"/>
+      <w:lvlText w:val="%9."/>
+      <w:lvlJc w:val="right"/>
+      <w:pPr>
+        <w:ind w:left="6480" w:hanging="180"/>
+      </w:pPr>
+    </w:lvl>
+  </w:abstractNum>
   <w:num w:numId="1" w16cid:durableId="847408963">
     <w:abstractNumId w:val="1"/>
   </w:num>
@@ -5571,6 +6328,9 @@
   </w:num>
   <w:num w:numId="6" w16cid:durableId="1421441370">
     <w:abstractNumId w:val="2"/>
+  </w:num>
+  <w:num w:numId="7" w16cid:durableId="1094980241">
+    <w:abstractNumId w:val="6"/>
   </w:num>
 </w:numbering>
 </file>

</xml_diff>

<commit_message>
Lesson 08 - Lets get classy
</commit_message>
<xml_diff>
--- a/Namaste React.docx
+++ b/Namaste React.docx
@@ -1170,7 +1170,23 @@
           <w:sz w:val="28"/>
           <w:szCs w:val="28"/>
         </w:rPr>
-        <w:t xml:space="preserve"> When we do npm init we get package.json. This file contains the configuration for our npm.</w:t>
+        <w:t xml:space="preserve"> When we do npm </w:t>
+      </w:r>
+      <w:proofErr w:type="spellStart"/>
+      <w:r>
+        <w:rPr>
+          <w:sz w:val="28"/>
+          <w:szCs w:val="28"/>
+        </w:rPr>
+        <w:t>init</w:t>
+      </w:r>
+      <w:proofErr w:type="spellEnd"/>
+      <w:r>
+        <w:rPr>
+          <w:sz w:val="28"/>
+          <w:szCs w:val="28"/>
+        </w:rPr>
+        <w:t xml:space="preserve"> we get package.json. This file contains the configuration for our npm.</w:t>
       </w:r>
     </w:p>
     <w:p>
@@ -1277,8 +1293,17 @@
           <w:sz w:val="28"/>
           <w:szCs w:val="28"/>
         </w:rPr>
-        <w:t xml:space="preserve"> To install a package, we use npm install packagename</w:t>
-      </w:r>
+        <w:t xml:space="preserve"> To install a package, we use npm install </w:t>
+      </w:r>
+      <w:proofErr w:type="spellStart"/>
+      <w:r>
+        <w:rPr>
+          <w:sz w:val="28"/>
+          <w:szCs w:val="28"/>
+        </w:rPr>
+        <w:t>packagename</w:t>
+      </w:r>
+      <w:proofErr w:type="spellEnd"/>
     </w:p>
     <w:p>
       <w:pPr>
@@ -1432,7 +1457,23 @@
           <w:sz w:val="28"/>
           <w:szCs w:val="28"/>
         </w:rPr>
-        <w:t xml:space="preserve"> When we installed npm init parcel we also got a file called package-lock.json.</w:t>
+        <w:t xml:space="preserve"> When we installed npm </w:t>
+      </w:r>
+      <w:proofErr w:type="spellStart"/>
+      <w:r>
+        <w:rPr>
+          <w:sz w:val="28"/>
+          <w:szCs w:val="28"/>
+        </w:rPr>
+        <w:t>init</w:t>
+      </w:r>
+      <w:proofErr w:type="spellEnd"/>
+      <w:r>
+        <w:rPr>
+          <w:sz w:val="28"/>
+          <w:szCs w:val="28"/>
+        </w:rPr>
+        <w:t xml:space="preserve"> parcel we also got a file called package-lock.json.</w:t>
       </w:r>
     </w:p>
     <w:p>
@@ -1880,7 +1921,23 @@
           <w:sz w:val="28"/>
           <w:szCs w:val="28"/>
         </w:rPr>
-        <w:t>Installing react as a package. npm install react. When we install react we also install react-dom as they are interrelated.</w:t>
+        <w:t>Installing react as a package. npm install react. When we install react we also install react-</w:t>
+      </w:r>
+      <w:proofErr w:type="spellStart"/>
+      <w:r>
+        <w:rPr>
+          <w:sz w:val="28"/>
+          <w:szCs w:val="28"/>
+        </w:rPr>
+        <w:t>dom</w:t>
+      </w:r>
+      <w:proofErr w:type="spellEnd"/>
+      <w:r>
+        <w:rPr>
+          <w:sz w:val="28"/>
+          <w:szCs w:val="28"/>
+        </w:rPr>
+        <w:t xml:space="preserve"> as they are interrelated.</w:t>
       </w:r>
     </w:p>
     <w:p>
@@ -1900,7 +1957,23 @@
           <w:sz w:val="28"/>
           <w:szCs w:val="28"/>
         </w:rPr>
-        <w:t xml:space="preserve"> When we do a npx install react and remove the cdn links and start our application on the local server it will not work because we just installed React but have not used it anywhere.</w:t>
+        <w:t xml:space="preserve"> When we do a npx install react and remove the </w:t>
+      </w:r>
+      <w:proofErr w:type="spellStart"/>
+      <w:r>
+        <w:rPr>
+          <w:sz w:val="28"/>
+          <w:szCs w:val="28"/>
+        </w:rPr>
+        <w:t>cdn</w:t>
+      </w:r>
+      <w:proofErr w:type="spellEnd"/>
+      <w:r>
+        <w:rPr>
+          <w:sz w:val="28"/>
+          <w:szCs w:val="28"/>
+        </w:rPr>
+        <w:t xml:space="preserve"> links and start our application on the local server it will not work because we just installed React but have not used it anywhere.</w:t>
       </w:r>
     </w:p>
     <w:p>
@@ -1940,7 +2013,23 @@
           <w:sz w:val="28"/>
           <w:szCs w:val="28"/>
         </w:rPr>
-        <w:t xml:space="preserve"> After we import React and ReactDOM in our App.js in that case we will not be able to run our application. Browser will say “Browsers scripts cannot have imports or exports”</w:t>
+        <w:t xml:space="preserve"> After we import React and </w:t>
+      </w:r>
+      <w:proofErr w:type="spellStart"/>
+      <w:r>
+        <w:rPr>
+          <w:sz w:val="28"/>
+          <w:szCs w:val="28"/>
+        </w:rPr>
+        <w:t>ReactDOM</w:t>
+      </w:r>
+      <w:proofErr w:type="spellEnd"/>
+      <w:r>
+        <w:rPr>
+          <w:sz w:val="28"/>
+          <w:szCs w:val="28"/>
+        </w:rPr>
+        <w:t xml:space="preserve"> in our App.js in that case we will not be able to run our application. Browser will say “Browsers scripts cannot have imports or exports”</w:t>
       </w:r>
     </w:p>
     <w:p>
@@ -2007,7 +2096,55 @@
           <w:sz w:val="28"/>
           <w:szCs w:val="28"/>
         </w:rPr>
-        <w:t>Previously ReactDOM was present in react-dom but now it is available in react-dom/client</w:t>
+        <w:t xml:space="preserve">Previously </w:t>
+      </w:r>
+      <w:proofErr w:type="spellStart"/>
+      <w:r>
+        <w:rPr>
+          <w:sz w:val="28"/>
+          <w:szCs w:val="28"/>
+        </w:rPr>
+        <w:t>ReactDOM</w:t>
+      </w:r>
+      <w:proofErr w:type="spellEnd"/>
+      <w:r>
+        <w:rPr>
+          <w:sz w:val="28"/>
+          <w:szCs w:val="28"/>
+        </w:rPr>
+        <w:t xml:space="preserve"> was present in react-</w:t>
+      </w:r>
+      <w:proofErr w:type="spellStart"/>
+      <w:r>
+        <w:rPr>
+          <w:sz w:val="28"/>
+          <w:szCs w:val="28"/>
+        </w:rPr>
+        <w:t>dom</w:t>
+      </w:r>
+      <w:proofErr w:type="spellEnd"/>
+      <w:r>
+        <w:rPr>
+          <w:sz w:val="28"/>
+          <w:szCs w:val="28"/>
+        </w:rPr>
+        <w:t xml:space="preserve"> but now it is available in react-</w:t>
+      </w:r>
+      <w:proofErr w:type="spellStart"/>
+      <w:r>
+        <w:rPr>
+          <w:sz w:val="28"/>
+          <w:szCs w:val="28"/>
+        </w:rPr>
+        <w:t>dom</w:t>
+      </w:r>
+      <w:proofErr w:type="spellEnd"/>
+      <w:r>
+        <w:rPr>
+          <w:sz w:val="28"/>
+          <w:szCs w:val="28"/>
+        </w:rPr>
+        <w:t>/client</w:t>
       </w:r>
     </w:p>
     <w:p>
@@ -2504,7 +2641,23 @@
           <w:sz w:val="28"/>
           <w:szCs w:val="28"/>
         </w:rPr>
-        <w:t>The dist folder will contain the files of the build be it dev or prod.</w:t>
+        <w:t xml:space="preserve">The </w:t>
+      </w:r>
+      <w:proofErr w:type="spellStart"/>
+      <w:r>
+        <w:rPr>
+          <w:sz w:val="28"/>
+          <w:szCs w:val="28"/>
+        </w:rPr>
+        <w:t>dist</w:t>
+      </w:r>
+      <w:proofErr w:type="spellEnd"/>
+      <w:r>
+        <w:rPr>
+          <w:sz w:val="28"/>
+          <w:szCs w:val="28"/>
+        </w:rPr>
+        <w:t xml:space="preserve"> folder will contain the files of the build be it dev or prod.</w:t>
       </w:r>
     </w:p>
     <w:p>
@@ -2524,7 +2677,23 @@
           <w:sz w:val="28"/>
           <w:szCs w:val="28"/>
         </w:rPr>
-        <w:t>To make our app compatible for older browsers we will use something called browsersList.</w:t>
+        <w:t xml:space="preserve">To make our app compatible for older browsers we will use something called </w:t>
+      </w:r>
+      <w:proofErr w:type="spellStart"/>
+      <w:r>
+        <w:rPr>
+          <w:sz w:val="28"/>
+          <w:szCs w:val="28"/>
+        </w:rPr>
+        <w:t>browsersList</w:t>
+      </w:r>
+      <w:proofErr w:type="spellEnd"/>
+      <w:r>
+        <w:rPr>
+          <w:sz w:val="28"/>
+          <w:szCs w:val="28"/>
+        </w:rPr>
+        <w:t>.</w:t>
       </w:r>
     </w:p>
     <w:p>
@@ -2539,12 +2708,21 @@
           <w:szCs w:val="28"/>
         </w:rPr>
       </w:pPr>
-      <w:r>
-        <w:rPr>
-          <w:sz w:val="28"/>
-          <w:szCs w:val="28"/>
-        </w:rPr>
-        <w:t>Browserslist is a npm package.</w:t>
+      <w:proofErr w:type="spellStart"/>
+      <w:r>
+        <w:rPr>
+          <w:sz w:val="28"/>
+          <w:szCs w:val="28"/>
+        </w:rPr>
+        <w:t>Browserslist</w:t>
+      </w:r>
+      <w:proofErr w:type="spellEnd"/>
+      <w:r>
+        <w:rPr>
+          <w:sz w:val="28"/>
+          <w:szCs w:val="28"/>
+        </w:rPr>
+        <w:t xml:space="preserve"> is a npm package.</w:t>
       </w:r>
       <w:r>
         <w:rPr>
@@ -2578,7 +2756,23 @@
           <w:sz w:val="28"/>
           <w:szCs w:val="28"/>
         </w:rPr>
-        <w:t>"browsersList": [ "last 2 Chrome version"</w:t>
+        <w:t>"</w:t>
+      </w:r>
+      <w:proofErr w:type="spellStart"/>
+      <w:r>
+        <w:rPr>
+          <w:sz w:val="28"/>
+          <w:szCs w:val="28"/>
+        </w:rPr>
+        <w:t>browsersList</w:t>
+      </w:r>
+      <w:proofErr w:type="spellEnd"/>
+      <w:r>
+        <w:rPr>
+          <w:sz w:val="28"/>
+          <w:szCs w:val="28"/>
+        </w:rPr>
+        <w:t>": [ "last 2 Chrome version"</w:t>
       </w:r>
       <w:r>
         <w:rPr>
@@ -2854,7 +3048,23 @@
           <w:sz w:val="28"/>
           <w:szCs w:val="28"/>
         </w:rPr>
-        <w:t>Browsers do not understand JSX it will give an error but when we run our code with JSX there is no error that we see because parcel takes care of it behind the scenes. The code is transpiled before it goes to JS engine.</w:t>
+        <w:t xml:space="preserve">Browsers do not understand JSX it will give an error but when we run our code with JSX there is no error that we see because parcel takes care of it behind the scenes. The code is </w:t>
+      </w:r>
+      <w:proofErr w:type="spellStart"/>
+      <w:r>
+        <w:rPr>
+          <w:sz w:val="28"/>
+          <w:szCs w:val="28"/>
+        </w:rPr>
+        <w:t>transpiled</w:t>
+      </w:r>
+      <w:proofErr w:type="spellEnd"/>
+      <w:r>
+        <w:rPr>
+          <w:sz w:val="28"/>
+          <w:szCs w:val="28"/>
+        </w:rPr>
+        <w:t xml:space="preserve"> before it goes to JS engine.</w:t>
       </w:r>
     </w:p>
     <w:p>
@@ -2874,7 +3084,23 @@
           <w:sz w:val="28"/>
           <w:szCs w:val="28"/>
         </w:rPr>
-        <w:t xml:space="preserve"> Parcel alone is not doing the transpilation. Babel does it. </w:t>
+        <w:t xml:space="preserve"> Parcel alone is not doing the </w:t>
+      </w:r>
+      <w:proofErr w:type="spellStart"/>
+      <w:r>
+        <w:rPr>
+          <w:sz w:val="28"/>
+          <w:szCs w:val="28"/>
+        </w:rPr>
+        <w:t>transpilation</w:t>
+      </w:r>
+      <w:proofErr w:type="spellEnd"/>
+      <w:r>
+        <w:rPr>
+          <w:sz w:val="28"/>
+          <w:szCs w:val="28"/>
+        </w:rPr>
+        <w:t xml:space="preserve">. Babel does it. </w:t>
       </w:r>
     </w:p>
     <w:p>
@@ -2921,7 +3147,23 @@
           <w:sz w:val="28"/>
           <w:szCs w:val="28"/>
         </w:rPr>
-        <w:t xml:space="preserve"> Some browsers do not understand ES6 and babel transpiles the code for the older browsers to understand the code.</w:t>
+        <w:t xml:space="preserve"> Some browsers do not understand ES6 and babel </w:t>
+      </w:r>
+      <w:proofErr w:type="spellStart"/>
+      <w:r>
+        <w:rPr>
+          <w:sz w:val="28"/>
+          <w:szCs w:val="28"/>
+        </w:rPr>
+        <w:t>transpiles</w:t>
+      </w:r>
+      <w:proofErr w:type="spellEnd"/>
+      <w:r>
+        <w:rPr>
+          <w:sz w:val="28"/>
+          <w:szCs w:val="28"/>
+        </w:rPr>
+        <w:t xml:space="preserve"> the code for the older browsers to understand the code.</w:t>
       </w:r>
     </w:p>
     <w:p>
@@ -2941,7 +3183,23 @@
           <w:sz w:val="28"/>
           <w:szCs w:val="28"/>
         </w:rPr>
-        <w:t>In JSX, if we wish to give class then we use className instead of class</w:t>
+        <w:t xml:space="preserve">In JSX, if we wish to give class then we use </w:t>
+      </w:r>
+      <w:proofErr w:type="spellStart"/>
+      <w:r>
+        <w:rPr>
+          <w:sz w:val="28"/>
+          <w:szCs w:val="28"/>
+        </w:rPr>
+        <w:t>className</w:t>
+      </w:r>
+      <w:proofErr w:type="spellEnd"/>
+      <w:r>
+        <w:rPr>
+          <w:sz w:val="28"/>
+          <w:szCs w:val="28"/>
+        </w:rPr>
+        <w:t xml:space="preserve"> instead of class</w:t>
       </w:r>
       <w:r>
         <w:rPr>
@@ -3137,7 +3395,23 @@
           <w:sz w:val="28"/>
           <w:szCs w:val="28"/>
         </w:rPr>
-        <w:t>We cannot directly render our component using the render function. We will have to use &lt;HeadingComponent /&gt;</w:t>
+        <w:t>We cannot directly render our component using the render function. We will have to use &lt;</w:t>
+      </w:r>
+      <w:proofErr w:type="spellStart"/>
+      <w:r>
+        <w:rPr>
+          <w:sz w:val="28"/>
+          <w:szCs w:val="28"/>
+        </w:rPr>
+        <w:t>HeadingComponent</w:t>
+      </w:r>
+      <w:proofErr w:type="spellEnd"/>
+      <w:r>
+        <w:rPr>
+          <w:sz w:val="28"/>
+          <w:szCs w:val="28"/>
+        </w:rPr>
+        <w:t xml:space="preserve"> /&gt;</w:t>
       </w:r>
     </w:p>
     <w:p>
@@ -3308,7 +3582,23 @@
           <w:sz w:val="28"/>
           <w:szCs w:val="28"/>
         </w:rPr>
-        <w:t xml:space="preserve"> in react as an object. Ex: style= {backgroundColor: ‘red’}</w:t>
+        <w:t xml:space="preserve"> in react as an object. Ex: style= {</w:t>
+      </w:r>
+      <w:proofErr w:type="spellStart"/>
+      <w:r>
+        <w:rPr>
+          <w:sz w:val="28"/>
+          <w:szCs w:val="28"/>
+        </w:rPr>
+        <w:t>backgroundColor</w:t>
+      </w:r>
+      <w:proofErr w:type="spellEnd"/>
+      <w:r>
+        <w:rPr>
+          <w:sz w:val="28"/>
+          <w:szCs w:val="28"/>
+        </w:rPr>
+        <w:t>: ‘red’}</w:t>
       </w:r>
     </w:p>
     <w:p>
@@ -3397,7 +3687,39 @@
           <w:szCs w:val="28"/>
         </w:rPr>
         <w:lastRenderedPageBreak/>
-        <w:t>&lt;RestaurantCard resName="Millet Express" cuisine="Healthy food, South Indian, North Indian"/&gt;</w:t>
+        <w:t>&lt;</w:t>
+      </w:r>
+      <w:proofErr w:type="spellStart"/>
+      <w:r>
+        <w:rPr>
+          <w:sz w:val="28"/>
+          <w:szCs w:val="28"/>
+        </w:rPr>
+        <w:t>RestaurantCard</w:t>
+      </w:r>
+      <w:proofErr w:type="spellEnd"/>
+      <w:r>
+        <w:rPr>
+          <w:sz w:val="28"/>
+          <w:szCs w:val="28"/>
+        </w:rPr>
+        <w:t xml:space="preserve"> </w:t>
+      </w:r>
+      <w:proofErr w:type="spellStart"/>
+      <w:r>
+        <w:rPr>
+          <w:sz w:val="28"/>
+          <w:szCs w:val="28"/>
+        </w:rPr>
+        <w:t>resName</w:t>
+      </w:r>
+      <w:proofErr w:type="spellEnd"/>
+      <w:r>
+        <w:rPr>
+          <w:sz w:val="28"/>
+          <w:szCs w:val="28"/>
+        </w:rPr>
+        <w:t>="Millet Express" cuisine="Healthy food, South Indian, North Indian"/&gt;</w:t>
       </w:r>
       <w:r>
         <w:rPr>
@@ -3431,7 +3753,23 @@
           <w:sz w:val="28"/>
           <w:szCs w:val="28"/>
         </w:rPr>
-        <w:t>Const ResCard = (props) =&gt; {}</w:t>
+        <w:t xml:space="preserve">Const </w:t>
+      </w:r>
+      <w:proofErr w:type="spellStart"/>
+      <w:r>
+        <w:rPr>
+          <w:sz w:val="28"/>
+          <w:szCs w:val="28"/>
+        </w:rPr>
+        <w:t>ResCard</w:t>
+      </w:r>
+      <w:proofErr w:type="spellEnd"/>
+      <w:r>
+        <w:rPr>
+          <w:sz w:val="28"/>
+          <w:szCs w:val="28"/>
+        </w:rPr>
+        <w:t xml:space="preserve"> = (props) =&gt; {}</w:t>
       </w:r>
     </w:p>
     <w:p>
@@ -3451,7 +3789,39 @@
           <w:sz w:val="28"/>
           <w:szCs w:val="28"/>
         </w:rPr>
-        <w:t>Const ResCard = ({resName, rating, cuisine, eta}) =&gt; {} – de-structuring on the fly.</w:t>
+        <w:t xml:space="preserve">Const </w:t>
+      </w:r>
+      <w:proofErr w:type="spellStart"/>
+      <w:r>
+        <w:rPr>
+          <w:sz w:val="28"/>
+          <w:szCs w:val="28"/>
+        </w:rPr>
+        <w:t>ResCard</w:t>
+      </w:r>
+      <w:proofErr w:type="spellEnd"/>
+      <w:r>
+        <w:rPr>
+          <w:sz w:val="28"/>
+          <w:szCs w:val="28"/>
+        </w:rPr>
+        <w:t xml:space="preserve"> = ({</w:t>
+      </w:r>
+      <w:proofErr w:type="spellStart"/>
+      <w:r>
+        <w:rPr>
+          <w:sz w:val="28"/>
+          <w:szCs w:val="28"/>
+        </w:rPr>
+        <w:t>resName</w:t>
+      </w:r>
+      <w:proofErr w:type="spellEnd"/>
+      <w:r>
+        <w:rPr>
+          <w:sz w:val="28"/>
+          <w:szCs w:val="28"/>
+        </w:rPr>
+        <w:t>, rating, cuisine, eta}) =&gt; {} – de-structuring on the fly.</w:t>
       </w:r>
     </w:p>
     <w:p>
@@ -3486,12 +3856,21 @@
           <w:szCs w:val="28"/>
         </w:rPr>
       </w:pPr>
-      <w:r>
-        <w:rPr>
-          <w:sz w:val="28"/>
-          <w:szCs w:val="28"/>
-        </w:rPr>
-        <w:t>Cloudnary is a CDN. All images are hosted there</w:t>
+      <w:proofErr w:type="spellStart"/>
+      <w:r>
+        <w:rPr>
+          <w:sz w:val="28"/>
+          <w:szCs w:val="28"/>
+        </w:rPr>
+        <w:t>Cloudnary</w:t>
+      </w:r>
+      <w:proofErr w:type="spellEnd"/>
+      <w:r>
+        <w:rPr>
+          <w:sz w:val="28"/>
+          <w:szCs w:val="28"/>
+        </w:rPr>
+        <w:t xml:space="preserve"> is a CDN. All images are hosted there</w:t>
       </w:r>
     </w:p>
     <w:p>
@@ -3533,14 +3912,46 @@
           <w:sz w:val="28"/>
           <w:szCs w:val="28"/>
         </w:rPr>
-        <w:t xml:space="preserve"> React optimizes the render cycle. Lets say we have four restaurants in the UI and a new restaurant came in at the first place so the Dom will have to insert the new element at the first place</w:t>
-      </w:r>
-      <w:r>
-        <w:rPr>
-          <w:sz w:val="28"/>
-          <w:szCs w:val="28"/>
-        </w:rPr>
-        <w:t>. If we did not have id for the RestaurantCard react will re-render all the data because react does not know which res card is the new one</w:t>
+        <w:t xml:space="preserve"> React optimizes the render cycle. </w:t>
+      </w:r>
+      <w:proofErr w:type="spellStart"/>
+      <w:r>
+        <w:rPr>
+          <w:sz w:val="28"/>
+          <w:szCs w:val="28"/>
+        </w:rPr>
+        <w:t>Lets</w:t>
+      </w:r>
+      <w:proofErr w:type="spellEnd"/>
+      <w:r>
+        <w:rPr>
+          <w:sz w:val="28"/>
+          <w:szCs w:val="28"/>
+        </w:rPr>
+        <w:t xml:space="preserve"> say we have four restaurants in the UI and a new restaurant came in at the first place so the Dom will have to insert the new element at the first place</w:t>
+      </w:r>
+      <w:r>
+        <w:rPr>
+          <w:sz w:val="28"/>
+          <w:szCs w:val="28"/>
+        </w:rPr>
+        <w:t xml:space="preserve">. If we did not have id for the </w:t>
+      </w:r>
+      <w:proofErr w:type="spellStart"/>
+      <w:r>
+        <w:rPr>
+          <w:sz w:val="28"/>
+          <w:szCs w:val="28"/>
+        </w:rPr>
+        <w:t>RestaurantCard</w:t>
+      </w:r>
+      <w:proofErr w:type="spellEnd"/>
+      <w:r>
+        <w:rPr>
+          <w:sz w:val="28"/>
+          <w:szCs w:val="28"/>
+        </w:rPr>
+        <w:t xml:space="preserve"> react will re-render all the data because react does not know which res card is the new one</w:t>
       </w:r>
       <w:r>
         <w:rPr>
@@ -3670,7 +4081,39 @@
           <w:sz w:val="28"/>
           <w:szCs w:val="28"/>
         </w:rPr>
-        <w:t>Named export – export const logoUrl; import {logoUrl} from path</w:t>
+        <w:t xml:space="preserve">Named export – export const </w:t>
+      </w:r>
+      <w:proofErr w:type="spellStart"/>
+      <w:r>
+        <w:rPr>
+          <w:sz w:val="28"/>
+          <w:szCs w:val="28"/>
+        </w:rPr>
+        <w:t>logoUrl</w:t>
+      </w:r>
+      <w:proofErr w:type="spellEnd"/>
+      <w:r>
+        <w:rPr>
+          <w:sz w:val="28"/>
+          <w:szCs w:val="28"/>
+        </w:rPr>
+        <w:t>; import {</w:t>
+      </w:r>
+      <w:proofErr w:type="spellStart"/>
+      <w:r>
+        <w:rPr>
+          <w:sz w:val="28"/>
+          <w:szCs w:val="28"/>
+        </w:rPr>
+        <w:t>logoUrl</w:t>
+      </w:r>
+      <w:proofErr w:type="spellEnd"/>
+      <w:r>
+        <w:rPr>
+          <w:sz w:val="28"/>
+          <w:szCs w:val="28"/>
+        </w:rPr>
+        <w:t>} from path</w:t>
       </w:r>
     </w:p>
     <w:p>
@@ -3730,8 +4173,33 @@
           <w:sz w:val="28"/>
           <w:szCs w:val="28"/>
         </w:rPr>
-        <w:t>Two very important react hooks – useState, useEffect</w:t>
-      </w:r>
+        <w:t xml:space="preserve">Two very important react hooks – </w:t>
+      </w:r>
+      <w:proofErr w:type="spellStart"/>
+      <w:r>
+        <w:rPr>
+          <w:sz w:val="28"/>
+          <w:szCs w:val="28"/>
+        </w:rPr>
+        <w:t>useState</w:t>
+      </w:r>
+      <w:proofErr w:type="spellEnd"/>
+      <w:r>
+        <w:rPr>
+          <w:sz w:val="28"/>
+          <w:szCs w:val="28"/>
+        </w:rPr>
+        <w:t xml:space="preserve">, </w:t>
+      </w:r>
+      <w:proofErr w:type="spellStart"/>
+      <w:r>
+        <w:rPr>
+          <w:sz w:val="28"/>
+          <w:szCs w:val="28"/>
+        </w:rPr>
+        <w:t>useEffect</w:t>
+      </w:r>
+      <w:proofErr w:type="spellEnd"/>
     </w:p>
     <w:p>
       <w:pPr>
@@ -3745,12 +4213,21 @@
           <w:szCs w:val="28"/>
         </w:rPr>
       </w:pPr>
-      <w:r>
-        <w:rPr>
-          <w:sz w:val="28"/>
-          <w:szCs w:val="28"/>
-        </w:rPr>
-        <w:t xml:space="preserve">useState – maintains the state of the component. </w:t>
+      <w:proofErr w:type="spellStart"/>
+      <w:r>
+        <w:rPr>
+          <w:sz w:val="28"/>
+          <w:szCs w:val="28"/>
+        </w:rPr>
+        <w:t>useState</w:t>
+      </w:r>
+      <w:proofErr w:type="spellEnd"/>
+      <w:r>
+        <w:rPr>
+          <w:sz w:val="28"/>
+          <w:szCs w:val="28"/>
+        </w:rPr>
+        <w:t xml:space="preserve"> – maintains the state of the component. </w:t>
       </w:r>
       <w:r>
         <w:rPr>
@@ -3792,7 +4269,23 @@
           <w:sz w:val="28"/>
           <w:szCs w:val="28"/>
         </w:rPr>
-        <w:t>hen we use normal JS variable and filter the data, the list is updated but the UI is not. For the UI and data layer to work together we use the useState method.</w:t>
+        <w:t xml:space="preserve">hen we use normal JS variable and filter the data, the list is updated but the UI is not. For the UI and data layer to work together we use the </w:t>
+      </w:r>
+      <w:proofErr w:type="spellStart"/>
+      <w:r>
+        <w:rPr>
+          <w:sz w:val="28"/>
+          <w:szCs w:val="28"/>
+        </w:rPr>
+        <w:t>useState</w:t>
+      </w:r>
+      <w:proofErr w:type="spellEnd"/>
+      <w:r>
+        <w:rPr>
+          <w:sz w:val="28"/>
+          <w:szCs w:val="28"/>
+        </w:rPr>
+        <w:t xml:space="preserve"> method.</w:t>
       </w:r>
     </w:p>
     <w:p>
@@ -3881,19 +4374,44 @@
           <w:szCs w:val="28"/>
         </w:rPr>
       </w:pPr>
-      <w:r>
-        <w:rPr>
-          <w:sz w:val="28"/>
-          <w:szCs w:val="28"/>
-        </w:rPr>
-        <w:t xml:space="preserve">Lets say I have 7 cards on the UI and after filtering it is only 3 cards on the UI. </w:t>
-      </w:r>
-      <w:r>
-        <w:rPr>
-          <w:sz w:val="28"/>
-          <w:szCs w:val="28"/>
-        </w:rPr>
-        <w:t>Initially create creates a virtual DOM. Original has tags, images etc but in virtual DOM it is just a representation of the original DOM.</w:t>
+      <w:proofErr w:type="spellStart"/>
+      <w:r>
+        <w:rPr>
+          <w:sz w:val="28"/>
+          <w:szCs w:val="28"/>
+        </w:rPr>
+        <w:t>Lets</w:t>
+      </w:r>
+      <w:proofErr w:type="spellEnd"/>
+      <w:r>
+        <w:rPr>
+          <w:sz w:val="28"/>
+          <w:szCs w:val="28"/>
+        </w:rPr>
+        <w:t xml:space="preserve"> say I have 7 cards on the UI and after filtering it is only 3 cards on the UI. </w:t>
+      </w:r>
+      <w:r>
+        <w:rPr>
+          <w:sz w:val="28"/>
+          <w:szCs w:val="28"/>
+        </w:rPr>
+        <w:t xml:space="preserve">Initially create creates a virtual DOM. Original has tags, images </w:t>
+      </w:r>
+      <w:proofErr w:type="spellStart"/>
+      <w:r>
+        <w:rPr>
+          <w:sz w:val="28"/>
+          <w:szCs w:val="28"/>
+        </w:rPr>
+        <w:t>etc</w:t>
+      </w:r>
+      <w:proofErr w:type="spellEnd"/>
+      <w:r>
+        <w:rPr>
+          <w:sz w:val="28"/>
+          <w:szCs w:val="28"/>
+        </w:rPr>
+        <w:t xml:space="preserve"> but in virtual DOM it is just a representation of the original DOM.</w:t>
       </w:r>
     </w:p>
     <w:p>
@@ -4027,7 +4545,23 @@
           <w:sz w:val="28"/>
           <w:szCs w:val="28"/>
         </w:rPr>
-        <w:t>Monolith vs MicroService architecture</w:t>
+        <w:t xml:space="preserve">Monolith vs </w:t>
+      </w:r>
+      <w:proofErr w:type="spellStart"/>
+      <w:r>
+        <w:rPr>
+          <w:sz w:val="28"/>
+          <w:szCs w:val="28"/>
+        </w:rPr>
+        <w:t>MicroService</w:t>
+      </w:r>
+      <w:proofErr w:type="spellEnd"/>
+      <w:r>
+        <w:rPr>
+          <w:sz w:val="28"/>
+          <w:szCs w:val="28"/>
+        </w:rPr>
+        <w:t xml:space="preserve"> architecture</w:t>
       </w:r>
     </w:p>
     <w:p>
@@ -4182,7 +4716,39 @@
           <w:sz w:val="28"/>
           <w:szCs w:val="28"/>
         </w:rPr>
-        <w:t>data and render it on the UI. In this case if the API takes 500 ms then the page loads for 500 ms then renders the data.</w:t>
+        <w:t xml:space="preserve">data and render it on the UI. In this case if the API takes 500 </w:t>
+      </w:r>
+      <w:proofErr w:type="spellStart"/>
+      <w:r>
+        <w:rPr>
+          <w:sz w:val="28"/>
+          <w:szCs w:val="28"/>
+        </w:rPr>
+        <w:t>ms</w:t>
+      </w:r>
+      <w:proofErr w:type="spellEnd"/>
+      <w:r>
+        <w:rPr>
+          <w:sz w:val="28"/>
+          <w:szCs w:val="28"/>
+        </w:rPr>
+        <w:t xml:space="preserve"> then the page loads for 500 </w:t>
+      </w:r>
+      <w:proofErr w:type="spellStart"/>
+      <w:r>
+        <w:rPr>
+          <w:sz w:val="28"/>
+          <w:szCs w:val="28"/>
+        </w:rPr>
+        <w:t>ms</w:t>
+      </w:r>
+      <w:proofErr w:type="spellEnd"/>
+      <w:r>
+        <w:rPr>
+          <w:sz w:val="28"/>
+          <w:szCs w:val="28"/>
+        </w:rPr>
+        <w:t xml:space="preserve"> then renders the data.</w:t>
       </w:r>
     </w:p>
     <w:p>
@@ -4238,12 +4804,21 @@
           <w:szCs w:val="28"/>
         </w:rPr>
       </w:pPr>
-      <w:r>
-        <w:rPr>
-          <w:sz w:val="28"/>
-          <w:szCs w:val="28"/>
-        </w:rPr>
-        <w:t xml:space="preserve">useEffect hook </w:t>
+      <w:proofErr w:type="spellStart"/>
+      <w:r>
+        <w:rPr>
+          <w:sz w:val="28"/>
+          <w:szCs w:val="28"/>
+        </w:rPr>
+        <w:t>useEffect</w:t>
+      </w:r>
+      <w:proofErr w:type="spellEnd"/>
+      <w:r>
+        <w:rPr>
+          <w:sz w:val="28"/>
+          <w:szCs w:val="28"/>
+        </w:rPr>
+        <w:t xml:space="preserve"> hook </w:t>
       </w:r>
       <w:r>
         <w:rPr>
@@ -4284,7 +4859,23 @@
           <w:sz w:val="28"/>
           <w:szCs w:val="28"/>
         </w:rPr>
-        <w:t>The callback function in the useEffect is called after the component is rendered.</w:t>
+        <w:t xml:space="preserve">The callback function in the </w:t>
+      </w:r>
+      <w:proofErr w:type="spellStart"/>
+      <w:r>
+        <w:rPr>
+          <w:sz w:val="28"/>
+          <w:szCs w:val="28"/>
+        </w:rPr>
+        <w:t>useEffect</w:t>
+      </w:r>
+      <w:proofErr w:type="spellEnd"/>
+      <w:r>
+        <w:rPr>
+          <w:sz w:val="28"/>
+          <w:szCs w:val="28"/>
+        </w:rPr>
+        <w:t xml:space="preserve"> is called after the component is rendered.</w:t>
       </w:r>
       <w:r>
         <w:rPr>
@@ -4426,7 +5017,23 @@
           <w:sz w:val="28"/>
           <w:szCs w:val="28"/>
         </w:rPr>
-        <w:t xml:space="preserve"> Since the variable that we use in useState is a constant variable. How are we able to update the const variable?</w:t>
+        <w:t xml:space="preserve"> Since the variable that we use in </w:t>
+      </w:r>
+      <w:proofErr w:type="spellStart"/>
+      <w:r>
+        <w:rPr>
+          <w:sz w:val="28"/>
+          <w:szCs w:val="28"/>
+        </w:rPr>
+        <w:t>useState</w:t>
+      </w:r>
+      <w:proofErr w:type="spellEnd"/>
+      <w:r>
+        <w:rPr>
+          <w:sz w:val="28"/>
+          <w:szCs w:val="28"/>
+        </w:rPr>
+        <w:t xml:space="preserve"> is a constant variable. How are we able to update the const variable?</w:t>
       </w:r>
       <w:r>
         <w:rPr>
@@ -4475,12 +5082,53 @@
           <w:szCs w:val="28"/>
         </w:rPr>
       </w:pPr>
-      <w:r>
-        <w:rPr>
-          <w:sz w:val="28"/>
-          <w:szCs w:val="28"/>
-        </w:rPr>
-        <w:t xml:space="preserve">useEffect is called after every render of the component. Everytime a component is re-rendered the useEffect will be called. </w:t>
+      <w:proofErr w:type="spellStart"/>
+      <w:r>
+        <w:rPr>
+          <w:sz w:val="28"/>
+          <w:szCs w:val="28"/>
+        </w:rPr>
+        <w:t>useEffect</w:t>
+      </w:r>
+      <w:proofErr w:type="spellEnd"/>
+      <w:r>
+        <w:rPr>
+          <w:sz w:val="28"/>
+          <w:szCs w:val="28"/>
+        </w:rPr>
+        <w:t xml:space="preserve"> is called after every render of the component. </w:t>
+      </w:r>
+      <w:proofErr w:type="spellStart"/>
+      <w:r>
+        <w:rPr>
+          <w:sz w:val="28"/>
+          <w:szCs w:val="28"/>
+        </w:rPr>
+        <w:t>Everytime</w:t>
+      </w:r>
+      <w:proofErr w:type="spellEnd"/>
+      <w:r>
+        <w:rPr>
+          <w:sz w:val="28"/>
+          <w:szCs w:val="28"/>
+        </w:rPr>
+        <w:t xml:space="preserve"> a component is re-rendered the </w:t>
+      </w:r>
+      <w:proofErr w:type="spellStart"/>
+      <w:r>
+        <w:rPr>
+          <w:sz w:val="28"/>
+          <w:szCs w:val="28"/>
+        </w:rPr>
+        <w:t>useEffect</w:t>
+      </w:r>
+      <w:proofErr w:type="spellEnd"/>
+      <w:r>
+        <w:rPr>
+          <w:sz w:val="28"/>
+          <w:szCs w:val="28"/>
+        </w:rPr>
+        <w:t xml:space="preserve"> will be called. </w:t>
       </w:r>
     </w:p>
     <w:p>
@@ -4520,7 +5168,23 @@
           <w:sz w:val="28"/>
           <w:szCs w:val="28"/>
         </w:rPr>
-        <w:t>Dependency array is not mandatory for useEffect only callback function is.</w:t>
+        <w:t xml:space="preserve">Dependency array is not mandatory for </w:t>
+      </w:r>
+      <w:proofErr w:type="spellStart"/>
+      <w:r>
+        <w:rPr>
+          <w:sz w:val="28"/>
+          <w:szCs w:val="28"/>
+        </w:rPr>
+        <w:t>useEffect</w:t>
+      </w:r>
+      <w:proofErr w:type="spellEnd"/>
+      <w:r>
+        <w:rPr>
+          <w:sz w:val="28"/>
+          <w:szCs w:val="28"/>
+        </w:rPr>
+        <w:t xml:space="preserve"> only callback function is.</w:t>
       </w:r>
     </w:p>
     <w:p>
@@ -4540,7 +5204,23 @@
           <w:sz w:val="28"/>
           <w:szCs w:val="28"/>
         </w:rPr>
-        <w:t>If we do not pass a dependency array the useEffect will be called every time the component is rendered.</w:t>
+        <w:t xml:space="preserve">If we do not pass a dependency array the </w:t>
+      </w:r>
+      <w:proofErr w:type="spellStart"/>
+      <w:r>
+        <w:rPr>
+          <w:sz w:val="28"/>
+          <w:szCs w:val="28"/>
+        </w:rPr>
+        <w:t>useEffect</w:t>
+      </w:r>
+      <w:proofErr w:type="spellEnd"/>
+      <w:r>
+        <w:rPr>
+          <w:sz w:val="28"/>
+          <w:szCs w:val="28"/>
+        </w:rPr>
+        <w:t xml:space="preserve"> will be called every time the component is rendered.</w:t>
       </w:r>
     </w:p>
     <w:p>
@@ -4560,7 +5240,23 @@
           <w:sz w:val="28"/>
           <w:szCs w:val="28"/>
         </w:rPr>
-        <w:t>If dependency array is empty, then useEffect is called only on initial render and just once when the component is rendered for the first time.</w:t>
+        <w:t xml:space="preserve">If dependency array is empty, then </w:t>
+      </w:r>
+      <w:proofErr w:type="spellStart"/>
+      <w:r>
+        <w:rPr>
+          <w:sz w:val="28"/>
+          <w:szCs w:val="28"/>
+        </w:rPr>
+        <w:t>useEffect</w:t>
+      </w:r>
+      <w:proofErr w:type="spellEnd"/>
+      <w:r>
+        <w:rPr>
+          <w:sz w:val="28"/>
+          <w:szCs w:val="28"/>
+        </w:rPr>
+        <w:t xml:space="preserve"> is called only on initial render and just once when the component is rendered for the first time.</w:t>
       </w:r>
     </w:p>
     <w:p>
@@ -4580,7 +5276,39 @@
           <w:sz w:val="28"/>
           <w:szCs w:val="28"/>
         </w:rPr>
-        <w:t>If we have some thing in the dependency array then the useEffect will be called only when the value of that variable is changed.</w:t>
+        <w:t xml:space="preserve">If we have </w:t>
+      </w:r>
+      <w:proofErr w:type="spellStart"/>
+      <w:r>
+        <w:rPr>
+          <w:sz w:val="28"/>
+          <w:szCs w:val="28"/>
+        </w:rPr>
+        <w:t>some thing</w:t>
+      </w:r>
+      <w:proofErr w:type="spellEnd"/>
+      <w:r>
+        <w:rPr>
+          <w:sz w:val="28"/>
+          <w:szCs w:val="28"/>
+        </w:rPr>
+        <w:t xml:space="preserve"> in the dependency array then the </w:t>
+      </w:r>
+      <w:proofErr w:type="spellStart"/>
+      <w:r>
+        <w:rPr>
+          <w:sz w:val="28"/>
+          <w:szCs w:val="28"/>
+        </w:rPr>
+        <w:t>useEffect</w:t>
+      </w:r>
+      <w:proofErr w:type="spellEnd"/>
+      <w:r>
+        <w:rPr>
+          <w:sz w:val="28"/>
+          <w:szCs w:val="28"/>
+        </w:rPr>
+        <w:t xml:space="preserve"> will be called only when the value of that variable is changed.</w:t>
       </w:r>
     </w:p>
     <w:p>
@@ -4602,6 +5330,7 @@
         </w:rPr>
         <w:t xml:space="preserve"> </w:t>
       </w:r>
+      <w:proofErr w:type="spellStart"/>
       <w:r>
         <w:rPr>
           <w:b/>
@@ -4611,12 +5340,45 @@
         </w:rPr>
         <w:t>useState</w:t>
       </w:r>
-      <w:r>
-        <w:rPr>
-          <w:sz w:val="28"/>
-          <w:szCs w:val="28"/>
-        </w:rPr>
-        <w:t xml:space="preserve"> – Always call useState inside the component and it has a purpose i.e to create local state variables.</w:t>
+      <w:proofErr w:type="spellEnd"/>
+      <w:r>
+        <w:rPr>
+          <w:sz w:val="28"/>
+          <w:szCs w:val="28"/>
+        </w:rPr>
+        <w:t xml:space="preserve"> – Always call </w:t>
+      </w:r>
+      <w:proofErr w:type="spellStart"/>
+      <w:r>
+        <w:rPr>
+          <w:sz w:val="28"/>
+          <w:szCs w:val="28"/>
+        </w:rPr>
+        <w:t>useState</w:t>
+      </w:r>
+      <w:proofErr w:type="spellEnd"/>
+      <w:r>
+        <w:rPr>
+          <w:sz w:val="28"/>
+          <w:szCs w:val="28"/>
+        </w:rPr>
+        <w:t xml:space="preserve"> inside the component and it has a purpose </w:t>
+      </w:r>
+      <w:proofErr w:type="spellStart"/>
+      <w:r>
+        <w:rPr>
+          <w:sz w:val="28"/>
+          <w:szCs w:val="28"/>
+        </w:rPr>
+        <w:t>i.e</w:t>
+      </w:r>
+      <w:proofErr w:type="spellEnd"/>
+      <w:r>
+        <w:rPr>
+          <w:sz w:val="28"/>
+          <w:szCs w:val="28"/>
+        </w:rPr>
+        <w:t xml:space="preserve"> to create local state variables.</w:t>
       </w:r>
     </w:p>
     <w:p>
@@ -4663,7 +5425,39 @@
           <w:sz w:val="28"/>
           <w:szCs w:val="28"/>
         </w:rPr>
-        <w:t>Never use useState or useEffect inside if else condition</w:t>
+        <w:t xml:space="preserve">Never use </w:t>
+      </w:r>
+      <w:proofErr w:type="spellStart"/>
+      <w:r>
+        <w:rPr>
+          <w:sz w:val="28"/>
+          <w:szCs w:val="28"/>
+        </w:rPr>
+        <w:t>useState</w:t>
+      </w:r>
+      <w:proofErr w:type="spellEnd"/>
+      <w:r>
+        <w:rPr>
+          <w:sz w:val="28"/>
+          <w:szCs w:val="28"/>
+        </w:rPr>
+        <w:t xml:space="preserve"> or </w:t>
+      </w:r>
+      <w:proofErr w:type="spellStart"/>
+      <w:r>
+        <w:rPr>
+          <w:sz w:val="28"/>
+          <w:szCs w:val="28"/>
+        </w:rPr>
+        <w:t>useEffect</w:t>
+      </w:r>
+      <w:proofErr w:type="spellEnd"/>
+      <w:r>
+        <w:rPr>
+          <w:sz w:val="28"/>
+          <w:szCs w:val="28"/>
+        </w:rPr>
+        <w:t xml:space="preserve"> inside if else condition</w:t>
       </w:r>
       <w:r>
         <w:rPr>
@@ -4691,7 +5485,23 @@
           <w:szCs w:val="28"/>
         </w:rPr>
         <w:lastRenderedPageBreak/>
-        <w:t xml:space="preserve"> React-router-dom is used for routing in React JS</w:t>
+        <w:t xml:space="preserve"> React-router-</w:t>
+      </w:r>
+      <w:proofErr w:type="spellStart"/>
+      <w:r>
+        <w:rPr>
+          <w:sz w:val="28"/>
+          <w:szCs w:val="28"/>
+        </w:rPr>
+        <w:t>dom</w:t>
+      </w:r>
+      <w:proofErr w:type="spellEnd"/>
+      <w:r>
+        <w:rPr>
+          <w:sz w:val="28"/>
+          <w:szCs w:val="28"/>
+        </w:rPr>
+        <w:t xml:space="preserve"> is used for routing in React JS</w:t>
       </w:r>
     </w:p>
     <w:p>
@@ -4711,7 +5521,23 @@
           <w:sz w:val="28"/>
           <w:szCs w:val="28"/>
         </w:rPr>
-        <w:t xml:space="preserve"> To create the configuration we use something called createBrowserRouter from react-router-dom.</w:t>
+        <w:t xml:space="preserve"> To create the configuration we use something called </w:t>
+      </w:r>
+      <w:proofErr w:type="spellStart"/>
+      <w:r>
+        <w:rPr>
+          <w:sz w:val="28"/>
+          <w:szCs w:val="28"/>
+        </w:rPr>
+        <w:t>createBrowserRouter</w:t>
+      </w:r>
+      <w:proofErr w:type="spellEnd"/>
+      <w:r>
+        <w:rPr>
+          <w:sz w:val="28"/>
+          <w:szCs w:val="28"/>
+        </w:rPr>
+        <w:t xml:space="preserve"> from react-router-dom.</w:t>
       </w:r>
     </w:p>
     <w:p>
@@ -4731,7 +5557,23 @@
           <w:sz w:val="28"/>
           <w:szCs w:val="28"/>
         </w:rPr>
-        <w:t xml:space="preserve"> createBrowserRouter takes list of objects</w:t>
+        <w:t xml:space="preserve"> </w:t>
+      </w:r>
+      <w:proofErr w:type="spellStart"/>
+      <w:r>
+        <w:rPr>
+          <w:sz w:val="28"/>
+          <w:szCs w:val="28"/>
+        </w:rPr>
+        <w:t>createBrowserRouter</w:t>
+      </w:r>
+      <w:proofErr w:type="spellEnd"/>
+      <w:r>
+        <w:rPr>
+          <w:sz w:val="28"/>
+          <w:szCs w:val="28"/>
+        </w:rPr>
+        <w:t xml:space="preserve"> takes list of objects</w:t>
       </w:r>
       <w:r>
         <w:rPr>
@@ -4753,12 +5595,21 @@
           <w:szCs w:val="28"/>
         </w:rPr>
       </w:pPr>
-      <w:r>
-        <w:rPr>
-          <w:sz w:val="28"/>
-          <w:szCs w:val="28"/>
-        </w:rPr>
-        <w:t>RouterProvider will provide our routing config to the app.</w:t>
+      <w:proofErr w:type="spellStart"/>
+      <w:r>
+        <w:rPr>
+          <w:sz w:val="28"/>
+          <w:szCs w:val="28"/>
+        </w:rPr>
+        <w:t>RouterProvider</w:t>
+      </w:r>
+      <w:proofErr w:type="spellEnd"/>
+      <w:r>
+        <w:rPr>
+          <w:sz w:val="28"/>
+          <w:szCs w:val="28"/>
+        </w:rPr>
+        <w:t xml:space="preserve"> will provide our routing config to the app.</w:t>
       </w:r>
       <w:r>
         <w:rPr>
@@ -4772,7 +5623,39 @@
           <w:sz w:val="28"/>
           <w:szCs w:val="28"/>
         </w:rPr>
-        <w:t>root.render(&lt;RouterProvider router={appRouter}/&gt;);</w:t>
+        <w:t>root.render(&lt;</w:t>
+      </w:r>
+      <w:proofErr w:type="spellStart"/>
+      <w:r>
+        <w:rPr>
+          <w:sz w:val="28"/>
+          <w:szCs w:val="28"/>
+        </w:rPr>
+        <w:t>RouterProvider</w:t>
+      </w:r>
+      <w:proofErr w:type="spellEnd"/>
+      <w:r>
+        <w:rPr>
+          <w:sz w:val="28"/>
+          <w:szCs w:val="28"/>
+        </w:rPr>
+        <w:t xml:space="preserve"> router={</w:t>
+      </w:r>
+      <w:proofErr w:type="spellStart"/>
+      <w:r>
+        <w:rPr>
+          <w:sz w:val="28"/>
+          <w:szCs w:val="28"/>
+        </w:rPr>
+        <w:t>appRouter</w:t>
+      </w:r>
+      <w:proofErr w:type="spellEnd"/>
+      <w:r>
+        <w:rPr>
+          <w:sz w:val="28"/>
+          <w:szCs w:val="28"/>
+        </w:rPr>
+        <w:t>}/&gt;);</w:t>
       </w:r>
     </w:p>
     <w:p>
@@ -4792,7 +5675,55 @@
           <w:sz w:val="28"/>
           <w:szCs w:val="28"/>
         </w:rPr>
-        <w:t>There are multiple routers available such as HashRouter, MemoryRouter, Static Router etc. React documentation recommends using createBrowserRouter.</w:t>
+        <w:t xml:space="preserve">There are multiple routers available such as </w:t>
+      </w:r>
+      <w:proofErr w:type="spellStart"/>
+      <w:r>
+        <w:rPr>
+          <w:sz w:val="28"/>
+          <w:szCs w:val="28"/>
+        </w:rPr>
+        <w:t>HashRouter</w:t>
+      </w:r>
+      <w:proofErr w:type="spellEnd"/>
+      <w:r>
+        <w:rPr>
+          <w:sz w:val="28"/>
+          <w:szCs w:val="28"/>
+        </w:rPr>
+        <w:t xml:space="preserve">, </w:t>
+      </w:r>
+      <w:proofErr w:type="spellStart"/>
+      <w:r>
+        <w:rPr>
+          <w:sz w:val="28"/>
+          <w:szCs w:val="28"/>
+        </w:rPr>
+        <w:t>MemoryRouter</w:t>
+      </w:r>
+      <w:proofErr w:type="spellEnd"/>
+      <w:r>
+        <w:rPr>
+          <w:sz w:val="28"/>
+          <w:szCs w:val="28"/>
+        </w:rPr>
+        <w:t xml:space="preserve">, Static Router etc. React documentation recommends using </w:t>
+      </w:r>
+      <w:proofErr w:type="spellStart"/>
+      <w:r>
+        <w:rPr>
+          <w:sz w:val="28"/>
+          <w:szCs w:val="28"/>
+        </w:rPr>
+        <w:t>createBrowserRouter</w:t>
+      </w:r>
+      <w:proofErr w:type="spellEnd"/>
+      <w:r>
+        <w:rPr>
+          <w:sz w:val="28"/>
+          <w:szCs w:val="28"/>
+        </w:rPr>
+        <w:t>.</w:t>
       </w:r>
     </w:p>
     <w:p>
@@ -4816,12 +5747,21 @@
         </w:rPr>
         <w:t xml:space="preserve">When some random path is attached at the end of the </w:t>
       </w:r>
-      <w:r>
-        <w:rPr>
-          <w:sz w:val="28"/>
-          <w:szCs w:val="28"/>
-        </w:rPr>
-        <w:t>url then we see 404 error but we can also create our own error page</w:t>
+      <w:proofErr w:type="spellStart"/>
+      <w:r>
+        <w:rPr>
+          <w:sz w:val="28"/>
+          <w:szCs w:val="28"/>
+        </w:rPr>
+        <w:t>url</w:t>
+      </w:r>
+      <w:proofErr w:type="spellEnd"/>
+      <w:r>
+        <w:rPr>
+          <w:sz w:val="28"/>
+          <w:szCs w:val="28"/>
+        </w:rPr>
+        <w:t xml:space="preserve"> then we see 404 error but we can also create our own error page</w:t>
       </w:r>
       <w:r>
         <w:rPr>
@@ -4835,8 +5775,17 @@
           <w:sz w:val="28"/>
           <w:szCs w:val="28"/>
         </w:rPr>
-        <w:t>using errorElement</w:t>
-      </w:r>
+        <w:t xml:space="preserve">using </w:t>
+      </w:r>
+      <w:proofErr w:type="spellStart"/>
+      <w:r>
+        <w:rPr>
+          <w:sz w:val="28"/>
+          <w:szCs w:val="28"/>
+        </w:rPr>
+        <w:t>errorElement</w:t>
+      </w:r>
+      <w:proofErr w:type="spellEnd"/>
       <w:r>
         <w:rPr>
           <w:sz w:val="28"/>
@@ -4864,7 +5813,23 @@
           <w:sz w:val="28"/>
           <w:szCs w:val="28"/>
         </w:rPr>
-        <w:t xml:space="preserve">React gives us access to an important hook for error called the useRouteError by react-router-dom. </w:t>
+        <w:t xml:space="preserve">React gives us access to an important hook for error called the </w:t>
+      </w:r>
+      <w:proofErr w:type="spellStart"/>
+      <w:r>
+        <w:rPr>
+          <w:sz w:val="28"/>
+          <w:szCs w:val="28"/>
+        </w:rPr>
+        <w:t>useRouteError</w:t>
+      </w:r>
+      <w:proofErr w:type="spellEnd"/>
+      <w:r>
+        <w:rPr>
+          <w:sz w:val="28"/>
+          <w:szCs w:val="28"/>
+        </w:rPr>
+        <w:t xml:space="preserve"> by react-router-dom. </w:t>
       </w:r>
     </w:p>
     <w:p>
@@ -4930,7 +5895,23 @@
           <w:sz w:val="28"/>
           <w:szCs w:val="28"/>
         </w:rPr>
-        <w:t>To do the above react-router-dom gives us something called as Outlet</w:t>
+        <w:t>To do the above react-router-</w:t>
+      </w:r>
+      <w:proofErr w:type="spellStart"/>
+      <w:r>
+        <w:rPr>
+          <w:sz w:val="28"/>
+          <w:szCs w:val="28"/>
+        </w:rPr>
+        <w:t>dom</w:t>
+      </w:r>
+      <w:proofErr w:type="spellEnd"/>
+      <w:r>
+        <w:rPr>
+          <w:sz w:val="28"/>
+          <w:szCs w:val="28"/>
+        </w:rPr>
+        <w:t xml:space="preserve"> gives us something called as Outlet</w:t>
       </w:r>
     </w:p>
     <w:p>
@@ -5151,38 +6132,1403 @@
     <w:p>
       <w:pPr>
         <w:rPr>
+          <w:sz w:val="28"/>
+          <w:szCs w:val="28"/>
+        </w:rPr>
+      </w:pPr>
+      <w:r>
+        <w:rPr>
           <w:b/>
           <w:bCs/>
           <w:sz w:val="28"/>
           <w:szCs w:val="28"/>
         </w:rPr>
-      </w:pPr>
-    </w:p>
-    <w:p>
-      <w:pPr>
+        <w:lastRenderedPageBreak/>
+        <w:t>Lesson 08 – Let’s get Classy</w:t>
+      </w:r>
+      <w:r>
         <w:rPr>
           <w:b/>
           <w:bCs/>
           <w:sz w:val="28"/>
           <w:szCs w:val="28"/>
         </w:rPr>
-      </w:pPr>
-      <w:r>
+        <w:t>.</w:t>
+      </w:r>
+    </w:p>
+    <w:p>
+      <w:pPr>
+        <w:pStyle w:val="ListParagraph"/>
+        <w:numPr>
+          <w:ilvl w:val="0"/>
+          <w:numId w:val="8"/>
+        </w:numPr>
+        <w:rPr>
+          <w:sz w:val="28"/>
+          <w:szCs w:val="28"/>
+        </w:rPr>
+      </w:pPr>
+      <w:r>
+        <w:rPr>
+          <w:sz w:val="28"/>
+          <w:szCs w:val="28"/>
+        </w:rPr>
+        <w:t>Functional components are nothing but function in JavaScript whereas Class Based components are nothing but normal classes in JavaScript.</w:t>
+      </w:r>
+    </w:p>
+    <w:p>
+      <w:pPr>
+        <w:pStyle w:val="ListParagraph"/>
+        <w:numPr>
+          <w:ilvl w:val="0"/>
+          <w:numId w:val="8"/>
+        </w:numPr>
+        <w:rPr>
+          <w:sz w:val="28"/>
+          <w:szCs w:val="28"/>
+        </w:rPr>
+      </w:pPr>
+      <w:r>
+        <w:rPr>
+          <w:sz w:val="28"/>
+          <w:szCs w:val="28"/>
+        </w:rPr>
+        <w:t xml:space="preserve">To write a class based component we write class User extends </w:t>
+      </w:r>
+      <w:proofErr w:type="spellStart"/>
+      <w:r>
+        <w:rPr>
+          <w:sz w:val="28"/>
+          <w:szCs w:val="28"/>
+        </w:rPr>
+        <w:t>React.Component</w:t>
+      </w:r>
+      <w:proofErr w:type="spellEnd"/>
+      <w:r>
+        <w:rPr>
+          <w:sz w:val="28"/>
+          <w:szCs w:val="28"/>
+        </w:rPr>
+        <w:t xml:space="preserve"> to make the User class a component.</w:t>
+      </w:r>
+    </w:p>
+    <w:p>
+      <w:pPr>
+        <w:pStyle w:val="ListParagraph"/>
+        <w:numPr>
+          <w:ilvl w:val="0"/>
+          <w:numId w:val="8"/>
+        </w:numPr>
+        <w:rPr>
+          <w:sz w:val="28"/>
+          <w:szCs w:val="28"/>
+        </w:rPr>
+      </w:pPr>
+      <w:r>
+        <w:rPr>
+          <w:sz w:val="28"/>
+          <w:szCs w:val="28"/>
+        </w:rPr>
+        <w:t>To return some JSX we write the render method and return the JSX that we want to.</w:t>
+      </w:r>
+    </w:p>
+    <w:p>
+      <w:pPr>
+        <w:pStyle w:val="ListParagraph"/>
+        <w:numPr>
+          <w:ilvl w:val="0"/>
+          <w:numId w:val="8"/>
+        </w:numPr>
+        <w:rPr>
+          <w:sz w:val="28"/>
+          <w:szCs w:val="28"/>
+        </w:rPr>
+      </w:pPr>
+      <w:proofErr w:type="spellStart"/>
+      <w:r>
+        <w:rPr>
+          <w:sz w:val="28"/>
+          <w:szCs w:val="28"/>
+        </w:rPr>
+        <w:t>React.Component</w:t>
+      </w:r>
+      <w:proofErr w:type="spellEnd"/>
+      <w:r>
+        <w:rPr>
+          <w:sz w:val="28"/>
+          <w:szCs w:val="28"/>
+        </w:rPr>
+        <w:t xml:space="preserve"> is a class present in the React package</w:t>
+      </w:r>
+      <w:r>
+        <w:rPr>
+          <w:sz w:val="28"/>
+          <w:szCs w:val="28"/>
+        </w:rPr>
+        <w:t>.</w:t>
+      </w:r>
+    </w:p>
+    <w:p>
+      <w:pPr>
+        <w:pStyle w:val="ListParagraph"/>
+        <w:numPr>
+          <w:ilvl w:val="0"/>
+          <w:numId w:val="8"/>
+        </w:numPr>
+        <w:rPr>
+          <w:sz w:val="28"/>
+          <w:szCs w:val="28"/>
+        </w:rPr>
+      </w:pPr>
+      <w:r>
+        <w:rPr>
+          <w:sz w:val="28"/>
+          <w:szCs w:val="28"/>
+        </w:rPr>
+        <w:t>We send props to a class in the same way we did for functional components.</w:t>
+      </w:r>
+    </w:p>
+    <w:p>
+      <w:pPr>
+        <w:pStyle w:val="ListParagraph"/>
+        <w:numPr>
+          <w:ilvl w:val="0"/>
+          <w:numId w:val="8"/>
+        </w:numPr>
+        <w:rPr>
+          <w:sz w:val="28"/>
+          <w:szCs w:val="28"/>
+        </w:rPr>
+      </w:pPr>
+      <w:r>
+        <w:rPr>
+          <w:sz w:val="28"/>
+          <w:szCs w:val="28"/>
+        </w:rPr>
+        <w:t>To receive props we use the constructor and also specify the super keyword which will receive the props.</w:t>
+      </w:r>
+    </w:p>
+    <w:p>
+      <w:pPr>
+        <w:pStyle w:val="ListParagraph"/>
+        <w:numPr>
+          <w:ilvl w:val="0"/>
+          <w:numId w:val="8"/>
+        </w:numPr>
+        <w:rPr>
+          <w:sz w:val="28"/>
+          <w:szCs w:val="28"/>
+        </w:rPr>
+      </w:pPr>
+      <w:r>
+        <w:rPr>
+          <w:sz w:val="28"/>
+          <w:szCs w:val="28"/>
+        </w:rPr>
+        <w:t>When we use super in the constr</w:t>
+      </w:r>
+      <w:r>
+        <w:rPr>
+          <w:sz w:val="28"/>
+          <w:szCs w:val="28"/>
+        </w:rPr>
+        <w:t xml:space="preserve">uctor </w:t>
+      </w:r>
+      <w:r>
+        <w:rPr>
+          <w:sz w:val="28"/>
+          <w:szCs w:val="28"/>
+        </w:rPr>
+        <w:t>we inherit the props from parent component as well as any new props that the component has</w:t>
+      </w:r>
+      <w:r>
+        <w:rPr>
+          <w:sz w:val="28"/>
+          <w:szCs w:val="28"/>
+        </w:rPr>
+        <w:t>.</w:t>
+      </w:r>
+    </w:p>
+    <w:p>
+      <w:pPr>
+        <w:pStyle w:val="ListParagraph"/>
+        <w:numPr>
+          <w:ilvl w:val="0"/>
+          <w:numId w:val="8"/>
+        </w:numPr>
+        <w:rPr>
+          <w:sz w:val="28"/>
+          <w:szCs w:val="28"/>
+        </w:rPr>
+      </w:pPr>
+      <w:r>
+        <w:rPr>
+          <w:sz w:val="28"/>
+          <w:szCs w:val="28"/>
+        </w:rPr>
+        <w:t xml:space="preserve">To access props inside our class we will use </w:t>
+      </w:r>
+      <w:proofErr w:type="spellStart"/>
+      <w:r>
+        <w:rPr>
+          <w:sz w:val="28"/>
+          <w:szCs w:val="28"/>
+        </w:rPr>
+        <w:t>this.props</w:t>
+      </w:r>
+      <w:proofErr w:type="spellEnd"/>
+      <w:r>
+        <w:rPr>
+          <w:sz w:val="28"/>
+          <w:szCs w:val="28"/>
+        </w:rPr>
+        <w:t xml:space="preserve"> </w:t>
+      </w:r>
+    </w:p>
+    <w:p>
+      <w:pPr>
+        <w:pStyle w:val="ListParagraph"/>
+        <w:numPr>
+          <w:ilvl w:val="0"/>
+          <w:numId w:val="8"/>
+        </w:numPr>
+        <w:rPr>
+          <w:sz w:val="28"/>
+          <w:szCs w:val="28"/>
+        </w:rPr>
+      </w:pPr>
+      <w:r>
+        <w:rPr>
+          <w:sz w:val="28"/>
+          <w:szCs w:val="28"/>
+        </w:rPr>
+        <w:t>Invoking a functional component means that we are mounting the component.</w:t>
+      </w:r>
+    </w:p>
+    <w:p>
+      <w:pPr>
+        <w:pStyle w:val="ListParagraph"/>
+        <w:numPr>
+          <w:ilvl w:val="0"/>
+          <w:numId w:val="8"/>
+        </w:numPr>
+        <w:rPr>
+          <w:sz w:val="28"/>
+          <w:szCs w:val="28"/>
+        </w:rPr>
+      </w:pPr>
+      <w:r>
+        <w:rPr>
+          <w:sz w:val="28"/>
+          <w:szCs w:val="28"/>
+        </w:rPr>
+        <w:t xml:space="preserve">Loading a </w:t>
+      </w:r>
+      <w:r>
+        <w:rPr>
+          <w:sz w:val="28"/>
+          <w:szCs w:val="28"/>
+        </w:rPr>
+        <w:t>class-based</w:t>
+      </w:r>
+      <w:r>
+        <w:rPr>
+          <w:sz w:val="28"/>
+          <w:szCs w:val="28"/>
+        </w:rPr>
+        <w:t xml:space="preserve"> component </w:t>
+      </w:r>
+      <w:r>
+        <w:rPr>
+          <w:sz w:val="28"/>
+          <w:szCs w:val="28"/>
+        </w:rPr>
+        <w:t>means</w:t>
+      </w:r>
+      <w:r>
+        <w:rPr>
+          <w:sz w:val="28"/>
+          <w:szCs w:val="28"/>
+        </w:rPr>
+        <w:t xml:space="preserve"> that we are creating an instance of the class.</w:t>
+      </w:r>
+      <w:r>
+        <w:rPr>
+          <w:sz w:val="28"/>
+          <w:szCs w:val="28"/>
+        </w:rPr>
+        <w:t xml:space="preserve"> Whenever the instance is created the constructor is called</w:t>
+      </w:r>
+      <w:r>
+        <w:rPr>
+          <w:sz w:val="28"/>
+          <w:szCs w:val="28"/>
+        </w:rPr>
+        <w:t xml:space="preserve"> and the best place to create props and state</w:t>
+      </w:r>
+      <w:r>
+        <w:rPr>
+          <w:sz w:val="28"/>
+          <w:szCs w:val="28"/>
+        </w:rPr>
+        <w:t>.</w:t>
+      </w:r>
+    </w:p>
+    <w:p>
+      <w:pPr>
+        <w:pStyle w:val="ListParagraph"/>
+        <w:numPr>
+          <w:ilvl w:val="0"/>
+          <w:numId w:val="8"/>
+        </w:numPr>
+        <w:rPr>
+          <w:sz w:val="28"/>
+          <w:szCs w:val="28"/>
+        </w:rPr>
+      </w:pPr>
+      <w:r>
+        <w:rPr>
+          <w:sz w:val="28"/>
+          <w:szCs w:val="28"/>
+        </w:rPr>
+        <w:t>The state variable is a big object that contains all the state variables.</w:t>
+      </w:r>
+    </w:p>
+    <w:p>
+      <w:pPr>
+        <w:pStyle w:val="ListParagraph"/>
+        <w:numPr>
+          <w:ilvl w:val="0"/>
+          <w:numId w:val="8"/>
+        </w:numPr>
+        <w:rPr>
+          <w:sz w:val="28"/>
+          <w:szCs w:val="28"/>
+        </w:rPr>
+      </w:pPr>
+      <w:r>
+        <w:rPr>
+          <w:sz w:val="28"/>
+          <w:szCs w:val="28"/>
+        </w:rPr>
+        <w:t xml:space="preserve"> Updating the state variable</w:t>
+      </w:r>
+    </w:p>
+    <w:p>
+      <w:pPr>
+        <w:pStyle w:val="ListParagraph"/>
+        <w:numPr>
+          <w:ilvl w:val="1"/>
+          <w:numId w:val="8"/>
+        </w:numPr>
+        <w:rPr>
+          <w:sz w:val="28"/>
+          <w:szCs w:val="28"/>
+        </w:rPr>
+      </w:pPr>
+      <w:proofErr w:type="spellStart"/>
+      <w:r>
+        <w:rPr>
+          <w:sz w:val="28"/>
+          <w:szCs w:val="28"/>
+        </w:rPr>
+        <w:t>this.state.count</w:t>
+      </w:r>
+      <w:proofErr w:type="spellEnd"/>
+      <w:r>
+        <w:rPr>
+          <w:sz w:val="28"/>
+          <w:szCs w:val="28"/>
+        </w:rPr>
+        <w:t xml:space="preserve"> = </w:t>
+      </w:r>
+      <w:proofErr w:type="spellStart"/>
+      <w:r>
+        <w:rPr>
+          <w:sz w:val="28"/>
+          <w:szCs w:val="28"/>
+        </w:rPr>
+        <w:t>this.state.count</w:t>
+      </w:r>
+      <w:proofErr w:type="spellEnd"/>
+      <w:r>
+        <w:rPr>
+          <w:sz w:val="28"/>
+          <w:szCs w:val="28"/>
+        </w:rPr>
+        <w:t xml:space="preserve"> + 1 – This is the wrong way to do it. Never update state variables directly.</w:t>
+      </w:r>
+    </w:p>
+    <w:p>
+      <w:pPr>
+        <w:pStyle w:val="ListParagraph"/>
+        <w:numPr>
+          <w:ilvl w:val="1"/>
+          <w:numId w:val="8"/>
+        </w:numPr>
+        <w:rPr>
+          <w:sz w:val="28"/>
+          <w:szCs w:val="28"/>
+        </w:rPr>
+      </w:pPr>
+      <w:proofErr w:type="spellStart"/>
+      <w:r>
+        <w:rPr>
+          <w:sz w:val="28"/>
+          <w:szCs w:val="28"/>
+        </w:rPr>
+        <w:t>This.setState</w:t>
+      </w:r>
+      <w:proofErr w:type="spellEnd"/>
+      <w:r>
+        <w:rPr>
+          <w:sz w:val="28"/>
+          <w:szCs w:val="28"/>
+        </w:rPr>
+        <w:t xml:space="preserve">({count: </w:t>
+      </w:r>
+      <w:proofErr w:type="spellStart"/>
+      <w:r>
+        <w:rPr>
+          <w:sz w:val="28"/>
+          <w:szCs w:val="28"/>
+        </w:rPr>
+        <w:t>this.state.count</w:t>
+      </w:r>
+      <w:proofErr w:type="spellEnd"/>
+      <w:r>
+        <w:rPr>
+          <w:sz w:val="28"/>
+          <w:szCs w:val="28"/>
+        </w:rPr>
+        <w:t xml:space="preserve"> + 1}) – This is the right way of doing it </w:t>
+      </w:r>
+    </w:p>
+    <w:p>
+      <w:pPr>
+        <w:pStyle w:val="ListParagraph"/>
+        <w:numPr>
+          <w:ilvl w:val="0"/>
+          <w:numId w:val="8"/>
+        </w:numPr>
+        <w:rPr>
+          <w:sz w:val="28"/>
+          <w:szCs w:val="28"/>
+        </w:rPr>
+      </w:pPr>
+      <w:r>
+        <w:rPr>
+          <w:sz w:val="28"/>
+          <w:szCs w:val="28"/>
+        </w:rPr>
+        <w:t xml:space="preserve">Lifecycle of React Class based </w:t>
+      </w:r>
+      <w:r>
+        <w:rPr>
+          <w:sz w:val="28"/>
+          <w:szCs w:val="28"/>
+        </w:rPr>
+        <w:t>component.</w:t>
+      </w:r>
+    </w:p>
+    <w:p>
+      <w:pPr>
+        <w:pStyle w:val="ListParagraph"/>
+        <w:numPr>
+          <w:ilvl w:val="1"/>
+          <w:numId w:val="8"/>
+        </w:numPr>
+        <w:rPr>
+          <w:sz w:val="28"/>
+          <w:szCs w:val="28"/>
+        </w:rPr>
+      </w:pPr>
+      <w:r>
+        <w:rPr>
+          <w:sz w:val="28"/>
+          <w:szCs w:val="28"/>
+        </w:rPr>
+        <w:t>Constructor</w:t>
+      </w:r>
+    </w:p>
+    <w:p>
+      <w:pPr>
+        <w:pStyle w:val="ListParagraph"/>
+        <w:numPr>
+          <w:ilvl w:val="1"/>
+          <w:numId w:val="8"/>
+        </w:numPr>
+        <w:rPr>
+          <w:sz w:val="28"/>
+          <w:szCs w:val="28"/>
+        </w:rPr>
+      </w:pPr>
+      <w:r>
+        <w:rPr>
+          <w:sz w:val="28"/>
+          <w:szCs w:val="28"/>
+        </w:rPr>
+        <w:t>Render</w:t>
+      </w:r>
+    </w:p>
+    <w:p>
+      <w:pPr>
+        <w:pStyle w:val="ListParagraph"/>
+        <w:numPr>
+          <w:ilvl w:val="1"/>
+          <w:numId w:val="8"/>
+        </w:numPr>
+        <w:rPr>
+          <w:sz w:val="28"/>
+          <w:szCs w:val="28"/>
+        </w:rPr>
+      </w:pPr>
+      <w:proofErr w:type="spellStart"/>
+      <w:r>
+        <w:rPr>
+          <w:sz w:val="28"/>
+          <w:szCs w:val="28"/>
+        </w:rPr>
+        <w:t>componentDidMount</w:t>
+      </w:r>
+      <w:proofErr w:type="spellEnd"/>
+    </w:p>
+    <w:p>
+      <w:pPr>
+        <w:pStyle w:val="ListParagraph"/>
+        <w:numPr>
+          <w:ilvl w:val="0"/>
+          <w:numId w:val="8"/>
+        </w:numPr>
+        <w:rPr>
+          <w:sz w:val="28"/>
+          <w:szCs w:val="28"/>
+        </w:rPr>
+      </w:pPr>
+      <w:r>
+        <w:rPr>
+          <w:sz w:val="28"/>
+          <w:szCs w:val="28"/>
+        </w:rPr>
+        <w:t xml:space="preserve">We use </w:t>
+      </w:r>
+      <w:proofErr w:type="spellStart"/>
+      <w:r>
+        <w:rPr>
+          <w:sz w:val="28"/>
+          <w:szCs w:val="28"/>
+        </w:rPr>
+        <w:t>componentDidMount</w:t>
+      </w:r>
+      <w:proofErr w:type="spellEnd"/>
+      <w:r>
+        <w:rPr>
+          <w:sz w:val="28"/>
+          <w:szCs w:val="28"/>
+        </w:rPr>
+        <w:t xml:space="preserve"> to make API calls</w:t>
+      </w:r>
+      <w:r>
+        <w:rPr>
+          <w:sz w:val="28"/>
+          <w:szCs w:val="28"/>
+        </w:rPr>
+        <w:t xml:space="preserve"> because we want to render the component, make </w:t>
+      </w:r>
+      <w:r>
+        <w:rPr>
+          <w:sz w:val="28"/>
+          <w:szCs w:val="28"/>
+        </w:rPr>
+        <w:t xml:space="preserve">API </w:t>
+      </w:r>
+      <w:r>
+        <w:rPr>
+          <w:sz w:val="28"/>
+          <w:szCs w:val="28"/>
+        </w:rPr>
+        <w:t>call and then render the data.</w:t>
+      </w:r>
+    </w:p>
+    <w:p>
+      <w:pPr>
+        <w:pStyle w:val="ListParagraph"/>
+        <w:numPr>
+          <w:ilvl w:val="0"/>
+          <w:numId w:val="8"/>
+        </w:numPr>
+        <w:rPr>
+          <w:sz w:val="28"/>
+          <w:szCs w:val="28"/>
+        </w:rPr>
+      </w:pPr>
+      <w:r>
+        <w:rPr>
+          <w:sz w:val="28"/>
+          <w:szCs w:val="28"/>
+        </w:rPr>
+        <w:t xml:space="preserve"> When we use two children in the parent component then the order goes as follows</w:t>
+      </w:r>
+    </w:p>
+    <w:p>
+      <w:pPr>
+        <w:pStyle w:val="ListParagraph"/>
+        <w:numPr>
+          <w:ilvl w:val="1"/>
+          <w:numId w:val="8"/>
+        </w:numPr>
+        <w:rPr>
+          <w:sz w:val="28"/>
+          <w:szCs w:val="28"/>
+        </w:rPr>
+      </w:pPr>
+      <w:r>
+        <w:rPr>
+          <w:sz w:val="28"/>
+          <w:szCs w:val="28"/>
+        </w:rPr>
+        <w:lastRenderedPageBreak/>
+        <w:t xml:space="preserve">Parent constructor </w:t>
+      </w:r>
+    </w:p>
+    <w:p>
+      <w:pPr>
+        <w:pStyle w:val="ListParagraph"/>
+        <w:numPr>
+          <w:ilvl w:val="1"/>
+          <w:numId w:val="8"/>
+        </w:numPr>
+        <w:rPr>
+          <w:sz w:val="28"/>
+          <w:szCs w:val="28"/>
+        </w:rPr>
+      </w:pPr>
+      <w:r>
+        <w:rPr>
+          <w:sz w:val="28"/>
+          <w:szCs w:val="28"/>
+        </w:rPr>
+        <w:t>Parent render</w:t>
+      </w:r>
+    </w:p>
+    <w:p>
+      <w:pPr>
+        <w:pStyle w:val="ListParagraph"/>
+        <w:numPr>
+          <w:ilvl w:val="2"/>
+          <w:numId w:val="8"/>
+        </w:numPr>
+        <w:rPr>
+          <w:sz w:val="28"/>
+          <w:szCs w:val="28"/>
+        </w:rPr>
+      </w:pPr>
+      <w:r>
+        <w:rPr>
+          <w:sz w:val="28"/>
+          <w:szCs w:val="28"/>
+        </w:rPr>
+        <w:t>Child1 constructor</w:t>
+      </w:r>
+    </w:p>
+    <w:p>
+      <w:pPr>
+        <w:pStyle w:val="ListParagraph"/>
+        <w:numPr>
+          <w:ilvl w:val="2"/>
+          <w:numId w:val="8"/>
+        </w:numPr>
+        <w:rPr>
+          <w:sz w:val="28"/>
+          <w:szCs w:val="28"/>
+        </w:rPr>
+      </w:pPr>
+      <w:r>
+        <w:rPr>
+          <w:sz w:val="28"/>
+          <w:szCs w:val="28"/>
+        </w:rPr>
+        <w:t>Child1 render</w:t>
+      </w:r>
+    </w:p>
+    <w:p>
+      <w:pPr>
+        <w:pStyle w:val="ListParagraph"/>
+        <w:numPr>
+          <w:ilvl w:val="2"/>
+          <w:numId w:val="8"/>
+        </w:numPr>
+        <w:rPr>
+          <w:sz w:val="28"/>
+          <w:szCs w:val="28"/>
+        </w:rPr>
+      </w:pPr>
+      <w:r>
+        <w:rPr>
+          <w:sz w:val="28"/>
+          <w:szCs w:val="28"/>
+        </w:rPr>
+        <w:t>Child2 constructor</w:t>
+      </w:r>
+    </w:p>
+    <w:p>
+      <w:pPr>
+        <w:pStyle w:val="ListParagraph"/>
+        <w:numPr>
+          <w:ilvl w:val="2"/>
+          <w:numId w:val="8"/>
+        </w:numPr>
+        <w:rPr>
+          <w:sz w:val="28"/>
+          <w:szCs w:val="28"/>
+        </w:rPr>
+      </w:pPr>
+      <w:r>
+        <w:rPr>
+          <w:sz w:val="28"/>
+          <w:szCs w:val="28"/>
+        </w:rPr>
+        <w:t>Child2 render</w:t>
+      </w:r>
+    </w:p>
+    <w:p>
+      <w:pPr>
+        <w:pStyle w:val="ListParagraph"/>
+        <w:numPr>
+          <w:ilvl w:val="2"/>
+          <w:numId w:val="8"/>
+        </w:numPr>
+        <w:rPr>
+          <w:sz w:val="28"/>
+          <w:szCs w:val="28"/>
+        </w:rPr>
+      </w:pPr>
+      <w:r>
+        <w:rPr>
+          <w:sz w:val="28"/>
+          <w:szCs w:val="28"/>
+        </w:rPr>
+        <w:t xml:space="preserve">Child1 </w:t>
+      </w:r>
+      <w:proofErr w:type="spellStart"/>
+      <w:r>
+        <w:rPr>
+          <w:sz w:val="28"/>
+          <w:szCs w:val="28"/>
+        </w:rPr>
+        <w:t>componentDidMount</w:t>
+      </w:r>
+      <w:proofErr w:type="spellEnd"/>
+    </w:p>
+    <w:p>
+      <w:pPr>
+        <w:pStyle w:val="ListParagraph"/>
+        <w:numPr>
+          <w:ilvl w:val="2"/>
+          <w:numId w:val="8"/>
+        </w:numPr>
+        <w:rPr>
+          <w:sz w:val="28"/>
+          <w:szCs w:val="28"/>
+        </w:rPr>
+      </w:pPr>
+      <w:r>
+        <w:rPr>
+          <w:sz w:val="28"/>
+          <w:szCs w:val="28"/>
+        </w:rPr>
+        <w:t xml:space="preserve">Child2 </w:t>
+      </w:r>
+      <w:proofErr w:type="spellStart"/>
+      <w:r>
+        <w:rPr>
+          <w:sz w:val="28"/>
+          <w:szCs w:val="28"/>
+        </w:rPr>
+        <w:t>componentDidMount</w:t>
+      </w:r>
+      <w:proofErr w:type="spellEnd"/>
+    </w:p>
+    <w:p>
+      <w:pPr>
+        <w:pStyle w:val="ListParagraph"/>
+        <w:numPr>
+          <w:ilvl w:val="1"/>
+          <w:numId w:val="8"/>
+        </w:numPr>
+        <w:rPr>
+          <w:sz w:val="28"/>
+          <w:szCs w:val="28"/>
+        </w:rPr>
+      </w:pPr>
+      <w:r>
+        <w:rPr>
+          <w:sz w:val="28"/>
+          <w:szCs w:val="28"/>
+        </w:rPr>
+        <w:t xml:space="preserve">Parent </w:t>
+      </w:r>
+      <w:proofErr w:type="spellStart"/>
+      <w:r>
+        <w:rPr>
+          <w:sz w:val="28"/>
+          <w:szCs w:val="28"/>
+        </w:rPr>
+        <w:t>componentDidMount</w:t>
+      </w:r>
+      <w:proofErr w:type="spellEnd"/>
+    </w:p>
+    <w:p>
+      <w:pPr>
+        <w:pStyle w:val="ListParagraph"/>
+        <w:numPr>
+          <w:ilvl w:val="0"/>
+          <w:numId w:val="8"/>
+        </w:numPr>
+        <w:rPr>
+          <w:sz w:val="28"/>
+          <w:szCs w:val="28"/>
+        </w:rPr>
+      </w:pPr>
+      <w:r>
+        <w:rPr>
+          <w:sz w:val="28"/>
+          <w:szCs w:val="28"/>
+        </w:rPr>
+        <w:t>Component mounting is done in two phases</w:t>
+      </w:r>
+    </w:p>
+    <w:p>
+      <w:pPr>
+        <w:pStyle w:val="ListParagraph"/>
+        <w:numPr>
+          <w:ilvl w:val="1"/>
+          <w:numId w:val="8"/>
+        </w:numPr>
+        <w:rPr>
+          <w:sz w:val="28"/>
+          <w:szCs w:val="28"/>
+        </w:rPr>
+      </w:pPr>
+      <w:r>
+        <w:rPr>
+          <w:sz w:val="28"/>
+          <w:szCs w:val="28"/>
+        </w:rPr>
+        <w:t>Render</w:t>
+      </w:r>
+      <w:r>
+        <w:rPr>
+          <w:sz w:val="28"/>
+          <w:szCs w:val="28"/>
+        </w:rPr>
+        <w:t xml:space="preserve"> – constructor, render</w:t>
+      </w:r>
+    </w:p>
+    <w:p>
+      <w:pPr>
+        <w:pStyle w:val="ListParagraph"/>
+        <w:numPr>
+          <w:ilvl w:val="1"/>
+          <w:numId w:val="8"/>
+        </w:numPr>
+        <w:rPr>
+          <w:sz w:val="28"/>
+          <w:szCs w:val="28"/>
+        </w:rPr>
+      </w:pPr>
+      <w:r>
+        <w:rPr>
+          <w:sz w:val="28"/>
+          <w:szCs w:val="28"/>
+        </w:rPr>
+        <w:t>Commit</w:t>
+      </w:r>
+      <w:r>
+        <w:rPr>
+          <w:sz w:val="28"/>
+          <w:szCs w:val="28"/>
+        </w:rPr>
+        <w:t xml:space="preserve"> – React updates DOM, </w:t>
+      </w:r>
+      <w:proofErr w:type="spellStart"/>
+      <w:r>
+        <w:rPr>
+          <w:sz w:val="28"/>
+          <w:szCs w:val="28"/>
+        </w:rPr>
+        <w:t>componentDidMount</w:t>
+      </w:r>
+      <w:proofErr w:type="spellEnd"/>
+    </w:p>
+    <w:p>
+      <w:pPr>
+        <w:pStyle w:val="ListParagraph"/>
+        <w:numPr>
+          <w:ilvl w:val="0"/>
+          <w:numId w:val="8"/>
+        </w:numPr>
+        <w:rPr>
+          <w:sz w:val="28"/>
+          <w:szCs w:val="28"/>
+        </w:rPr>
+      </w:pPr>
+      <w:r>
+        <w:rPr>
+          <w:sz w:val="28"/>
+          <w:szCs w:val="28"/>
+        </w:rPr>
+        <w:t>When we call the same class multiple times react will batch the render phase and then call the commit phase for optimization purposes.</w:t>
+      </w:r>
+    </w:p>
+    <w:p>
+      <w:pPr>
+        <w:pStyle w:val="ListParagraph"/>
+        <w:numPr>
+          <w:ilvl w:val="0"/>
+          <w:numId w:val="8"/>
+        </w:numPr>
+        <w:rPr>
+          <w:sz w:val="28"/>
+          <w:szCs w:val="28"/>
+        </w:rPr>
+      </w:pPr>
+      <w:r>
+        <w:rPr>
+          <w:sz w:val="28"/>
+          <w:szCs w:val="28"/>
+        </w:rPr>
+        <w:t xml:space="preserve">Manipulating the DOM is </w:t>
+      </w:r>
+      <w:r>
+        <w:rPr>
+          <w:sz w:val="28"/>
+          <w:szCs w:val="28"/>
+        </w:rPr>
+        <w:t>expensive,</w:t>
+      </w:r>
+      <w:r>
+        <w:rPr>
+          <w:sz w:val="28"/>
+          <w:szCs w:val="28"/>
+        </w:rPr>
+        <w:t xml:space="preserve"> and it takes time so </w:t>
+      </w:r>
+      <w:r>
+        <w:rPr>
+          <w:sz w:val="28"/>
+          <w:szCs w:val="28"/>
+        </w:rPr>
+        <w:t xml:space="preserve">React tries to </w:t>
+      </w:r>
+      <w:r>
+        <w:rPr>
+          <w:sz w:val="28"/>
+          <w:szCs w:val="28"/>
+        </w:rPr>
+        <w:t>batch</w:t>
+      </w:r>
+      <w:r>
+        <w:rPr>
+          <w:sz w:val="28"/>
+          <w:szCs w:val="28"/>
+        </w:rPr>
+        <w:t xml:space="preserve"> things up.</w:t>
+      </w:r>
+    </w:p>
+    <w:p>
+      <w:pPr>
+        <w:pStyle w:val="ListParagraph"/>
+        <w:numPr>
+          <w:ilvl w:val="0"/>
+          <w:numId w:val="8"/>
+        </w:numPr>
+        <w:rPr>
+          <w:sz w:val="28"/>
+          <w:szCs w:val="28"/>
+        </w:rPr>
+      </w:pPr>
+      <w:r>
+        <w:rPr>
+          <w:sz w:val="28"/>
+          <w:szCs w:val="28"/>
+        </w:rPr>
+        <w:t xml:space="preserve">To make API calls in </w:t>
+      </w:r>
+      <w:proofErr w:type="spellStart"/>
+      <w:r>
+        <w:rPr>
+          <w:sz w:val="28"/>
+          <w:szCs w:val="28"/>
+        </w:rPr>
+        <w:t>componentDidMount</w:t>
+      </w:r>
+      <w:proofErr w:type="spellEnd"/>
+      <w:r>
+        <w:rPr>
+          <w:sz w:val="28"/>
+          <w:szCs w:val="28"/>
+        </w:rPr>
+        <w:t xml:space="preserve"> we can make it async.</w:t>
+      </w:r>
+    </w:p>
+    <w:p>
+      <w:pPr>
+        <w:pStyle w:val="ListParagraph"/>
+        <w:numPr>
+          <w:ilvl w:val="0"/>
+          <w:numId w:val="8"/>
+        </w:numPr>
         <w:rPr>
           <w:b/>
           <w:bCs/>
           <w:sz w:val="28"/>
           <w:szCs w:val="28"/>
         </w:rPr>
-        <w:t xml:space="preserve">Extra </w:t>
-      </w:r>
-      <w:r>
+      </w:pPr>
+      <w:r>
+        <w:rPr>
+          <w:sz w:val="28"/>
+          <w:szCs w:val="28"/>
+        </w:rPr>
+        <w:t xml:space="preserve"> </w:t>
+      </w:r>
+      <w:r>
+        <w:rPr>
+          <w:sz w:val="28"/>
+          <w:szCs w:val="28"/>
+        </w:rPr>
+        <w:t xml:space="preserve">When </w:t>
+      </w:r>
+      <w:proofErr w:type="spellStart"/>
+      <w:r>
+        <w:rPr>
+          <w:sz w:val="28"/>
+          <w:szCs w:val="28"/>
+        </w:rPr>
+        <w:t>setState</w:t>
+      </w:r>
+      <w:proofErr w:type="spellEnd"/>
+      <w:r>
+        <w:rPr>
+          <w:sz w:val="28"/>
+          <w:szCs w:val="28"/>
+        </w:rPr>
+        <w:t xml:space="preserve"> is called the update cycle begins</w:t>
+      </w:r>
+      <w:r>
+        <w:rPr>
+          <w:sz w:val="28"/>
+          <w:szCs w:val="28"/>
+        </w:rPr>
+        <w:t xml:space="preserve"> and React triggers the render again. Once render is done </w:t>
+      </w:r>
+      <w:proofErr w:type="spellStart"/>
+      <w:r>
+        <w:rPr>
+          <w:sz w:val="28"/>
+          <w:szCs w:val="28"/>
+        </w:rPr>
+        <w:t>componentDidUpdate</w:t>
+      </w:r>
+      <w:proofErr w:type="spellEnd"/>
+      <w:r>
+        <w:rPr>
+          <w:sz w:val="28"/>
+          <w:szCs w:val="28"/>
+        </w:rPr>
+        <w:t xml:space="preserve"> is called.</w:t>
+      </w:r>
+    </w:p>
+    <w:p>
+      <w:pPr>
+        <w:pStyle w:val="ListParagraph"/>
+        <w:numPr>
+          <w:ilvl w:val="0"/>
+          <w:numId w:val="8"/>
+        </w:numPr>
         <w:rPr>
           <w:b/>
           <w:bCs/>
           <w:sz w:val="28"/>
           <w:szCs w:val="28"/>
         </w:rPr>
+      </w:pPr>
+      <w:r>
+        <w:rPr>
+          <w:sz w:val="28"/>
+          <w:szCs w:val="28"/>
+        </w:rPr>
+        <w:t xml:space="preserve"> When the render happens it is called with the latest API data fetched.</w:t>
+      </w:r>
+    </w:p>
+    <w:p>
+      <w:pPr>
+        <w:pStyle w:val="ListParagraph"/>
+        <w:numPr>
+          <w:ilvl w:val="0"/>
+          <w:numId w:val="8"/>
+        </w:numPr>
+        <w:rPr>
+          <w:b/>
+          <w:bCs/>
+          <w:sz w:val="28"/>
+          <w:szCs w:val="28"/>
+        </w:rPr>
+      </w:pPr>
+      <w:r>
+        <w:rPr>
+          <w:sz w:val="28"/>
+          <w:szCs w:val="28"/>
+        </w:rPr>
+        <w:t xml:space="preserve"> </w:t>
+      </w:r>
+      <w:proofErr w:type="spellStart"/>
+      <w:r>
+        <w:rPr>
+          <w:sz w:val="28"/>
+          <w:szCs w:val="28"/>
+        </w:rPr>
+        <w:t>componentWillUnmount</w:t>
+      </w:r>
+      <w:proofErr w:type="spellEnd"/>
+      <w:r>
+        <w:rPr>
+          <w:sz w:val="28"/>
+          <w:szCs w:val="28"/>
+        </w:rPr>
+        <w:t xml:space="preserve"> is called when we leave the page</w:t>
+      </w:r>
+      <w:r>
+        <w:rPr>
+          <w:sz w:val="28"/>
+          <w:szCs w:val="28"/>
+        </w:rPr>
+        <w:t>/component</w:t>
+      </w:r>
+      <w:r>
+        <w:rPr>
+          <w:sz w:val="28"/>
+          <w:szCs w:val="28"/>
+        </w:rPr>
+        <w:t>.</w:t>
+      </w:r>
+    </w:p>
+    <w:p>
+      <w:pPr>
+        <w:pStyle w:val="ListParagraph"/>
+        <w:numPr>
+          <w:ilvl w:val="0"/>
+          <w:numId w:val="8"/>
+        </w:numPr>
+        <w:rPr>
+          <w:b/>
+          <w:bCs/>
+          <w:sz w:val="28"/>
+          <w:szCs w:val="28"/>
+        </w:rPr>
+      </w:pPr>
+      <w:r>
+        <w:rPr>
+          <w:sz w:val="28"/>
+          <w:szCs w:val="28"/>
+        </w:rPr>
+        <w:t>Never compare reacts lifecycle methods to the functional component.</w:t>
+      </w:r>
+    </w:p>
+    <w:p>
+      <w:pPr>
+        <w:pStyle w:val="ListParagraph"/>
+        <w:numPr>
+          <w:ilvl w:val="0"/>
+          <w:numId w:val="8"/>
+        </w:numPr>
+        <w:rPr>
+          <w:b/>
+          <w:bCs/>
+          <w:sz w:val="28"/>
+          <w:szCs w:val="28"/>
+        </w:rPr>
+      </w:pPr>
+      <w:r>
+        <w:rPr>
+          <w:sz w:val="28"/>
+          <w:szCs w:val="28"/>
+        </w:rPr>
+        <w:t xml:space="preserve"> Never say </w:t>
+      </w:r>
+      <w:proofErr w:type="spellStart"/>
+      <w:r>
+        <w:rPr>
+          <w:sz w:val="28"/>
+          <w:szCs w:val="28"/>
+        </w:rPr>
+        <w:t>useEffect</w:t>
+      </w:r>
+      <w:proofErr w:type="spellEnd"/>
+      <w:r>
+        <w:rPr>
+          <w:sz w:val="28"/>
+          <w:szCs w:val="28"/>
+        </w:rPr>
+        <w:t xml:space="preserve"> is equivalent to </w:t>
+      </w:r>
+      <w:proofErr w:type="spellStart"/>
+      <w:r>
+        <w:rPr>
+          <w:sz w:val="28"/>
+          <w:szCs w:val="28"/>
+        </w:rPr>
+        <w:t>componentDidMount</w:t>
+      </w:r>
+      <w:proofErr w:type="spellEnd"/>
+      <w:r>
+        <w:rPr>
+          <w:sz w:val="28"/>
+          <w:szCs w:val="28"/>
+        </w:rPr>
+        <w:t>.</w:t>
+      </w:r>
+    </w:p>
+    <w:p>
+      <w:pPr>
+        <w:pStyle w:val="ListParagraph"/>
+        <w:numPr>
+          <w:ilvl w:val="0"/>
+          <w:numId w:val="8"/>
+        </w:numPr>
+        <w:rPr>
+          <w:sz w:val="28"/>
+          <w:szCs w:val="28"/>
+        </w:rPr>
+      </w:pPr>
+      <w:r>
+        <w:rPr>
+          <w:b/>
+          <w:bCs/>
+          <w:sz w:val="28"/>
+          <w:szCs w:val="28"/>
+        </w:rPr>
+        <w:t xml:space="preserve"> </w:t>
+      </w:r>
+      <w:r>
+        <w:rPr>
+          <w:sz w:val="28"/>
+          <w:szCs w:val="28"/>
+        </w:rPr>
+        <w:t xml:space="preserve">For </w:t>
+      </w:r>
+      <w:r>
+        <w:rPr>
+          <w:sz w:val="28"/>
+          <w:szCs w:val="28"/>
+        </w:rPr>
+        <w:t xml:space="preserve">unmounting in functional component we can write return statement in </w:t>
+      </w:r>
+      <w:proofErr w:type="spellStart"/>
+      <w:r>
+        <w:rPr>
+          <w:sz w:val="28"/>
+          <w:szCs w:val="28"/>
+        </w:rPr>
+        <w:t>useEffect</w:t>
+      </w:r>
+      <w:proofErr w:type="spellEnd"/>
+      <w:r>
+        <w:rPr>
+          <w:sz w:val="28"/>
+          <w:szCs w:val="28"/>
+        </w:rPr>
+        <w:t xml:space="preserve"> and that will act as unmount.</w:t>
+      </w:r>
+    </w:p>
+    <w:p>
+      <w:pPr>
+        <w:pStyle w:val="ListParagraph"/>
+        <w:numPr>
+          <w:ilvl w:val="0"/>
+          <w:numId w:val="8"/>
+        </w:numPr>
+        <w:rPr>
+          <w:sz w:val="28"/>
+          <w:szCs w:val="28"/>
+        </w:rPr>
+      </w:pPr>
+      <w:r>
+        <w:rPr>
+          <w:sz w:val="28"/>
+          <w:szCs w:val="28"/>
+        </w:rPr>
+        <w:t xml:space="preserve">We cannot make the callback inside </w:t>
+      </w:r>
+      <w:proofErr w:type="spellStart"/>
+      <w:r>
+        <w:rPr>
+          <w:sz w:val="28"/>
+          <w:szCs w:val="28"/>
+        </w:rPr>
+        <w:t>useEffect</w:t>
+      </w:r>
+      <w:proofErr w:type="spellEnd"/>
+      <w:r>
+        <w:rPr>
+          <w:sz w:val="28"/>
+          <w:szCs w:val="28"/>
+        </w:rPr>
+        <w:t xml:space="preserve"> as async. React will throw an error. This is because async functions return a Promise and </w:t>
+      </w:r>
+      <w:proofErr w:type="spellStart"/>
+      <w:r>
+        <w:rPr>
+          <w:sz w:val="28"/>
+          <w:szCs w:val="28"/>
+        </w:rPr>
+        <w:t>React’s</w:t>
+      </w:r>
+      <w:proofErr w:type="spellEnd"/>
+      <w:r>
+        <w:rPr>
+          <w:sz w:val="28"/>
+          <w:szCs w:val="28"/>
+        </w:rPr>
+        <w:t xml:space="preserve"> event handling may not always work as expected with Promises. </w:t>
+      </w:r>
+    </w:p>
+    <w:p>
+      <w:pPr>
+        <w:rPr>
+          <w:b/>
+          <w:bCs/>
+          <w:sz w:val="28"/>
+          <w:szCs w:val="28"/>
+        </w:rPr>
+      </w:pPr>
+    </w:p>
+    <w:p>
+      <w:pPr>
+        <w:rPr>
+          <w:b/>
+          <w:bCs/>
+          <w:sz w:val="28"/>
+          <w:szCs w:val="28"/>
+        </w:rPr>
+      </w:pPr>
+      <w:r>
+        <w:rPr>
+          <w:b/>
+          <w:bCs/>
+          <w:sz w:val="28"/>
+          <w:szCs w:val="28"/>
+        </w:rPr>
+        <w:t xml:space="preserve">Extra </w:t>
+      </w:r>
+      <w:r>
+        <w:rPr>
+          <w:b/>
+          <w:bCs/>
+          <w:sz w:val="28"/>
+          <w:szCs w:val="28"/>
+        </w:rPr>
         <w:t>Points</w:t>
       </w:r>
     </w:p>
@@ -5250,6 +7596,7 @@
           <w:sz w:val="28"/>
           <w:szCs w:val="28"/>
         </w:rPr>
+        <w:lastRenderedPageBreak/>
         <w:t>CDN stands for Content Delivery Network. It is a distributed network of servers located in different geographic locations that work together to deliver internet content, such as web pages, images, videos, and other resources, to users in a faster and more efficient manner.</w:t>
       </w:r>
     </w:p>
@@ -5564,7 +7911,6 @@
           <w:sz w:val="28"/>
           <w:szCs w:val="28"/>
         </w:rPr>
-        <w:lastRenderedPageBreak/>
         <w:t>Content Delivery - The CDN server then fulfills the request by serving the content directly to the user. This leads to faster loading times and better performance because the data doesn't have to travel as far.</w:t>
       </w:r>
     </w:p>
@@ -5605,6 +7951,7 @@
           <w:sz w:val="28"/>
           <w:szCs w:val="28"/>
         </w:rPr>
+        <w:lastRenderedPageBreak/>
         <w:t>Caching - CDNs employ caching techniques. When a CDN server receives a request for a specific piece of content, it checks if it already has a copy. If it does, it serves the cached copy, which is faster than fetching it from the original server.</w:t>
       </w:r>
     </w:p>
@@ -5687,6 +8034,22 @@
         </w:rPr>
         <w:t xml:space="preserve">A cross-origin request is a request for a resource from another domain. </w:t>
       </w:r>
+    </w:p>
+    <w:p>
+      <w:pPr>
+        <w:rPr>
+          <w:sz w:val="28"/>
+          <w:szCs w:val="28"/>
+        </w:rPr>
+      </w:pPr>
+    </w:p>
+    <w:p>
+      <w:pPr>
+        <w:rPr>
+          <w:sz w:val="28"/>
+          <w:szCs w:val="28"/>
+        </w:rPr>
+      </w:pPr>
     </w:p>
     <w:sectPr>
       <w:pgSz w:w="12240" w:h="15840"/>
@@ -5701,6 +8064,92 @@
 <file path=word/numbering.xml><?xml version="1.0" encoding="utf-8"?>
 <w:numbering xmlns:wpc="http://schemas.microsoft.com/office/word/2010/wordprocessingCanvas" xmlns:cx="http://schemas.microsoft.com/office/drawing/2014/chartex" xmlns:cx1="http://schemas.microsoft.com/office/drawing/2015/9/8/chartex" xmlns:cx2="http://schemas.microsoft.com/office/drawing/2015/10/21/chartex" xmlns:cx3="http://schemas.microsoft.com/office/drawing/2016/5/9/chartex" xmlns:cx4="http://schemas.microsoft.com/office/drawing/2016/5/10/chartex" xmlns:cx5="http://schemas.microsoft.com/office/drawing/2016/5/11/chartex" xmlns:cx6="http://schemas.microsoft.com/office/drawing/2016/5/12/chartex" xmlns:cx7="http://schemas.microsoft.com/office/drawing/2016/5/13/chartex" xmlns:cx8="http://schemas.microsoft.com/office/drawing/2016/5/14/chartex" xmlns:mc="http://schemas.openxmlformats.org/markup-compatibility/2006" xmlns:aink="http://schemas.microsoft.com/office/drawing/2016/ink" xmlns:am3d="http://schemas.microsoft.com/office/drawing/2017/model3d" xmlns:o="urn:schemas-microsoft-com:office:office" xmlns:oel="http://schemas.microsoft.com/office/2019/extlst" xmlns:r="http://schemas.openxmlformats.org/officeDocument/2006/relationships" xmlns:m="http://schemas.openxmlformats.org/officeDocument/2006/math" xmlns:v="urn:schemas-microsoft-com:vml" xmlns:wp14="http://schemas.microsoft.com/office/word/2010/wordprocessingDrawing" xmlns:wp="http://schemas.openxmlformats.org/drawingml/2006/wordprocessingDrawing" xmlns:w10="urn:schemas-microsoft-com:office:word" xmlns:w="http://schemas.openxmlformats.org/wordprocessingml/2006/main" xmlns:w14="http://schemas.microsoft.com/office/word/2010/wordml" xmlns:w15="http://schemas.microsoft.com/office/word/2012/wordml" xmlns:w16cex="http://schemas.microsoft.com/office/word/2018/wordml/cex" xmlns:w16cid="http://schemas.microsoft.com/office/word/2016/wordml/cid" xmlns:w16="http://schemas.microsoft.com/office/word/2018/wordml" xmlns:w16sdtdh="http://schemas.microsoft.com/office/word/2020/wordml/sdtdatahash" xmlns:w16se="http://schemas.microsoft.com/office/word/2015/wordml/symex" xmlns:wpg="http://schemas.microsoft.com/office/word/2010/wordprocessingGroup" xmlns:wpi="http://schemas.microsoft.com/office/word/2010/wordprocessingInk" xmlns:wne="http://schemas.microsoft.com/office/word/2006/wordml" xmlns:wps="http://schemas.microsoft.com/office/word/2010/wordprocessingShape" mc:Ignorable="w14 w15 w16se w16cid w16 w16cex w16sdtdh wp14">
   <w:abstractNum w:abstractNumId="0" w15:restartNumberingAfterBreak="0">
+    <w:nsid w:val="15FA5CDE"/>
+    <w:multiLevelType w:val="hybridMultilevel"/>
+    <w:tmpl w:val="D9C84C2A"/>
+    <w:lvl w:ilvl="0" w:tplc="0409000F">
+      <w:start w:val="1"/>
+      <w:numFmt w:val="decimal"/>
+      <w:lvlText w:val="%1."/>
+      <w:lvlJc w:val="left"/>
+      <w:pPr>
+        <w:ind w:left="720" w:hanging="360"/>
+      </w:pPr>
+    </w:lvl>
+    <w:lvl w:ilvl="1" w:tplc="04090019">
+      <w:start w:val="1"/>
+      <w:numFmt w:val="lowerLetter"/>
+      <w:lvlText w:val="%2."/>
+      <w:lvlJc w:val="left"/>
+      <w:pPr>
+        <w:ind w:left="1440" w:hanging="360"/>
+      </w:pPr>
+    </w:lvl>
+    <w:lvl w:ilvl="2" w:tplc="0409001B">
+      <w:start w:val="1"/>
+      <w:numFmt w:val="lowerRoman"/>
+      <w:lvlText w:val="%3."/>
+      <w:lvlJc w:val="right"/>
+      <w:pPr>
+        <w:ind w:left="2160" w:hanging="180"/>
+      </w:pPr>
+    </w:lvl>
+    <w:lvl w:ilvl="3" w:tplc="0409000F" w:tentative="1">
+      <w:start w:val="1"/>
+      <w:numFmt w:val="decimal"/>
+      <w:lvlText w:val="%4."/>
+      <w:lvlJc w:val="left"/>
+      <w:pPr>
+        <w:ind w:left="2880" w:hanging="360"/>
+      </w:pPr>
+    </w:lvl>
+    <w:lvl w:ilvl="4" w:tplc="04090019" w:tentative="1">
+      <w:start w:val="1"/>
+      <w:numFmt w:val="lowerLetter"/>
+      <w:lvlText w:val="%5."/>
+      <w:lvlJc w:val="left"/>
+      <w:pPr>
+        <w:ind w:left="3600" w:hanging="360"/>
+      </w:pPr>
+    </w:lvl>
+    <w:lvl w:ilvl="5" w:tplc="0409001B" w:tentative="1">
+      <w:start w:val="1"/>
+      <w:numFmt w:val="lowerRoman"/>
+      <w:lvlText w:val="%6."/>
+      <w:lvlJc w:val="right"/>
+      <w:pPr>
+        <w:ind w:left="4320" w:hanging="180"/>
+      </w:pPr>
+    </w:lvl>
+    <w:lvl w:ilvl="6" w:tplc="0409000F" w:tentative="1">
+      <w:start w:val="1"/>
+      <w:numFmt w:val="decimal"/>
+      <w:lvlText w:val="%7."/>
+      <w:lvlJc w:val="left"/>
+      <w:pPr>
+        <w:ind w:left="5040" w:hanging="360"/>
+      </w:pPr>
+    </w:lvl>
+    <w:lvl w:ilvl="7" w:tplc="04090019" w:tentative="1">
+      <w:start w:val="1"/>
+      <w:numFmt w:val="lowerLetter"/>
+      <w:lvlText w:val="%8."/>
+      <w:lvlJc w:val="left"/>
+      <w:pPr>
+        <w:ind w:left="5760" w:hanging="360"/>
+      </w:pPr>
+    </w:lvl>
+    <w:lvl w:ilvl="8" w:tplc="0409001B" w:tentative="1">
+      <w:start w:val="1"/>
+      <w:numFmt w:val="lowerRoman"/>
+      <w:lvlText w:val="%9."/>
+      <w:lvlJc w:val="right"/>
+      <w:pPr>
+        <w:ind w:left="6480" w:hanging="180"/>
+      </w:pPr>
+    </w:lvl>
+  </w:abstractNum>
+  <w:abstractNum w:abstractNumId="1" w15:restartNumberingAfterBreak="0">
     <w:nsid w:val="26164FF1"/>
     <w:multiLevelType w:val="hybridMultilevel"/>
     <w:tmpl w:val="19EE44D0"/>
@@ -5786,7 +8235,7 @@
       </w:pPr>
     </w:lvl>
   </w:abstractNum>
-  <w:abstractNum w:abstractNumId="1" w15:restartNumberingAfterBreak="0">
+  <w:abstractNum w:abstractNumId="2" w15:restartNumberingAfterBreak="0">
     <w:nsid w:val="31555427"/>
     <w:multiLevelType w:val="hybridMultilevel"/>
     <w:tmpl w:val="A0A8C6DE"/>
@@ -5878,7 +8327,7 @@
       </w:pPr>
     </w:lvl>
   </w:abstractNum>
-  <w:abstractNum w:abstractNumId="2" w15:restartNumberingAfterBreak="0">
+  <w:abstractNum w:abstractNumId="3" w15:restartNumberingAfterBreak="0">
     <w:nsid w:val="4A706A5D"/>
     <w:multiLevelType w:val="hybridMultilevel"/>
     <w:tmpl w:val="9BC6913C"/>
@@ -5964,7 +8413,7 @@
       </w:pPr>
     </w:lvl>
   </w:abstractNum>
-  <w:abstractNum w:abstractNumId="3" w15:restartNumberingAfterBreak="0">
+  <w:abstractNum w:abstractNumId="4" w15:restartNumberingAfterBreak="0">
     <w:nsid w:val="552A7C6E"/>
     <w:multiLevelType w:val="hybridMultilevel"/>
     <w:tmpl w:val="DD1879F2"/>
@@ -6053,7 +8502,7 @@
       </w:pPr>
     </w:lvl>
   </w:abstractNum>
-  <w:abstractNum w:abstractNumId="4" w15:restartNumberingAfterBreak="0">
+  <w:abstractNum w:abstractNumId="5" w15:restartNumberingAfterBreak="0">
     <w:nsid w:val="57CA3932"/>
     <w:multiLevelType w:val="hybridMultilevel"/>
     <w:tmpl w:val="F58A6388"/>
@@ -6139,7 +8588,7 @@
       </w:pPr>
     </w:lvl>
   </w:abstractNum>
-  <w:abstractNum w:abstractNumId="5" w15:restartNumberingAfterBreak="0">
+  <w:abstractNum w:abstractNumId="6" w15:restartNumberingAfterBreak="0">
     <w:nsid w:val="60236A62"/>
     <w:multiLevelType w:val="hybridMultilevel"/>
     <w:tmpl w:val="ECB8D18E"/>
@@ -6225,7 +8674,7 @@
       </w:pPr>
     </w:lvl>
   </w:abstractNum>
-  <w:abstractNum w:abstractNumId="6" w15:restartNumberingAfterBreak="0">
+  <w:abstractNum w:abstractNumId="7" w15:restartNumberingAfterBreak="0">
     <w:nsid w:val="6AB025DE"/>
     <w:multiLevelType w:val="hybridMultilevel"/>
     <w:tmpl w:val="01BCF19E"/>
@@ -6312,25 +8761,28 @@
     </w:lvl>
   </w:abstractNum>
   <w:num w:numId="1" w16cid:durableId="847408963">
+    <w:abstractNumId w:val="2"/>
+  </w:num>
+  <w:num w:numId="2" w16cid:durableId="1979800020">
+    <w:abstractNumId w:val="4"/>
+  </w:num>
+  <w:num w:numId="3" w16cid:durableId="1950430475">
     <w:abstractNumId w:val="1"/>
   </w:num>
-  <w:num w:numId="2" w16cid:durableId="1979800020">
+  <w:num w:numId="4" w16cid:durableId="39788754">
+    <w:abstractNumId w:val="5"/>
+  </w:num>
+  <w:num w:numId="5" w16cid:durableId="1753970648">
+    <w:abstractNumId w:val="6"/>
+  </w:num>
+  <w:num w:numId="6" w16cid:durableId="1421441370">
     <w:abstractNumId w:val="3"/>
   </w:num>
-  <w:num w:numId="3" w16cid:durableId="1950430475">
+  <w:num w:numId="7" w16cid:durableId="1094980241">
+    <w:abstractNumId w:val="7"/>
+  </w:num>
+  <w:num w:numId="8" w16cid:durableId="1327854216">
     <w:abstractNumId w:val="0"/>
-  </w:num>
-  <w:num w:numId="4" w16cid:durableId="39788754">
-    <w:abstractNumId w:val="4"/>
-  </w:num>
-  <w:num w:numId="5" w16cid:durableId="1753970648">
-    <w:abstractNumId w:val="5"/>
-  </w:num>
-  <w:num w:numId="6" w16cid:durableId="1421441370">
-    <w:abstractNumId w:val="2"/>
-  </w:num>
-  <w:num w:numId="7" w16cid:durableId="1094980241">
-    <w:abstractNumId w:val="6"/>
   </w:num>
 </w:numbering>
 </file>

</xml_diff>

<commit_message>
Lesson 09 - Optimizing our app
</commit_message>
<xml_diff>
--- a/Namaste React.docx
+++ b/Namaste React.docx
@@ -7459,7 +7459,23 @@
           <w:sz w:val="28"/>
           <w:szCs w:val="28"/>
         </w:rPr>
-        <w:t xml:space="preserve">We cannot make the callback inside </w:t>
+        <w:t xml:space="preserve">We cannot make the </w:t>
+      </w:r>
+      <w:proofErr w:type="spellStart"/>
+      <w:r>
+        <w:rPr>
+          <w:sz w:val="28"/>
+          <w:szCs w:val="28"/>
+        </w:rPr>
+        <w:t>callback</w:t>
+      </w:r>
+      <w:proofErr w:type="spellEnd"/>
+      <w:r>
+        <w:rPr>
+          <w:sz w:val="28"/>
+          <w:szCs w:val="28"/>
+        </w:rPr>
+        <w:t xml:space="preserve"> inside </w:t>
       </w:r>
       <w:proofErr w:type="spellStart"/>
       <w:r>
@@ -7513,22 +7529,449 @@
           <w:szCs w:val="28"/>
         </w:rPr>
       </w:pPr>
-      <w:r>
+    </w:p>
+    <w:p>
+      <w:pPr>
         <w:rPr>
           <w:b/>
           <w:bCs/>
           <w:sz w:val="28"/>
           <w:szCs w:val="28"/>
         </w:rPr>
-        <w:t xml:space="preserve">Extra </w:t>
-      </w:r>
-      <w:r>
+      </w:pPr>
+    </w:p>
+    <w:p>
+      <w:pPr>
         <w:rPr>
           <w:b/>
           <w:bCs/>
           <w:sz w:val="28"/>
           <w:szCs w:val="28"/>
         </w:rPr>
+      </w:pPr>
+    </w:p>
+    <w:p>
+      <w:pPr>
+        <w:rPr>
+          <w:b/>
+          <w:bCs/>
+          <w:sz w:val="28"/>
+          <w:szCs w:val="28"/>
+        </w:rPr>
+      </w:pPr>
+    </w:p>
+    <w:p>
+      <w:pPr>
+        <w:rPr>
+          <w:sz w:val="28"/>
+          <w:szCs w:val="28"/>
+        </w:rPr>
+      </w:pPr>
+      <w:r>
+        <w:rPr>
+          <w:b/>
+          <w:bCs/>
+          <w:sz w:val="28"/>
+          <w:szCs w:val="28"/>
+        </w:rPr>
+        <w:lastRenderedPageBreak/>
+        <w:t xml:space="preserve">Lesson 09 – Optimizing our </w:t>
+      </w:r>
+      <w:r>
+        <w:rPr>
+          <w:b/>
+          <w:bCs/>
+          <w:sz w:val="28"/>
+          <w:szCs w:val="28"/>
+        </w:rPr>
+        <w:t>App.</w:t>
+      </w:r>
+    </w:p>
+    <w:p>
+      <w:pPr>
+        <w:pStyle w:val="ListParagraph"/>
+        <w:numPr>
+          <w:ilvl w:val="0"/>
+          <w:numId w:val="9"/>
+        </w:numPr>
+        <w:rPr>
+          <w:sz w:val="28"/>
+          <w:szCs w:val="28"/>
+        </w:rPr>
+      </w:pPr>
+      <w:r>
+        <w:rPr>
+          <w:sz w:val="28"/>
+          <w:szCs w:val="28"/>
+        </w:rPr>
+        <w:t>Single Responsibility Principle – Each component should have a single responsibility or task to do.</w:t>
+      </w:r>
+    </w:p>
+    <w:p>
+      <w:pPr>
+        <w:pStyle w:val="ListParagraph"/>
+        <w:numPr>
+          <w:ilvl w:val="0"/>
+          <w:numId w:val="9"/>
+        </w:numPr>
+        <w:rPr>
+          <w:sz w:val="28"/>
+          <w:szCs w:val="28"/>
+        </w:rPr>
+      </w:pPr>
+      <w:r>
+        <w:rPr>
+          <w:sz w:val="28"/>
+          <w:szCs w:val="28"/>
+        </w:rPr>
+        <w:t>If we have Restaurant card it should be only display the card.</w:t>
+      </w:r>
+    </w:p>
+    <w:p>
+      <w:pPr>
+        <w:pStyle w:val="ListParagraph"/>
+        <w:numPr>
+          <w:ilvl w:val="0"/>
+          <w:numId w:val="9"/>
+        </w:numPr>
+        <w:rPr>
+          <w:sz w:val="28"/>
+          <w:szCs w:val="28"/>
+        </w:rPr>
+      </w:pPr>
+      <w:r>
+        <w:rPr>
+          <w:sz w:val="28"/>
+          <w:szCs w:val="28"/>
+        </w:rPr>
+        <w:t>Like we have hooks from library we can also create our own custom hooks.</w:t>
+      </w:r>
+    </w:p>
+    <w:p>
+      <w:pPr>
+        <w:pStyle w:val="ListParagraph"/>
+        <w:numPr>
+          <w:ilvl w:val="0"/>
+          <w:numId w:val="9"/>
+        </w:numPr>
+        <w:rPr>
+          <w:sz w:val="28"/>
+          <w:szCs w:val="28"/>
+        </w:rPr>
+      </w:pPr>
+      <w:r>
+        <w:rPr>
+          <w:sz w:val="28"/>
+          <w:szCs w:val="28"/>
+        </w:rPr>
+        <w:t>Hook at the end of the day is a utility function and a normal JavaScript function.</w:t>
+      </w:r>
+    </w:p>
+    <w:p>
+      <w:pPr>
+        <w:pStyle w:val="ListParagraph"/>
+        <w:numPr>
+          <w:ilvl w:val="0"/>
+          <w:numId w:val="9"/>
+        </w:numPr>
+        <w:rPr>
+          <w:sz w:val="28"/>
+          <w:szCs w:val="28"/>
+        </w:rPr>
+      </w:pPr>
+      <w:r>
+        <w:rPr>
+          <w:sz w:val="28"/>
+          <w:szCs w:val="28"/>
+        </w:rPr>
+        <w:t>Using custom hooks makes our code more readable, modular, and re-usable.</w:t>
+      </w:r>
+    </w:p>
+    <w:p>
+      <w:pPr>
+        <w:pStyle w:val="ListParagraph"/>
+        <w:numPr>
+          <w:ilvl w:val="0"/>
+          <w:numId w:val="9"/>
+        </w:numPr>
+        <w:rPr>
+          <w:sz w:val="28"/>
+          <w:szCs w:val="28"/>
+        </w:rPr>
+      </w:pPr>
+      <w:r>
+        <w:rPr>
+          <w:sz w:val="28"/>
+          <w:szCs w:val="28"/>
+        </w:rPr>
+        <w:t>Parcel is a bundler</w:t>
+      </w:r>
+      <w:r>
+        <w:rPr>
+          <w:sz w:val="28"/>
+          <w:szCs w:val="28"/>
+        </w:rPr>
+        <w:t xml:space="preserve"> and all the code that we have written until now is bundled into a single JS file.</w:t>
+      </w:r>
+    </w:p>
+    <w:p>
+      <w:pPr>
+        <w:pStyle w:val="ListParagraph"/>
+        <w:numPr>
+          <w:ilvl w:val="0"/>
+          <w:numId w:val="9"/>
+        </w:numPr>
+        <w:rPr>
+          <w:sz w:val="28"/>
+          <w:szCs w:val="28"/>
+        </w:rPr>
+      </w:pPr>
+      <w:r>
+        <w:rPr>
+          <w:sz w:val="28"/>
+          <w:szCs w:val="28"/>
+        </w:rPr>
+        <w:t>As our application grows the size of the file keeps increasing.</w:t>
+      </w:r>
+    </w:p>
+    <w:p>
+      <w:pPr>
+        <w:pStyle w:val="ListParagraph"/>
+        <w:numPr>
+          <w:ilvl w:val="0"/>
+          <w:numId w:val="9"/>
+        </w:numPr>
+        <w:rPr>
+          <w:sz w:val="28"/>
+          <w:szCs w:val="28"/>
+        </w:rPr>
+      </w:pPr>
+      <w:r>
+        <w:rPr>
+          <w:sz w:val="28"/>
+          <w:szCs w:val="28"/>
+        </w:rPr>
+        <w:t>The process of creating smaller bundles is called chunking, code splitting</w:t>
+      </w:r>
+      <w:r>
+        <w:rPr>
+          <w:sz w:val="28"/>
+          <w:szCs w:val="28"/>
+        </w:rPr>
+        <w:t>, dynamic bundling, lazy loading, on demand loading, and so on.</w:t>
+      </w:r>
+    </w:p>
+    <w:p>
+      <w:pPr>
+        <w:pStyle w:val="ListParagraph"/>
+        <w:numPr>
+          <w:ilvl w:val="0"/>
+          <w:numId w:val="9"/>
+        </w:numPr>
+        <w:rPr>
+          <w:sz w:val="28"/>
+          <w:szCs w:val="28"/>
+        </w:rPr>
+      </w:pPr>
+      <w:r>
+        <w:rPr>
+          <w:sz w:val="28"/>
+          <w:szCs w:val="28"/>
+        </w:rPr>
+        <w:t xml:space="preserve">We do lazy loading using the lazy function from react. </w:t>
+      </w:r>
+    </w:p>
+    <w:p>
+      <w:pPr>
+        <w:pStyle w:val="ListParagraph"/>
+        <w:numPr>
+          <w:ilvl w:val="0"/>
+          <w:numId w:val="9"/>
+        </w:numPr>
+        <w:rPr>
+          <w:sz w:val="28"/>
+          <w:szCs w:val="28"/>
+        </w:rPr>
+      </w:pPr>
+      <w:r>
+        <w:rPr>
+          <w:sz w:val="28"/>
+          <w:szCs w:val="28"/>
+        </w:rPr>
+        <w:t xml:space="preserve"> Const </w:t>
+      </w:r>
+      <w:proofErr w:type="spellStart"/>
+      <w:r>
+        <w:rPr>
+          <w:sz w:val="28"/>
+          <w:szCs w:val="28"/>
+        </w:rPr>
+        <w:t>componentName</w:t>
+      </w:r>
+      <w:proofErr w:type="spellEnd"/>
+      <w:r>
+        <w:rPr>
+          <w:sz w:val="28"/>
+          <w:szCs w:val="28"/>
+        </w:rPr>
+        <w:t xml:space="preserve"> = lazy(() =&gt; import(</w:t>
+      </w:r>
+      <w:proofErr w:type="spellStart"/>
+      <w:r>
+        <w:rPr>
+          <w:sz w:val="28"/>
+          <w:szCs w:val="28"/>
+        </w:rPr>
+        <w:t>componentPath</w:t>
+      </w:r>
+      <w:proofErr w:type="spellEnd"/>
+      <w:r>
+        <w:rPr>
+          <w:sz w:val="28"/>
+          <w:szCs w:val="28"/>
+        </w:rPr>
+        <w:t>))</w:t>
+      </w:r>
+    </w:p>
+    <w:p>
+      <w:pPr>
+        <w:pStyle w:val="ListParagraph"/>
+        <w:numPr>
+          <w:ilvl w:val="0"/>
+          <w:numId w:val="9"/>
+        </w:numPr>
+        <w:rPr>
+          <w:sz w:val="28"/>
+          <w:szCs w:val="28"/>
+        </w:rPr>
+      </w:pPr>
+      <w:r>
+        <w:rPr>
+          <w:sz w:val="28"/>
+          <w:szCs w:val="28"/>
+        </w:rPr>
+        <w:t>When we do this and directly import the path we will get an error because react is superfast and the component will take time to load/render and will throw an error.</w:t>
+      </w:r>
+    </w:p>
+    <w:p>
+      <w:pPr>
+        <w:pStyle w:val="ListParagraph"/>
+        <w:numPr>
+          <w:ilvl w:val="0"/>
+          <w:numId w:val="9"/>
+        </w:numPr>
+        <w:rPr>
+          <w:sz w:val="28"/>
+          <w:szCs w:val="28"/>
+        </w:rPr>
+      </w:pPr>
+      <w:r>
+        <w:rPr>
+          <w:sz w:val="28"/>
+          <w:szCs w:val="28"/>
+        </w:rPr>
+        <w:t>To fix this issue react gives us something called suspense.</w:t>
+      </w:r>
+    </w:p>
+    <w:p>
+      <w:pPr>
+        <w:pStyle w:val="ListParagraph"/>
+        <w:numPr>
+          <w:ilvl w:val="0"/>
+          <w:numId w:val="9"/>
+        </w:numPr>
+        <w:rPr>
+          <w:sz w:val="28"/>
+          <w:szCs w:val="28"/>
+        </w:rPr>
+      </w:pPr>
+      <w:r>
+        <w:rPr>
+          <w:sz w:val="28"/>
+          <w:szCs w:val="28"/>
+        </w:rPr>
+        <w:t xml:space="preserve"> This step is very important as we </w:t>
+      </w:r>
+      <w:r>
+        <w:rPr>
+          <w:sz w:val="28"/>
+          <w:szCs w:val="28"/>
+        </w:rPr>
+        <w:t>must</w:t>
+      </w:r>
+      <w:r>
+        <w:rPr>
+          <w:sz w:val="28"/>
+          <w:szCs w:val="28"/>
+        </w:rPr>
+        <w:t xml:space="preserve"> make our application perform better.</w:t>
+      </w:r>
+    </w:p>
+    <w:p>
+      <w:pPr>
+        <w:rPr>
+          <w:b/>
+          <w:bCs/>
+          <w:sz w:val="28"/>
+          <w:szCs w:val="28"/>
+        </w:rPr>
+      </w:pPr>
+    </w:p>
+    <w:p>
+      <w:pPr>
+        <w:rPr>
+          <w:b/>
+          <w:bCs/>
+          <w:sz w:val="28"/>
+          <w:szCs w:val="28"/>
+        </w:rPr>
+      </w:pPr>
+    </w:p>
+    <w:p>
+      <w:pPr>
+        <w:rPr>
+          <w:b/>
+          <w:bCs/>
+          <w:sz w:val="28"/>
+          <w:szCs w:val="28"/>
+        </w:rPr>
+      </w:pPr>
+    </w:p>
+    <w:p>
+      <w:pPr>
+        <w:rPr>
+          <w:b/>
+          <w:bCs/>
+          <w:sz w:val="28"/>
+          <w:szCs w:val="28"/>
+        </w:rPr>
+      </w:pPr>
+    </w:p>
+    <w:p>
+      <w:pPr>
+        <w:rPr>
+          <w:b/>
+          <w:bCs/>
+          <w:sz w:val="28"/>
+          <w:szCs w:val="28"/>
+        </w:rPr>
+      </w:pPr>
+      <w:r>
+        <w:rPr>
+          <w:b/>
+          <w:bCs/>
+          <w:sz w:val="28"/>
+          <w:szCs w:val="28"/>
+        </w:rPr>
+        <w:t xml:space="preserve">Extra </w:t>
+      </w:r>
+      <w:r>
+        <w:rPr>
+          <w:b/>
+          <w:bCs/>
+          <w:sz w:val="28"/>
+          <w:szCs w:val="28"/>
+        </w:rPr>
         <w:t>Points</w:t>
       </w:r>
     </w:p>
@@ -7596,8 +8039,15 @@
           <w:sz w:val="28"/>
           <w:szCs w:val="28"/>
         </w:rPr>
+        <w:t xml:space="preserve">CDN stands for Content Delivery Network. It is a distributed network of servers located in different geographic locations that work </w:t>
+      </w:r>
+      <w:r>
+        <w:rPr>
+          <w:sz w:val="28"/>
+          <w:szCs w:val="28"/>
+        </w:rPr>
         <w:lastRenderedPageBreak/>
-        <w:t>CDN stands for Content Delivery Network. It is a distributed network of servers located in different geographic locations that work together to deliver internet content, such as web pages, images, videos, and other resources, to users in a faster and more efficient manner.</w:t>
+        <w:t>together to deliver internet content, such as web pages, images, videos, and other resources, to users in a faster and more efficient manner.</w:t>
       </w:r>
     </w:p>
     <w:p>
@@ -7951,8 +8401,15 @@
           <w:sz w:val="28"/>
           <w:szCs w:val="28"/>
         </w:rPr>
+        <w:t xml:space="preserve">Caching - CDNs employ caching techniques. When a CDN server receives a request for a specific piece of content, it checks if it </w:t>
+      </w:r>
+      <w:r>
+        <w:rPr>
+          <w:sz w:val="28"/>
+          <w:szCs w:val="28"/>
+        </w:rPr>
         <w:lastRenderedPageBreak/>
-        <w:t>Caching - CDNs employ caching techniques. When a CDN server receives a request for a specific piece of content, it checks if it already has a copy. If it does, it serves the cached copy, which is faster than fetching it from the original server.</w:t>
+        <w:t>already has a copy. If it does, it serves the cached copy, which is faster than fetching it from the original server.</w:t>
       </w:r>
     </w:p>
     <w:p>
@@ -8034,14 +8491,6 @@
         </w:rPr>
         <w:t xml:space="preserve">A cross-origin request is a request for a resource from another domain. </w:t>
       </w:r>
-    </w:p>
-    <w:p>
-      <w:pPr>
-        <w:rPr>
-          <w:sz w:val="28"/>
-          <w:szCs w:val="28"/>
-        </w:rPr>
-      </w:pPr>
     </w:p>
     <w:p>
       <w:pPr>
@@ -8328,6 +8777,92 @@
     </w:lvl>
   </w:abstractNum>
   <w:abstractNum w:abstractNumId="3" w15:restartNumberingAfterBreak="0">
+    <w:nsid w:val="471E1A34"/>
+    <w:multiLevelType w:val="hybridMultilevel"/>
+    <w:tmpl w:val="DE9C9842"/>
+    <w:lvl w:ilvl="0" w:tplc="0409000F">
+      <w:start w:val="1"/>
+      <w:numFmt w:val="decimal"/>
+      <w:lvlText w:val="%1."/>
+      <w:lvlJc w:val="left"/>
+      <w:pPr>
+        <w:ind w:left="720" w:hanging="360"/>
+      </w:pPr>
+    </w:lvl>
+    <w:lvl w:ilvl="1" w:tplc="04090019" w:tentative="1">
+      <w:start w:val="1"/>
+      <w:numFmt w:val="lowerLetter"/>
+      <w:lvlText w:val="%2."/>
+      <w:lvlJc w:val="left"/>
+      <w:pPr>
+        <w:ind w:left="1440" w:hanging="360"/>
+      </w:pPr>
+    </w:lvl>
+    <w:lvl w:ilvl="2" w:tplc="0409001B" w:tentative="1">
+      <w:start w:val="1"/>
+      <w:numFmt w:val="lowerRoman"/>
+      <w:lvlText w:val="%3."/>
+      <w:lvlJc w:val="right"/>
+      <w:pPr>
+        <w:ind w:left="2160" w:hanging="180"/>
+      </w:pPr>
+    </w:lvl>
+    <w:lvl w:ilvl="3" w:tplc="0409000F" w:tentative="1">
+      <w:start w:val="1"/>
+      <w:numFmt w:val="decimal"/>
+      <w:lvlText w:val="%4."/>
+      <w:lvlJc w:val="left"/>
+      <w:pPr>
+        <w:ind w:left="2880" w:hanging="360"/>
+      </w:pPr>
+    </w:lvl>
+    <w:lvl w:ilvl="4" w:tplc="04090019" w:tentative="1">
+      <w:start w:val="1"/>
+      <w:numFmt w:val="lowerLetter"/>
+      <w:lvlText w:val="%5."/>
+      <w:lvlJc w:val="left"/>
+      <w:pPr>
+        <w:ind w:left="3600" w:hanging="360"/>
+      </w:pPr>
+    </w:lvl>
+    <w:lvl w:ilvl="5" w:tplc="0409001B" w:tentative="1">
+      <w:start w:val="1"/>
+      <w:numFmt w:val="lowerRoman"/>
+      <w:lvlText w:val="%6."/>
+      <w:lvlJc w:val="right"/>
+      <w:pPr>
+        <w:ind w:left="4320" w:hanging="180"/>
+      </w:pPr>
+    </w:lvl>
+    <w:lvl w:ilvl="6" w:tplc="0409000F" w:tentative="1">
+      <w:start w:val="1"/>
+      <w:numFmt w:val="decimal"/>
+      <w:lvlText w:val="%7."/>
+      <w:lvlJc w:val="left"/>
+      <w:pPr>
+        <w:ind w:left="5040" w:hanging="360"/>
+      </w:pPr>
+    </w:lvl>
+    <w:lvl w:ilvl="7" w:tplc="04090019" w:tentative="1">
+      <w:start w:val="1"/>
+      <w:numFmt w:val="lowerLetter"/>
+      <w:lvlText w:val="%8."/>
+      <w:lvlJc w:val="left"/>
+      <w:pPr>
+        <w:ind w:left="5760" w:hanging="360"/>
+      </w:pPr>
+    </w:lvl>
+    <w:lvl w:ilvl="8" w:tplc="0409001B" w:tentative="1">
+      <w:start w:val="1"/>
+      <w:numFmt w:val="lowerRoman"/>
+      <w:lvlText w:val="%9."/>
+      <w:lvlJc w:val="right"/>
+      <w:pPr>
+        <w:ind w:left="6480" w:hanging="180"/>
+      </w:pPr>
+    </w:lvl>
+  </w:abstractNum>
+  <w:abstractNum w:abstractNumId="4" w15:restartNumberingAfterBreak="0">
     <w:nsid w:val="4A706A5D"/>
     <w:multiLevelType w:val="hybridMultilevel"/>
     <w:tmpl w:val="9BC6913C"/>
@@ -8413,7 +8948,7 @@
       </w:pPr>
     </w:lvl>
   </w:abstractNum>
-  <w:abstractNum w:abstractNumId="4" w15:restartNumberingAfterBreak="0">
+  <w:abstractNum w:abstractNumId="5" w15:restartNumberingAfterBreak="0">
     <w:nsid w:val="552A7C6E"/>
     <w:multiLevelType w:val="hybridMultilevel"/>
     <w:tmpl w:val="DD1879F2"/>
@@ -8502,7 +9037,7 @@
       </w:pPr>
     </w:lvl>
   </w:abstractNum>
-  <w:abstractNum w:abstractNumId="5" w15:restartNumberingAfterBreak="0">
+  <w:abstractNum w:abstractNumId="6" w15:restartNumberingAfterBreak="0">
     <w:nsid w:val="57CA3932"/>
     <w:multiLevelType w:val="hybridMultilevel"/>
     <w:tmpl w:val="F58A6388"/>
@@ -8588,7 +9123,7 @@
       </w:pPr>
     </w:lvl>
   </w:abstractNum>
-  <w:abstractNum w:abstractNumId="6" w15:restartNumberingAfterBreak="0">
+  <w:abstractNum w:abstractNumId="7" w15:restartNumberingAfterBreak="0">
     <w:nsid w:val="60236A62"/>
     <w:multiLevelType w:val="hybridMultilevel"/>
     <w:tmpl w:val="ECB8D18E"/>
@@ -8674,7 +9209,7 @@
       </w:pPr>
     </w:lvl>
   </w:abstractNum>
-  <w:abstractNum w:abstractNumId="7" w15:restartNumberingAfterBreak="0">
+  <w:abstractNum w:abstractNumId="8" w15:restartNumberingAfterBreak="0">
     <w:nsid w:val="6AB025DE"/>
     <w:multiLevelType w:val="hybridMultilevel"/>
     <w:tmpl w:val="01BCF19E"/>
@@ -8764,25 +9299,28 @@
     <w:abstractNumId w:val="2"/>
   </w:num>
   <w:num w:numId="2" w16cid:durableId="1979800020">
-    <w:abstractNumId w:val="4"/>
+    <w:abstractNumId w:val="5"/>
   </w:num>
   <w:num w:numId="3" w16cid:durableId="1950430475">
     <w:abstractNumId w:val="1"/>
   </w:num>
   <w:num w:numId="4" w16cid:durableId="39788754">
-    <w:abstractNumId w:val="5"/>
+    <w:abstractNumId w:val="6"/>
   </w:num>
   <w:num w:numId="5" w16cid:durableId="1753970648">
-    <w:abstractNumId w:val="6"/>
+    <w:abstractNumId w:val="7"/>
   </w:num>
   <w:num w:numId="6" w16cid:durableId="1421441370">
-    <w:abstractNumId w:val="3"/>
+    <w:abstractNumId w:val="4"/>
   </w:num>
   <w:num w:numId="7" w16cid:durableId="1094980241">
-    <w:abstractNumId w:val="7"/>
+    <w:abstractNumId w:val="8"/>
   </w:num>
   <w:num w:numId="8" w16cid:durableId="1327854216">
     <w:abstractNumId w:val="0"/>
+  </w:num>
+  <w:num w:numId="9" w16cid:durableId="2032534689">
+    <w:abstractNumId w:val="3"/>
   </w:num>
 </w:numbering>
 </file>

</xml_diff>

<commit_message>
Lesson 10 - Jo Dikhta hai vo bikhta hai - Beautifying the swiggy UI
</commit_message>
<xml_diff>
--- a/Namaste React.docx
+++ b/Namaste React.docx
@@ -1170,23 +1170,7 @@
           <w:sz w:val="28"/>
           <w:szCs w:val="28"/>
         </w:rPr>
-        <w:t xml:space="preserve"> When we do npm </w:t>
-      </w:r>
-      <w:proofErr w:type="spellStart"/>
-      <w:r>
-        <w:rPr>
-          <w:sz w:val="28"/>
-          <w:szCs w:val="28"/>
-        </w:rPr>
-        <w:t>init</w:t>
-      </w:r>
-      <w:proofErr w:type="spellEnd"/>
-      <w:r>
-        <w:rPr>
-          <w:sz w:val="28"/>
-          <w:szCs w:val="28"/>
-        </w:rPr>
-        <w:t xml:space="preserve"> we get package.json. This file contains the configuration for our npm.</w:t>
+        <w:t xml:space="preserve"> When we do npm init we get package.json. This file contains the configuration for our npm.</w:t>
       </w:r>
     </w:p>
     <w:p>
@@ -1293,17 +1277,8 @@
           <w:sz w:val="28"/>
           <w:szCs w:val="28"/>
         </w:rPr>
-        <w:t xml:space="preserve"> To install a package, we use npm install </w:t>
-      </w:r>
-      <w:proofErr w:type="spellStart"/>
-      <w:r>
-        <w:rPr>
-          <w:sz w:val="28"/>
-          <w:szCs w:val="28"/>
-        </w:rPr>
-        <w:t>packagename</w:t>
-      </w:r>
-      <w:proofErr w:type="spellEnd"/>
+        <w:t xml:space="preserve"> To install a package, we use npm install packagename</w:t>
+      </w:r>
     </w:p>
     <w:p>
       <w:pPr>
@@ -1457,23 +1432,7 @@
           <w:sz w:val="28"/>
           <w:szCs w:val="28"/>
         </w:rPr>
-        <w:t xml:space="preserve"> When we installed npm </w:t>
-      </w:r>
-      <w:proofErr w:type="spellStart"/>
-      <w:r>
-        <w:rPr>
-          <w:sz w:val="28"/>
-          <w:szCs w:val="28"/>
-        </w:rPr>
-        <w:t>init</w:t>
-      </w:r>
-      <w:proofErr w:type="spellEnd"/>
-      <w:r>
-        <w:rPr>
-          <w:sz w:val="28"/>
-          <w:szCs w:val="28"/>
-        </w:rPr>
-        <w:t xml:space="preserve"> parcel we also got a file called package-lock.json.</w:t>
+        <w:t xml:space="preserve"> When we installed npm init parcel we also got a file called package-lock.json.</w:t>
       </w:r>
     </w:p>
     <w:p>
@@ -1921,59 +1880,27 @@
           <w:sz w:val="28"/>
           <w:szCs w:val="28"/>
         </w:rPr>
-        <w:t>Installing react as a package. npm install react. When we install react we also install react-</w:t>
-      </w:r>
-      <w:proofErr w:type="spellStart"/>
-      <w:r>
-        <w:rPr>
-          <w:sz w:val="28"/>
-          <w:szCs w:val="28"/>
-        </w:rPr>
-        <w:t>dom</w:t>
-      </w:r>
-      <w:proofErr w:type="spellEnd"/>
-      <w:r>
-        <w:rPr>
-          <w:sz w:val="28"/>
-          <w:szCs w:val="28"/>
-        </w:rPr>
-        <w:t xml:space="preserve"> as they are interrelated.</w:t>
-      </w:r>
-    </w:p>
-    <w:p>
-      <w:pPr>
-        <w:pStyle w:val="ListParagraph"/>
-        <w:numPr>
-          <w:ilvl w:val="1"/>
-          <w:numId w:val="1"/>
-        </w:numPr>
-        <w:rPr>
-          <w:sz w:val="28"/>
-          <w:szCs w:val="28"/>
-        </w:rPr>
-      </w:pPr>
-      <w:r>
-        <w:rPr>
-          <w:sz w:val="28"/>
-          <w:szCs w:val="28"/>
-        </w:rPr>
-        <w:t xml:space="preserve"> When we do a npx install react and remove the </w:t>
-      </w:r>
-      <w:proofErr w:type="spellStart"/>
-      <w:r>
-        <w:rPr>
-          <w:sz w:val="28"/>
-          <w:szCs w:val="28"/>
-        </w:rPr>
-        <w:t>cdn</w:t>
-      </w:r>
-      <w:proofErr w:type="spellEnd"/>
-      <w:r>
-        <w:rPr>
-          <w:sz w:val="28"/>
-          <w:szCs w:val="28"/>
-        </w:rPr>
-        <w:t xml:space="preserve"> links and start our application on the local server it will not work because we just installed React but have not used it anywhere.</w:t>
+        <w:t>Installing react as a package. npm install react. When we install react we also install react-dom as they are interrelated.</w:t>
+      </w:r>
+    </w:p>
+    <w:p>
+      <w:pPr>
+        <w:pStyle w:val="ListParagraph"/>
+        <w:numPr>
+          <w:ilvl w:val="1"/>
+          <w:numId w:val="1"/>
+        </w:numPr>
+        <w:rPr>
+          <w:sz w:val="28"/>
+          <w:szCs w:val="28"/>
+        </w:rPr>
+      </w:pPr>
+      <w:r>
+        <w:rPr>
+          <w:sz w:val="28"/>
+          <w:szCs w:val="28"/>
+        </w:rPr>
+        <w:t xml:space="preserve"> When we do a npx install react and remove the cdn links and start our application on the local server it will not work because we just installed React but have not used it anywhere.</w:t>
       </w:r>
     </w:p>
     <w:p>
@@ -2013,23 +1940,7 @@
           <w:sz w:val="28"/>
           <w:szCs w:val="28"/>
         </w:rPr>
-        <w:t xml:space="preserve"> After we import React and </w:t>
-      </w:r>
-      <w:proofErr w:type="spellStart"/>
-      <w:r>
-        <w:rPr>
-          <w:sz w:val="28"/>
-          <w:szCs w:val="28"/>
-        </w:rPr>
-        <w:t>ReactDOM</w:t>
-      </w:r>
-      <w:proofErr w:type="spellEnd"/>
-      <w:r>
-        <w:rPr>
-          <w:sz w:val="28"/>
-          <w:szCs w:val="28"/>
-        </w:rPr>
-        <w:t xml:space="preserve"> in our App.js in that case we will not be able to run our application. Browser will say “Browsers scripts cannot have imports or exports”</w:t>
+        <w:t xml:space="preserve"> After we import React and ReactDOM in our App.js in that case we will not be able to run our application. Browser will say “Browsers scripts cannot have imports or exports”</w:t>
       </w:r>
     </w:p>
     <w:p>
@@ -2096,55 +2007,7 @@
           <w:sz w:val="28"/>
           <w:szCs w:val="28"/>
         </w:rPr>
-        <w:t xml:space="preserve">Previously </w:t>
-      </w:r>
-      <w:proofErr w:type="spellStart"/>
-      <w:r>
-        <w:rPr>
-          <w:sz w:val="28"/>
-          <w:szCs w:val="28"/>
-        </w:rPr>
-        <w:t>ReactDOM</w:t>
-      </w:r>
-      <w:proofErr w:type="spellEnd"/>
-      <w:r>
-        <w:rPr>
-          <w:sz w:val="28"/>
-          <w:szCs w:val="28"/>
-        </w:rPr>
-        <w:t xml:space="preserve"> was present in react-</w:t>
-      </w:r>
-      <w:proofErr w:type="spellStart"/>
-      <w:r>
-        <w:rPr>
-          <w:sz w:val="28"/>
-          <w:szCs w:val="28"/>
-        </w:rPr>
-        <w:t>dom</w:t>
-      </w:r>
-      <w:proofErr w:type="spellEnd"/>
-      <w:r>
-        <w:rPr>
-          <w:sz w:val="28"/>
-          <w:szCs w:val="28"/>
-        </w:rPr>
-        <w:t xml:space="preserve"> but now it is available in react-</w:t>
-      </w:r>
-      <w:proofErr w:type="spellStart"/>
-      <w:r>
-        <w:rPr>
-          <w:sz w:val="28"/>
-          <w:szCs w:val="28"/>
-        </w:rPr>
-        <w:t>dom</w:t>
-      </w:r>
-      <w:proofErr w:type="spellEnd"/>
-      <w:r>
-        <w:rPr>
-          <w:sz w:val="28"/>
-          <w:szCs w:val="28"/>
-        </w:rPr>
-        <w:t>/client</w:t>
+        <w:t>Previously ReactDOM was present in react-dom but now it is available in react-dom/client</w:t>
       </w:r>
     </w:p>
     <w:p>
@@ -2641,88 +2504,47 @@
           <w:sz w:val="28"/>
           <w:szCs w:val="28"/>
         </w:rPr>
-        <w:t xml:space="preserve">The </w:t>
-      </w:r>
-      <w:proofErr w:type="spellStart"/>
-      <w:r>
-        <w:rPr>
-          <w:sz w:val="28"/>
-          <w:szCs w:val="28"/>
-        </w:rPr>
-        <w:t>dist</w:t>
-      </w:r>
-      <w:proofErr w:type="spellEnd"/>
-      <w:r>
-        <w:rPr>
-          <w:sz w:val="28"/>
-          <w:szCs w:val="28"/>
-        </w:rPr>
-        <w:t xml:space="preserve"> folder will contain the files of the build be it dev or prod.</w:t>
-      </w:r>
-    </w:p>
-    <w:p>
-      <w:pPr>
-        <w:pStyle w:val="ListParagraph"/>
-        <w:numPr>
-          <w:ilvl w:val="1"/>
-          <w:numId w:val="1"/>
-        </w:numPr>
-        <w:rPr>
-          <w:sz w:val="28"/>
-          <w:szCs w:val="28"/>
-        </w:rPr>
-      </w:pPr>
-      <w:r>
-        <w:rPr>
-          <w:sz w:val="28"/>
-          <w:szCs w:val="28"/>
-        </w:rPr>
-        <w:t xml:space="preserve">To make our app compatible for older browsers we will use something called </w:t>
-      </w:r>
-      <w:proofErr w:type="spellStart"/>
-      <w:r>
-        <w:rPr>
-          <w:sz w:val="28"/>
-          <w:szCs w:val="28"/>
-        </w:rPr>
-        <w:t>browsersList</w:t>
-      </w:r>
-      <w:proofErr w:type="spellEnd"/>
-      <w:r>
-        <w:rPr>
-          <w:sz w:val="28"/>
-          <w:szCs w:val="28"/>
-        </w:rPr>
-        <w:t>.</w:t>
-      </w:r>
-    </w:p>
-    <w:p>
-      <w:pPr>
-        <w:pStyle w:val="ListParagraph"/>
-        <w:numPr>
-          <w:ilvl w:val="1"/>
-          <w:numId w:val="1"/>
-        </w:numPr>
-        <w:rPr>
-          <w:sz w:val="28"/>
-          <w:szCs w:val="28"/>
-        </w:rPr>
-      </w:pPr>
-      <w:proofErr w:type="spellStart"/>
-      <w:r>
-        <w:rPr>
-          <w:sz w:val="28"/>
-          <w:szCs w:val="28"/>
-        </w:rPr>
-        <w:t>Browserslist</w:t>
-      </w:r>
-      <w:proofErr w:type="spellEnd"/>
-      <w:r>
-        <w:rPr>
-          <w:sz w:val="28"/>
-          <w:szCs w:val="28"/>
-        </w:rPr>
-        <w:t xml:space="preserve"> is a npm package.</w:t>
+        <w:t>The dist folder will contain the files of the build be it dev or prod.</w:t>
+      </w:r>
+    </w:p>
+    <w:p>
+      <w:pPr>
+        <w:pStyle w:val="ListParagraph"/>
+        <w:numPr>
+          <w:ilvl w:val="1"/>
+          <w:numId w:val="1"/>
+        </w:numPr>
+        <w:rPr>
+          <w:sz w:val="28"/>
+          <w:szCs w:val="28"/>
+        </w:rPr>
+      </w:pPr>
+      <w:r>
+        <w:rPr>
+          <w:sz w:val="28"/>
+          <w:szCs w:val="28"/>
+        </w:rPr>
+        <w:t>To make our app compatible for older browsers we will use something called browsersList.</w:t>
+      </w:r>
+    </w:p>
+    <w:p>
+      <w:pPr>
+        <w:pStyle w:val="ListParagraph"/>
+        <w:numPr>
+          <w:ilvl w:val="1"/>
+          <w:numId w:val="1"/>
+        </w:numPr>
+        <w:rPr>
+          <w:sz w:val="28"/>
+          <w:szCs w:val="28"/>
+        </w:rPr>
+      </w:pPr>
+      <w:r>
+        <w:rPr>
+          <w:sz w:val="28"/>
+          <w:szCs w:val="28"/>
+        </w:rPr>
+        <w:t>Browserslist is a npm package.</w:t>
       </w:r>
       <w:r>
         <w:rPr>
@@ -2756,23 +2578,7 @@
           <w:sz w:val="28"/>
           <w:szCs w:val="28"/>
         </w:rPr>
-        <w:t>"</w:t>
-      </w:r>
-      <w:proofErr w:type="spellStart"/>
-      <w:r>
-        <w:rPr>
-          <w:sz w:val="28"/>
-          <w:szCs w:val="28"/>
-        </w:rPr>
-        <w:t>browsersList</w:t>
-      </w:r>
-      <w:proofErr w:type="spellEnd"/>
-      <w:r>
-        <w:rPr>
-          <w:sz w:val="28"/>
-          <w:szCs w:val="28"/>
-        </w:rPr>
-        <w:t>": [ "last 2 Chrome version"</w:t>
+        <w:t>"browsersList": [ "last 2 Chrome version"</w:t>
       </w:r>
       <w:r>
         <w:rPr>
@@ -3048,23 +2854,7 @@
           <w:sz w:val="28"/>
           <w:szCs w:val="28"/>
         </w:rPr>
-        <w:t xml:space="preserve">Browsers do not understand JSX it will give an error but when we run our code with JSX there is no error that we see because parcel takes care of it behind the scenes. The code is </w:t>
-      </w:r>
-      <w:proofErr w:type="spellStart"/>
-      <w:r>
-        <w:rPr>
-          <w:sz w:val="28"/>
-          <w:szCs w:val="28"/>
-        </w:rPr>
-        <w:t>transpiled</w:t>
-      </w:r>
-      <w:proofErr w:type="spellEnd"/>
-      <w:r>
-        <w:rPr>
-          <w:sz w:val="28"/>
-          <w:szCs w:val="28"/>
-        </w:rPr>
-        <w:t xml:space="preserve"> before it goes to JS engine.</w:t>
+        <w:t>Browsers do not understand JSX it will give an error but when we run our code with JSX there is no error that we see because parcel takes care of it behind the scenes. The code is transpiled before it goes to JS engine.</w:t>
       </w:r>
     </w:p>
     <w:p>
@@ -3084,23 +2874,7 @@
           <w:sz w:val="28"/>
           <w:szCs w:val="28"/>
         </w:rPr>
-        <w:t xml:space="preserve"> Parcel alone is not doing the </w:t>
-      </w:r>
-      <w:proofErr w:type="spellStart"/>
-      <w:r>
-        <w:rPr>
-          <w:sz w:val="28"/>
-          <w:szCs w:val="28"/>
-        </w:rPr>
-        <w:t>transpilation</w:t>
-      </w:r>
-      <w:proofErr w:type="spellEnd"/>
-      <w:r>
-        <w:rPr>
-          <w:sz w:val="28"/>
-          <w:szCs w:val="28"/>
-        </w:rPr>
-        <w:t xml:space="preserve">. Babel does it. </w:t>
+        <w:t xml:space="preserve"> Parcel alone is not doing the transpilation. Babel does it. </w:t>
       </w:r>
     </w:p>
     <w:p>
@@ -3147,23 +2921,7 @@
           <w:sz w:val="28"/>
           <w:szCs w:val="28"/>
         </w:rPr>
-        <w:t xml:space="preserve"> Some browsers do not understand ES6 and babel </w:t>
-      </w:r>
-      <w:proofErr w:type="spellStart"/>
-      <w:r>
-        <w:rPr>
-          <w:sz w:val="28"/>
-          <w:szCs w:val="28"/>
-        </w:rPr>
-        <w:t>transpiles</w:t>
-      </w:r>
-      <w:proofErr w:type="spellEnd"/>
-      <w:r>
-        <w:rPr>
-          <w:sz w:val="28"/>
-          <w:szCs w:val="28"/>
-        </w:rPr>
-        <w:t xml:space="preserve"> the code for the older browsers to understand the code.</w:t>
+        <w:t xml:space="preserve"> Some browsers do not understand ES6 and babel transpiles the code for the older browsers to understand the code.</w:t>
       </w:r>
     </w:p>
     <w:p>
@@ -3183,23 +2941,7 @@
           <w:sz w:val="28"/>
           <w:szCs w:val="28"/>
         </w:rPr>
-        <w:t xml:space="preserve">In JSX, if we wish to give class then we use </w:t>
-      </w:r>
-      <w:proofErr w:type="spellStart"/>
-      <w:r>
-        <w:rPr>
-          <w:sz w:val="28"/>
-          <w:szCs w:val="28"/>
-        </w:rPr>
-        <w:t>className</w:t>
-      </w:r>
-      <w:proofErr w:type="spellEnd"/>
-      <w:r>
-        <w:rPr>
-          <w:sz w:val="28"/>
-          <w:szCs w:val="28"/>
-        </w:rPr>
-        <w:t xml:space="preserve"> instead of class</w:t>
+        <w:t>In JSX, if we wish to give class then we use className instead of class</w:t>
       </w:r>
       <w:r>
         <w:rPr>
@@ -3395,23 +3137,7 @@
           <w:sz w:val="28"/>
           <w:szCs w:val="28"/>
         </w:rPr>
-        <w:t>We cannot directly render our component using the render function. We will have to use &lt;</w:t>
-      </w:r>
-      <w:proofErr w:type="spellStart"/>
-      <w:r>
-        <w:rPr>
-          <w:sz w:val="28"/>
-          <w:szCs w:val="28"/>
-        </w:rPr>
-        <w:t>HeadingComponent</w:t>
-      </w:r>
-      <w:proofErr w:type="spellEnd"/>
-      <w:r>
-        <w:rPr>
-          <w:sz w:val="28"/>
-          <w:szCs w:val="28"/>
-        </w:rPr>
-        <w:t xml:space="preserve"> /&gt;</w:t>
+        <w:t>We cannot directly render our component using the render function. We will have to use &lt;HeadingComponent /&gt;</w:t>
       </w:r>
     </w:p>
     <w:p>
@@ -3582,23 +3308,7 @@
           <w:sz w:val="28"/>
           <w:szCs w:val="28"/>
         </w:rPr>
-        <w:t xml:space="preserve"> in react as an object. Ex: style= {</w:t>
-      </w:r>
-      <w:proofErr w:type="spellStart"/>
-      <w:r>
-        <w:rPr>
-          <w:sz w:val="28"/>
-          <w:szCs w:val="28"/>
-        </w:rPr>
-        <w:t>backgroundColor</w:t>
-      </w:r>
-      <w:proofErr w:type="spellEnd"/>
-      <w:r>
-        <w:rPr>
-          <w:sz w:val="28"/>
-          <w:szCs w:val="28"/>
-        </w:rPr>
-        <w:t>: ‘red’}</w:t>
+        <w:t xml:space="preserve"> in react as an object. Ex: style= {backgroundColor: ‘red’}</w:t>
       </w:r>
     </w:p>
     <w:p>
@@ -3687,39 +3397,7 @@
           <w:szCs w:val="28"/>
         </w:rPr>
         <w:lastRenderedPageBreak/>
-        <w:t>&lt;</w:t>
-      </w:r>
-      <w:proofErr w:type="spellStart"/>
-      <w:r>
-        <w:rPr>
-          <w:sz w:val="28"/>
-          <w:szCs w:val="28"/>
-        </w:rPr>
-        <w:t>RestaurantCard</w:t>
-      </w:r>
-      <w:proofErr w:type="spellEnd"/>
-      <w:r>
-        <w:rPr>
-          <w:sz w:val="28"/>
-          <w:szCs w:val="28"/>
-        </w:rPr>
-        <w:t xml:space="preserve"> </w:t>
-      </w:r>
-      <w:proofErr w:type="spellStart"/>
-      <w:r>
-        <w:rPr>
-          <w:sz w:val="28"/>
-          <w:szCs w:val="28"/>
-        </w:rPr>
-        <w:t>resName</w:t>
-      </w:r>
-      <w:proofErr w:type="spellEnd"/>
-      <w:r>
-        <w:rPr>
-          <w:sz w:val="28"/>
-          <w:szCs w:val="28"/>
-        </w:rPr>
-        <w:t>="Millet Express" cuisine="Healthy food, South Indian, North Indian"/&gt;</w:t>
+        <w:t>&lt;RestaurantCard resName="Millet Express" cuisine="Healthy food, South Indian, North Indian"/&gt;</w:t>
       </w:r>
       <w:r>
         <w:rPr>
@@ -3753,23 +3431,7 @@
           <w:sz w:val="28"/>
           <w:szCs w:val="28"/>
         </w:rPr>
-        <w:t xml:space="preserve">Const </w:t>
-      </w:r>
-      <w:proofErr w:type="spellStart"/>
-      <w:r>
-        <w:rPr>
-          <w:sz w:val="28"/>
-          <w:szCs w:val="28"/>
-        </w:rPr>
-        <w:t>ResCard</w:t>
-      </w:r>
-      <w:proofErr w:type="spellEnd"/>
-      <w:r>
-        <w:rPr>
-          <w:sz w:val="28"/>
-          <w:szCs w:val="28"/>
-        </w:rPr>
-        <w:t xml:space="preserve"> = (props) =&gt; {}</w:t>
+        <w:t>Const ResCard = (props) =&gt; {}</w:t>
       </w:r>
     </w:p>
     <w:p>
@@ -3789,39 +3451,7 @@
           <w:sz w:val="28"/>
           <w:szCs w:val="28"/>
         </w:rPr>
-        <w:t xml:space="preserve">Const </w:t>
-      </w:r>
-      <w:proofErr w:type="spellStart"/>
-      <w:r>
-        <w:rPr>
-          <w:sz w:val="28"/>
-          <w:szCs w:val="28"/>
-        </w:rPr>
-        <w:t>ResCard</w:t>
-      </w:r>
-      <w:proofErr w:type="spellEnd"/>
-      <w:r>
-        <w:rPr>
-          <w:sz w:val="28"/>
-          <w:szCs w:val="28"/>
-        </w:rPr>
-        <w:t xml:space="preserve"> = ({</w:t>
-      </w:r>
-      <w:proofErr w:type="spellStart"/>
-      <w:r>
-        <w:rPr>
-          <w:sz w:val="28"/>
-          <w:szCs w:val="28"/>
-        </w:rPr>
-        <w:t>resName</w:t>
-      </w:r>
-      <w:proofErr w:type="spellEnd"/>
-      <w:r>
-        <w:rPr>
-          <w:sz w:val="28"/>
-          <w:szCs w:val="28"/>
-        </w:rPr>
-        <w:t>, rating, cuisine, eta}) =&gt; {} – de-structuring on the fly.</w:t>
+        <w:t>Const ResCard = ({resName, rating, cuisine, eta}) =&gt; {} – de-structuring on the fly.</w:t>
       </w:r>
     </w:p>
     <w:p>
@@ -3856,21 +3486,12 @@
           <w:szCs w:val="28"/>
         </w:rPr>
       </w:pPr>
-      <w:proofErr w:type="spellStart"/>
-      <w:r>
-        <w:rPr>
-          <w:sz w:val="28"/>
-          <w:szCs w:val="28"/>
-        </w:rPr>
-        <w:t>Cloudnary</w:t>
-      </w:r>
-      <w:proofErr w:type="spellEnd"/>
-      <w:r>
-        <w:rPr>
-          <w:sz w:val="28"/>
-          <w:szCs w:val="28"/>
-        </w:rPr>
-        <w:t xml:space="preserve"> is a CDN. All images are hosted there</w:t>
+      <w:r>
+        <w:rPr>
+          <w:sz w:val="28"/>
+          <w:szCs w:val="28"/>
+        </w:rPr>
+        <w:t>Cloudnary is a CDN. All images are hosted there</w:t>
       </w:r>
     </w:p>
     <w:p>
@@ -3912,46 +3533,14 @@
           <w:sz w:val="28"/>
           <w:szCs w:val="28"/>
         </w:rPr>
-        <w:t xml:space="preserve"> React optimizes the render cycle. </w:t>
-      </w:r>
-      <w:proofErr w:type="spellStart"/>
-      <w:r>
-        <w:rPr>
-          <w:sz w:val="28"/>
-          <w:szCs w:val="28"/>
-        </w:rPr>
-        <w:t>Lets</w:t>
-      </w:r>
-      <w:proofErr w:type="spellEnd"/>
-      <w:r>
-        <w:rPr>
-          <w:sz w:val="28"/>
-          <w:szCs w:val="28"/>
-        </w:rPr>
-        <w:t xml:space="preserve"> say we have four restaurants in the UI and a new restaurant came in at the first place so the Dom will have to insert the new element at the first place</w:t>
-      </w:r>
-      <w:r>
-        <w:rPr>
-          <w:sz w:val="28"/>
-          <w:szCs w:val="28"/>
-        </w:rPr>
-        <w:t xml:space="preserve">. If we did not have id for the </w:t>
-      </w:r>
-      <w:proofErr w:type="spellStart"/>
-      <w:r>
-        <w:rPr>
-          <w:sz w:val="28"/>
-          <w:szCs w:val="28"/>
-        </w:rPr>
-        <w:t>RestaurantCard</w:t>
-      </w:r>
-      <w:proofErr w:type="spellEnd"/>
-      <w:r>
-        <w:rPr>
-          <w:sz w:val="28"/>
-          <w:szCs w:val="28"/>
-        </w:rPr>
-        <w:t xml:space="preserve"> react will re-render all the data because react does not know which res card is the new one</w:t>
+        <w:t xml:space="preserve"> React optimizes the render cycle. Lets say we have four restaurants in the UI and a new restaurant came in at the first place so the Dom will have to insert the new element at the first place</w:t>
+      </w:r>
+      <w:r>
+        <w:rPr>
+          <w:sz w:val="28"/>
+          <w:szCs w:val="28"/>
+        </w:rPr>
+        <w:t>. If we did not have id for the RestaurantCard react will re-render all the data because react does not know which res card is the new one</w:t>
       </w:r>
       <w:r>
         <w:rPr>
@@ -4081,39 +3670,7 @@
           <w:sz w:val="28"/>
           <w:szCs w:val="28"/>
         </w:rPr>
-        <w:t xml:space="preserve">Named export – export const </w:t>
-      </w:r>
-      <w:proofErr w:type="spellStart"/>
-      <w:r>
-        <w:rPr>
-          <w:sz w:val="28"/>
-          <w:szCs w:val="28"/>
-        </w:rPr>
-        <w:t>logoUrl</w:t>
-      </w:r>
-      <w:proofErr w:type="spellEnd"/>
-      <w:r>
-        <w:rPr>
-          <w:sz w:val="28"/>
-          <w:szCs w:val="28"/>
-        </w:rPr>
-        <w:t>; import {</w:t>
-      </w:r>
-      <w:proofErr w:type="spellStart"/>
-      <w:r>
-        <w:rPr>
-          <w:sz w:val="28"/>
-          <w:szCs w:val="28"/>
-        </w:rPr>
-        <w:t>logoUrl</w:t>
-      </w:r>
-      <w:proofErr w:type="spellEnd"/>
-      <w:r>
-        <w:rPr>
-          <w:sz w:val="28"/>
-          <w:szCs w:val="28"/>
-        </w:rPr>
-        <w:t>} from path</w:t>
+        <w:t>Named export – export const logoUrl; import {logoUrl} from path</w:t>
       </w:r>
     </w:p>
     <w:p>
@@ -4173,33 +3730,8 @@
           <w:sz w:val="28"/>
           <w:szCs w:val="28"/>
         </w:rPr>
-        <w:t xml:space="preserve">Two very important react hooks – </w:t>
-      </w:r>
-      <w:proofErr w:type="spellStart"/>
-      <w:r>
-        <w:rPr>
-          <w:sz w:val="28"/>
-          <w:szCs w:val="28"/>
-        </w:rPr>
-        <w:t>useState</w:t>
-      </w:r>
-      <w:proofErr w:type="spellEnd"/>
-      <w:r>
-        <w:rPr>
-          <w:sz w:val="28"/>
-          <w:szCs w:val="28"/>
-        </w:rPr>
-        <w:t xml:space="preserve">, </w:t>
-      </w:r>
-      <w:proofErr w:type="spellStart"/>
-      <w:r>
-        <w:rPr>
-          <w:sz w:val="28"/>
-          <w:szCs w:val="28"/>
-        </w:rPr>
-        <w:t>useEffect</w:t>
-      </w:r>
-      <w:proofErr w:type="spellEnd"/>
+        <w:t>Two very important react hooks – useState, useEffect</w:t>
+      </w:r>
     </w:p>
     <w:p>
       <w:pPr>
@@ -4213,21 +3745,12 @@
           <w:szCs w:val="28"/>
         </w:rPr>
       </w:pPr>
-      <w:proofErr w:type="spellStart"/>
-      <w:r>
-        <w:rPr>
-          <w:sz w:val="28"/>
-          <w:szCs w:val="28"/>
-        </w:rPr>
-        <w:t>useState</w:t>
-      </w:r>
-      <w:proofErr w:type="spellEnd"/>
-      <w:r>
-        <w:rPr>
-          <w:sz w:val="28"/>
-          <w:szCs w:val="28"/>
-        </w:rPr>
-        <w:t xml:space="preserve"> – maintains the state of the component. </w:t>
+      <w:r>
+        <w:rPr>
+          <w:sz w:val="28"/>
+          <w:szCs w:val="28"/>
+        </w:rPr>
+        <w:t xml:space="preserve">useState – maintains the state of the component. </w:t>
       </w:r>
       <w:r>
         <w:rPr>
@@ -4269,23 +3792,7 @@
           <w:sz w:val="28"/>
           <w:szCs w:val="28"/>
         </w:rPr>
-        <w:t xml:space="preserve">hen we use normal JS variable and filter the data, the list is updated but the UI is not. For the UI and data layer to work together we use the </w:t>
-      </w:r>
-      <w:proofErr w:type="spellStart"/>
-      <w:r>
-        <w:rPr>
-          <w:sz w:val="28"/>
-          <w:szCs w:val="28"/>
-        </w:rPr>
-        <w:t>useState</w:t>
-      </w:r>
-      <w:proofErr w:type="spellEnd"/>
-      <w:r>
-        <w:rPr>
-          <w:sz w:val="28"/>
-          <w:szCs w:val="28"/>
-        </w:rPr>
-        <w:t xml:space="preserve"> method.</w:t>
+        <w:t>hen we use normal JS variable and filter the data, the list is updated but the UI is not. For the UI and data layer to work together we use the useState method.</w:t>
       </w:r>
     </w:p>
     <w:p>
@@ -4374,44 +3881,19 @@
           <w:szCs w:val="28"/>
         </w:rPr>
       </w:pPr>
-      <w:proofErr w:type="spellStart"/>
-      <w:r>
-        <w:rPr>
-          <w:sz w:val="28"/>
-          <w:szCs w:val="28"/>
-        </w:rPr>
-        <w:t>Lets</w:t>
-      </w:r>
-      <w:proofErr w:type="spellEnd"/>
-      <w:r>
-        <w:rPr>
-          <w:sz w:val="28"/>
-          <w:szCs w:val="28"/>
-        </w:rPr>
-        <w:t xml:space="preserve"> say I have 7 cards on the UI and after filtering it is only 3 cards on the UI. </w:t>
-      </w:r>
-      <w:r>
-        <w:rPr>
-          <w:sz w:val="28"/>
-          <w:szCs w:val="28"/>
-        </w:rPr>
-        <w:t xml:space="preserve">Initially create creates a virtual DOM. Original has tags, images </w:t>
-      </w:r>
-      <w:proofErr w:type="spellStart"/>
-      <w:r>
-        <w:rPr>
-          <w:sz w:val="28"/>
-          <w:szCs w:val="28"/>
-        </w:rPr>
-        <w:t>etc</w:t>
-      </w:r>
-      <w:proofErr w:type="spellEnd"/>
-      <w:r>
-        <w:rPr>
-          <w:sz w:val="28"/>
-          <w:szCs w:val="28"/>
-        </w:rPr>
-        <w:t xml:space="preserve"> but in virtual DOM it is just a representation of the original DOM.</w:t>
+      <w:r>
+        <w:rPr>
+          <w:sz w:val="28"/>
+          <w:szCs w:val="28"/>
+        </w:rPr>
+        <w:t xml:space="preserve">Lets say I have 7 cards on the UI and after filtering it is only 3 cards on the UI. </w:t>
+      </w:r>
+      <w:r>
+        <w:rPr>
+          <w:sz w:val="28"/>
+          <w:szCs w:val="28"/>
+        </w:rPr>
+        <w:t>Initially create creates a virtual DOM. Original has tags, images etc but in virtual DOM it is just a representation of the original DOM.</w:t>
       </w:r>
     </w:p>
     <w:p>
@@ -4545,23 +4027,7 @@
           <w:sz w:val="28"/>
           <w:szCs w:val="28"/>
         </w:rPr>
-        <w:t xml:space="preserve">Monolith vs </w:t>
-      </w:r>
-      <w:proofErr w:type="spellStart"/>
-      <w:r>
-        <w:rPr>
-          <w:sz w:val="28"/>
-          <w:szCs w:val="28"/>
-        </w:rPr>
-        <w:t>MicroService</w:t>
-      </w:r>
-      <w:proofErr w:type="spellEnd"/>
-      <w:r>
-        <w:rPr>
-          <w:sz w:val="28"/>
-          <w:szCs w:val="28"/>
-        </w:rPr>
-        <w:t xml:space="preserve"> architecture</w:t>
+        <w:t>Monolith vs MicroService architecture</w:t>
       </w:r>
     </w:p>
     <w:p>
@@ -4716,39 +4182,7 @@
           <w:sz w:val="28"/>
           <w:szCs w:val="28"/>
         </w:rPr>
-        <w:t xml:space="preserve">data and render it on the UI. In this case if the API takes 500 </w:t>
-      </w:r>
-      <w:proofErr w:type="spellStart"/>
-      <w:r>
-        <w:rPr>
-          <w:sz w:val="28"/>
-          <w:szCs w:val="28"/>
-        </w:rPr>
-        <w:t>ms</w:t>
-      </w:r>
-      <w:proofErr w:type="spellEnd"/>
-      <w:r>
-        <w:rPr>
-          <w:sz w:val="28"/>
-          <w:szCs w:val="28"/>
-        </w:rPr>
-        <w:t xml:space="preserve"> then the page loads for 500 </w:t>
-      </w:r>
-      <w:proofErr w:type="spellStart"/>
-      <w:r>
-        <w:rPr>
-          <w:sz w:val="28"/>
-          <w:szCs w:val="28"/>
-        </w:rPr>
-        <w:t>ms</w:t>
-      </w:r>
-      <w:proofErr w:type="spellEnd"/>
-      <w:r>
-        <w:rPr>
-          <w:sz w:val="28"/>
-          <w:szCs w:val="28"/>
-        </w:rPr>
-        <w:t xml:space="preserve"> then renders the data.</w:t>
+        <w:t>data and render it on the UI. In this case if the API takes 500 ms then the page loads for 500 ms then renders the data.</w:t>
       </w:r>
     </w:p>
     <w:p>
@@ -4804,21 +4238,12 @@
           <w:szCs w:val="28"/>
         </w:rPr>
       </w:pPr>
-      <w:proofErr w:type="spellStart"/>
-      <w:r>
-        <w:rPr>
-          <w:sz w:val="28"/>
-          <w:szCs w:val="28"/>
-        </w:rPr>
-        <w:t>useEffect</w:t>
-      </w:r>
-      <w:proofErr w:type="spellEnd"/>
-      <w:r>
-        <w:rPr>
-          <w:sz w:val="28"/>
-          <w:szCs w:val="28"/>
-        </w:rPr>
-        <w:t xml:space="preserve"> hook </w:t>
+      <w:r>
+        <w:rPr>
+          <w:sz w:val="28"/>
+          <w:szCs w:val="28"/>
+        </w:rPr>
+        <w:t xml:space="preserve">useEffect hook </w:t>
       </w:r>
       <w:r>
         <w:rPr>
@@ -4859,23 +4284,7 @@
           <w:sz w:val="28"/>
           <w:szCs w:val="28"/>
         </w:rPr>
-        <w:t xml:space="preserve">The callback function in the </w:t>
-      </w:r>
-      <w:proofErr w:type="spellStart"/>
-      <w:r>
-        <w:rPr>
-          <w:sz w:val="28"/>
-          <w:szCs w:val="28"/>
-        </w:rPr>
-        <w:t>useEffect</w:t>
-      </w:r>
-      <w:proofErr w:type="spellEnd"/>
-      <w:r>
-        <w:rPr>
-          <w:sz w:val="28"/>
-          <w:szCs w:val="28"/>
-        </w:rPr>
-        <w:t xml:space="preserve"> is called after the component is rendered.</w:t>
+        <w:t>The callback function in the useEffect is called after the component is rendered.</w:t>
       </w:r>
       <w:r>
         <w:rPr>
@@ -5017,23 +4426,7 @@
           <w:sz w:val="28"/>
           <w:szCs w:val="28"/>
         </w:rPr>
-        <w:t xml:space="preserve"> Since the variable that we use in </w:t>
-      </w:r>
-      <w:proofErr w:type="spellStart"/>
-      <w:r>
-        <w:rPr>
-          <w:sz w:val="28"/>
-          <w:szCs w:val="28"/>
-        </w:rPr>
-        <w:t>useState</w:t>
-      </w:r>
-      <w:proofErr w:type="spellEnd"/>
-      <w:r>
-        <w:rPr>
-          <w:sz w:val="28"/>
-          <w:szCs w:val="28"/>
-        </w:rPr>
-        <w:t xml:space="preserve"> is a constant variable. How are we able to update the const variable?</w:t>
+        <w:t xml:space="preserve"> Since the variable that we use in useState is a constant variable. How are we able to update the const variable?</w:t>
       </w:r>
       <w:r>
         <w:rPr>
@@ -5082,53 +4475,12 @@
           <w:szCs w:val="28"/>
         </w:rPr>
       </w:pPr>
-      <w:proofErr w:type="spellStart"/>
-      <w:r>
-        <w:rPr>
-          <w:sz w:val="28"/>
-          <w:szCs w:val="28"/>
-        </w:rPr>
-        <w:t>useEffect</w:t>
-      </w:r>
-      <w:proofErr w:type="spellEnd"/>
-      <w:r>
-        <w:rPr>
-          <w:sz w:val="28"/>
-          <w:szCs w:val="28"/>
-        </w:rPr>
-        <w:t xml:space="preserve"> is called after every render of the component. </w:t>
-      </w:r>
-      <w:proofErr w:type="spellStart"/>
-      <w:r>
-        <w:rPr>
-          <w:sz w:val="28"/>
-          <w:szCs w:val="28"/>
-        </w:rPr>
-        <w:t>Everytime</w:t>
-      </w:r>
-      <w:proofErr w:type="spellEnd"/>
-      <w:r>
-        <w:rPr>
-          <w:sz w:val="28"/>
-          <w:szCs w:val="28"/>
-        </w:rPr>
-        <w:t xml:space="preserve"> a component is re-rendered the </w:t>
-      </w:r>
-      <w:proofErr w:type="spellStart"/>
-      <w:r>
-        <w:rPr>
-          <w:sz w:val="28"/>
-          <w:szCs w:val="28"/>
-        </w:rPr>
-        <w:t>useEffect</w:t>
-      </w:r>
-      <w:proofErr w:type="spellEnd"/>
-      <w:r>
-        <w:rPr>
-          <w:sz w:val="28"/>
-          <w:szCs w:val="28"/>
-        </w:rPr>
-        <w:t xml:space="preserve"> will be called. </w:t>
+      <w:r>
+        <w:rPr>
+          <w:sz w:val="28"/>
+          <w:szCs w:val="28"/>
+        </w:rPr>
+        <w:t xml:space="preserve">useEffect is called after every render of the component. Everytime a component is re-rendered the useEffect will be called. </w:t>
       </w:r>
     </w:p>
     <w:p>
@@ -5168,23 +4520,7 @@
           <w:sz w:val="28"/>
           <w:szCs w:val="28"/>
         </w:rPr>
-        <w:t xml:space="preserve">Dependency array is not mandatory for </w:t>
-      </w:r>
-      <w:proofErr w:type="spellStart"/>
-      <w:r>
-        <w:rPr>
-          <w:sz w:val="28"/>
-          <w:szCs w:val="28"/>
-        </w:rPr>
-        <w:t>useEffect</w:t>
-      </w:r>
-      <w:proofErr w:type="spellEnd"/>
-      <w:r>
-        <w:rPr>
-          <w:sz w:val="28"/>
-          <w:szCs w:val="28"/>
-        </w:rPr>
-        <w:t xml:space="preserve"> only callback function is.</w:t>
+        <w:t>Dependency array is not mandatory for useEffect only callback function is.</w:t>
       </w:r>
     </w:p>
     <w:p>
@@ -5204,23 +4540,7 @@
           <w:sz w:val="28"/>
           <w:szCs w:val="28"/>
         </w:rPr>
-        <w:t xml:space="preserve">If we do not pass a dependency array the </w:t>
-      </w:r>
-      <w:proofErr w:type="spellStart"/>
-      <w:r>
-        <w:rPr>
-          <w:sz w:val="28"/>
-          <w:szCs w:val="28"/>
-        </w:rPr>
-        <w:t>useEffect</w:t>
-      </w:r>
-      <w:proofErr w:type="spellEnd"/>
-      <w:r>
-        <w:rPr>
-          <w:sz w:val="28"/>
-          <w:szCs w:val="28"/>
-        </w:rPr>
-        <w:t xml:space="preserve"> will be called every time the component is rendered.</w:t>
+        <w:t>If we do not pass a dependency array the useEffect will be called every time the component is rendered.</w:t>
       </w:r>
     </w:p>
     <w:p>
@@ -5240,23 +4560,7 @@
           <w:sz w:val="28"/>
           <w:szCs w:val="28"/>
         </w:rPr>
-        <w:t xml:space="preserve">If dependency array is empty, then </w:t>
-      </w:r>
-      <w:proofErr w:type="spellStart"/>
-      <w:r>
-        <w:rPr>
-          <w:sz w:val="28"/>
-          <w:szCs w:val="28"/>
-        </w:rPr>
-        <w:t>useEffect</w:t>
-      </w:r>
-      <w:proofErr w:type="spellEnd"/>
-      <w:r>
-        <w:rPr>
-          <w:sz w:val="28"/>
-          <w:szCs w:val="28"/>
-        </w:rPr>
-        <w:t xml:space="preserve"> is called only on initial render and just once when the component is rendered for the first time.</w:t>
+        <w:t>If dependency array is empty, then useEffect is called only on initial render and just once when the component is rendered for the first time.</w:t>
       </w:r>
     </w:p>
     <w:p>
@@ -5276,39 +4580,7 @@
           <w:sz w:val="28"/>
           <w:szCs w:val="28"/>
         </w:rPr>
-        <w:t xml:space="preserve">If we have </w:t>
-      </w:r>
-      <w:proofErr w:type="spellStart"/>
-      <w:r>
-        <w:rPr>
-          <w:sz w:val="28"/>
-          <w:szCs w:val="28"/>
-        </w:rPr>
-        <w:t>some thing</w:t>
-      </w:r>
-      <w:proofErr w:type="spellEnd"/>
-      <w:r>
-        <w:rPr>
-          <w:sz w:val="28"/>
-          <w:szCs w:val="28"/>
-        </w:rPr>
-        <w:t xml:space="preserve"> in the dependency array then the </w:t>
-      </w:r>
-      <w:proofErr w:type="spellStart"/>
-      <w:r>
-        <w:rPr>
-          <w:sz w:val="28"/>
-          <w:szCs w:val="28"/>
-        </w:rPr>
-        <w:t>useEffect</w:t>
-      </w:r>
-      <w:proofErr w:type="spellEnd"/>
-      <w:r>
-        <w:rPr>
-          <w:sz w:val="28"/>
-          <w:szCs w:val="28"/>
-        </w:rPr>
-        <w:t xml:space="preserve"> will be called only when the value of that variable is changed.</w:t>
+        <w:t>If we have some thing in the dependency array then the useEffect will be called only when the value of that variable is changed.</w:t>
       </w:r>
     </w:p>
     <w:p>
@@ -5330,7 +4602,6 @@
         </w:rPr>
         <w:t xml:space="preserve"> </w:t>
       </w:r>
-      <w:proofErr w:type="spellStart"/>
       <w:r>
         <w:rPr>
           <w:b/>
@@ -5340,45 +4611,12 @@
         </w:rPr>
         <w:t>useState</w:t>
       </w:r>
-      <w:proofErr w:type="spellEnd"/>
-      <w:r>
-        <w:rPr>
-          <w:sz w:val="28"/>
-          <w:szCs w:val="28"/>
-        </w:rPr>
-        <w:t xml:space="preserve"> – Always call </w:t>
-      </w:r>
-      <w:proofErr w:type="spellStart"/>
-      <w:r>
-        <w:rPr>
-          <w:sz w:val="28"/>
-          <w:szCs w:val="28"/>
-        </w:rPr>
-        <w:t>useState</w:t>
-      </w:r>
-      <w:proofErr w:type="spellEnd"/>
-      <w:r>
-        <w:rPr>
-          <w:sz w:val="28"/>
-          <w:szCs w:val="28"/>
-        </w:rPr>
-        <w:t xml:space="preserve"> inside the component and it has a purpose </w:t>
-      </w:r>
-      <w:proofErr w:type="spellStart"/>
-      <w:r>
-        <w:rPr>
-          <w:sz w:val="28"/>
-          <w:szCs w:val="28"/>
-        </w:rPr>
-        <w:t>i.e</w:t>
-      </w:r>
-      <w:proofErr w:type="spellEnd"/>
-      <w:r>
-        <w:rPr>
-          <w:sz w:val="28"/>
-          <w:szCs w:val="28"/>
-        </w:rPr>
-        <w:t xml:space="preserve"> to create local state variables.</w:t>
+      <w:r>
+        <w:rPr>
+          <w:sz w:val="28"/>
+          <w:szCs w:val="28"/>
+        </w:rPr>
+        <w:t xml:space="preserve"> – Always call useState inside the component and it has a purpose i.e to create local state variables.</w:t>
       </w:r>
     </w:p>
     <w:p>
@@ -5425,39 +4663,7 @@
           <w:sz w:val="28"/>
           <w:szCs w:val="28"/>
         </w:rPr>
-        <w:t xml:space="preserve">Never use </w:t>
-      </w:r>
-      <w:proofErr w:type="spellStart"/>
-      <w:r>
-        <w:rPr>
-          <w:sz w:val="28"/>
-          <w:szCs w:val="28"/>
-        </w:rPr>
-        <w:t>useState</w:t>
-      </w:r>
-      <w:proofErr w:type="spellEnd"/>
-      <w:r>
-        <w:rPr>
-          <w:sz w:val="28"/>
-          <w:szCs w:val="28"/>
-        </w:rPr>
-        <w:t xml:space="preserve"> or </w:t>
-      </w:r>
-      <w:proofErr w:type="spellStart"/>
-      <w:r>
-        <w:rPr>
-          <w:sz w:val="28"/>
-          <w:szCs w:val="28"/>
-        </w:rPr>
-        <w:t>useEffect</w:t>
-      </w:r>
-      <w:proofErr w:type="spellEnd"/>
-      <w:r>
-        <w:rPr>
-          <w:sz w:val="28"/>
-          <w:szCs w:val="28"/>
-        </w:rPr>
-        <w:t xml:space="preserve"> inside if else condition</w:t>
+        <w:t>Never use useState or useEffect inside if else condition</w:t>
       </w:r>
       <w:r>
         <w:rPr>
@@ -5485,23 +4691,7 @@
           <w:szCs w:val="28"/>
         </w:rPr>
         <w:lastRenderedPageBreak/>
-        <w:t xml:space="preserve"> React-router-</w:t>
-      </w:r>
-      <w:proofErr w:type="spellStart"/>
-      <w:r>
-        <w:rPr>
-          <w:sz w:val="28"/>
-          <w:szCs w:val="28"/>
-        </w:rPr>
-        <w:t>dom</w:t>
-      </w:r>
-      <w:proofErr w:type="spellEnd"/>
-      <w:r>
-        <w:rPr>
-          <w:sz w:val="28"/>
-          <w:szCs w:val="28"/>
-        </w:rPr>
-        <w:t xml:space="preserve"> is used for routing in React JS</w:t>
+        <w:t xml:space="preserve"> React-router-dom is used for routing in React JS</w:t>
       </w:r>
     </w:p>
     <w:p>
@@ -5521,23 +4711,7 @@
           <w:sz w:val="28"/>
           <w:szCs w:val="28"/>
         </w:rPr>
-        <w:t xml:space="preserve"> To create the configuration we use something called </w:t>
-      </w:r>
-      <w:proofErr w:type="spellStart"/>
-      <w:r>
-        <w:rPr>
-          <w:sz w:val="28"/>
-          <w:szCs w:val="28"/>
-        </w:rPr>
-        <w:t>createBrowserRouter</w:t>
-      </w:r>
-      <w:proofErr w:type="spellEnd"/>
-      <w:r>
-        <w:rPr>
-          <w:sz w:val="28"/>
-          <w:szCs w:val="28"/>
-        </w:rPr>
-        <w:t xml:space="preserve"> from react-router-dom.</w:t>
+        <w:t xml:space="preserve"> To create the configuration we use something called createBrowserRouter from react-router-dom.</w:t>
       </w:r>
     </w:p>
     <w:p>
@@ -5557,30 +4731,48 @@
           <w:sz w:val="28"/>
           <w:szCs w:val="28"/>
         </w:rPr>
+        <w:t xml:space="preserve"> createBrowserRouter takes list of objects</w:t>
+      </w:r>
+      <w:r>
+        <w:rPr>
+          <w:sz w:val="28"/>
+          <w:szCs w:val="28"/>
+        </w:rPr>
+        <w:t xml:space="preserve"> and each path defines what happens when you navigate to a particular link.</w:t>
+      </w:r>
+    </w:p>
+    <w:p>
+      <w:pPr>
+        <w:pStyle w:val="ListParagraph"/>
+        <w:numPr>
+          <w:ilvl w:val="0"/>
+          <w:numId w:val="7"/>
+        </w:numPr>
+        <w:rPr>
+          <w:sz w:val="28"/>
+          <w:szCs w:val="28"/>
+        </w:rPr>
+      </w:pPr>
+      <w:r>
+        <w:rPr>
+          <w:sz w:val="28"/>
+          <w:szCs w:val="28"/>
+        </w:rPr>
+        <w:t>RouterProvider will provide our routing config to the app.</w:t>
+      </w:r>
+      <w:r>
+        <w:rPr>
+          <w:sz w:val="28"/>
+          <w:szCs w:val="28"/>
+        </w:rPr>
         <w:t xml:space="preserve"> </w:t>
       </w:r>
-      <w:proofErr w:type="spellStart"/>
-      <w:r>
-        <w:rPr>
-          <w:sz w:val="28"/>
-          <w:szCs w:val="28"/>
-        </w:rPr>
-        <w:t>createBrowserRouter</w:t>
-      </w:r>
-      <w:proofErr w:type="spellEnd"/>
-      <w:r>
-        <w:rPr>
-          <w:sz w:val="28"/>
-          <w:szCs w:val="28"/>
-        </w:rPr>
-        <w:t xml:space="preserve"> takes list of objects</w:t>
-      </w:r>
-      <w:r>
-        <w:rPr>
-          <w:sz w:val="28"/>
-          <w:szCs w:val="28"/>
-        </w:rPr>
-        <w:t xml:space="preserve"> and each path defines what happens when you navigate to a particular link.</w:t>
+      <w:r>
+        <w:rPr>
+          <w:sz w:val="28"/>
+          <w:szCs w:val="28"/>
+        </w:rPr>
+        <w:t>root.render(&lt;RouterProvider router={appRouter}/&gt;);</w:t>
       </w:r>
     </w:p>
     <w:p>
@@ -5595,135 +4787,12 @@
           <w:szCs w:val="28"/>
         </w:rPr>
       </w:pPr>
-      <w:proofErr w:type="spellStart"/>
-      <w:r>
-        <w:rPr>
-          <w:sz w:val="28"/>
-          <w:szCs w:val="28"/>
-        </w:rPr>
-        <w:t>RouterProvider</w:t>
-      </w:r>
-      <w:proofErr w:type="spellEnd"/>
-      <w:r>
-        <w:rPr>
-          <w:sz w:val="28"/>
-          <w:szCs w:val="28"/>
-        </w:rPr>
-        <w:t xml:space="preserve"> will provide our routing config to the app.</w:t>
-      </w:r>
-      <w:r>
-        <w:rPr>
-          <w:sz w:val="28"/>
-          <w:szCs w:val="28"/>
-        </w:rPr>
-        <w:t xml:space="preserve"> </w:t>
-      </w:r>
-      <w:r>
-        <w:rPr>
-          <w:sz w:val="28"/>
-          <w:szCs w:val="28"/>
-        </w:rPr>
-        <w:t>root.render(&lt;</w:t>
-      </w:r>
-      <w:proofErr w:type="spellStart"/>
-      <w:r>
-        <w:rPr>
-          <w:sz w:val="28"/>
-          <w:szCs w:val="28"/>
-        </w:rPr>
-        <w:t>RouterProvider</w:t>
-      </w:r>
-      <w:proofErr w:type="spellEnd"/>
-      <w:r>
-        <w:rPr>
-          <w:sz w:val="28"/>
-          <w:szCs w:val="28"/>
-        </w:rPr>
-        <w:t xml:space="preserve"> router={</w:t>
-      </w:r>
-      <w:proofErr w:type="spellStart"/>
-      <w:r>
-        <w:rPr>
-          <w:sz w:val="28"/>
-          <w:szCs w:val="28"/>
-        </w:rPr>
-        <w:t>appRouter</w:t>
-      </w:r>
-      <w:proofErr w:type="spellEnd"/>
-      <w:r>
-        <w:rPr>
-          <w:sz w:val="28"/>
-          <w:szCs w:val="28"/>
-        </w:rPr>
-        <w:t>}/&gt;);</w:t>
-      </w:r>
-    </w:p>
-    <w:p>
-      <w:pPr>
-        <w:pStyle w:val="ListParagraph"/>
-        <w:numPr>
-          <w:ilvl w:val="0"/>
-          <w:numId w:val="7"/>
-        </w:numPr>
-        <w:rPr>
-          <w:sz w:val="28"/>
-          <w:szCs w:val="28"/>
-        </w:rPr>
-      </w:pPr>
-      <w:r>
-        <w:rPr>
-          <w:sz w:val="28"/>
-          <w:szCs w:val="28"/>
-        </w:rPr>
-        <w:t xml:space="preserve">There are multiple routers available such as </w:t>
-      </w:r>
-      <w:proofErr w:type="spellStart"/>
-      <w:r>
-        <w:rPr>
-          <w:sz w:val="28"/>
-          <w:szCs w:val="28"/>
-        </w:rPr>
-        <w:t>HashRouter</w:t>
-      </w:r>
-      <w:proofErr w:type="spellEnd"/>
-      <w:r>
-        <w:rPr>
-          <w:sz w:val="28"/>
-          <w:szCs w:val="28"/>
-        </w:rPr>
-        <w:t xml:space="preserve">, </w:t>
-      </w:r>
-      <w:proofErr w:type="spellStart"/>
-      <w:r>
-        <w:rPr>
-          <w:sz w:val="28"/>
-          <w:szCs w:val="28"/>
-        </w:rPr>
-        <w:t>MemoryRouter</w:t>
-      </w:r>
-      <w:proofErr w:type="spellEnd"/>
-      <w:r>
-        <w:rPr>
-          <w:sz w:val="28"/>
-          <w:szCs w:val="28"/>
-        </w:rPr>
-        <w:t xml:space="preserve">, Static Router etc. React documentation recommends using </w:t>
-      </w:r>
-      <w:proofErr w:type="spellStart"/>
-      <w:r>
-        <w:rPr>
-          <w:sz w:val="28"/>
-          <w:szCs w:val="28"/>
-        </w:rPr>
-        <w:t>createBrowserRouter</w:t>
-      </w:r>
-      <w:proofErr w:type="spellEnd"/>
-      <w:r>
-        <w:rPr>
-          <w:sz w:val="28"/>
-          <w:szCs w:val="28"/>
-        </w:rPr>
-        <w:t>.</w:t>
+      <w:r>
+        <w:rPr>
+          <w:sz w:val="28"/>
+          <w:szCs w:val="28"/>
+        </w:rPr>
+        <w:t>There are multiple routers available such as HashRouter, MemoryRouter, Static Router etc. React documentation recommends using createBrowserRouter.</w:t>
       </w:r>
     </w:p>
     <w:p>
@@ -5747,21 +4816,12 @@
         </w:rPr>
         <w:t xml:space="preserve">When some random path is attached at the end of the </w:t>
       </w:r>
-      <w:proofErr w:type="spellStart"/>
-      <w:r>
-        <w:rPr>
-          <w:sz w:val="28"/>
-          <w:szCs w:val="28"/>
-        </w:rPr>
-        <w:t>url</w:t>
-      </w:r>
-      <w:proofErr w:type="spellEnd"/>
-      <w:r>
-        <w:rPr>
-          <w:sz w:val="28"/>
-          <w:szCs w:val="28"/>
-        </w:rPr>
-        <w:t xml:space="preserve"> then we see 404 error but we can also create our own error page</w:t>
+      <w:r>
+        <w:rPr>
+          <w:sz w:val="28"/>
+          <w:szCs w:val="28"/>
+        </w:rPr>
+        <w:t>url then we see 404 error but we can also create our own error page</w:t>
       </w:r>
       <w:r>
         <w:rPr>
@@ -5775,17 +4835,8 @@
           <w:sz w:val="28"/>
           <w:szCs w:val="28"/>
         </w:rPr>
-        <w:t xml:space="preserve">using </w:t>
-      </w:r>
-      <w:proofErr w:type="spellStart"/>
-      <w:r>
-        <w:rPr>
-          <w:sz w:val="28"/>
-          <w:szCs w:val="28"/>
-        </w:rPr>
-        <w:t>errorElement</w:t>
-      </w:r>
-      <w:proofErr w:type="spellEnd"/>
+        <w:t>using errorElement</w:t>
+      </w:r>
       <w:r>
         <w:rPr>
           <w:sz w:val="28"/>
@@ -5813,23 +4864,7 @@
           <w:sz w:val="28"/>
           <w:szCs w:val="28"/>
         </w:rPr>
-        <w:t xml:space="preserve">React gives us access to an important hook for error called the </w:t>
-      </w:r>
-      <w:proofErr w:type="spellStart"/>
-      <w:r>
-        <w:rPr>
-          <w:sz w:val="28"/>
-          <w:szCs w:val="28"/>
-        </w:rPr>
-        <w:t>useRouteError</w:t>
-      </w:r>
-      <w:proofErr w:type="spellEnd"/>
-      <w:r>
-        <w:rPr>
-          <w:sz w:val="28"/>
-          <w:szCs w:val="28"/>
-        </w:rPr>
-        <w:t xml:space="preserve"> by react-router-dom. </w:t>
+        <w:t xml:space="preserve">React gives us access to an important hook for error called the useRouteError by react-router-dom. </w:t>
       </w:r>
     </w:p>
     <w:p>
@@ -5895,23 +4930,7 @@
           <w:sz w:val="28"/>
           <w:szCs w:val="28"/>
         </w:rPr>
-        <w:t>To do the above react-router-</w:t>
-      </w:r>
-      <w:proofErr w:type="spellStart"/>
-      <w:r>
-        <w:rPr>
-          <w:sz w:val="28"/>
-          <w:szCs w:val="28"/>
-        </w:rPr>
-        <w:t>dom</w:t>
-      </w:r>
-      <w:proofErr w:type="spellEnd"/>
-      <w:r>
-        <w:rPr>
-          <w:sz w:val="28"/>
-          <w:szCs w:val="28"/>
-        </w:rPr>
-        <w:t xml:space="preserve"> gives us something called as Outlet</w:t>
+        <w:t>To do the above react-router-dom gives us something called as Outlet</w:t>
       </w:r>
     </w:p>
     <w:p>
@@ -6193,23 +5212,7 @@
           <w:sz w:val="28"/>
           <w:szCs w:val="28"/>
         </w:rPr>
-        <w:t xml:space="preserve">To write a class based component we write class User extends </w:t>
-      </w:r>
-      <w:proofErr w:type="spellStart"/>
-      <w:r>
-        <w:rPr>
-          <w:sz w:val="28"/>
-          <w:szCs w:val="28"/>
-        </w:rPr>
-        <w:t>React.Component</w:t>
-      </w:r>
-      <w:proofErr w:type="spellEnd"/>
-      <w:r>
-        <w:rPr>
-          <w:sz w:val="28"/>
-          <w:szCs w:val="28"/>
-        </w:rPr>
-        <w:t xml:space="preserve"> to make the User class a component.</w:t>
+        <w:t>To write a class based component we write class User extends React.Component to make the User class a component.</w:t>
       </w:r>
     </w:p>
     <w:p>
@@ -6244,21 +5247,12 @@
           <w:szCs w:val="28"/>
         </w:rPr>
       </w:pPr>
-      <w:proofErr w:type="spellStart"/>
-      <w:r>
-        <w:rPr>
-          <w:sz w:val="28"/>
-          <w:szCs w:val="28"/>
-        </w:rPr>
-        <w:t>React.Component</w:t>
-      </w:r>
-      <w:proofErr w:type="spellEnd"/>
-      <w:r>
-        <w:rPr>
-          <w:sz w:val="28"/>
-          <w:szCs w:val="28"/>
-        </w:rPr>
-        <w:t xml:space="preserve"> is a class present in the React package</w:t>
+      <w:r>
+        <w:rPr>
+          <w:sz w:val="28"/>
+          <w:szCs w:val="28"/>
+        </w:rPr>
+        <w:t>React.Component is a class present in the React package</w:t>
       </w:r>
       <w:r>
         <w:rPr>
@@ -6366,23 +5360,7 @@
           <w:sz w:val="28"/>
           <w:szCs w:val="28"/>
         </w:rPr>
-        <w:t xml:space="preserve">To access props inside our class we will use </w:t>
-      </w:r>
-      <w:proofErr w:type="spellStart"/>
-      <w:r>
-        <w:rPr>
-          <w:sz w:val="28"/>
-          <w:szCs w:val="28"/>
-        </w:rPr>
-        <w:t>this.props</w:t>
-      </w:r>
-      <w:proofErr w:type="spellEnd"/>
-      <w:r>
-        <w:rPr>
-          <w:sz w:val="28"/>
-          <w:szCs w:val="28"/>
-        </w:rPr>
-        <w:t xml:space="preserve"> </w:t>
+        <w:t xml:space="preserve">To access props inside our class we will use this.props </w:t>
       </w:r>
     </w:p>
     <w:p>
@@ -6526,37 +5504,12 @@
           <w:szCs w:val="28"/>
         </w:rPr>
       </w:pPr>
-      <w:proofErr w:type="spellStart"/>
-      <w:r>
-        <w:rPr>
-          <w:sz w:val="28"/>
-          <w:szCs w:val="28"/>
-        </w:rPr>
-        <w:t>this.state.count</w:t>
-      </w:r>
-      <w:proofErr w:type="spellEnd"/>
-      <w:r>
-        <w:rPr>
-          <w:sz w:val="28"/>
-          <w:szCs w:val="28"/>
-        </w:rPr>
-        <w:t xml:space="preserve"> = </w:t>
-      </w:r>
-      <w:proofErr w:type="spellStart"/>
-      <w:r>
-        <w:rPr>
-          <w:sz w:val="28"/>
-          <w:szCs w:val="28"/>
-        </w:rPr>
-        <w:t>this.state.count</w:t>
-      </w:r>
-      <w:proofErr w:type="spellEnd"/>
-      <w:r>
-        <w:rPr>
-          <w:sz w:val="28"/>
-          <w:szCs w:val="28"/>
-        </w:rPr>
-        <w:t xml:space="preserve"> + 1 – This is the wrong way to do it. Never update state variables directly.</w:t>
+      <w:r>
+        <w:rPr>
+          <w:sz w:val="28"/>
+          <w:szCs w:val="28"/>
+        </w:rPr>
+        <w:t>this.state.count = this.state.count + 1 – This is the wrong way to do it. Never update state variables directly.</w:t>
       </w:r>
     </w:p>
     <w:p>
@@ -6571,37 +5524,12 @@
           <w:szCs w:val="28"/>
         </w:rPr>
       </w:pPr>
-      <w:proofErr w:type="spellStart"/>
-      <w:r>
-        <w:rPr>
-          <w:sz w:val="28"/>
-          <w:szCs w:val="28"/>
-        </w:rPr>
-        <w:t>This.setState</w:t>
-      </w:r>
-      <w:proofErr w:type="spellEnd"/>
-      <w:r>
-        <w:rPr>
-          <w:sz w:val="28"/>
-          <w:szCs w:val="28"/>
-        </w:rPr>
-        <w:t xml:space="preserve">({count: </w:t>
-      </w:r>
-      <w:proofErr w:type="spellStart"/>
-      <w:r>
-        <w:rPr>
-          <w:sz w:val="28"/>
-          <w:szCs w:val="28"/>
-        </w:rPr>
-        <w:t>this.state.count</w:t>
-      </w:r>
-      <w:proofErr w:type="spellEnd"/>
-      <w:r>
-        <w:rPr>
-          <w:sz w:val="28"/>
-          <w:szCs w:val="28"/>
-        </w:rPr>
-        <w:t xml:space="preserve"> + 1}) – This is the right way of doing it </w:t>
+      <w:r>
+        <w:rPr>
+          <w:sz w:val="28"/>
+          <w:szCs w:val="28"/>
+        </w:rPr>
+        <w:t xml:space="preserve">This.setState({count: this.state.count + 1}) – This is the right way of doing it </w:t>
       </w:r>
     </w:p>
     <w:p>
@@ -6683,7 +5611,6 @@
           <w:szCs w:val="28"/>
         </w:rPr>
       </w:pPr>
-      <w:proofErr w:type="spellStart"/>
       <w:r>
         <w:rPr>
           <w:sz w:val="28"/>
@@ -6691,7 +5618,6 @@
         </w:rPr>
         <w:t>componentDidMount</w:t>
       </w:r>
-      <w:proofErr w:type="spellEnd"/>
     </w:p>
     <w:p>
       <w:pPr>
@@ -6710,23 +5636,7 @@
           <w:sz w:val="28"/>
           <w:szCs w:val="28"/>
         </w:rPr>
-        <w:t xml:space="preserve">We use </w:t>
-      </w:r>
-      <w:proofErr w:type="spellStart"/>
-      <w:r>
-        <w:rPr>
-          <w:sz w:val="28"/>
-          <w:szCs w:val="28"/>
-        </w:rPr>
-        <w:t>componentDidMount</w:t>
-      </w:r>
-      <w:proofErr w:type="spellEnd"/>
-      <w:r>
-        <w:rPr>
-          <w:sz w:val="28"/>
-          <w:szCs w:val="28"/>
-        </w:rPr>
-        <w:t xml:space="preserve"> to make API calls</w:t>
+        <w:t>We use componentDidMount to make API calls</w:t>
       </w:r>
       <w:r>
         <w:rPr>
@@ -6908,17 +5818,8 @@
           <w:sz w:val="28"/>
           <w:szCs w:val="28"/>
         </w:rPr>
-        <w:t xml:space="preserve">Child1 </w:t>
-      </w:r>
-      <w:proofErr w:type="spellStart"/>
-      <w:r>
-        <w:rPr>
-          <w:sz w:val="28"/>
-          <w:szCs w:val="28"/>
-        </w:rPr>
-        <w:t>componentDidMount</w:t>
-      </w:r>
-      <w:proofErr w:type="spellEnd"/>
+        <w:t>Child1 componentDidMount</w:t>
+      </w:r>
     </w:p>
     <w:p>
       <w:pPr>
@@ -6937,17 +5838,8 @@
           <w:sz w:val="28"/>
           <w:szCs w:val="28"/>
         </w:rPr>
-        <w:t xml:space="preserve">Child2 </w:t>
-      </w:r>
-      <w:proofErr w:type="spellStart"/>
-      <w:r>
-        <w:rPr>
-          <w:sz w:val="28"/>
-          <w:szCs w:val="28"/>
-        </w:rPr>
-        <w:t>componentDidMount</w:t>
-      </w:r>
-      <w:proofErr w:type="spellEnd"/>
+        <w:t>Child2 componentDidMount</w:t>
+      </w:r>
     </w:p>
     <w:p>
       <w:pPr>
@@ -6966,17 +5858,8 @@
           <w:sz w:val="28"/>
           <w:szCs w:val="28"/>
         </w:rPr>
-        <w:t xml:space="preserve">Parent </w:t>
-      </w:r>
-      <w:proofErr w:type="spellStart"/>
-      <w:r>
-        <w:rPr>
-          <w:sz w:val="28"/>
-          <w:szCs w:val="28"/>
-        </w:rPr>
-        <w:t>componentDidMount</w:t>
-      </w:r>
-      <w:proofErr w:type="spellEnd"/>
+        <w:t>Parent componentDidMount</w:t>
+      </w:r>
     </w:p>
     <w:p>
       <w:pPr>
@@ -7049,17 +5932,8 @@
           <w:sz w:val="28"/>
           <w:szCs w:val="28"/>
         </w:rPr>
-        <w:t xml:space="preserve"> – React updates DOM, </w:t>
-      </w:r>
-      <w:proofErr w:type="spellStart"/>
-      <w:r>
-        <w:rPr>
-          <w:sz w:val="28"/>
-          <w:szCs w:val="28"/>
-        </w:rPr>
-        <w:t>componentDidMount</w:t>
-      </w:r>
-      <w:proofErr w:type="spellEnd"/>
+        <w:t xml:space="preserve"> – React updates DOM, componentDidMount</w:t>
+      </w:r>
     </w:p>
     <w:p>
       <w:pPr>
@@ -7153,23 +6027,7 @@
           <w:sz w:val="28"/>
           <w:szCs w:val="28"/>
         </w:rPr>
-        <w:t xml:space="preserve">To make API calls in </w:t>
-      </w:r>
-      <w:proofErr w:type="spellStart"/>
-      <w:r>
-        <w:rPr>
-          <w:sz w:val="28"/>
-          <w:szCs w:val="28"/>
-        </w:rPr>
-        <w:t>componentDidMount</w:t>
-      </w:r>
-      <w:proofErr w:type="spellEnd"/>
-      <w:r>
-        <w:rPr>
-          <w:sz w:val="28"/>
-          <w:szCs w:val="28"/>
-        </w:rPr>
-        <w:t xml:space="preserve"> we can make it async.</w:t>
+        <w:t>To make API calls in componentDidMount we can make it async.</w:t>
       </w:r>
     </w:p>
     <w:p>
@@ -7198,46 +6056,14 @@
           <w:sz w:val="28"/>
           <w:szCs w:val="28"/>
         </w:rPr>
-        <w:t xml:space="preserve">When </w:t>
-      </w:r>
-      <w:proofErr w:type="spellStart"/>
-      <w:r>
-        <w:rPr>
-          <w:sz w:val="28"/>
-          <w:szCs w:val="28"/>
-        </w:rPr>
-        <w:t>setState</w:t>
-      </w:r>
-      <w:proofErr w:type="spellEnd"/>
-      <w:r>
-        <w:rPr>
-          <w:sz w:val="28"/>
-          <w:szCs w:val="28"/>
-        </w:rPr>
-        <w:t xml:space="preserve"> is called the update cycle begins</w:t>
-      </w:r>
-      <w:r>
-        <w:rPr>
-          <w:sz w:val="28"/>
-          <w:szCs w:val="28"/>
-        </w:rPr>
-        <w:t xml:space="preserve"> and React triggers the render again. Once render is done </w:t>
-      </w:r>
-      <w:proofErr w:type="spellStart"/>
-      <w:r>
-        <w:rPr>
-          <w:sz w:val="28"/>
-          <w:szCs w:val="28"/>
-        </w:rPr>
-        <w:t>componentDidUpdate</w:t>
-      </w:r>
-      <w:proofErr w:type="spellEnd"/>
-      <w:r>
-        <w:rPr>
-          <w:sz w:val="28"/>
-          <w:szCs w:val="28"/>
-        </w:rPr>
-        <w:t xml:space="preserve"> is called.</w:t>
+        <w:t>When setState is called the update cycle begins</w:t>
+      </w:r>
+      <w:r>
+        <w:rPr>
+          <w:sz w:val="28"/>
+          <w:szCs w:val="28"/>
+        </w:rPr>
+        <w:t xml:space="preserve"> and React triggers the render again. Once render is done componentDidUpdate is called.</w:t>
       </w:r>
     </w:p>
     <w:p>
@@ -7281,23 +6107,7 @@
           <w:sz w:val="28"/>
           <w:szCs w:val="28"/>
         </w:rPr>
-        <w:t xml:space="preserve"> </w:t>
-      </w:r>
-      <w:proofErr w:type="spellStart"/>
-      <w:r>
-        <w:rPr>
-          <w:sz w:val="28"/>
-          <w:szCs w:val="28"/>
-        </w:rPr>
-        <w:t>componentWillUnmount</w:t>
-      </w:r>
-      <w:proofErr w:type="spellEnd"/>
-      <w:r>
-        <w:rPr>
-          <w:sz w:val="28"/>
-          <w:szCs w:val="28"/>
-        </w:rPr>
-        <w:t xml:space="preserve"> is called when we leave the page</w:t>
+        <w:t xml:space="preserve"> componentWillUnmount is called when we leave the page</w:t>
       </w:r>
       <w:r>
         <w:rPr>
@@ -7355,39 +6165,7 @@
           <w:sz w:val="28"/>
           <w:szCs w:val="28"/>
         </w:rPr>
-        <w:t xml:space="preserve"> Never say </w:t>
-      </w:r>
-      <w:proofErr w:type="spellStart"/>
-      <w:r>
-        <w:rPr>
-          <w:sz w:val="28"/>
-          <w:szCs w:val="28"/>
-        </w:rPr>
-        <w:t>useEffect</w:t>
-      </w:r>
-      <w:proofErr w:type="spellEnd"/>
-      <w:r>
-        <w:rPr>
-          <w:sz w:val="28"/>
-          <w:szCs w:val="28"/>
-        </w:rPr>
-        <w:t xml:space="preserve"> is equivalent to </w:t>
-      </w:r>
-      <w:proofErr w:type="spellStart"/>
-      <w:r>
-        <w:rPr>
-          <w:sz w:val="28"/>
-          <w:szCs w:val="28"/>
-        </w:rPr>
-        <w:t>componentDidMount</w:t>
-      </w:r>
-      <w:proofErr w:type="spellEnd"/>
-      <w:r>
-        <w:rPr>
-          <w:sz w:val="28"/>
-          <w:szCs w:val="28"/>
-        </w:rPr>
-        <w:t>.</w:t>
+        <w:t xml:space="preserve"> Never say useEffect is equivalent to componentDidMount.</w:t>
       </w:r>
     </w:p>
     <w:p>
@@ -7423,23 +6201,7 @@
           <w:sz w:val="28"/>
           <w:szCs w:val="28"/>
         </w:rPr>
-        <w:t xml:space="preserve">unmounting in functional component we can write return statement in </w:t>
-      </w:r>
-      <w:proofErr w:type="spellStart"/>
-      <w:r>
-        <w:rPr>
-          <w:sz w:val="28"/>
-          <w:szCs w:val="28"/>
-        </w:rPr>
-        <w:t>useEffect</w:t>
-      </w:r>
-      <w:proofErr w:type="spellEnd"/>
-      <w:r>
-        <w:rPr>
-          <w:sz w:val="28"/>
-          <w:szCs w:val="28"/>
-        </w:rPr>
-        <w:t xml:space="preserve"> and that will act as unmount.</w:t>
+        <w:t>unmounting in functional component we can write return statement in useEffect and that will act as unmount.</w:t>
       </w:r>
     </w:p>
     <w:p>
@@ -7459,55 +6221,7 @@
           <w:sz w:val="28"/>
           <w:szCs w:val="28"/>
         </w:rPr>
-        <w:t xml:space="preserve">We cannot make the </w:t>
-      </w:r>
-      <w:proofErr w:type="spellStart"/>
-      <w:r>
-        <w:rPr>
-          <w:sz w:val="28"/>
-          <w:szCs w:val="28"/>
-        </w:rPr>
-        <w:t>callback</w:t>
-      </w:r>
-      <w:proofErr w:type="spellEnd"/>
-      <w:r>
-        <w:rPr>
-          <w:sz w:val="28"/>
-          <w:szCs w:val="28"/>
-        </w:rPr>
-        <w:t xml:space="preserve"> inside </w:t>
-      </w:r>
-      <w:proofErr w:type="spellStart"/>
-      <w:r>
-        <w:rPr>
-          <w:sz w:val="28"/>
-          <w:szCs w:val="28"/>
-        </w:rPr>
-        <w:t>useEffect</w:t>
-      </w:r>
-      <w:proofErr w:type="spellEnd"/>
-      <w:r>
-        <w:rPr>
-          <w:sz w:val="28"/>
-          <w:szCs w:val="28"/>
-        </w:rPr>
-        <w:t xml:space="preserve"> as async. React will throw an error. This is because async functions return a Promise and </w:t>
-      </w:r>
-      <w:proofErr w:type="spellStart"/>
-      <w:r>
-        <w:rPr>
-          <w:sz w:val="28"/>
-          <w:szCs w:val="28"/>
-        </w:rPr>
-        <w:t>React’s</w:t>
-      </w:r>
-      <w:proofErr w:type="spellEnd"/>
-      <w:r>
-        <w:rPr>
-          <w:sz w:val="28"/>
-          <w:szCs w:val="28"/>
-        </w:rPr>
-        <w:t xml:space="preserve"> event handling may not always work as expected with Promises. </w:t>
+        <w:t xml:space="preserve">We cannot make the callback inside useEffect as async. React will throw an error. This is because async functions return a Promise and React’s event handling may not always work as expected with Promises. </w:t>
       </w:r>
     </w:p>
     <w:p>
@@ -7798,39 +6512,7 @@
           <w:sz w:val="28"/>
           <w:szCs w:val="28"/>
         </w:rPr>
-        <w:t xml:space="preserve"> Const </w:t>
-      </w:r>
-      <w:proofErr w:type="spellStart"/>
-      <w:r>
-        <w:rPr>
-          <w:sz w:val="28"/>
-          <w:szCs w:val="28"/>
-        </w:rPr>
-        <w:t>componentName</w:t>
-      </w:r>
-      <w:proofErr w:type="spellEnd"/>
-      <w:r>
-        <w:rPr>
-          <w:sz w:val="28"/>
-          <w:szCs w:val="28"/>
-        </w:rPr>
-        <w:t xml:space="preserve"> = lazy(() =&gt; import(</w:t>
-      </w:r>
-      <w:proofErr w:type="spellStart"/>
-      <w:r>
-        <w:rPr>
-          <w:sz w:val="28"/>
-          <w:szCs w:val="28"/>
-        </w:rPr>
-        <w:t>componentPath</w:t>
-      </w:r>
-      <w:proofErr w:type="spellEnd"/>
-      <w:r>
-        <w:rPr>
-          <w:sz w:val="28"/>
-          <w:szCs w:val="28"/>
-        </w:rPr>
-        <w:t>))</w:t>
+        <w:t xml:space="preserve"> Const componentName = lazy(() =&gt; import(componentPath))</w:t>
       </w:r>
     </w:p>
     <w:p>
@@ -7906,6 +6588,14 @@
         </w:rPr>
         <w:t xml:space="preserve"> make our application perform better.</w:t>
       </w:r>
+    </w:p>
+    <w:p>
+      <w:pPr>
+        <w:rPr>
+          <w:sz w:val="28"/>
+          <w:szCs w:val="28"/>
+        </w:rPr>
+      </w:pPr>
     </w:p>
     <w:p>
       <w:pPr>
@@ -7916,16 +6606,296 @@
           <w:szCs w:val="28"/>
         </w:rPr>
       </w:pPr>
-    </w:p>
-    <w:p>
-      <w:pPr>
+      <w:r>
         <w:rPr>
           <w:b/>
           <w:bCs/>
           <w:sz w:val="28"/>
           <w:szCs w:val="28"/>
         </w:rPr>
-      </w:pPr>
+        <w:t>Lesson 10 – Jo Dikhta hai, vo bikhta hai</w:t>
+      </w:r>
+    </w:p>
+    <w:p>
+      <w:pPr>
+        <w:pStyle w:val="ListParagraph"/>
+        <w:numPr>
+          <w:ilvl w:val="0"/>
+          <w:numId w:val="10"/>
+        </w:numPr>
+        <w:rPr>
+          <w:sz w:val="28"/>
+          <w:szCs w:val="28"/>
+        </w:rPr>
+      </w:pPr>
+      <w:r>
+        <w:rPr>
+          <w:sz w:val="28"/>
+          <w:szCs w:val="28"/>
+        </w:rPr>
+        <w:t>Ways of writing CSS</w:t>
+      </w:r>
+    </w:p>
+    <w:p>
+      <w:pPr>
+        <w:pStyle w:val="ListParagraph"/>
+        <w:numPr>
+          <w:ilvl w:val="1"/>
+          <w:numId w:val="10"/>
+        </w:numPr>
+        <w:rPr>
+          <w:sz w:val="28"/>
+          <w:szCs w:val="28"/>
+        </w:rPr>
+      </w:pPr>
+      <w:r>
+        <w:rPr>
+          <w:sz w:val="28"/>
+          <w:szCs w:val="28"/>
+        </w:rPr>
+        <w:t xml:space="preserve">Internal styes </w:t>
+      </w:r>
+    </w:p>
+    <w:p>
+      <w:pPr>
+        <w:pStyle w:val="ListParagraph"/>
+        <w:numPr>
+          <w:ilvl w:val="1"/>
+          <w:numId w:val="10"/>
+        </w:numPr>
+        <w:rPr>
+          <w:sz w:val="28"/>
+          <w:szCs w:val="28"/>
+        </w:rPr>
+      </w:pPr>
+      <w:r>
+        <w:rPr>
+          <w:sz w:val="28"/>
+          <w:szCs w:val="28"/>
+        </w:rPr>
+        <w:t xml:space="preserve">External styles </w:t>
+      </w:r>
+    </w:p>
+    <w:p>
+      <w:pPr>
+        <w:pStyle w:val="ListParagraph"/>
+        <w:numPr>
+          <w:ilvl w:val="1"/>
+          <w:numId w:val="10"/>
+        </w:numPr>
+        <w:rPr>
+          <w:sz w:val="28"/>
+          <w:szCs w:val="28"/>
+        </w:rPr>
+      </w:pPr>
+      <w:r>
+        <w:rPr>
+          <w:sz w:val="28"/>
+          <w:szCs w:val="28"/>
+        </w:rPr>
+        <w:t xml:space="preserve">Inline </w:t>
+      </w:r>
+    </w:p>
+    <w:p>
+      <w:pPr>
+        <w:pStyle w:val="ListParagraph"/>
+        <w:numPr>
+          <w:ilvl w:val="1"/>
+          <w:numId w:val="10"/>
+        </w:numPr>
+        <w:rPr>
+          <w:sz w:val="28"/>
+          <w:szCs w:val="28"/>
+        </w:rPr>
+      </w:pPr>
+      <w:r>
+        <w:rPr>
+          <w:sz w:val="28"/>
+          <w:szCs w:val="28"/>
+        </w:rPr>
+        <w:t>SASS</w:t>
+      </w:r>
+    </w:p>
+    <w:p>
+      <w:pPr>
+        <w:pStyle w:val="ListParagraph"/>
+        <w:numPr>
+          <w:ilvl w:val="1"/>
+          <w:numId w:val="10"/>
+        </w:numPr>
+        <w:rPr>
+          <w:sz w:val="28"/>
+          <w:szCs w:val="28"/>
+        </w:rPr>
+      </w:pPr>
+      <w:r>
+        <w:rPr>
+          <w:sz w:val="28"/>
+          <w:szCs w:val="28"/>
+        </w:rPr>
+        <w:t>SCSS</w:t>
+      </w:r>
+    </w:p>
+    <w:p>
+      <w:pPr>
+        <w:pStyle w:val="ListParagraph"/>
+        <w:numPr>
+          <w:ilvl w:val="1"/>
+          <w:numId w:val="10"/>
+        </w:numPr>
+        <w:rPr>
+          <w:sz w:val="28"/>
+          <w:szCs w:val="28"/>
+        </w:rPr>
+      </w:pPr>
+      <w:r>
+        <w:rPr>
+          <w:sz w:val="28"/>
+          <w:szCs w:val="28"/>
+        </w:rPr>
+        <w:t>Styled components</w:t>
+      </w:r>
+    </w:p>
+    <w:p>
+      <w:pPr>
+        <w:pStyle w:val="ListParagraph"/>
+        <w:numPr>
+          <w:ilvl w:val="1"/>
+          <w:numId w:val="10"/>
+        </w:numPr>
+        <w:rPr>
+          <w:sz w:val="28"/>
+          <w:szCs w:val="28"/>
+        </w:rPr>
+      </w:pPr>
+      <w:r>
+        <w:rPr>
+          <w:sz w:val="28"/>
+          <w:szCs w:val="28"/>
+        </w:rPr>
+        <w:t>Material UI</w:t>
+      </w:r>
+    </w:p>
+    <w:p>
+      <w:pPr>
+        <w:pStyle w:val="ListParagraph"/>
+        <w:numPr>
+          <w:ilvl w:val="1"/>
+          <w:numId w:val="10"/>
+        </w:numPr>
+        <w:rPr>
+          <w:sz w:val="28"/>
+          <w:szCs w:val="28"/>
+        </w:rPr>
+      </w:pPr>
+      <w:r>
+        <w:rPr>
+          <w:sz w:val="28"/>
+          <w:szCs w:val="28"/>
+        </w:rPr>
+        <w:t>Ant</w:t>
+      </w:r>
+    </w:p>
+    <w:p>
+      <w:pPr>
+        <w:pStyle w:val="ListParagraph"/>
+        <w:numPr>
+          <w:ilvl w:val="1"/>
+          <w:numId w:val="10"/>
+        </w:numPr>
+        <w:rPr>
+          <w:sz w:val="28"/>
+          <w:szCs w:val="28"/>
+        </w:rPr>
+      </w:pPr>
+      <w:r>
+        <w:rPr>
+          <w:sz w:val="28"/>
+          <w:szCs w:val="28"/>
+        </w:rPr>
+        <w:lastRenderedPageBreak/>
+        <w:t>Bootstrap</w:t>
+      </w:r>
+    </w:p>
+    <w:p>
+      <w:pPr>
+        <w:pStyle w:val="ListParagraph"/>
+        <w:numPr>
+          <w:ilvl w:val="1"/>
+          <w:numId w:val="10"/>
+        </w:numPr>
+        <w:rPr>
+          <w:sz w:val="28"/>
+          <w:szCs w:val="28"/>
+        </w:rPr>
+      </w:pPr>
+      <w:r>
+        <w:rPr>
+          <w:sz w:val="28"/>
+          <w:szCs w:val="28"/>
+        </w:rPr>
+        <w:t>Chakra UI</w:t>
+      </w:r>
+    </w:p>
+    <w:p>
+      <w:pPr>
+        <w:pStyle w:val="ListParagraph"/>
+        <w:numPr>
+          <w:ilvl w:val="1"/>
+          <w:numId w:val="10"/>
+        </w:numPr>
+        <w:rPr>
+          <w:sz w:val="28"/>
+          <w:szCs w:val="28"/>
+        </w:rPr>
+      </w:pPr>
+      <w:r>
+        <w:rPr>
+          <w:sz w:val="28"/>
+          <w:szCs w:val="28"/>
+        </w:rPr>
+        <w:t>Tailwind</w:t>
+      </w:r>
+    </w:p>
+    <w:p>
+      <w:pPr>
+        <w:pStyle w:val="ListParagraph"/>
+        <w:numPr>
+          <w:ilvl w:val="0"/>
+          <w:numId w:val="10"/>
+        </w:numPr>
+        <w:rPr>
+          <w:sz w:val="28"/>
+          <w:szCs w:val="28"/>
+        </w:rPr>
+      </w:pPr>
+      <w:r>
+        <w:rPr>
+          <w:sz w:val="28"/>
+          <w:szCs w:val="28"/>
+        </w:rPr>
+        <w:t xml:space="preserve">When we install tailwind CSS, we install both tailwind and post CSS. Post CSS </w:t>
+      </w:r>
+    </w:p>
+    <w:p>
+      <w:pPr>
+        <w:pStyle w:val="ListParagraph"/>
+        <w:numPr>
+          <w:ilvl w:val="0"/>
+          <w:numId w:val="10"/>
+        </w:numPr>
+        <w:rPr>
+          <w:sz w:val="28"/>
+          <w:szCs w:val="28"/>
+        </w:rPr>
+      </w:pPr>
+      <w:r>
+        <w:rPr>
+          <w:sz w:val="28"/>
+          <w:szCs w:val="28"/>
+        </w:rPr>
+        <w:t>PostCSS helps transform CSS from JavaScript</w:t>
+      </w:r>
     </w:p>
     <w:p>
       <w:pPr>
@@ -7956,15 +6926,16 @@
           <w:szCs w:val="28"/>
         </w:rPr>
       </w:pPr>
-      <w:r>
+    </w:p>
+    <w:p>
+      <w:pPr>
         <w:rPr>
           <w:b/>
           <w:bCs/>
           <w:sz w:val="28"/>
           <w:szCs w:val="28"/>
         </w:rPr>
-        <w:t xml:space="preserve">Extra </w:t>
-      </w:r>
+      </w:pPr>
       <w:r>
         <w:rPr>
           <w:b/>
@@ -7972,6 +6943,15 @@
           <w:sz w:val="28"/>
           <w:szCs w:val="28"/>
         </w:rPr>
+        <w:t xml:space="preserve">Extra </w:t>
+      </w:r>
+      <w:r>
+        <w:rPr>
+          <w:b/>
+          <w:bCs/>
+          <w:sz w:val="28"/>
+          <w:szCs w:val="28"/>
+        </w:rPr>
         <w:t>Points</w:t>
       </w:r>
     </w:p>
@@ -8039,22 +7019,289 @@
           <w:sz w:val="28"/>
           <w:szCs w:val="28"/>
         </w:rPr>
-        <w:t xml:space="preserve">CDN stands for Content Delivery Network. It is a distributed network of servers located in different geographic locations that work </w:t>
-      </w:r>
+        <w:t>CDN stands for Content Delivery Network. It is a distributed network of servers located in different geographic locations that work together to deliver internet content, such as web pages, images, videos, and other resources, to users in a faster and more efficient manner.</w:t>
+      </w:r>
+    </w:p>
+    <w:p>
+      <w:pPr>
+        <w:pStyle w:val="ListParagraph"/>
+        <w:numPr>
+          <w:ilvl w:val="0"/>
+          <w:numId w:val="2"/>
+        </w:numPr>
+        <w:rPr>
+          <w:sz w:val="28"/>
+          <w:szCs w:val="28"/>
+        </w:rPr>
+      </w:pPr>
+      <w:r>
+        <w:rPr>
+          <w:sz w:val="28"/>
+          <w:szCs w:val="28"/>
+        </w:rPr>
+        <w:t xml:space="preserve">Why do we use CDN? </w:t>
+      </w:r>
+    </w:p>
+    <w:p>
+      <w:pPr>
+        <w:pStyle w:val="ListParagraph"/>
+        <w:numPr>
+          <w:ilvl w:val="1"/>
+          <w:numId w:val="2"/>
+        </w:numPr>
+        <w:rPr>
+          <w:sz w:val="28"/>
+          <w:szCs w:val="28"/>
+        </w:rPr>
+      </w:pPr>
+      <w:r>
+        <w:rPr>
+          <w:sz w:val="28"/>
+          <w:szCs w:val="28"/>
+        </w:rPr>
+        <w:t xml:space="preserve">Improved website performance </w:t>
+      </w:r>
+    </w:p>
+    <w:p>
+      <w:pPr>
+        <w:pStyle w:val="ListParagraph"/>
+        <w:numPr>
+          <w:ilvl w:val="1"/>
+          <w:numId w:val="2"/>
+        </w:numPr>
+        <w:rPr>
+          <w:sz w:val="28"/>
+          <w:szCs w:val="28"/>
+        </w:rPr>
+      </w:pPr>
+      <w:r>
+        <w:rPr>
+          <w:sz w:val="28"/>
+          <w:szCs w:val="28"/>
+        </w:rPr>
+        <w:t xml:space="preserve">Global Reach </w:t>
+      </w:r>
+    </w:p>
+    <w:p>
+      <w:pPr>
+        <w:pStyle w:val="ListParagraph"/>
+        <w:numPr>
+          <w:ilvl w:val="1"/>
+          <w:numId w:val="2"/>
+        </w:numPr>
+        <w:rPr>
+          <w:sz w:val="28"/>
+          <w:szCs w:val="28"/>
+        </w:rPr>
+      </w:pPr>
+      <w:r>
+        <w:rPr>
+          <w:sz w:val="28"/>
+          <w:szCs w:val="28"/>
+        </w:rPr>
+        <w:t>Traffic Offloading</w:t>
+      </w:r>
+    </w:p>
+    <w:p>
+      <w:pPr>
+        <w:pStyle w:val="ListParagraph"/>
+        <w:numPr>
+          <w:ilvl w:val="1"/>
+          <w:numId w:val="2"/>
+        </w:numPr>
+        <w:rPr>
+          <w:sz w:val="28"/>
+          <w:szCs w:val="28"/>
+        </w:rPr>
+      </w:pPr>
+      <w:r>
+        <w:rPr>
+          <w:sz w:val="28"/>
+          <w:szCs w:val="28"/>
+        </w:rPr>
+        <w:t xml:space="preserve">Load Balancing </w:t>
+      </w:r>
+    </w:p>
+    <w:p>
+      <w:pPr>
+        <w:pStyle w:val="ListParagraph"/>
+        <w:numPr>
+          <w:ilvl w:val="1"/>
+          <w:numId w:val="2"/>
+        </w:numPr>
+        <w:rPr>
+          <w:sz w:val="28"/>
+          <w:szCs w:val="28"/>
+        </w:rPr>
+      </w:pPr>
+      <w:r>
+        <w:rPr>
+          <w:sz w:val="28"/>
+          <w:szCs w:val="28"/>
+        </w:rPr>
+        <w:t xml:space="preserve">Caching </w:t>
+      </w:r>
+    </w:p>
+    <w:p>
+      <w:pPr>
+        <w:pStyle w:val="ListParagraph"/>
+        <w:numPr>
+          <w:ilvl w:val="1"/>
+          <w:numId w:val="2"/>
+        </w:numPr>
+        <w:rPr>
+          <w:sz w:val="28"/>
+          <w:szCs w:val="28"/>
+        </w:rPr>
+      </w:pPr>
+      <w:r>
+        <w:rPr>
+          <w:sz w:val="28"/>
+          <w:szCs w:val="28"/>
+        </w:rPr>
+        <w:t xml:space="preserve">Content Optimization </w:t>
+      </w:r>
+    </w:p>
+    <w:p>
+      <w:pPr>
+        <w:pStyle w:val="ListParagraph"/>
+        <w:numPr>
+          <w:ilvl w:val="1"/>
+          <w:numId w:val="2"/>
+        </w:numPr>
+        <w:rPr>
+          <w:sz w:val="28"/>
+          <w:szCs w:val="28"/>
+        </w:rPr>
+      </w:pPr>
+      <w:r>
+        <w:rPr>
+          <w:sz w:val="28"/>
+          <w:szCs w:val="28"/>
+        </w:rPr>
+        <w:t xml:space="preserve">Security and DDoS protection </w:t>
+      </w:r>
+    </w:p>
+    <w:p>
+      <w:pPr>
+        <w:pStyle w:val="ListParagraph"/>
+        <w:numPr>
+          <w:ilvl w:val="1"/>
+          <w:numId w:val="2"/>
+        </w:numPr>
+        <w:rPr>
+          <w:sz w:val="28"/>
+          <w:szCs w:val="28"/>
+        </w:rPr>
+      </w:pPr>
+      <w:r>
+        <w:rPr>
+          <w:sz w:val="28"/>
+          <w:szCs w:val="28"/>
+        </w:rPr>
+        <w:t>Scalability</w:t>
+      </w:r>
+    </w:p>
+    <w:p>
+      <w:pPr>
+        <w:pStyle w:val="ListParagraph"/>
+        <w:numPr>
+          <w:ilvl w:val="1"/>
+          <w:numId w:val="2"/>
+        </w:numPr>
+        <w:rPr>
+          <w:sz w:val="28"/>
+          <w:szCs w:val="28"/>
+        </w:rPr>
+      </w:pPr>
+      <w:r>
+        <w:rPr>
+          <w:sz w:val="28"/>
+          <w:szCs w:val="28"/>
+        </w:rPr>
+        <w:t>Content Availability</w:t>
+      </w:r>
+    </w:p>
+    <w:p>
+      <w:pPr>
+        <w:pStyle w:val="ListParagraph"/>
+        <w:numPr>
+          <w:ilvl w:val="0"/>
+          <w:numId w:val="2"/>
+        </w:numPr>
+        <w:rPr>
+          <w:sz w:val="28"/>
+          <w:szCs w:val="28"/>
+        </w:rPr>
+      </w:pPr>
+      <w:r>
+        <w:rPr>
+          <w:sz w:val="28"/>
+          <w:szCs w:val="28"/>
+        </w:rPr>
+        <w:t xml:space="preserve">How does </w:t>
+      </w:r>
+      <w:r>
+        <w:rPr>
+          <w:sz w:val="28"/>
+          <w:szCs w:val="28"/>
+        </w:rPr>
+        <w:t xml:space="preserve">CDN </w:t>
+      </w:r>
+      <w:r>
+        <w:rPr>
+          <w:sz w:val="28"/>
+          <w:szCs w:val="28"/>
+        </w:rPr>
+        <w:t xml:space="preserve">work? </w:t>
+      </w:r>
+    </w:p>
+    <w:p>
+      <w:pPr>
+        <w:pStyle w:val="ListParagraph"/>
+        <w:numPr>
+          <w:ilvl w:val="1"/>
+          <w:numId w:val="2"/>
+        </w:numPr>
+        <w:rPr>
+          <w:sz w:val="28"/>
+          <w:szCs w:val="28"/>
+        </w:rPr>
+      </w:pPr>
+      <w:r>
+        <w:rPr>
+          <w:sz w:val="28"/>
+          <w:szCs w:val="28"/>
+        </w:rPr>
+        <w:t xml:space="preserve">Content replication - When a website or online service uses a CDN, it duplicates its content (like HTML files, images, videos, etc.) and stores copies on multiple servers in various locations around the world. </w:t>
+      </w:r>
+    </w:p>
+    <w:p>
+      <w:pPr>
+        <w:pStyle w:val="ListParagraph"/>
+        <w:numPr>
+          <w:ilvl w:val="1"/>
+          <w:numId w:val="2"/>
+        </w:numPr>
+        <w:rPr>
+          <w:sz w:val="28"/>
+          <w:szCs w:val="28"/>
+        </w:rPr>
+      </w:pPr>
       <w:r>
         <w:rPr>
           <w:sz w:val="28"/>
           <w:szCs w:val="28"/>
         </w:rPr>
         <w:lastRenderedPageBreak/>
-        <w:t>together to deliver internet content, such as web pages, images, videos, and other resources, to users in a faster and more efficient manner.</w:t>
-      </w:r>
-    </w:p>
-    <w:p>
-      <w:pPr>
-        <w:pStyle w:val="ListParagraph"/>
-        <w:numPr>
-          <w:ilvl w:val="0"/>
+        <w:t xml:space="preserve">Geographic Distribution - These servers, often referred to as "edge servers" or "nodes," are strategically placed in data centers across different cities or countries. This geographical distribution helps reduce the physical distance between a user and the server, which can significantly improve load times. </w:t>
+      </w:r>
+    </w:p>
+    <w:p>
+      <w:pPr>
+        <w:pStyle w:val="ListParagraph"/>
+        <w:numPr>
+          <w:ilvl w:val="1"/>
           <w:numId w:val="2"/>
         </w:numPr>
         <w:rPr>
@@ -8067,7 +7314,7 @@
           <w:sz w:val="28"/>
           <w:szCs w:val="28"/>
         </w:rPr>
-        <w:t xml:space="preserve">Why do we use CDN? </w:t>
+        <w:t xml:space="preserve">Request Routing - When a user tries to access a piece of content, the request is automatically routed to the nearest CDN server rather than the original server where the website is hosted. </w:t>
       </w:r>
     </w:p>
     <w:p>
@@ -8087,7 +7334,7 @@
           <w:sz w:val="28"/>
           <w:szCs w:val="28"/>
         </w:rPr>
-        <w:t xml:space="preserve">Improved website performance </w:t>
+        <w:t>Content Delivery - The CDN server then fulfills the request by serving the content directly to the user. This leads to faster loading times and better performance because the data doesn't have to travel as far.</w:t>
       </w:r>
     </w:p>
     <w:p>
@@ -8107,7 +7354,7 @@
           <w:sz w:val="28"/>
           <w:szCs w:val="28"/>
         </w:rPr>
-        <w:t xml:space="preserve">Global Reach </w:t>
+        <w:t xml:space="preserve">Load balancing &amp; Scalability - CDNs are designed to handle many simultaneous requests. They use techniques like load balancing to distribute traffic evenly among the servers. </w:t>
       </w:r>
     </w:p>
     <w:p>
@@ -8127,289 +7374,7 @@
           <w:sz w:val="28"/>
           <w:szCs w:val="28"/>
         </w:rPr>
-        <w:t>Traffic Offloading</w:t>
-      </w:r>
-    </w:p>
-    <w:p>
-      <w:pPr>
-        <w:pStyle w:val="ListParagraph"/>
-        <w:numPr>
-          <w:ilvl w:val="1"/>
-          <w:numId w:val="2"/>
-        </w:numPr>
-        <w:rPr>
-          <w:sz w:val="28"/>
-          <w:szCs w:val="28"/>
-        </w:rPr>
-      </w:pPr>
-      <w:r>
-        <w:rPr>
-          <w:sz w:val="28"/>
-          <w:szCs w:val="28"/>
-        </w:rPr>
-        <w:t xml:space="preserve">Load Balancing </w:t>
-      </w:r>
-    </w:p>
-    <w:p>
-      <w:pPr>
-        <w:pStyle w:val="ListParagraph"/>
-        <w:numPr>
-          <w:ilvl w:val="1"/>
-          <w:numId w:val="2"/>
-        </w:numPr>
-        <w:rPr>
-          <w:sz w:val="28"/>
-          <w:szCs w:val="28"/>
-        </w:rPr>
-      </w:pPr>
-      <w:r>
-        <w:rPr>
-          <w:sz w:val="28"/>
-          <w:szCs w:val="28"/>
-        </w:rPr>
-        <w:t xml:space="preserve">Caching </w:t>
-      </w:r>
-    </w:p>
-    <w:p>
-      <w:pPr>
-        <w:pStyle w:val="ListParagraph"/>
-        <w:numPr>
-          <w:ilvl w:val="1"/>
-          <w:numId w:val="2"/>
-        </w:numPr>
-        <w:rPr>
-          <w:sz w:val="28"/>
-          <w:szCs w:val="28"/>
-        </w:rPr>
-      </w:pPr>
-      <w:r>
-        <w:rPr>
-          <w:sz w:val="28"/>
-          <w:szCs w:val="28"/>
-        </w:rPr>
-        <w:t xml:space="preserve">Content Optimization </w:t>
-      </w:r>
-    </w:p>
-    <w:p>
-      <w:pPr>
-        <w:pStyle w:val="ListParagraph"/>
-        <w:numPr>
-          <w:ilvl w:val="1"/>
-          <w:numId w:val="2"/>
-        </w:numPr>
-        <w:rPr>
-          <w:sz w:val="28"/>
-          <w:szCs w:val="28"/>
-        </w:rPr>
-      </w:pPr>
-      <w:r>
-        <w:rPr>
-          <w:sz w:val="28"/>
-          <w:szCs w:val="28"/>
-        </w:rPr>
-        <w:t xml:space="preserve">Security and DDoS protection </w:t>
-      </w:r>
-    </w:p>
-    <w:p>
-      <w:pPr>
-        <w:pStyle w:val="ListParagraph"/>
-        <w:numPr>
-          <w:ilvl w:val="1"/>
-          <w:numId w:val="2"/>
-        </w:numPr>
-        <w:rPr>
-          <w:sz w:val="28"/>
-          <w:szCs w:val="28"/>
-        </w:rPr>
-      </w:pPr>
-      <w:r>
-        <w:rPr>
-          <w:sz w:val="28"/>
-          <w:szCs w:val="28"/>
-        </w:rPr>
-        <w:t>Scalability</w:t>
-      </w:r>
-    </w:p>
-    <w:p>
-      <w:pPr>
-        <w:pStyle w:val="ListParagraph"/>
-        <w:numPr>
-          <w:ilvl w:val="1"/>
-          <w:numId w:val="2"/>
-        </w:numPr>
-        <w:rPr>
-          <w:sz w:val="28"/>
-          <w:szCs w:val="28"/>
-        </w:rPr>
-      </w:pPr>
-      <w:r>
-        <w:rPr>
-          <w:sz w:val="28"/>
-          <w:szCs w:val="28"/>
-        </w:rPr>
-        <w:t>Content Availability</w:t>
-      </w:r>
-    </w:p>
-    <w:p>
-      <w:pPr>
-        <w:pStyle w:val="ListParagraph"/>
-        <w:numPr>
-          <w:ilvl w:val="0"/>
-          <w:numId w:val="2"/>
-        </w:numPr>
-        <w:rPr>
-          <w:sz w:val="28"/>
-          <w:szCs w:val="28"/>
-        </w:rPr>
-      </w:pPr>
-      <w:r>
-        <w:rPr>
-          <w:sz w:val="28"/>
-          <w:szCs w:val="28"/>
-        </w:rPr>
-        <w:t xml:space="preserve">How does </w:t>
-      </w:r>
-      <w:r>
-        <w:rPr>
-          <w:sz w:val="28"/>
-          <w:szCs w:val="28"/>
-        </w:rPr>
-        <w:t xml:space="preserve">CDN </w:t>
-      </w:r>
-      <w:r>
-        <w:rPr>
-          <w:sz w:val="28"/>
-          <w:szCs w:val="28"/>
-        </w:rPr>
-        <w:t xml:space="preserve">work? </w:t>
-      </w:r>
-    </w:p>
-    <w:p>
-      <w:pPr>
-        <w:pStyle w:val="ListParagraph"/>
-        <w:numPr>
-          <w:ilvl w:val="1"/>
-          <w:numId w:val="2"/>
-        </w:numPr>
-        <w:rPr>
-          <w:sz w:val="28"/>
-          <w:szCs w:val="28"/>
-        </w:rPr>
-      </w:pPr>
-      <w:r>
-        <w:rPr>
-          <w:sz w:val="28"/>
-          <w:szCs w:val="28"/>
-        </w:rPr>
-        <w:t xml:space="preserve">Content replication - When a website or online service uses a CDN, it duplicates its content (like HTML files, images, videos, etc.) and stores copies on multiple servers in various locations around the world. </w:t>
-      </w:r>
-    </w:p>
-    <w:p>
-      <w:pPr>
-        <w:pStyle w:val="ListParagraph"/>
-        <w:numPr>
-          <w:ilvl w:val="1"/>
-          <w:numId w:val="2"/>
-        </w:numPr>
-        <w:rPr>
-          <w:sz w:val="28"/>
-          <w:szCs w:val="28"/>
-        </w:rPr>
-      </w:pPr>
-      <w:r>
-        <w:rPr>
-          <w:sz w:val="28"/>
-          <w:szCs w:val="28"/>
-        </w:rPr>
-        <w:t xml:space="preserve">Geographic Distribution - These servers, often referred to as "edge servers" or "nodes," are strategically placed in data centers across different cities or countries. This geographical distribution helps reduce the physical distance between a user and the server, which can significantly improve load times. </w:t>
-      </w:r>
-    </w:p>
-    <w:p>
-      <w:pPr>
-        <w:pStyle w:val="ListParagraph"/>
-        <w:numPr>
-          <w:ilvl w:val="1"/>
-          <w:numId w:val="2"/>
-        </w:numPr>
-        <w:rPr>
-          <w:sz w:val="28"/>
-          <w:szCs w:val="28"/>
-        </w:rPr>
-      </w:pPr>
-      <w:r>
-        <w:rPr>
-          <w:sz w:val="28"/>
-          <w:szCs w:val="28"/>
-        </w:rPr>
-        <w:t xml:space="preserve">Request Routing - When a user tries to access a piece of content, the request is automatically routed to the nearest CDN server rather than the original server where the website is hosted. </w:t>
-      </w:r>
-    </w:p>
-    <w:p>
-      <w:pPr>
-        <w:pStyle w:val="ListParagraph"/>
-        <w:numPr>
-          <w:ilvl w:val="1"/>
-          <w:numId w:val="2"/>
-        </w:numPr>
-        <w:rPr>
-          <w:sz w:val="28"/>
-          <w:szCs w:val="28"/>
-        </w:rPr>
-      </w:pPr>
-      <w:r>
-        <w:rPr>
-          <w:sz w:val="28"/>
-          <w:szCs w:val="28"/>
-        </w:rPr>
-        <w:t>Content Delivery - The CDN server then fulfills the request by serving the content directly to the user. This leads to faster loading times and better performance because the data doesn't have to travel as far.</w:t>
-      </w:r>
-    </w:p>
-    <w:p>
-      <w:pPr>
-        <w:pStyle w:val="ListParagraph"/>
-        <w:numPr>
-          <w:ilvl w:val="1"/>
-          <w:numId w:val="2"/>
-        </w:numPr>
-        <w:rPr>
-          <w:sz w:val="28"/>
-          <w:szCs w:val="28"/>
-        </w:rPr>
-      </w:pPr>
-      <w:r>
-        <w:rPr>
-          <w:sz w:val="28"/>
-          <w:szCs w:val="28"/>
-        </w:rPr>
-        <w:t xml:space="preserve">Load balancing &amp; Scalability - CDNs are designed to handle many simultaneous requests. They use techniques like load balancing to distribute traffic evenly among the servers. </w:t>
-      </w:r>
-    </w:p>
-    <w:p>
-      <w:pPr>
-        <w:pStyle w:val="ListParagraph"/>
-        <w:numPr>
-          <w:ilvl w:val="1"/>
-          <w:numId w:val="2"/>
-        </w:numPr>
-        <w:rPr>
-          <w:sz w:val="28"/>
-          <w:szCs w:val="28"/>
-        </w:rPr>
-      </w:pPr>
-      <w:r>
-        <w:rPr>
-          <w:sz w:val="28"/>
-          <w:szCs w:val="28"/>
-        </w:rPr>
-        <w:t xml:space="preserve">Caching - CDNs employ caching techniques. When a CDN server receives a request for a specific piece of content, it checks if it </w:t>
-      </w:r>
-      <w:r>
-        <w:rPr>
-          <w:sz w:val="28"/>
-          <w:szCs w:val="28"/>
-        </w:rPr>
-        <w:lastRenderedPageBreak/>
-        <w:t>already has a copy. If it does, it serves the cached copy, which is faster than fetching it from the original server.</w:t>
+        <w:t>Caching - CDNs employ caching techniques. When a CDN server receives a request for a specific piece of content, it checks if it already has a copy. If it does, it serves the cached copy, which is faster than fetching it from the original server.</w:t>
       </w:r>
     </w:p>
     <w:p>
@@ -9213,6 +8178,92 @@
     <w:nsid w:val="6AB025DE"/>
     <w:multiLevelType w:val="hybridMultilevel"/>
     <w:tmpl w:val="01BCF19E"/>
+    <w:lvl w:ilvl="0" w:tplc="0409000F">
+      <w:start w:val="1"/>
+      <w:numFmt w:val="decimal"/>
+      <w:lvlText w:val="%1."/>
+      <w:lvlJc w:val="left"/>
+      <w:pPr>
+        <w:ind w:left="720" w:hanging="360"/>
+      </w:pPr>
+    </w:lvl>
+    <w:lvl w:ilvl="1" w:tplc="04090019">
+      <w:start w:val="1"/>
+      <w:numFmt w:val="lowerLetter"/>
+      <w:lvlText w:val="%2."/>
+      <w:lvlJc w:val="left"/>
+      <w:pPr>
+        <w:ind w:left="1440" w:hanging="360"/>
+      </w:pPr>
+    </w:lvl>
+    <w:lvl w:ilvl="2" w:tplc="0409001B" w:tentative="1">
+      <w:start w:val="1"/>
+      <w:numFmt w:val="lowerRoman"/>
+      <w:lvlText w:val="%3."/>
+      <w:lvlJc w:val="right"/>
+      <w:pPr>
+        <w:ind w:left="2160" w:hanging="180"/>
+      </w:pPr>
+    </w:lvl>
+    <w:lvl w:ilvl="3" w:tplc="0409000F" w:tentative="1">
+      <w:start w:val="1"/>
+      <w:numFmt w:val="decimal"/>
+      <w:lvlText w:val="%4."/>
+      <w:lvlJc w:val="left"/>
+      <w:pPr>
+        <w:ind w:left="2880" w:hanging="360"/>
+      </w:pPr>
+    </w:lvl>
+    <w:lvl w:ilvl="4" w:tplc="04090019" w:tentative="1">
+      <w:start w:val="1"/>
+      <w:numFmt w:val="lowerLetter"/>
+      <w:lvlText w:val="%5."/>
+      <w:lvlJc w:val="left"/>
+      <w:pPr>
+        <w:ind w:left="3600" w:hanging="360"/>
+      </w:pPr>
+    </w:lvl>
+    <w:lvl w:ilvl="5" w:tplc="0409001B" w:tentative="1">
+      <w:start w:val="1"/>
+      <w:numFmt w:val="lowerRoman"/>
+      <w:lvlText w:val="%6."/>
+      <w:lvlJc w:val="right"/>
+      <w:pPr>
+        <w:ind w:left="4320" w:hanging="180"/>
+      </w:pPr>
+    </w:lvl>
+    <w:lvl w:ilvl="6" w:tplc="0409000F" w:tentative="1">
+      <w:start w:val="1"/>
+      <w:numFmt w:val="decimal"/>
+      <w:lvlText w:val="%7."/>
+      <w:lvlJc w:val="left"/>
+      <w:pPr>
+        <w:ind w:left="5040" w:hanging="360"/>
+      </w:pPr>
+    </w:lvl>
+    <w:lvl w:ilvl="7" w:tplc="04090019" w:tentative="1">
+      <w:start w:val="1"/>
+      <w:numFmt w:val="lowerLetter"/>
+      <w:lvlText w:val="%8."/>
+      <w:lvlJc w:val="left"/>
+      <w:pPr>
+        <w:ind w:left="5760" w:hanging="360"/>
+      </w:pPr>
+    </w:lvl>
+    <w:lvl w:ilvl="8" w:tplc="0409001B" w:tentative="1">
+      <w:start w:val="1"/>
+      <w:numFmt w:val="lowerRoman"/>
+      <w:lvlText w:val="%9."/>
+      <w:lvlJc w:val="right"/>
+      <w:pPr>
+        <w:ind w:left="6480" w:hanging="180"/>
+      </w:pPr>
+    </w:lvl>
+  </w:abstractNum>
+  <w:abstractNum w:abstractNumId="9" w15:restartNumberingAfterBreak="0">
+    <w:nsid w:val="71F052CA"/>
+    <w:multiLevelType w:val="hybridMultilevel"/>
+    <w:tmpl w:val="AE9E66E0"/>
     <w:lvl w:ilvl="0" w:tplc="0409000F">
       <w:start w:val="1"/>
       <w:numFmt w:val="decimal"/>
@@ -9321,6 +8372,9 @@
   </w:num>
   <w:num w:numId="9" w16cid:durableId="2032534689">
     <w:abstractNumId w:val="3"/>
+  </w:num>
+  <w:num w:numId="10" w16cid:durableId="1897738812">
+    <w:abstractNumId w:val="9"/>
   </w:num>
 </w:numbering>
 </file>

</xml_diff>

<commit_message>
Lesson 11 - Data is the new oil
</commit_message>
<xml_diff>
--- a/Namaste React.docx
+++ b/Namaste React.docx
@@ -6900,31 +6900,648 @@
     <w:p>
       <w:pPr>
         <w:rPr>
+          <w:sz w:val="28"/>
+          <w:szCs w:val="28"/>
+        </w:rPr>
+      </w:pPr>
+    </w:p>
+    <w:p>
+      <w:pPr>
+        <w:rPr>
           <w:b/>
           <w:bCs/>
           <w:sz w:val="28"/>
           <w:szCs w:val="28"/>
         </w:rPr>
       </w:pPr>
-    </w:p>
-    <w:p>
-      <w:pPr>
+      <w:r>
         <w:rPr>
           <w:b/>
           <w:bCs/>
           <w:sz w:val="28"/>
           <w:szCs w:val="28"/>
         </w:rPr>
-      </w:pPr>
-    </w:p>
-    <w:p>
-      <w:pPr>
+        <w:t>Lesson 11 – Data is the new oil</w:t>
+      </w:r>
+      <w:r>
         <w:rPr>
           <w:b/>
           <w:bCs/>
           <w:sz w:val="28"/>
           <w:szCs w:val="28"/>
         </w:rPr>
+        <w:t>.</w:t>
+      </w:r>
+    </w:p>
+    <w:p>
+      <w:pPr>
+        <w:pStyle w:val="ListParagraph"/>
+        <w:numPr>
+          <w:ilvl w:val="0"/>
+          <w:numId w:val="11"/>
+        </w:numPr>
+        <w:rPr>
+          <w:sz w:val="28"/>
+          <w:szCs w:val="28"/>
+        </w:rPr>
+      </w:pPr>
+      <w:r>
+        <w:rPr>
+          <w:sz w:val="28"/>
+          <w:szCs w:val="28"/>
+        </w:rPr>
+        <w:t>Higher Order Component is a function that takes a component and returns a component.</w:t>
+      </w:r>
+    </w:p>
+    <w:p>
+      <w:pPr>
+        <w:pStyle w:val="ListParagraph"/>
+        <w:numPr>
+          <w:ilvl w:val="0"/>
+          <w:numId w:val="11"/>
+        </w:numPr>
+        <w:rPr>
+          <w:sz w:val="28"/>
+          <w:szCs w:val="28"/>
+        </w:rPr>
+      </w:pPr>
+      <w:r>
+        <w:rPr>
+          <w:sz w:val="28"/>
+          <w:szCs w:val="28"/>
+        </w:rPr>
+        <w:t>Takes an existing component and returns an enhanced component.</w:t>
+      </w:r>
+    </w:p>
+    <w:p>
+      <w:pPr>
+        <w:pStyle w:val="ListParagraph"/>
+        <w:numPr>
+          <w:ilvl w:val="0"/>
+          <w:numId w:val="11"/>
+        </w:numPr>
+        <w:rPr>
+          <w:sz w:val="28"/>
+          <w:szCs w:val="28"/>
+        </w:rPr>
+      </w:pPr>
+      <w:r>
+        <w:rPr>
+          <w:sz w:val="28"/>
+          <w:szCs w:val="28"/>
+        </w:rPr>
+        <w:t>Higher order functions are pure components meaning nothing will be changed in the original component.</w:t>
+      </w:r>
+    </w:p>
+    <w:p>
+      <w:pPr>
+        <w:pStyle w:val="ListParagraph"/>
+        <w:numPr>
+          <w:ilvl w:val="0"/>
+          <w:numId w:val="11"/>
+        </w:numPr>
+        <w:rPr>
+          <w:sz w:val="28"/>
+          <w:szCs w:val="28"/>
+        </w:rPr>
+      </w:pPr>
+      <w:r>
+        <w:rPr>
+          <w:sz w:val="28"/>
+          <w:szCs w:val="28"/>
+        </w:rPr>
+        <w:t>All react applications have two layers</w:t>
+      </w:r>
+      <w:r>
+        <w:rPr>
+          <w:sz w:val="28"/>
+          <w:szCs w:val="28"/>
+        </w:rPr>
+        <w:t>: a UI</w:t>
+      </w:r>
+      <w:r>
+        <w:rPr>
+          <w:sz w:val="28"/>
+          <w:szCs w:val="28"/>
+        </w:rPr>
+        <w:t xml:space="preserve"> layer and data layer.</w:t>
+      </w:r>
+      <w:r>
+        <w:rPr>
+          <w:sz w:val="28"/>
+          <w:szCs w:val="28"/>
+        </w:rPr>
+        <w:t xml:space="preserve"> </w:t>
+      </w:r>
+      <w:r>
+        <w:rPr>
+          <w:sz w:val="28"/>
+          <w:szCs w:val="28"/>
+        </w:rPr>
+        <w:t>The UI</w:t>
+      </w:r>
+      <w:r>
+        <w:rPr>
+          <w:sz w:val="28"/>
+          <w:szCs w:val="28"/>
+        </w:rPr>
+        <w:t xml:space="preserve"> </w:t>
+      </w:r>
+      <w:r>
+        <w:rPr>
+          <w:sz w:val="28"/>
+          <w:szCs w:val="28"/>
+        </w:rPr>
+        <w:t>l</w:t>
+      </w:r>
+      <w:r>
+        <w:rPr>
+          <w:sz w:val="28"/>
+          <w:szCs w:val="28"/>
+        </w:rPr>
+        <w:t>ayer is powered by data layer.</w:t>
+      </w:r>
+    </w:p>
+    <w:p>
+      <w:pPr>
+        <w:pStyle w:val="ListParagraph"/>
+        <w:numPr>
+          <w:ilvl w:val="0"/>
+          <w:numId w:val="11"/>
+        </w:numPr>
+        <w:rPr>
+          <w:sz w:val="28"/>
+          <w:szCs w:val="28"/>
+        </w:rPr>
+      </w:pPr>
+      <w:r>
+        <w:rPr>
+          <w:sz w:val="28"/>
+          <w:szCs w:val="28"/>
+        </w:rPr>
+        <w:t xml:space="preserve">Controlled component </w:t>
+      </w:r>
+      <w:r>
+        <w:rPr>
+          <w:sz w:val="28"/>
+          <w:szCs w:val="28"/>
+        </w:rPr>
+        <w:t>– This means that the parent component will control the state of the child component.</w:t>
+      </w:r>
+    </w:p>
+    <w:p>
+      <w:pPr>
+        <w:pStyle w:val="ListParagraph"/>
+        <w:numPr>
+          <w:ilvl w:val="0"/>
+          <w:numId w:val="11"/>
+        </w:numPr>
+        <w:rPr>
+          <w:sz w:val="28"/>
+          <w:szCs w:val="28"/>
+        </w:rPr>
+      </w:pPr>
+      <w:r>
+        <w:rPr>
+          <w:sz w:val="28"/>
+          <w:szCs w:val="28"/>
+        </w:rPr>
+        <w:t>Lifting the state up is where the parent has the state of the child</w:t>
+      </w:r>
+      <w:r>
+        <w:rPr>
+          <w:sz w:val="28"/>
+          <w:szCs w:val="28"/>
+        </w:rPr>
+        <w:t>.</w:t>
+      </w:r>
+    </w:p>
+    <w:p>
+      <w:pPr>
+        <w:pStyle w:val="ListParagraph"/>
+        <w:numPr>
+          <w:ilvl w:val="0"/>
+          <w:numId w:val="11"/>
+        </w:numPr>
+        <w:rPr>
+          <w:sz w:val="28"/>
+          <w:szCs w:val="28"/>
+        </w:rPr>
+      </w:pPr>
+      <w:r>
+        <w:rPr>
+          <w:sz w:val="28"/>
+          <w:szCs w:val="28"/>
+        </w:rPr>
+        <w:t>Props Drilling – Data flows in one-direction or in one way strea</w:t>
+      </w:r>
+      <w:r>
+        <w:rPr>
+          <w:sz w:val="28"/>
+          <w:szCs w:val="28"/>
+        </w:rPr>
+        <w:t>m. Dat flows from Parent to child to grandchild</w:t>
+      </w:r>
+    </w:p>
+    <w:p>
+      <w:pPr>
+        <w:pStyle w:val="ListParagraph"/>
+        <w:numPr>
+          <w:ilvl w:val="0"/>
+          <w:numId w:val="11"/>
+        </w:numPr>
+        <w:rPr>
+          <w:sz w:val="28"/>
+          <w:szCs w:val="28"/>
+        </w:rPr>
+      </w:pPr>
+      <w:r>
+        <w:rPr>
+          <w:sz w:val="28"/>
+          <w:szCs w:val="28"/>
+        </w:rPr>
+        <w:t xml:space="preserve">If we have to pass data from parent to </w:t>
+      </w:r>
+      <w:r>
+        <w:rPr>
+          <w:sz w:val="28"/>
+          <w:szCs w:val="28"/>
+        </w:rPr>
+        <w:t>grandchild,</w:t>
+      </w:r>
+      <w:r>
+        <w:rPr>
+          <w:sz w:val="28"/>
+          <w:szCs w:val="28"/>
+        </w:rPr>
+        <w:t xml:space="preserve"> we can’t do it directly we have to pass it through child.</w:t>
+      </w:r>
+    </w:p>
+    <w:p>
+      <w:pPr>
+        <w:pStyle w:val="ListParagraph"/>
+        <w:numPr>
+          <w:ilvl w:val="0"/>
+          <w:numId w:val="11"/>
+        </w:numPr>
+        <w:rPr>
+          <w:sz w:val="28"/>
+          <w:szCs w:val="28"/>
+        </w:rPr>
+      </w:pPr>
+      <w:r>
+        <w:rPr>
+          <w:sz w:val="28"/>
+          <w:szCs w:val="28"/>
+        </w:rPr>
+        <w:t xml:space="preserve">Doing this will re-render all the pages through which props are passed this is a bad way of doing as many re-renders happen even though child doesn’t use the props that are being passed to grandchild. This gets </w:t>
+      </w:r>
+      <w:r>
+        <w:rPr>
+          <w:sz w:val="28"/>
+          <w:szCs w:val="28"/>
+        </w:rPr>
+        <w:t>difficult</w:t>
+      </w:r>
+      <w:r>
+        <w:rPr>
+          <w:sz w:val="28"/>
+          <w:szCs w:val="28"/>
+        </w:rPr>
+        <w:t xml:space="preserve"> for large applications.</w:t>
+      </w:r>
+    </w:p>
+    <w:p>
+      <w:pPr>
+        <w:pStyle w:val="ListParagraph"/>
+        <w:numPr>
+          <w:ilvl w:val="0"/>
+          <w:numId w:val="11"/>
+        </w:numPr>
+        <w:rPr>
+          <w:sz w:val="28"/>
+          <w:szCs w:val="28"/>
+        </w:rPr>
+      </w:pPr>
+      <w:r>
+        <w:rPr>
+          <w:sz w:val="28"/>
+          <w:szCs w:val="28"/>
+        </w:rPr>
+        <w:t>To avoid this react gives us something called as ReactContent</w:t>
+      </w:r>
+      <w:r>
+        <w:rPr>
+          <w:sz w:val="28"/>
+          <w:szCs w:val="28"/>
+        </w:rPr>
+        <w:t>. With this we can avoid props drilling.</w:t>
+      </w:r>
+    </w:p>
+    <w:p>
+      <w:pPr>
+        <w:pStyle w:val="ListParagraph"/>
+        <w:numPr>
+          <w:ilvl w:val="0"/>
+          <w:numId w:val="11"/>
+        </w:numPr>
+        <w:rPr>
+          <w:sz w:val="28"/>
+          <w:szCs w:val="28"/>
+        </w:rPr>
+      </w:pPr>
+      <w:r>
+        <w:rPr>
+          <w:sz w:val="28"/>
+          <w:szCs w:val="28"/>
+        </w:rPr>
+        <w:t>Creating a user context using createContex</w:t>
+      </w:r>
+      <w:r>
+        <w:rPr>
+          <w:sz w:val="28"/>
+          <w:szCs w:val="28"/>
+        </w:rPr>
+        <w:t>t</w:t>
+      </w:r>
+      <w:r>
+        <w:rPr>
+          <w:sz w:val="28"/>
+          <w:szCs w:val="28"/>
+        </w:rPr>
+        <w:t xml:space="preserve"> from react library</w:t>
+      </w:r>
+    </w:p>
+    <w:p>
+      <w:pPr>
+        <w:pStyle w:val="ListParagraph"/>
+        <w:numPr>
+          <w:ilvl w:val="0"/>
+          <w:numId w:val="11"/>
+        </w:numPr>
+        <w:rPr>
+          <w:sz w:val="28"/>
+          <w:szCs w:val="28"/>
+        </w:rPr>
+      </w:pPr>
+      <w:r>
+        <w:rPr>
+          <w:sz w:val="28"/>
+          <w:szCs w:val="28"/>
+        </w:rPr>
+        <w:t>Context should be used when the data will be used in multiple places</w:t>
+      </w:r>
+    </w:p>
+    <w:p>
+      <w:pPr>
+        <w:pStyle w:val="ListParagraph"/>
+        <w:numPr>
+          <w:ilvl w:val="0"/>
+          <w:numId w:val="11"/>
+        </w:numPr>
+        <w:rPr>
+          <w:sz w:val="28"/>
+          <w:szCs w:val="28"/>
+        </w:rPr>
+      </w:pPr>
+      <w:r>
+        <w:rPr>
+          <w:sz w:val="28"/>
+          <w:szCs w:val="28"/>
+        </w:rPr>
+        <w:t>Class based components cannot access hooks.</w:t>
+      </w:r>
+    </w:p>
+    <w:p>
+      <w:pPr>
+        <w:pStyle w:val="ListParagraph"/>
+        <w:numPr>
+          <w:ilvl w:val="0"/>
+          <w:numId w:val="11"/>
+        </w:numPr>
+        <w:rPr>
+          <w:sz w:val="28"/>
+          <w:szCs w:val="28"/>
+        </w:rPr>
+      </w:pPr>
+      <w:r>
+        <w:rPr>
+          <w:sz w:val="28"/>
+          <w:szCs w:val="28"/>
+        </w:rPr>
+        <w:t>We will import the created context and use it using the Consumer. We write it as follows – UserContext.Consumer</w:t>
+      </w:r>
+    </w:p>
+    <w:p>
+      <w:pPr>
+        <w:pStyle w:val="ListParagraph"/>
+        <w:numPr>
+          <w:ilvl w:val="0"/>
+          <w:numId w:val="11"/>
+        </w:numPr>
+        <w:rPr>
+          <w:sz w:val="28"/>
+          <w:szCs w:val="28"/>
+        </w:rPr>
+      </w:pPr>
+      <w:r>
+        <w:rPr>
+          <w:sz w:val="28"/>
+          <w:szCs w:val="28"/>
+        </w:rPr>
+        <w:lastRenderedPageBreak/>
+        <w:t>In the application let’s say after authentication we want to change the name of the user from Default user to the credentials fetched from the API then we will do so by using the Provider.</w:t>
+      </w:r>
+    </w:p>
+    <w:p>
+      <w:pPr>
+        <w:pStyle w:val="ListParagraph"/>
+        <w:numPr>
+          <w:ilvl w:val="0"/>
+          <w:numId w:val="11"/>
+        </w:numPr>
+        <w:rPr>
+          <w:sz w:val="28"/>
+          <w:szCs w:val="28"/>
+        </w:rPr>
+      </w:pPr>
+      <w:r>
+        <w:rPr>
+          <w:sz w:val="28"/>
+          <w:szCs w:val="28"/>
+        </w:rPr>
+        <w:t>&lt;User.Provider value = {{loggedInUser: “Preethi”}}&gt;</w:t>
+      </w:r>
+      <w:r>
+        <w:rPr>
+          <w:sz w:val="28"/>
+          <w:szCs w:val="28"/>
+        </w:rPr>
+        <w:t>&lt;</w:t>
+      </w:r>
+      <w:r>
+        <w:rPr>
+          <w:sz w:val="28"/>
+          <w:szCs w:val="28"/>
+        </w:rPr>
+        <w:t>/</w:t>
+      </w:r>
+      <w:r>
+        <w:rPr>
+          <w:sz w:val="28"/>
+          <w:szCs w:val="28"/>
+        </w:rPr>
+        <w:t>User.Provider&gt;</w:t>
+      </w:r>
+      <w:r>
+        <w:rPr>
+          <w:sz w:val="28"/>
+          <w:szCs w:val="28"/>
+        </w:rPr>
+        <w:t xml:space="preserve">. Now whenever there is a change in the name and </w:t>
+      </w:r>
+      <w:r>
+        <w:rPr>
+          <w:sz w:val="28"/>
+          <w:szCs w:val="28"/>
+        </w:rPr>
+        <w:t>wherever</w:t>
+      </w:r>
+      <w:r>
+        <w:rPr>
+          <w:sz w:val="28"/>
+          <w:szCs w:val="28"/>
+        </w:rPr>
+        <w:t xml:space="preserve"> the loggedInUser is used the name will be updated accordingly.</w:t>
+      </w:r>
+    </w:p>
+    <w:p>
+      <w:pPr>
+        <w:pStyle w:val="ListParagraph"/>
+        <w:numPr>
+          <w:ilvl w:val="0"/>
+          <w:numId w:val="11"/>
+        </w:numPr>
+        <w:rPr>
+          <w:sz w:val="28"/>
+          <w:szCs w:val="28"/>
+        </w:rPr>
+      </w:pPr>
+      <w:r>
+        <w:rPr>
+          <w:sz w:val="28"/>
+          <w:szCs w:val="28"/>
+        </w:rPr>
+        <w:t>Context is something that is global for the app. We can use it for the whole application or just for specific components of the app.</w:t>
+      </w:r>
+    </w:p>
+    <w:p>
+      <w:pPr>
+        <w:pStyle w:val="ListParagraph"/>
+        <w:numPr>
+          <w:ilvl w:val="0"/>
+          <w:numId w:val="11"/>
+        </w:numPr>
+        <w:rPr>
+          <w:sz w:val="28"/>
+          <w:szCs w:val="28"/>
+        </w:rPr>
+      </w:pPr>
+      <w:r>
+        <w:rPr>
+          <w:sz w:val="28"/>
+          <w:szCs w:val="28"/>
+        </w:rPr>
+        <w:t xml:space="preserve">We can create multiple </w:t>
+      </w:r>
+      <w:r>
+        <w:rPr>
+          <w:sz w:val="28"/>
+          <w:szCs w:val="28"/>
+        </w:rPr>
+        <w:t>contexts</w:t>
+      </w:r>
+      <w:r>
+        <w:rPr>
+          <w:sz w:val="28"/>
+          <w:szCs w:val="28"/>
+        </w:rPr>
+        <w:t xml:space="preserve"> in the application.</w:t>
+      </w:r>
+    </w:p>
+    <w:p>
+      <w:pPr>
+        <w:pStyle w:val="ListParagraph"/>
+        <w:numPr>
+          <w:ilvl w:val="0"/>
+          <w:numId w:val="11"/>
+        </w:numPr>
+        <w:rPr>
+          <w:sz w:val="28"/>
+          <w:szCs w:val="28"/>
+        </w:rPr>
+      </w:pPr>
+      <w:r>
+        <w:rPr>
+          <w:sz w:val="28"/>
+          <w:szCs w:val="28"/>
+        </w:rPr>
+        <w:t>We can also have nested context</w:t>
+      </w:r>
+      <w:r>
+        <w:rPr>
+          <w:sz w:val="28"/>
+          <w:szCs w:val="28"/>
+        </w:rPr>
+        <w:t>.</w:t>
+      </w:r>
+    </w:p>
+    <w:p>
+      <w:pPr>
+        <w:pStyle w:val="ListParagraph"/>
+        <w:numPr>
+          <w:ilvl w:val="0"/>
+          <w:numId w:val="11"/>
+        </w:numPr>
+        <w:rPr>
+          <w:sz w:val="28"/>
+          <w:szCs w:val="28"/>
+        </w:rPr>
+      </w:pPr>
+      <w:r>
+        <w:rPr>
+          <w:sz w:val="28"/>
+          <w:szCs w:val="28"/>
+        </w:rPr>
+        <w:t>We can change the value of the context by passing the setUserName through the value in Provider.</w:t>
+      </w:r>
+    </w:p>
+    <w:p>
+      <w:pPr>
+        <w:pStyle w:val="ListParagraph"/>
+        <w:numPr>
+          <w:ilvl w:val="0"/>
+          <w:numId w:val="11"/>
+        </w:numPr>
+        <w:rPr>
+          <w:sz w:val="28"/>
+          <w:szCs w:val="28"/>
+        </w:rPr>
+      </w:pPr>
+      <w:r>
+        <w:rPr>
+          <w:sz w:val="28"/>
+          <w:szCs w:val="28"/>
+        </w:rPr>
+        <w:t>If we are building a small application Context should be enough.</w:t>
+      </w:r>
+    </w:p>
+    <w:p>
+      <w:pPr>
+        <w:rPr>
+          <w:sz w:val="28"/>
+          <w:szCs w:val="28"/>
+        </w:rPr>
       </w:pPr>
     </w:p>
     <w:p>
@@ -7239,6 +7856,7 @@
           <w:sz w:val="28"/>
           <w:szCs w:val="28"/>
         </w:rPr>
+        <w:lastRenderedPageBreak/>
         <w:t xml:space="preserve">How does </w:t>
       </w:r>
       <w:r>
@@ -7293,7 +7911,6 @@
           <w:sz w:val="28"/>
           <w:szCs w:val="28"/>
         </w:rPr>
-        <w:lastRenderedPageBreak/>
         <w:t xml:space="preserve">Geographic Distribution - These servers, often referred to as "edge servers" or "nodes," are strategically placed in data centers across different cities or countries. This geographical distribution helps reduce the physical distance between a user and the server, which can significantly improve load times. </w:t>
       </w:r>
     </w:p>
@@ -7478,6 +8095,92 @@
 <file path=word/numbering.xml><?xml version="1.0" encoding="utf-8"?>
 <w:numbering xmlns:wpc="http://schemas.microsoft.com/office/word/2010/wordprocessingCanvas" xmlns:cx="http://schemas.microsoft.com/office/drawing/2014/chartex" xmlns:cx1="http://schemas.microsoft.com/office/drawing/2015/9/8/chartex" xmlns:cx2="http://schemas.microsoft.com/office/drawing/2015/10/21/chartex" xmlns:cx3="http://schemas.microsoft.com/office/drawing/2016/5/9/chartex" xmlns:cx4="http://schemas.microsoft.com/office/drawing/2016/5/10/chartex" xmlns:cx5="http://schemas.microsoft.com/office/drawing/2016/5/11/chartex" xmlns:cx6="http://schemas.microsoft.com/office/drawing/2016/5/12/chartex" xmlns:cx7="http://schemas.microsoft.com/office/drawing/2016/5/13/chartex" xmlns:cx8="http://schemas.microsoft.com/office/drawing/2016/5/14/chartex" xmlns:mc="http://schemas.openxmlformats.org/markup-compatibility/2006" xmlns:aink="http://schemas.microsoft.com/office/drawing/2016/ink" xmlns:am3d="http://schemas.microsoft.com/office/drawing/2017/model3d" xmlns:o="urn:schemas-microsoft-com:office:office" xmlns:oel="http://schemas.microsoft.com/office/2019/extlst" xmlns:r="http://schemas.openxmlformats.org/officeDocument/2006/relationships" xmlns:m="http://schemas.openxmlformats.org/officeDocument/2006/math" xmlns:v="urn:schemas-microsoft-com:vml" xmlns:wp14="http://schemas.microsoft.com/office/word/2010/wordprocessingDrawing" xmlns:wp="http://schemas.openxmlformats.org/drawingml/2006/wordprocessingDrawing" xmlns:w10="urn:schemas-microsoft-com:office:word" xmlns:w="http://schemas.openxmlformats.org/wordprocessingml/2006/main" xmlns:w14="http://schemas.microsoft.com/office/word/2010/wordml" xmlns:w15="http://schemas.microsoft.com/office/word/2012/wordml" xmlns:w16cex="http://schemas.microsoft.com/office/word/2018/wordml/cex" xmlns:w16cid="http://schemas.microsoft.com/office/word/2016/wordml/cid" xmlns:w16="http://schemas.microsoft.com/office/word/2018/wordml" xmlns:w16sdtdh="http://schemas.microsoft.com/office/word/2020/wordml/sdtdatahash" xmlns:w16se="http://schemas.microsoft.com/office/word/2015/wordml/symex" xmlns:wpg="http://schemas.microsoft.com/office/word/2010/wordprocessingGroup" xmlns:wpi="http://schemas.microsoft.com/office/word/2010/wordprocessingInk" xmlns:wne="http://schemas.microsoft.com/office/word/2006/wordml" xmlns:wps="http://schemas.microsoft.com/office/word/2010/wordprocessingShape" mc:Ignorable="w14 w15 w16se w16cid w16 w16cex w16sdtdh wp14">
   <w:abstractNum w:abstractNumId="0" w15:restartNumberingAfterBreak="0">
+    <w:nsid w:val="0F445F92"/>
+    <w:multiLevelType w:val="hybridMultilevel"/>
+    <w:tmpl w:val="6CEAB30E"/>
+    <w:lvl w:ilvl="0" w:tplc="0409000F">
+      <w:start w:val="1"/>
+      <w:numFmt w:val="decimal"/>
+      <w:lvlText w:val="%1."/>
+      <w:lvlJc w:val="left"/>
+      <w:pPr>
+        <w:ind w:left="720" w:hanging="360"/>
+      </w:pPr>
+    </w:lvl>
+    <w:lvl w:ilvl="1" w:tplc="04090019" w:tentative="1">
+      <w:start w:val="1"/>
+      <w:numFmt w:val="lowerLetter"/>
+      <w:lvlText w:val="%2."/>
+      <w:lvlJc w:val="left"/>
+      <w:pPr>
+        <w:ind w:left="1440" w:hanging="360"/>
+      </w:pPr>
+    </w:lvl>
+    <w:lvl w:ilvl="2" w:tplc="0409001B" w:tentative="1">
+      <w:start w:val="1"/>
+      <w:numFmt w:val="lowerRoman"/>
+      <w:lvlText w:val="%3."/>
+      <w:lvlJc w:val="right"/>
+      <w:pPr>
+        <w:ind w:left="2160" w:hanging="180"/>
+      </w:pPr>
+    </w:lvl>
+    <w:lvl w:ilvl="3" w:tplc="0409000F" w:tentative="1">
+      <w:start w:val="1"/>
+      <w:numFmt w:val="decimal"/>
+      <w:lvlText w:val="%4."/>
+      <w:lvlJc w:val="left"/>
+      <w:pPr>
+        <w:ind w:left="2880" w:hanging="360"/>
+      </w:pPr>
+    </w:lvl>
+    <w:lvl w:ilvl="4" w:tplc="04090019" w:tentative="1">
+      <w:start w:val="1"/>
+      <w:numFmt w:val="lowerLetter"/>
+      <w:lvlText w:val="%5."/>
+      <w:lvlJc w:val="left"/>
+      <w:pPr>
+        <w:ind w:left="3600" w:hanging="360"/>
+      </w:pPr>
+    </w:lvl>
+    <w:lvl w:ilvl="5" w:tplc="0409001B" w:tentative="1">
+      <w:start w:val="1"/>
+      <w:numFmt w:val="lowerRoman"/>
+      <w:lvlText w:val="%6."/>
+      <w:lvlJc w:val="right"/>
+      <w:pPr>
+        <w:ind w:left="4320" w:hanging="180"/>
+      </w:pPr>
+    </w:lvl>
+    <w:lvl w:ilvl="6" w:tplc="0409000F" w:tentative="1">
+      <w:start w:val="1"/>
+      <w:numFmt w:val="decimal"/>
+      <w:lvlText w:val="%7."/>
+      <w:lvlJc w:val="left"/>
+      <w:pPr>
+        <w:ind w:left="5040" w:hanging="360"/>
+      </w:pPr>
+    </w:lvl>
+    <w:lvl w:ilvl="7" w:tplc="04090019" w:tentative="1">
+      <w:start w:val="1"/>
+      <w:numFmt w:val="lowerLetter"/>
+      <w:lvlText w:val="%8."/>
+      <w:lvlJc w:val="left"/>
+      <w:pPr>
+        <w:ind w:left="5760" w:hanging="360"/>
+      </w:pPr>
+    </w:lvl>
+    <w:lvl w:ilvl="8" w:tplc="0409001B" w:tentative="1">
+      <w:start w:val="1"/>
+      <w:numFmt w:val="lowerRoman"/>
+      <w:lvlText w:val="%9."/>
+      <w:lvlJc w:val="right"/>
+      <w:pPr>
+        <w:ind w:left="6480" w:hanging="180"/>
+      </w:pPr>
+    </w:lvl>
+  </w:abstractNum>
+  <w:abstractNum w:abstractNumId="1" w15:restartNumberingAfterBreak="0">
     <w:nsid w:val="15FA5CDE"/>
     <w:multiLevelType w:val="hybridMultilevel"/>
     <w:tmpl w:val="D9C84C2A"/>
@@ -7563,7 +8266,7 @@
       </w:pPr>
     </w:lvl>
   </w:abstractNum>
-  <w:abstractNum w:abstractNumId="1" w15:restartNumberingAfterBreak="0">
+  <w:abstractNum w:abstractNumId="2" w15:restartNumberingAfterBreak="0">
     <w:nsid w:val="26164FF1"/>
     <w:multiLevelType w:val="hybridMultilevel"/>
     <w:tmpl w:val="19EE44D0"/>
@@ -7649,7 +8352,7 @@
       </w:pPr>
     </w:lvl>
   </w:abstractNum>
-  <w:abstractNum w:abstractNumId="2" w15:restartNumberingAfterBreak="0">
+  <w:abstractNum w:abstractNumId="3" w15:restartNumberingAfterBreak="0">
     <w:nsid w:val="31555427"/>
     <w:multiLevelType w:val="hybridMultilevel"/>
     <w:tmpl w:val="A0A8C6DE"/>
@@ -7741,7 +8444,7 @@
       </w:pPr>
     </w:lvl>
   </w:abstractNum>
-  <w:abstractNum w:abstractNumId="3" w15:restartNumberingAfterBreak="0">
+  <w:abstractNum w:abstractNumId="4" w15:restartNumberingAfterBreak="0">
     <w:nsid w:val="471E1A34"/>
     <w:multiLevelType w:val="hybridMultilevel"/>
     <w:tmpl w:val="DE9C9842"/>
@@ -7827,7 +8530,7 @@
       </w:pPr>
     </w:lvl>
   </w:abstractNum>
-  <w:abstractNum w:abstractNumId="4" w15:restartNumberingAfterBreak="0">
+  <w:abstractNum w:abstractNumId="5" w15:restartNumberingAfterBreak="0">
     <w:nsid w:val="4A706A5D"/>
     <w:multiLevelType w:val="hybridMultilevel"/>
     <w:tmpl w:val="9BC6913C"/>
@@ -7913,7 +8616,7 @@
       </w:pPr>
     </w:lvl>
   </w:abstractNum>
-  <w:abstractNum w:abstractNumId="5" w15:restartNumberingAfterBreak="0">
+  <w:abstractNum w:abstractNumId="6" w15:restartNumberingAfterBreak="0">
     <w:nsid w:val="552A7C6E"/>
     <w:multiLevelType w:val="hybridMultilevel"/>
     <w:tmpl w:val="DD1879F2"/>
@@ -8002,7 +8705,7 @@
       </w:pPr>
     </w:lvl>
   </w:abstractNum>
-  <w:abstractNum w:abstractNumId="6" w15:restartNumberingAfterBreak="0">
+  <w:abstractNum w:abstractNumId="7" w15:restartNumberingAfterBreak="0">
     <w:nsid w:val="57CA3932"/>
     <w:multiLevelType w:val="hybridMultilevel"/>
     <w:tmpl w:val="F58A6388"/>
@@ -8088,7 +8791,7 @@
       </w:pPr>
     </w:lvl>
   </w:abstractNum>
-  <w:abstractNum w:abstractNumId="7" w15:restartNumberingAfterBreak="0">
+  <w:abstractNum w:abstractNumId="8" w15:restartNumberingAfterBreak="0">
     <w:nsid w:val="60236A62"/>
     <w:multiLevelType w:val="hybridMultilevel"/>
     <w:tmpl w:val="ECB8D18E"/>
@@ -8174,7 +8877,7 @@
       </w:pPr>
     </w:lvl>
   </w:abstractNum>
-  <w:abstractNum w:abstractNumId="8" w15:restartNumberingAfterBreak="0">
+  <w:abstractNum w:abstractNumId="9" w15:restartNumberingAfterBreak="0">
     <w:nsid w:val="6AB025DE"/>
     <w:multiLevelType w:val="hybridMultilevel"/>
     <w:tmpl w:val="01BCF19E"/>
@@ -8260,7 +8963,7 @@
       </w:pPr>
     </w:lvl>
   </w:abstractNum>
-  <w:abstractNum w:abstractNumId="9" w15:restartNumberingAfterBreak="0">
+  <w:abstractNum w:abstractNumId="10" w15:restartNumberingAfterBreak="0">
     <w:nsid w:val="71F052CA"/>
     <w:multiLevelType w:val="hybridMultilevel"/>
     <w:tmpl w:val="AE9E66E0"/>
@@ -8347,34 +9050,37 @@
     </w:lvl>
   </w:abstractNum>
   <w:num w:numId="1" w16cid:durableId="847408963">
+    <w:abstractNumId w:val="3"/>
+  </w:num>
+  <w:num w:numId="2" w16cid:durableId="1979800020">
+    <w:abstractNumId w:val="6"/>
+  </w:num>
+  <w:num w:numId="3" w16cid:durableId="1950430475">
     <w:abstractNumId w:val="2"/>
   </w:num>
-  <w:num w:numId="2" w16cid:durableId="1979800020">
+  <w:num w:numId="4" w16cid:durableId="39788754">
+    <w:abstractNumId w:val="7"/>
+  </w:num>
+  <w:num w:numId="5" w16cid:durableId="1753970648">
+    <w:abstractNumId w:val="8"/>
+  </w:num>
+  <w:num w:numId="6" w16cid:durableId="1421441370">
     <w:abstractNumId w:val="5"/>
   </w:num>
-  <w:num w:numId="3" w16cid:durableId="1950430475">
+  <w:num w:numId="7" w16cid:durableId="1094980241">
+    <w:abstractNumId w:val="9"/>
+  </w:num>
+  <w:num w:numId="8" w16cid:durableId="1327854216">
     <w:abstractNumId w:val="1"/>
   </w:num>
-  <w:num w:numId="4" w16cid:durableId="39788754">
-    <w:abstractNumId w:val="6"/>
-  </w:num>
-  <w:num w:numId="5" w16cid:durableId="1753970648">
-    <w:abstractNumId w:val="7"/>
-  </w:num>
-  <w:num w:numId="6" w16cid:durableId="1421441370">
+  <w:num w:numId="9" w16cid:durableId="2032534689">
     <w:abstractNumId w:val="4"/>
   </w:num>
-  <w:num w:numId="7" w16cid:durableId="1094980241">
-    <w:abstractNumId w:val="8"/>
+  <w:num w:numId="10" w16cid:durableId="1897738812">
+    <w:abstractNumId w:val="10"/>
   </w:num>
-  <w:num w:numId="8" w16cid:durableId="1327854216">
+  <w:num w:numId="11" w16cid:durableId="1059324454">
     <w:abstractNumId w:val="0"/>
-  </w:num>
-  <w:num w:numId="9" w16cid:durableId="2032534689">
-    <w:abstractNumId w:val="3"/>
-  </w:num>
-  <w:num w:numId="10" w16cid:durableId="1897738812">
-    <w:abstractNumId w:val="9"/>
   </w:num>
 </w:numbering>
 </file>

</xml_diff>

<commit_message>
Lesson 12 - Let's build our store
</commit_message>
<xml_diff>
--- a/Namaste React.docx
+++ b/Namaste React.docx
@@ -1170,7 +1170,23 @@
           <w:sz w:val="28"/>
           <w:szCs w:val="28"/>
         </w:rPr>
-        <w:t xml:space="preserve"> When we do npm init we get package.json. This file contains the configuration for our npm.</w:t>
+        <w:t xml:space="preserve"> When we do npm </w:t>
+      </w:r>
+      <w:proofErr w:type="spellStart"/>
+      <w:r>
+        <w:rPr>
+          <w:sz w:val="28"/>
+          <w:szCs w:val="28"/>
+        </w:rPr>
+        <w:t>init</w:t>
+      </w:r>
+      <w:proofErr w:type="spellEnd"/>
+      <w:r>
+        <w:rPr>
+          <w:sz w:val="28"/>
+          <w:szCs w:val="28"/>
+        </w:rPr>
+        <w:t xml:space="preserve"> we get package.json. This file contains the configuration for our npm.</w:t>
       </w:r>
     </w:p>
     <w:p>
@@ -1277,8 +1293,17 @@
           <w:sz w:val="28"/>
           <w:szCs w:val="28"/>
         </w:rPr>
-        <w:t xml:space="preserve"> To install a package, we use npm install packagename</w:t>
-      </w:r>
+        <w:t xml:space="preserve"> To install a package, we use npm install </w:t>
+      </w:r>
+      <w:proofErr w:type="spellStart"/>
+      <w:r>
+        <w:rPr>
+          <w:sz w:val="28"/>
+          <w:szCs w:val="28"/>
+        </w:rPr>
+        <w:t>packagename</w:t>
+      </w:r>
+      <w:proofErr w:type="spellEnd"/>
     </w:p>
     <w:p>
       <w:pPr>
@@ -1432,7 +1457,23 @@
           <w:sz w:val="28"/>
           <w:szCs w:val="28"/>
         </w:rPr>
-        <w:t xml:space="preserve"> When we installed npm init parcel we also got a file called package-lock.json.</w:t>
+        <w:t xml:space="preserve"> When we installed npm </w:t>
+      </w:r>
+      <w:proofErr w:type="spellStart"/>
+      <w:r>
+        <w:rPr>
+          <w:sz w:val="28"/>
+          <w:szCs w:val="28"/>
+        </w:rPr>
+        <w:t>init</w:t>
+      </w:r>
+      <w:proofErr w:type="spellEnd"/>
+      <w:r>
+        <w:rPr>
+          <w:sz w:val="28"/>
+          <w:szCs w:val="28"/>
+        </w:rPr>
+        <w:t xml:space="preserve"> parcel we also got a file called package-lock.json.</w:t>
       </w:r>
     </w:p>
     <w:p>
@@ -1880,7 +1921,23 @@
           <w:sz w:val="28"/>
           <w:szCs w:val="28"/>
         </w:rPr>
-        <w:t>Installing react as a package. npm install react. When we install react we also install react-dom as they are interrelated.</w:t>
+        <w:t>Installing react as a package. npm install react. When we install react we also install react-</w:t>
+      </w:r>
+      <w:proofErr w:type="spellStart"/>
+      <w:r>
+        <w:rPr>
+          <w:sz w:val="28"/>
+          <w:szCs w:val="28"/>
+        </w:rPr>
+        <w:t>dom</w:t>
+      </w:r>
+      <w:proofErr w:type="spellEnd"/>
+      <w:r>
+        <w:rPr>
+          <w:sz w:val="28"/>
+          <w:szCs w:val="28"/>
+        </w:rPr>
+        <w:t xml:space="preserve"> as they are interrelated.</w:t>
       </w:r>
     </w:p>
     <w:p>
@@ -1900,7 +1957,23 @@
           <w:sz w:val="28"/>
           <w:szCs w:val="28"/>
         </w:rPr>
-        <w:t xml:space="preserve"> When we do a npx install react and remove the cdn links and start our application on the local server it will not work because we just installed React but have not used it anywhere.</w:t>
+        <w:t xml:space="preserve"> When we do a npx install react and remove the </w:t>
+      </w:r>
+      <w:proofErr w:type="spellStart"/>
+      <w:r>
+        <w:rPr>
+          <w:sz w:val="28"/>
+          <w:szCs w:val="28"/>
+        </w:rPr>
+        <w:t>cdn</w:t>
+      </w:r>
+      <w:proofErr w:type="spellEnd"/>
+      <w:r>
+        <w:rPr>
+          <w:sz w:val="28"/>
+          <w:szCs w:val="28"/>
+        </w:rPr>
+        <w:t xml:space="preserve"> links and start our application on the local server it will not work because we just installed React but have not used it anywhere.</w:t>
       </w:r>
     </w:p>
     <w:p>
@@ -1940,7 +2013,23 @@
           <w:sz w:val="28"/>
           <w:szCs w:val="28"/>
         </w:rPr>
-        <w:t xml:space="preserve"> After we import React and ReactDOM in our App.js in that case we will not be able to run our application. Browser will say “Browsers scripts cannot have imports or exports”</w:t>
+        <w:t xml:space="preserve"> After we import React and </w:t>
+      </w:r>
+      <w:proofErr w:type="spellStart"/>
+      <w:r>
+        <w:rPr>
+          <w:sz w:val="28"/>
+          <w:szCs w:val="28"/>
+        </w:rPr>
+        <w:t>ReactDOM</w:t>
+      </w:r>
+      <w:proofErr w:type="spellEnd"/>
+      <w:r>
+        <w:rPr>
+          <w:sz w:val="28"/>
+          <w:szCs w:val="28"/>
+        </w:rPr>
+        <w:t xml:space="preserve"> in our App.js in that case we will not be able to run our application. Browser will say “Browsers scripts cannot have imports or exports”</w:t>
       </w:r>
     </w:p>
     <w:p>
@@ -2007,7 +2096,55 @@
           <w:sz w:val="28"/>
           <w:szCs w:val="28"/>
         </w:rPr>
-        <w:t>Previously ReactDOM was present in react-dom but now it is available in react-dom/client</w:t>
+        <w:t xml:space="preserve">Previously </w:t>
+      </w:r>
+      <w:proofErr w:type="spellStart"/>
+      <w:r>
+        <w:rPr>
+          <w:sz w:val="28"/>
+          <w:szCs w:val="28"/>
+        </w:rPr>
+        <w:t>ReactDOM</w:t>
+      </w:r>
+      <w:proofErr w:type="spellEnd"/>
+      <w:r>
+        <w:rPr>
+          <w:sz w:val="28"/>
+          <w:szCs w:val="28"/>
+        </w:rPr>
+        <w:t xml:space="preserve"> was present in react-</w:t>
+      </w:r>
+      <w:proofErr w:type="spellStart"/>
+      <w:r>
+        <w:rPr>
+          <w:sz w:val="28"/>
+          <w:szCs w:val="28"/>
+        </w:rPr>
+        <w:t>dom</w:t>
+      </w:r>
+      <w:proofErr w:type="spellEnd"/>
+      <w:r>
+        <w:rPr>
+          <w:sz w:val="28"/>
+          <w:szCs w:val="28"/>
+        </w:rPr>
+        <w:t xml:space="preserve"> but now it is available in react-</w:t>
+      </w:r>
+      <w:proofErr w:type="spellStart"/>
+      <w:r>
+        <w:rPr>
+          <w:sz w:val="28"/>
+          <w:szCs w:val="28"/>
+        </w:rPr>
+        <w:t>dom</w:t>
+      </w:r>
+      <w:proofErr w:type="spellEnd"/>
+      <w:r>
+        <w:rPr>
+          <w:sz w:val="28"/>
+          <w:szCs w:val="28"/>
+        </w:rPr>
+        <w:t>/client</w:t>
       </w:r>
     </w:p>
     <w:p>
@@ -2504,7 +2641,23 @@
           <w:sz w:val="28"/>
           <w:szCs w:val="28"/>
         </w:rPr>
-        <w:t>The dist folder will contain the files of the build be it dev or prod.</w:t>
+        <w:t xml:space="preserve">The </w:t>
+      </w:r>
+      <w:proofErr w:type="spellStart"/>
+      <w:r>
+        <w:rPr>
+          <w:sz w:val="28"/>
+          <w:szCs w:val="28"/>
+        </w:rPr>
+        <w:t>dist</w:t>
+      </w:r>
+      <w:proofErr w:type="spellEnd"/>
+      <w:r>
+        <w:rPr>
+          <w:sz w:val="28"/>
+          <w:szCs w:val="28"/>
+        </w:rPr>
+        <w:t xml:space="preserve"> folder will contain the files of the build be it dev or prod.</w:t>
       </w:r>
     </w:p>
     <w:p>
@@ -2524,7 +2677,23 @@
           <w:sz w:val="28"/>
           <w:szCs w:val="28"/>
         </w:rPr>
-        <w:t>To make our app compatible for older browsers we will use something called browsersList.</w:t>
+        <w:t xml:space="preserve">To make our app compatible for older browsers we will use something called </w:t>
+      </w:r>
+      <w:proofErr w:type="spellStart"/>
+      <w:r>
+        <w:rPr>
+          <w:sz w:val="28"/>
+          <w:szCs w:val="28"/>
+        </w:rPr>
+        <w:t>browsersList</w:t>
+      </w:r>
+      <w:proofErr w:type="spellEnd"/>
+      <w:r>
+        <w:rPr>
+          <w:sz w:val="28"/>
+          <w:szCs w:val="28"/>
+        </w:rPr>
+        <w:t>.</w:t>
       </w:r>
     </w:p>
     <w:p>
@@ -2539,12 +2708,21 @@
           <w:szCs w:val="28"/>
         </w:rPr>
       </w:pPr>
-      <w:r>
-        <w:rPr>
-          <w:sz w:val="28"/>
-          <w:szCs w:val="28"/>
-        </w:rPr>
-        <w:t>Browserslist is a npm package.</w:t>
+      <w:proofErr w:type="spellStart"/>
+      <w:r>
+        <w:rPr>
+          <w:sz w:val="28"/>
+          <w:szCs w:val="28"/>
+        </w:rPr>
+        <w:t>Browserslist</w:t>
+      </w:r>
+      <w:proofErr w:type="spellEnd"/>
+      <w:r>
+        <w:rPr>
+          <w:sz w:val="28"/>
+          <w:szCs w:val="28"/>
+        </w:rPr>
+        <w:t xml:space="preserve"> is a npm package.</w:t>
       </w:r>
       <w:r>
         <w:rPr>
@@ -2578,7 +2756,23 @@
           <w:sz w:val="28"/>
           <w:szCs w:val="28"/>
         </w:rPr>
-        <w:t>"browsersList": [ "last 2 Chrome version"</w:t>
+        <w:t>"</w:t>
+      </w:r>
+      <w:proofErr w:type="spellStart"/>
+      <w:r>
+        <w:rPr>
+          <w:sz w:val="28"/>
+          <w:szCs w:val="28"/>
+        </w:rPr>
+        <w:t>browsersList</w:t>
+      </w:r>
+      <w:proofErr w:type="spellEnd"/>
+      <w:r>
+        <w:rPr>
+          <w:sz w:val="28"/>
+          <w:szCs w:val="28"/>
+        </w:rPr>
+        <w:t>": [ "last 2 Chrome version"</w:t>
       </w:r>
       <w:r>
         <w:rPr>
@@ -2854,7 +3048,23 @@
           <w:sz w:val="28"/>
           <w:szCs w:val="28"/>
         </w:rPr>
-        <w:t>Browsers do not understand JSX it will give an error but when we run our code with JSX there is no error that we see because parcel takes care of it behind the scenes. The code is transpiled before it goes to JS engine.</w:t>
+        <w:t xml:space="preserve">Browsers do not understand JSX it will give an error but when we run our code with JSX there is no error that we see because parcel takes care of it behind the scenes. The code is </w:t>
+      </w:r>
+      <w:proofErr w:type="spellStart"/>
+      <w:r>
+        <w:rPr>
+          <w:sz w:val="28"/>
+          <w:szCs w:val="28"/>
+        </w:rPr>
+        <w:t>transpiled</w:t>
+      </w:r>
+      <w:proofErr w:type="spellEnd"/>
+      <w:r>
+        <w:rPr>
+          <w:sz w:val="28"/>
+          <w:szCs w:val="28"/>
+        </w:rPr>
+        <w:t xml:space="preserve"> before it goes to JS engine.</w:t>
       </w:r>
     </w:p>
     <w:p>
@@ -2874,7 +3084,23 @@
           <w:sz w:val="28"/>
           <w:szCs w:val="28"/>
         </w:rPr>
-        <w:t xml:space="preserve"> Parcel alone is not doing the transpilation. Babel does it. </w:t>
+        <w:t xml:space="preserve"> Parcel alone is not doing the </w:t>
+      </w:r>
+      <w:proofErr w:type="spellStart"/>
+      <w:r>
+        <w:rPr>
+          <w:sz w:val="28"/>
+          <w:szCs w:val="28"/>
+        </w:rPr>
+        <w:t>transpilation</w:t>
+      </w:r>
+      <w:proofErr w:type="spellEnd"/>
+      <w:r>
+        <w:rPr>
+          <w:sz w:val="28"/>
+          <w:szCs w:val="28"/>
+        </w:rPr>
+        <w:t xml:space="preserve">. Babel does it. </w:t>
       </w:r>
     </w:p>
     <w:p>
@@ -2921,7 +3147,23 @@
           <w:sz w:val="28"/>
           <w:szCs w:val="28"/>
         </w:rPr>
-        <w:t xml:space="preserve"> Some browsers do not understand ES6 and babel transpiles the code for the older browsers to understand the code.</w:t>
+        <w:t xml:space="preserve"> Some browsers do not understand ES6 and babel </w:t>
+      </w:r>
+      <w:proofErr w:type="spellStart"/>
+      <w:r>
+        <w:rPr>
+          <w:sz w:val="28"/>
+          <w:szCs w:val="28"/>
+        </w:rPr>
+        <w:t>transpiles</w:t>
+      </w:r>
+      <w:proofErr w:type="spellEnd"/>
+      <w:r>
+        <w:rPr>
+          <w:sz w:val="28"/>
+          <w:szCs w:val="28"/>
+        </w:rPr>
+        <w:t xml:space="preserve"> the code for the older browsers to understand the code.</w:t>
       </w:r>
     </w:p>
     <w:p>
@@ -2941,7 +3183,23 @@
           <w:sz w:val="28"/>
           <w:szCs w:val="28"/>
         </w:rPr>
-        <w:t>In JSX, if we wish to give class then we use className instead of class</w:t>
+        <w:t xml:space="preserve">In JSX, if we wish to give class then we use </w:t>
+      </w:r>
+      <w:proofErr w:type="spellStart"/>
+      <w:r>
+        <w:rPr>
+          <w:sz w:val="28"/>
+          <w:szCs w:val="28"/>
+        </w:rPr>
+        <w:t>className</w:t>
+      </w:r>
+      <w:proofErr w:type="spellEnd"/>
+      <w:r>
+        <w:rPr>
+          <w:sz w:val="28"/>
+          <w:szCs w:val="28"/>
+        </w:rPr>
+        <w:t xml:space="preserve"> instead of class</w:t>
       </w:r>
       <w:r>
         <w:rPr>
@@ -3137,7 +3395,23 @@
           <w:sz w:val="28"/>
           <w:szCs w:val="28"/>
         </w:rPr>
-        <w:t>We cannot directly render our component using the render function. We will have to use &lt;HeadingComponent /&gt;</w:t>
+        <w:t>We cannot directly render our component using the render function. We will have to use &lt;</w:t>
+      </w:r>
+      <w:proofErr w:type="spellStart"/>
+      <w:r>
+        <w:rPr>
+          <w:sz w:val="28"/>
+          <w:szCs w:val="28"/>
+        </w:rPr>
+        <w:t>HeadingComponent</w:t>
+      </w:r>
+      <w:proofErr w:type="spellEnd"/>
+      <w:r>
+        <w:rPr>
+          <w:sz w:val="28"/>
+          <w:szCs w:val="28"/>
+        </w:rPr>
+        <w:t xml:space="preserve"> /&gt;</w:t>
       </w:r>
     </w:p>
     <w:p>
@@ -3308,7 +3582,23 @@
           <w:sz w:val="28"/>
           <w:szCs w:val="28"/>
         </w:rPr>
-        <w:t xml:space="preserve"> in react as an object. Ex: style= {backgroundColor: ‘red’}</w:t>
+        <w:t xml:space="preserve"> in react as an object. Ex: style= {</w:t>
+      </w:r>
+      <w:proofErr w:type="spellStart"/>
+      <w:r>
+        <w:rPr>
+          <w:sz w:val="28"/>
+          <w:szCs w:val="28"/>
+        </w:rPr>
+        <w:t>backgroundColor</w:t>
+      </w:r>
+      <w:proofErr w:type="spellEnd"/>
+      <w:r>
+        <w:rPr>
+          <w:sz w:val="28"/>
+          <w:szCs w:val="28"/>
+        </w:rPr>
+        <w:t>: ‘red’}</w:t>
       </w:r>
     </w:p>
     <w:p>
@@ -3397,7 +3687,39 @@
           <w:szCs w:val="28"/>
         </w:rPr>
         <w:lastRenderedPageBreak/>
-        <w:t>&lt;RestaurantCard resName="Millet Express" cuisine="Healthy food, South Indian, North Indian"/&gt;</w:t>
+        <w:t>&lt;</w:t>
+      </w:r>
+      <w:proofErr w:type="spellStart"/>
+      <w:r>
+        <w:rPr>
+          <w:sz w:val="28"/>
+          <w:szCs w:val="28"/>
+        </w:rPr>
+        <w:t>RestaurantCard</w:t>
+      </w:r>
+      <w:proofErr w:type="spellEnd"/>
+      <w:r>
+        <w:rPr>
+          <w:sz w:val="28"/>
+          <w:szCs w:val="28"/>
+        </w:rPr>
+        <w:t xml:space="preserve"> </w:t>
+      </w:r>
+      <w:proofErr w:type="spellStart"/>
+      <w:r>
+        <w:rPr>
+          <w:sz w:val="28"/>
+          <w:szCs w:val="28"/>
+        </w:rPr>
+        <w:t>resName</w:t>
+      </w:r>
+      <w:proofErr w:type="spellEnd"/>
+      <w:r>
+        <w:rPr>
+          <w:sz w:val="28"/>
+          <w:szCs w:val="28"/>
+        </w:rPr>
+        <w:t>="Millet Express" cuisine="Healthy food, South Indian, North Indian"/&gt;</w:t>
       </w:r>
       <w:r>
         <w:rPr>
@@ -3431,7 +3753,23 @@
           <w:sz w:val="28"/>
           <w:szCs w:val="28"/>
         </w:rPr>
-        <w:t>Const ResCard = (props) =&gt; {}</w:t>
+        <w:t xml:space="preserve">Const </w:t>
+      </w:r>
+      <w:proofErr w:type="spellStart"/>
+      <w:r>
+        <w:rPr>
+          <w:sz w:val="28"/>
+          <w:szCs w:val="28"/>
+        </w:rPr>
+        <w:t>ResCard</w:t>
+      </w:r>
+      <w:proofErr w:type="spellEnd"/>
+      <w:r>
+        <w:rPr>
+          <w:sz w:val="28"/>
+          <w:szCs w:val="28"/>
+        </w:rPr>
+        <w:t xml:space="preserve"> = (props) =&gt; {}</w:t>
       </w:r>
     </w:p>
     <w:p>
@@ -3451,7 +3789,39 @@
           <w:sz w:val="28"/>
           <w:szCs w:val="28"/>
         </w:rPr>
-        <w:t>Const ResCard = ({resName, rating, cuisine, eta}) =&gt; {} – de-structuring on the fly.</w:t>
+        <w:t xml:space="preserve">Const </w:t>
+      </w:r>
+      <w:proofErr w:type="spellStart"/>
+      <w:r>
+        <w:rPr>
+          <w:sz w:val="28"/>
+          <w:szCs w:val="28"/>
+        </w:rPr>
+        <w:t>ResCard</w:t>
+      </w:r>
+      <w:proofErr w:type="spellEnd"/>
+      <w:r>
+        <w:rPr>
+          <w:sz w:val="28"/>
+          <w:szCs w:val="28"/>
+        </w:rPr>
+        <w:t xml:space="preserve"> = ({</w:t>
+      </w:r>
+      <w:proofErr w:type="spellStart"/>
+      <w:r>
+        <w:rPr>
+          <w:sz w:val="28"/>
+          <w:szCs w:val="28"/>
+        </w:rPr>
+        <w:t>resName</w:t>
+      </w:r>
+      <w:proofErr w:type="spellEnd"/>
+      <w:r>
+        <w:rPr>
+          <w:sz w:val="28"/>
+          <w:szCs w:val="28"/>
+        </w:rPr>
+        <w:t>, rating, cuisine, eta}) =&gt; {} – de-structuring on the fly.</w:t>
       </w:r>
     </w:p>
     <w:p>
@@ -3486,12 +3856,21 @@
           <w:szCs w:val="28"/>
         </w:rPr>
       </w:pPr>
-      <w:r>
-        <w:rPr>
-          <w:sz w:val="28"/>
-          <w:szCs w:val="28"/>
-        </w:rPr>
-        <w:t>Cloudnary is a CDN. All images are hosted there</w:t>
+      <w:proofErr w:type="spellStart"/>
+      <w:r>
+        <w:rPr>
+          <w:sz w:val="28"/>
+          <w:szCs w:val="28"/>
+        </w:rPr>
+        <w:t>Cloudnary</w:t>
+      </w:r>
+      <w:proofErr w:type="spellEnd"/>
+      <w:r>
+        <w:rPr>
+          <w:sz w:val="28"/>
+          <w:szCs w:val="28"/>
+        </w:rPr>
+        <w:t xml:space="preserve"> is a CDN. All images are hosted there</w:t>
       </w:r>
     </w:p>
     <w:p>
@@ -3533,14 +3912,46 @@
           <w:sz w:val="28"/>
           <w:szCs w:val="28"/>
         </w:rPr>
-        <w:t xml:space="preserve"> React optimizes the render cycle. Lets say we have four restaurants in the UI and a new restaurant came in at the first place so the Dom will have to insert the new element at the first place</w:t>
-      </w:r>
-      <w:r>
-        <w:rPr>
-          <w:sz w:val="28"/>
-          <w:szCs w:val="28"/>
-        </w:rPr>
-        <w:t>. If we did not have id for the RestaurantCard react will re-render all the data because react does not know which res card is the new one</w:t>
+        <w:t xml:space="preserve"> React optimizes the render cycle. </w:t>
+      </w:r>
+      <w:proofErr w:type="spellStart"/>
+      <w:r>
+        <w:rPr>
+          <w:sz w:val="28"/>
+          <w:szCs w:val="28"/>
+        </w:rPr>
+        <w:t>Lets</w:t>
+      </w:r>
+      <w:proofErr w:type="spellEnd"/>
+      <w:r>
+        <w:rPr>
+          <w:sz w:val="28"/>
+          <w:szCs w:val="28"/>
+        </w:rPr>
+        <w:t xml:space="preserve"> say we have four restaurants in the UI and a new restaurant came in at the first place so the Dom will have to insert the new element at the first place</w:t>
+      </w:r>
+      <w:r>
+        <w:rPr>
+          <w:sz w:val="28"/>
+          <w:szCs w:val="28"/>
+        </w:rPr>
+        <w:t xml:space="preserve">. If we did not have id for the </w:t>
+      </w:r>
+      <w:proofErr w:type="spellStart"/>
+      <w:r>
+        <w:rPr>
+          <w:sz w:val="28"/>
+          <w:szCs w:val="28"/>
+        </w:rPr>
+        <w:t>RestaurantCard</w:t>
+      </w:r>
+      <w:proofErr w:type="spellEnd"/>
+      <w:r>
+        <w:rPr>
+          <w:sz w:val="28"/>
+          <w:szCs w:val="28"/>
+        </w:rPr>
+        <w:t xml:space="preserve"> react will re-render all the data because react does not know which res card is the new one</w:t>
       </w:r>
       <w:r>
         <w:rPr>
@@ -3670,7 +4081,39 @@
           <w:sz w:val="28"/>
           <w:szCs w:val="28"/>
         </w:rPr>
-        <w:t>Named export – export const logoUrl; import {logoUrl} from path</w:t>
+        <w:t xml:space="preserve">Named export – export const </w:t>
+      </w:r>
+      <w:proofErr w:type="spellStart"/>
+      <w:r>
+        <w:rPr>
+          <w:sz w:val="28"/>
+          <w:szCs w:val="28"/>
+        </w:rPr>
+        <w:t>logoUrl</w:t>
+      </w:r>
+      <w:proofErr w:type="spellEnd"/>
+      <w:r>
+        <w:rPr>
+          <w:sz w:val="28"/>
+          <w:szCs w:val="28"/>
+        </w:rPr>
+        <w:t>; import {</w:t>
+      </w:r>
+      <w:proofErr w:type="spellStart"/>
+      <w:r>
+        <w:rPr>
+          <w:sz w:val="28"/>
+          <w:szCs w:val="28"/>
+        </w:rPr>
+        <w:t>logoUrl</w:t>
+      </w:r>
+      <w:proofErr w:type="spellEnd"/>
+      <w:r>
+        <w:rPr>
+          <w:sz w:val="28"/>
+          <w:szCs w:val="28"/>
+        </w:rPr>
+        <w:t>} from path</w:t>
       </w:r>
     </w:p>
     <w:p>
@@ -3730,8 +4173,33 @@
           <w:sz w:val="28"/>
           <w:szCs w:val="28"/>
         </w:rPr>
-        <w:t>Two very important react hooks – useState, useEffect</w:t>
-      </w:r>
+        <w:t xml:space="preserve">Two very important react hooks – </w:t>
+      </w:r>
+      <w:proofErr w:type="spellStart"/>
+      <w:r>
+        <w:rPr>
+          <w:sz w:val="28"/>
+          <w:szCs w:val="28"/>
+        </w:rPr>
+        <w:t>useState</w:t>
+      </w:r>
+      <w:proofErr w:type="spellEnd"/>
+      <w:r>
+        <w:rPr>
+          <w:sz w:val="28"/>
+          <w:szCs w:val="28"/>
+        </w:rPr>
+        <w:t xml:space="preserve">, </w:t>
+      </w:r>
+      <w:proofErr w:type="spellStart"/>
+      <w:r>
+        <w:rPr>
+          <w:sz w:val="28"/>
+          <w:szCs w:val="28"/>
+        </w:rPr>
+        <w:t>useEffect</w:t>
+      </w:r>
+      <w:proofErr w:type="spellEnd"/>
     </w:p>
     <w:p>
       <w:pPr>
@@ -3745,12 +4213,21 @@
           <w:szCs w:val="28"/>
         </w:rPr>
       </w:pPr>
-      <w:r>
-        <w:rPr>
-          <w:sz w:val="28"/>
-          <w:szCs w:val="28"/>
-        </w:rPr>
-        <w:t xml:space="preserve">useState – maintains the state of the component. </w:t>
+      <w:proofErr w:type="spellStart"/>
+      <w:r>
+        <w:rPr>
+          <w:sz w:val="28"/>
+          <w:szCs w:val="28"/>
+        </w:rPr>
+        <w:t>useState</w:t>
+      </w:r>
+      <w:proofErr w:type="spellEnd"/>
+      <w:r>
+        <w:rPr>
+          <w:sz w:val="28"/>
+          <w:szCs w:val="28"/>
+        </w:rPr>
+        <w:t xml:space="preserve"> – maintains the state of the component. </w:t>
       </w:r>
       <w:r>
         <w:rPr>
@@ -3792,7 +4269,23 @@
           <w:sz w:val="28"/>
           <w:szCs w:val="28"/>
         </w:rPr>
-        <w:t>hen we use normal JS variable and filter the data, the list is updated but the UI is not. For the UI and data layer to work together we use the useState method.</w:t>
+        <w:t xml:space="preserve">hen we use normal JS variable and filter the data, the list is updated but the UI is not. For the UI and data layer to work together we use the </w:t>
+      </w:r>
+      <w:proofErr w:type="spellStart"/>
+      <w:r>
+        <w:rPr>
+          <w:sz w:val="28"/>
+          <w:szCs w:val="28"/>
+        </w:rPr>
+        <w:t>useState</w:t>
+      </w:r>
+      <w:proofErr w:type="spellEnd"/>
+      <w:r>
+        <w:rPr>
+          <w:sz w:val="28"/>
+          <w:szCs w:val="28"/>
+        </w:rPr>
+        <w:t xml:space="preserve"> method.</w:t>
       </w:r>
     </w:p>
     <w:p>
@@ -3881,19 +4374,44 @@
           <w:szCs w:val="28"/>
         </w:rPr>
       </w:pPr>
-      <w:r>
-        <w:rPr>
-          <w:sz w:val="28"/>
-          <w:szCs w:val="28"/>
-        </w:rPr>
-        <w:t xml:space="preserve">Lets say I have 7 cards on the UI and after filtering it is only 3 cards on the UI. </w:t>
-      </w:r>
-      <w:r>
-        <w:rPr>
-          <w:sz w:val="28"/>
-          <w:szCs w:val="28"/>
-        </w:rPr>
-        <w:t>Initially create creates a virtual DOM. Original has tags, images etc but in virtual DOM it is just a representation of the original DOM.</w:t>
+      <w:proofErr w:type="spellStart"/>
+      <w:r>
+        <w:rPr>
+          <w:sz w:val="28"/>
+          <w:szCs w:val="28"/>
+        </w:rPr>
+        <w:t>Lets</w:t>
+      </w:r>
+      <w:proofErr w:type="spellEnd"/>
+      <w:r>
+        <w:rPr>
+          <w:sz w:val="28"/>
+          <w:szCs w:val="28"/>
+        </w:rPr>
+        <w:t xml:space="preserve"> say I have 7 cards on the UI and after filtering it is only 3 cards on the UI. </w:t>
+      </w:r>
+      <w:r>
+        <w:rPr>
+          <w:sz w:val="28"/>
+          <w:szCs w:val="28"/>
+        </w:rPr>
+        <w:t xml:space="preserve">Initially create creates a virtual DOM. Original has tags, images </w:t>
+      </w:r>
+      <w:proofErr w:type="spellStart"/>
+      <w:r>
+        <w:rPr>
+          <w:sz w:val="28"/>
+          <w:szCs w:val="28"/>
+        </w:rPr>
+        <w:t>etc</w:t>
+      </w:r>
+      <w:proofErr w:type="spellEnd"/>
+      <w:r>
+        <w:rPr>
+          <w:sz w:val="28"/>
+          <w:szCs w:val="28"/>
+        </w:rPr>
+        <w:t xml:space="preserve"> but in virtual DOM it is just a representation of the original DOM.</w:t>
       </w:r>
     </w:p>
     <w:p>
@@ -4027,7 +4545,23 @@
           <w:sz w:val="28"/>
           <w:szCs w:val="28"/>
         </w:rPr>
-        <w:t>Monolith vs MicroService architecture</w:t>
+        <w:t xml:space="preserve">Monolith vs </w:t>
+      </w:r>
+      <w:proofErr w:type="spellStart"/>
+      <w:r>
+        <w:rPr>
+          <w:sz w:val="28"/>
+          <w:szCs w:val="28"/>
+        </w:rPr>
+        <w:t>MicroService</w:t>
+      </w:r>
+      <w:proofErr w:type="spellEnd"/>
+      <w:r>
+        <w:rPr>
+          <w:sz w:val="28"/>
+          <w:szCs w:val="28"/>
+        </w:rPr>
+        <w:t xml:space="preserve"> architecture</w:t>
       </w:r>
     </w:p>
     <w:p>
@@ -4182,7 +4716,39 @@
           <w:sz w:val="28"/>
           <w:szCs w:val="28"/>
         </w:rPr>
-        <w:t>data and render it on the UI. In this case if the API takes 500 ms then the page loads for 500 ms then renders the data.</w:t>
+        <w:t xml:space="preserve">data and render it on the UI. In this case if the API takes 500 </w:t>
+      </w:r>
+      <w:proofErr w:type="spellStart"/>
+      <w:r>
+        <w:rPr>
+          <w:sz w:val="28"/>
+          <w:szCs w:val="28"/>
+        </w:rPr>
+        <w:t>ms</w:t>
+      </w:r>
+      <w:proofErr w:type="spellEnd"/>
+      <w:r>
+        <w:rPr>
+          <w:sz w:val="28"/>
+          <w:szCs w:val="28"/>
+        </w:rPr>
+        <w:t xml:space="preserve"> then the page loads for 500 </w:t>
+      </w:r>
+      <w:proofErr w:type="spellStart"/>
+      <w:r>
+        <w:rPr>
+          <w:sz w:val="28"/>
+          <w:szCs w:val="28"/>
+        </w:rPr>
+        <w:t>ms</w:t>
+      </w:r>
+      <w:proofErr w:type="spellEnd"/>
+      <w:r>
+        <w:rPr>
+          <w:sz w:val="28"/>
+          <w:szCs w:val="28"/>
+        </w:rPr>
+        <w:t xml:space="preserve"> then renders the data.</w:t>
       </w:r>
     </w:p>
     <w:p>
@@ -4238,12 +4804,21 @@
           <w:szCs w:val="28"/>
         </w:rPr>
       </w:pPr>
-      <w:r>
-        <w:rPr>
-          <w:sz w:val="28"/>
-          <w:szCs w:val="28"/>
-        </w:rPr>
-        <w:t xml:space="preserve">useEffect hook </w:t>
+      <w:proofErr w:type="spellStart"/>
+      <w:r>
+        <w:rPr>
+          <w:sz w:val="28"/>
+          <w:szCs w:val="28"/>
+        </w:rPr>
+        <w:t>useEffect</w:t>
+      </w:r>
+      <w:proofErr w:type="spellEnd"/>
+      <w:r>
+        <w:rPr>
+          <w:sz w:val="28"/>
+          <w:szCs w:val="28"/>
+        </w:rPr>
+        <w:t xml:space="preserve"> hook </w:t>
       </w:r>
       <w:r>
         <w:rPr>
@@ -4284,7 +4859,23 @@
           <w:sz w:val="28"/>
           <w:szCs w:val="28"/>
         </w:rPr>
-        <w:t>The callback function in the useEffect is called after the component is rendered.</w:t>
+        <w:t xml:space="preserve">The callback function in the </w:t>
+      </w:r>
+      <w:proofErr w:type="spellStart"/>
+      <w:r>
+        <w:rPr>
+          <w:sz w:val="28"/>
+          <w:szCs w:val="28"/>
+        </w:rPr>
+        <w:t>useEffect</w:t>
+      </w:r>
+      <w:proofErr w:type="spellEnd"/>
+      <w:r>
+        <w:rPr>
+          <w:sz w:val="28"/>
+          <w:szCs w:val="28"/>
+        </w:rPr>
+        <w:t xml:space="preserve"> is called after the component is rendered.</w:t>
       </w:r>
       <w:r>
         <w:rPr>
@@ -4426,7 +5017,23 @@
           <w:sz w:val="28"/>
           <w:szCs w:val="28"/>
         </w:rPr>
-        <w:t xml:space="preserve"> Since the variable that we use in useState is a constant variable. How are we able to update the const variable?</w:t>
+        <w:t xml:space="preserve"> Since the variable that we use in </w:t>
+      </w:r>
+      <w:proofErr w:type="spellStart"/>
+      <w:r>
+        <w:rPr>
+          <w:sz w:val="28"/>
+          <w:szCs w:val="28"/>
+        </w:rPr>
+        <w:t>useState</w:t>
+      </w:r>
+      <w:proofErr w:type="spellEnd"/>
+      <w:r>
+        <w:rPr>
+          <w:sz w:val="28"/>
+          <w:szCs w:val="28"/>
+        </w:rPr>
+        <w:t xml:space="preserve"> is a constant variable. How are we able to update the const variable?</w:t>
       </w:r>
       <w:r>
         <w:rPr>
@@ -4475,12 +5082,53 @@
           <w:szCs w:val="28"/>
         </w:rPr>
       </w:pPr>
-      <w:r>
-        <w:rPr>
-          <w:sz w:val="28"/>
-          <w:szCs w:val="28"/>
-        </w:rPr>
-        <w:t xml:space="preserve">useEffect is called after every render of the component. Everytime a component is re-rendered the useEffect will be called. </w:t>
+      <w:proofErr w:type="spellStart"/>
+      <w:r>
+        <w:rPr>
+          <w:sz w:val="28"/>
+          <w:szCs w:val="28"/>
+        </w:rPr>
+        <w:t>useEffect</w:t>
+      </w:r>
+      <w:proofErr w:type="spellEnd"/>
+      <w:r>
+        <w:rPr>
+          <w:sz w:val="28"/>
+          <w:szCs w:val="28"/>
+        </w:rPr>
+        <w:t xml:space="preserve"> is called after every render of the component. </w:t>
+      </w:r>
+      <w:proofErr w:type="spellStart"/>
+      <w:r>
+        <w:rPr>
+          <w:sz w:val="28"/>
+          <w:szCs w:val="28"/>
+        </w:rPr>
+        <w:t>Everytime</w:t>
+      </w:r>
+      <w:proofErr w:type="spellEnd"/>
+      <w:r>
+        <w:rPr>
+          <w:sz w:val="28"/>
+          <w:szCs w:val="28"/>
+        </w:rPr>
+        <w:t xml:space="preserve"> a component is re-rendered the </w:t>
+      </w:r>
+      <w:proofErr w:type="spellStart"/>
+      <w:r>
+        <w:rPr>
+          <w:sz w:val="28"/>
+          <w:szCs w:val="28"/>
+        </w:rPr>
+        <w:t>useEffect</w:t>
+      </w:r>
+      <w:proofErr w:type="spellEnd"/>
+      <w:r>
+        <w:rPr>
+          <w:sz w:val="28"/>
+          <w:szCs w:val="28"/>
+        </w:rPr>
+        <w:t xml:space="preserve"> will be called. </w:t>
       </w:r>
     </w:p>
     <w:p>
@@ -4520,7 +5168,23 @@
           <w:sz w:val="28"/>
           <w:szCs w:val="28"/>
         </w:rPr>
-        <w:t>Dependency array is not mandatory for useEffect only callback function is.</w:t>
+        <w:t xml:space="preserve">Dependency array is not mandatory for </w:t>
+      </w:r>
+      <w:proofErr w:type="spellStart"/>
+      <w:r>
+        <w:rPr>
+          <w:sz w:val="28"/>
+          <w:szCs w:val="28"/>
+        </w:rPr>
+        <w:t>useEffect</w:t>
+      </w:r>
+      <w:proofErr w:type="spellEnd"/>
+      <w:r>
+        <w:rPr>
+          <w:sz w:val="28"/>
+          <w:szCs w:val="28"/>
+        </w:rPr>
+        <w:t xml:space="preserve"> only callback function is.</w:t>
       </w:r>
     </w:p>
     <w:p>
@@ -4540,7 +5204,23 @@
           <w:sz w:val="28"/>
           <w:szCs w:val="28"/>
         </w:rPr>
-        <w:t>If we do not pass a dependency array the useEffect will be called every time the component is rendered.</w:t>
+        <w:t xml:space="preserve">If we do not pass a dependency array the </w:t>
+      </w:r>
+      <w:proofErr w:type="spellStart"/>
+      <w:r>
+        <w:rPr>
+          <w:sz w:val="28"/>
+          <w:szCs w:val="28"/>
+        </w:rPr>
+        <w:t>useEffect</w:t>
+      </w:r>
+      <w:proofErr w:type="spellEnd"/>
+      <w:r>
+        <w:rPr>
+          <w:sz w:val="28"/>
+          <w:szCs w:val="28"/>
+        </w:rPr>
+        <w:t xml:space="preserve"> will be called every time the component is rendered.</w:t>
       </w:r>
     </w:p>
     <w:p>
@@ -4560,7 +5240,23 @@
           <w:sz w:val="28"/>
           <w:szCs w:val="28"/>
         </w:rPr>
-        <w:t>If dependency array is empty, then useEffect is called only on initial render and just once when the component is rendered for the first time.</w:t>
+        <w:t xml:space="preserve">If dependency array is empty, then </w:t>
+      </w:r>
+      <w:proofErr w:type="spellStart"/>
+      <w:r>
+        <w:rPr>
+          <w:sz w:val="28"/>
+          <w:szCs w:val="28"/>
+        </w:rPr>
+        <w:t>useEffect</w:t>
+      </w:r>
+      <w:proofErr w:type="spellEnd"/>
+      <w:r>
+        <w:rPr>
+          <w:sz w:val="28"/>
+          <w:szCs w:val="28"/>
+        </w:rPr>
+        <w:t xml:space="preserve"> is called only on initial render and just once when the component is rendered for the first time.</w:t>
       </w:r>
     </w:p>
     <w:p>
@@ -4580,7 +5276,39 @@
           <w:sz w:val="28"/>
           <w:szCs w:val="28"/>
         </w:rPr>
-        <w:t>If we have some thing in the dependency array then the useEffect will be called only when the value of that variable is changed.</w:t>
+        <w:t xml:space="preserve">If we have </w:t>
+      </w:r>
+      <w:proofErr w:type="spellStart"/>
+      <w:r>
+        <w:rPr>
+          <w:sz w:val="28"/>
+          <w:szCs w:val="28"/>
+        </w:rPr>
+        <w:t>some thing</w:t>
+      </w:r>
+      <w:proofErr w:type="spellEnd"/>
+      <w:r>
+        <w:rPr>
+          <w:sz w:val="28"/>
+          <w:szCs w:val="28"/>
+        </w:rPr>
+        <w:t xml:space="preserve"> in the dependency array then the </w:t>
+      </w:r>
+      <w:proofErr w:type="spellStart"/>
+      <w:r>
+        <w:rPr>
+          <w:sz w:val="28"/>
+          <w:szCs w:val="28"/>
+        </w:rPr>
+        <w:t>useEffect</w:t>
+      </w:r>
+      <w:proofErr w:type="spellEnd"/>
+      <w:r>
+        <w:rPr>
+          <w:sz w:val="28"/>
+          <w:szCs w:val="28"/>
+        </w:rPr>
+        <w:t xml:space="preserve"> will be called only when the value of that variable is changed.</w:t>
       </w:r>
     </w:p>
     <w:p>
@@ -4602,6 +5330,7 @@
         </w:rPr>
         <w:t xml:space="preserve"> </w:t>
       </w:r>
+      <w:proofErr w:type="spellStart"/>
       <w:r>
         <w:rPr>
           <w:b/>
@@ -4611,12 +5340,45 @@
         </w:rPr>
         <w:t>useState</w:t>
       </w:r>
-      <w:r>
-        <w:rPr>
-          <w:sz w:val="28"/>
-          <w:szCs w:val="28"/>
-        </w:rPr>
-        <w:t xml:space="preserve"> – Always call useState inside the component and it has a purpose i.e to create local state variables.</w:t>
+      <w:proofErr w:type="spellEnd"/>
+      <w:r>
+        <w:rPr>
+          <w:sz w:val="28"/>
+          <w:szCs w:val="28"/>
+        </w:rPr>
+        <w:t xml:space="preserve"> – Always call </w:t>
+      </w:r>
+      <w:proofErr w:type="spellStart"/>
+      <w:r>
+        <w:rPr>
+          <w:sz w:val="28"/>
+          <w:szCs w:val="28"/>
+        </w:rPr>
+        <w:t>useState</w:t>
+      </w:r>
+      <w:proofErr w:type="spellEnd"/>
+      <w:r>
+        <w:rPr>
+          <w:sz w:val="28"/>
+          <w:szCs w:val="28"/>
+        </w:rPr>
+        <w:t xml:space="preserve"> inside the component and it has a purpose </w:t>
+      </w:r>
+      <w:proofErr w:type="spellStart"/>
+      <w:r>
+        <w:rPr>
+          <w:sz w:val="28"/>
+          <w:szCs w:val="28"/>
+        </w:rPr>
+        <w:t>i.e</w:t>
+      </w:r>
+      <w:proofErr w:type="spellEnd"/>
+      <w:r>
+        <w:rPr>
+          <w:sz w:val="28"/>
+          <w:szCs w:val="28"/>
+        </w:rPr>
+        <w:t xml:space="preserve"> to create local state variables.</w:t>
       </w:r>
     </w:p>
     <w:p>
@@ -4663,7 +5425,39 @@
           <w:sz w:val="28"/>
           <w:szCs w:val="28"/>
         </w:rPr>
-        <w:t>Never use useState or useEffect inside if else condition</w:t>
+        <w:t xml:space="preserve">Never use </w:t>
+      </w:r>
+      <w:proofErr w:type="spellStart"/>
+      <w:r>
+        <w:rPr>
+          <w:sz w:val="28"/>
+          <w:szCs w:val="28"/>
+        </w:rPr>
+        <w:t>useState</w:t>
+      </w:r>
+      <w:proofErr w:type="spellEnd"/>
+      <w:r>
+        <w:rPr>
+          <w:sz w:val="28"/>
+          <w:szCs w:val="28"/>
+        </w:rPr>
+        <w:t xml:space="preserve"> or </w:t>
+      </w:r>
+      <w:proofErr w:type="spellStart"/>
+      <w:r>
+        <w:rPr>
+          <w:sz w:val="28"/>
+          <w:szCs w:val="28"/>
+        </w:rPr>
+        <w:t>useEffect</w:t>
+      </w:r>
+      <w:proofErr w:type="spellEnd"/>
+      <w:r>
+        <w:rPr>
+          <w:sz w:val="28"/>
+          <w:szCs w:val="28"/>
+        </w:rPr>
+        <w:t xml:space="preserve"> inside if else condition</w:t>
       </w:r>
       <w:r>
         <w:rPr>
@@ -4691,7 +5485,23 @@
           <w:szCs w:val="28"/>
         </w:rPr>
         <w:lastRenderedPageBreak/>
-        <w:t xml:space="preserve"> React-router-dom is used for routing in React JS</w:t>
+        <w:t xml:space="preserve"> React-router-</w:t>
+      </w:r>
+      <w:proofErr w:type="spellStart"/>
+      <w:r>
+        <w:rPr>
+          <w:sz w:val="28"/>
+          <w:szCs w:val="28"/>
+        </w:rPr>
+        <w:t>dom</w:t>
+      </w:r>
+      <w:proofErr w:type="spellEnd"/>
+      <w:r>
+        <w:rPr>
+          <w:sz w:val="28"/>
+          <w:szCs w:val="28"/>
+        </w:rPr>
+        <w:t xml:space="preserve"> is used for routing in React JS</w:t>
       </w:r>
     </w:p>
     <w:p>
@@ -4711,7 +5521,23 @@
           <w:sz w:val="28"/>
           <w:szCs w:val="28"/>
         </w:rPr>
-        <w:t xml:space="preserve"> To create the configuration we use something called createBrowserRouter from react-router-dom.</w:t>
+        <w:t xml:space="preserve"> To create the configuration we use something called </w:t>
+      </w:r>
+      <w:proofErr w:type="spellStart"/>
+      <w:r>
+        <w:rPr>
+          <w:sz w:val="28"/>
+          <w:szCs w:val="28"/>
+        </w:rPr>
+        <w:t>createBrowserRouter</w:t>
+      </w:r>
+      <w:proofErr w:type="spellEnd"/>
+      <w:r>
+        <w:rPr>
+          <w:sz w:val="28"/>
+          <w:szCs w:val="28"/>
+        </w:rPr>
+        <w:t xml:space="preserve"> from react-router-dom.</w:t>
       </w:r>
     </w:p>
     <w:p>
@@ -4731,7 +5557,23 @@
           <w:sz w:val="28"/>
           <w:szCs w:val="28"/>
         </w:rPr>
-        <w:t xml:space="preserve"> createBrowserRouter takes list of objects</w:t>
+        <w:t xml:space="preserve"> </w:t>
+      </w:r>
+      <w:proofErr w:type="spellStart"/>
+      <w:r>
+        <w:rPr>
+          <w:sz w:val="28"/>
+          <w:szCs w:val="28"/>
+        </w:rPr>
+        <w:t>createBrowserRouter</w:t>
+      </w:r>
+      <w:proofErr w:type="spellEnd"/>
+      <w:r>
+        <w:rPr>
+          <w:sz w:val="28"/>
+          <w:szCs w:val="28"/>
+        </w:rPr>
+        <w:t xml:space="preserve"> takes list of objects</w:t>
       </w:r>
       <w:r>
         <w:rPr>
@@ -4753,12 +5595,21 @@
           <w:szCs w:val="28"/>
         </w:rPr>
       </w:pPr>
-      <w:r>
-        <w:rPr>
-          <w:sz w:val="28"/>
-          <w:szCs w:val="28"/>
-        </w:rPr>
-        <w:t>RouterProvider will provide our routing config to the app.</w:t>
+      <w:proofErr w:type="spellStart"/>
+      <w:r>
+        <w:rPr>
+          <w:sz w:val="28"/>
+          <w:szCs w:val="28"/>
+        </w:rPr>
+        <w:t>RouterProvider</w:t>
+      </w:r>
+      <w:proofErr w:type="spellEnd"/>
+      <w:r>
+        <w:rPr>
+          <w:sz w:val="28"/>
+          <w:szCs w:val="28"/>
+        </w:rPr>
+        <w:t xml:space="preserve"> will provide our routing config to the app.</w:t>
       </w:r>
       <w:r>
         <w:rPr>
@@ -4772,7 +5623,39 @@
           <w:sz w:val="28"/>
           <w:szCs w:val="28"/>
         </w:rPr>
-        <w:t>root.render(&lt;RouterProvider router={appRouter}/&gt;);</w:t>
+        <w:t>root.render(&lt;</w:t>
+      </w:r>
+      <w:proofErr w:type="spellStart"/>
+      <w:r>
+        <w:rPr>
+          <w:sz w:val="28"/>
+          <w:szCs w:val="28"/>
+        </w:rPr>
+        <w:t>RouterProvider</w:t>
+      </w:r>
+      <w:proofErr w:type="spellEnd"/>
+      <w:r>
+        <w:rPr>
+          <w:sz w:val="28"/>
+          <w:szCs w:val="28"/>
+        </w:rPr>
+        <w:t xml:space="preserve"> router={</w:t>
+      </w:r>
+      <w:proofErr w:type="spellStart"/>
+      <w:r>
+        <w:rPr>
+          <w:sz w:val="28"/>
+          <w:szCs w:val="28"/>
+        </w:rPr>
+        <w:t>appRouter</w:t>
+      </w:r>
+      <w:proofErr w:type="spellEnd"/>
+      <w:r>
+        <w:rPr>
+          <w:sz w:val="28"/>
+          <w:szCs w:val="28"/>
+        </w:rPr>
+        <w:t>}/&gt;);</w:t>
       </w:r>
     </w:p>
     <w:p>
@@ -4792,7 +5675,55 @@
           <w:sz w:val="28"/>
           <w:szCs w:val="28"/>
         </w:rPr>
-        <w:t>There are multiple routers available such as HashRouter, MemoryRouter, Static Router etc. React documentation recommends using createBrowserRouter.</w:t>
+        <w:t xml:space="preserve">There are multiple routers available such as </w:t>
+      </w:r>
+      <w:proofErr w:type="spellStart"/>
+      <w:r>
+        <w:rPr>
+          <w:sz w:val="28"/>
+          <w:szCs w:val="28"/>
+        </w:rPr>
+        <w:t>HashRouter</w:t>
+      </w:r>
+      <w:proofErr w:type="spellEnd"/>
+      <w:r>
+        <w:rPr>
+          <w:sz w:val="28"/>
+          <w:szCs w:val="28"/>
+        </w:rPr>
+        <w:t xml:space="preserve">, </w:t>
+      </w:r>
+      <w:proofErr w:type="spellStart"/>
+      <w:r>
+        <w:rPr>
+          <w:sz w:val="28"/>
+          <w:szCs w:val="28"/>
+        </w:rPr>
+        <w:t>MemoryRouter</w:t>
+      </w:r>
+      <w:proofErr w:type="spellEnd"/>
+      <w:r>
+        <w:rPr>
+          <w:sz w:val="28"/>
+          <w:szCs w:val="28"/>
+        </w:rPr>
+        <w:t xml:space="preserve">, Static Router etc. React documentation recommends using </w:t>
+      </w:r>
+      <w:proofErr w:type="spellStart"/>
+      <w:r>
+        <w:rPr>
+          <w:sz w:val="28"/>
+          <w:szCs w:val="28"/>
+        </w:rPr>
+        <w:t>createBrowserRouter</w:t>
+      </w:r>
+      <w:proofErr w:type="spellEnd"/>
+      <w:r>
+        <w:rPr>
+          <w:sz w:val="28"/>
+          <w:szCs w:val="28"/>
+        </w:rPr>
+        <w:t>.</w:t>
       </w:r>
     </w:p>
     <w:p>
@@ -4816,12 +5747,21 @@
         </w:rPr>
         <w:t xml:space="preserve">When some random path is attached at the end of the </w:t>
       </w:r>
-      <w:r>
-        <w:rPr>
-          <w:sz w:val="28"/>
-          <w:szCs w:val="28"/>
-        </w:rPr>
-        <w:t>url then we see 404 error but we can also create our own error page</w:t>
+      <w:proofErr w:type="spellStart"/>
+      <w:r>
+        <w:rPr>
+          <w:sz w:val="28"/>
+          <w:szCs w:val="28"/>
+        </w:rPr>
+        <w:t>url</w:t>
+      </w:r>
+      <w:proofErr w:type="spellEnd"/>
+      <w:r>
+        <w:rPr>
+          <w:sz w:val="28"/>
+          <w:szCs w:val="28"/>
+        </w:rPr>
+        <w:t xml:space="preserve"> then we see 404 error but we can also create our own error page</w:t>
       </w:r>
       <w:r>
         <w:rPr>
@@ -4835,8 +5775,17 @@
           <w:sz w:val="28"/>
           <w:szCs w:val="28"/>
         </w:rPr>
-        <w:t>using errorElement</w:t>
-      </w:r>
+        <w:t xml:space="preserve">using </w:t>
+      </w:r>
+      <w:proofErr w:type="spellStart"/>
+      <w:r>
+        <w:rPr>
+          <w:sz w:val="28"/>
+          <w:szCs w:val="28"/>
+        </w:rPr>
+        <w:t>errorElement</w:t>
+      </w:r>
+      <w:proofErr w:type="spellEnd"/>
       <w:r>
         <w:rPr>
           <w:sz w:val="28"/>
@@ -4864,7 +5813,23 @@
           <w:sz w:val="28"/>
           <w:szCs w:val="28"/>
         </w:rPr>
-        <w:t xml:space="preserve">React gives us access to an important hook for error called the useRouteError by react-router-dom. </w:t>
+        <w:t xml:space="preserve">React gives us access to an important hook for error called the </w:t>
+      </w:r>
+      <w:proofErr w:type="spellStart"/>
+      <w:r>
+        <w:rPr>
+          <w:sz w:val="28"/>
+          <w:szCs w:val="28"/>
+        </w:rPr>
+        <w:t>useRouteError</w:t>
+      </w:r>
+      <w:proofErr w:type="spellEnd"/>
+      <w:r>
+        <w:rPr>
+          <w:sz w:val="28"/>
+          <w:szCs w:val="28"/>
+        </w:rPr>
+        <w:t xml:space="preserve"> by react-router-dom. </w:t>
       </w:r>
     </w:p>
     <w:p>
@@ -4930,7 +5895,23 @@
           <w:sz w:val="28"/>
           <w:szCs w:val="28"/>
         </w:rPr>
-        <w:t>To do the above react-router-dom gives us something called as Outlet</w:t>
+        <w:t>To do the above react-router-</w:t>
+      </w:r>
+      <w:proofErr w:type="spellStart"/>
+      <w:r>
+        <w:rPr>
+          <w:sz w:val="28"/>
+          <w:szCs w:val="28"/>
+        </w:rPr>
+        <w:t>dom</w:t>
+      </w:r>
+      <w:proofErr w:type="spellEnd"/>
+      <w:r>
+        <w:rPr>
+          <w:sz w:val="28"/>
+          <w:szCs w:val="28"/>
+        </w:rPr>
+        <w:t xml:space="preserve"> gives us something called as Outlet</w:t>
       </w:r>
     </w:p>
     <w:p>
@@ -5212,7 +6193,23 @@
           <w:sz w:val="28"/>
           <w:szCs w:val="28"/>
         </w:rPr>
-        <w:t>To write a class based component we write class User extends React.Component to make the User class a component.</w:t>
+        <w:t xml:space="preserve">To write a class based component we write class User extends </w:t>
+      </w:r>
+      <w:proofErr w:type="spellStart"/>
+      <w:r>
+        <w:rPr>
+          <w:sz w:val="28"/>
+          <w:szCs w:val="28"/>
+        </w:rPr>
+        <w:t>React.Component</w:t>
+      </w:r>
+      <w:proofErr w:type="spellEnd"/>
+      <w:r>
+        <w:rPr>
+          <w:sz w:val="28"/>
+          <w:szCs w:val="28"/>
+        </w:rPr>
+        <w:t xml:space="preserve"> to make the User class a component.</w:t>
       </w:r>
     </w:p>
     <w:p>
@@ -5247,12 +6244,21 @@
           <w:szCs w:val="28"/>
         </w:rPr>
       </w:pPr>
-      <w:r>
-        <w:rPr>
-          <w:sz w:val="28"/>
-          <w:szCs w:val="28"/>
-        </w:rPr>
-        <w:t>React.Component is a class present in the React package</w:t>
+      <w:proofErr w:type="spellStart"/>
+      <w:r>
+        <w:rPr>
+          <w:sz w:val="28"/>
+          <w:szCs w:val="28"/>
+        </w:rPr>
+        <w:t>React.Component</w:t>
+      </w:r>
+      <w:proofErr w:type="spellEnd"/>
+      <w:r>
+        <w:rPr>
+          <w:sz w:val="28"/>
+          <w:szCs w:val="28"/>
+        </w:rPr>
+        <w:t xml:space="preserve"> is a class present in the React package</w:t>
       </w:r>
       <w:r>
         <w:rPr>
@@ -5360,7 +6366,23 @@
           <w:sz w:val="28"/>
           <w:szCs w:val="28"/>
         </w:rPr>
-        <w:t xml:space="preserve">To access props inside our class we will use this.props </w:t>
+        <w:t xml:space="preserve">To access props inside our class we will use </w:t>
+      </w:r>
+      <w:proofErr w:type="spellStart"/>
+      <w:r>
+        <w:rPr>
+          <w:sz w:val="28"/>
+          <w:szCs w:val="28"/>
+        </w:rPr>
+        <w:t>this.props</w:t>
+      </w:r>
+      <w:proofErr w:type="spellEnd"/>
+      <w:r>
+        <w:rPr>
+          <w:sz w:val="28"/>
+          <w:szCs w:val="28"/>
+        </w:rPr>
+        <w:t xml:space="preserve"> </w:t>
       </w:r>
     </w:p>
     <w:p>
@@ -5504,12 +6526,37 @@
           <w:szCs w:val="28"/>
         </w:rPr>
       </w:pPr>
-      <w:r>
-        <w:rPr>
-          <w:sz w:val="28"/>
-          <w:szCs w:val="28"/>
-        </w:rPr>
-        <w:t>this.state.count = this.state.count + 1 – This is the wrong way to do it. Never update state variables directly.</w:t>
+      <w:proofErr w:type="spellStart"/>
+      <w:r>
+        <w:rPr>
+          <w:sz w:val="28"/>
+          <w:szCs w:val="28"/>
+        </w:rPr>
+        <w:t>this.state.count</w:t>
+      </w:r>
+      <w:proofErr w:type="spellEnd"/>
+      <w:r>
+        <w:rPr>
+          <w:sz w:val="28"/>
+          <w:szCs w:val="28"/>
+        </w:rPr>
+        <w:t xml:space="preserve"> = </w:t>
+      </w:r>
+      <w:proofErr w:type="spellStart"/>
+      <w:r>
+        <w:rPr>
+          <w:sz w:val="28"/>
+          <w:szCs w:val="28"/>
+        </w:rPr>
+        <w:t>this.state.count</w:t>
+      </w:r>
+      <w:proofErr w:type="spellEnd"/>
+      <w:r>
+        <w:rPr>
+          <w:sz w:val="28"/>
+          <w:szCs w:val="28"/>
+        </w:rPr>
+        <w:t xml:space="preserve"> + 1 – This is the wrong way to do it. Never update state variables directly.</w:t>
       </w:r>
     </w:p>
     <w:p>
@@ -5524,12 +6571,37 @@
           <w:szCs w:val="28"/>
         </w:rPr>
       </w:pPr>
-      <w:r>
-        <w:rPr>
-          <w:sz w:val="28"/>
-          <w:szCs w:val="28"/>
-        </w:rPr>
-        <w:t xml:space="preserve">This.setState({count: this.state.count + 1}) – This is the right way of doing it </w:t>
+      <w:proofErr w:type="spellStart"/>
+      <w:r>
+        <w:rPr>
+          <w:sz w:val="28"/>
+          <w:szCs w:val="28"/>
+        </w:rPr>
+        <w:t>This.setState</w:t>
+      </w:r>
+      <w:proofErr w:type="spellEnd"/>
+      <w:r>
+        <w:rPr>
+          <w:sz w:val="28"/>
+          <w:szCs w:val="28"/>
+        </w:rPr>
+        <w:t xml:space="preserve">({count: </w:t>
+      </w:r>
+      <w:proofErr w:type="spellStart"/>
+      <w:r>
+        <w:rPr>
+          <w:sz w:val="28"/>
+          <w:szCs w:val="28"/>
+        </w:rPr>
+        <w:t>this.state.count</w:t>
+      </w:r>
+      <w:proofErr w:type="spellEnd"/>
+      <w:r>
+        <w:rPr>
+          <w:sz w:val="28"/>
+          <w:szCs w:val="28"/>
+        </w:rPr>
+        <w:t xml:space="preserve"> + 1}) – This is the right way of doing it </w:t>
       </w:r>
     </w:p>
     <w:p>
@@ -5611,6 +6683,7 @@
           <w:szCs w:val="28"/>
         </w:rPr>
       </w:pPr>
+      <w:proofErr w:type="spellStart"/>
       <w:r>
         <w:rPr>
           <w:sz w:val="28"/>
@@ -5618,6 +6691,7 @@
         </w:rPr>
         <w:t>componentDidMount</w:t>
       </w:r>
+      <w:proofErr w:type="spellEnd"/>
     </w:p>
     <w:p>
       <w:pPr>
@@ -5636,7 +6710,23 @@
           <w:sz w:val="28"/>
           <w:szCs w:val="28"/>
         </w:rPr>
-        <w:t>We use componentDidMount to make API calls</w:t>
+        <w:t xml:space="preserve">We use </w:t>
+      </w:r>
+      <w:proofErr w:type="spellStart"/>
+      <w:r>
+        <w:rPr>
+          <w:sz w:val="28"/>
+          <w:szCs w:val="28"/>
+        </w:rPr>
+        <w:t>componentDidMount</w:t>
+      </w:r>
+      <w:proofErr w:type="spellEnd"/>
+      <w:r>
+        <w:rPr>
+          <w:sz w:val="28"/>
+          <w:szCs w:val="28"/>
+        </w:rPr>
+        <w:t xml:space="preserve"> to make API calls</w:t>
       </w:r>
       <w:r>
         <w:rPr>
@@ -5818,8 +6908,17 @@
           <w:sz w:val="28"/>
           <w:szCs w:val="28"/>
         </w:rPr>
-        <w:t>Child1 componentDidMount</w:t>
-      </w:r>
+        <w:t xml:space="preserve">Child1 </w:t>
+      </w:r>
+      <w:proofErr w:type="spellStart"/>
+      <w:r>
+        <w:rPr>
+          <w:sz w:val="28"/>
+          <w:szCs w:val="28"/>
+        </w:rPr>
+        <w:t>componentDidMount</w:t>
+      </w:r>
+      <w:proofErr w:type="spellEnd"/>
     </w:p>
     <w:p>
       <w:pPr>
@@ -5838,8 +6937,17 @@
           <w:sz w:val="28"/>
           <w:szCs w:val="28"/>
         </w:rPr>
-        <w:t>Child2 componentDidMount</w:t>
-      </w:r>
+        <w:t xml:space="preserve">Child2 </w:t>
+      </w:r>
+      <w:proofErr w:type="spellStart"/>
+      <w:r>
+        <w:rPr>
+          <w:sz w:val="28"/>
+          <w:szCs w:val="28"/>
+        </w:rPr>
+        <w:t>componentDidMount</w:t>
+      </w:r>
+      <w:proofErr w:type="spellEnd"/>
     </w:p>
     <w:p>
       <w:pPr>
@@ -5858,8 +6966,17 @@
           <w:sz w:val="28"/>
           <w:szCs w:val="28"/>
         </w:rPr>
-        <w:t>Parent componentDidMount</w:t>
-      </w:r>
+        <w:t xml:space="preserve">Parent </w:t>
+      </w:r>
+      <w:proofErr w:type="spellStart"/>
+      <w:r>
+        <w:rPr>
+          <w:sz w:val="28"/>
+          <w:szCs w:val="28"/>
+        </w:rPr>
+        <w:t>componentDidMount</w:t>
+      </w:r>
+      <w:proofErr w:type="spellEnd"/>
     </w:p>
     <w:p>
       <w:pPr>
@@ -5932,8 +7049,17 @@
           <w:sz w:val="28"/>
           <w:szCs w:val="28"/>
         </w:rPr>
-        <w:t xml:space="preserve"> – React updates DOM, componentDidMount</w:t>
-      </w:r>
+        <w:t xml:space="preserve"> – React updates DOM, </w:t>
+      </w:r>
+      <w:proofErr w:type="spellStart"/>
+      <w:r>
+        <w:rPr>
+          <w:sz w:val="28"/>
+          <w:szCs w:val="28"/>
+        </w:rPr>
+        <w:t>componentDidMount</w:t>
+      </w:r>
+      <w:proofErr w:type="spellEnd"/>
     </w:p>
     <w:p>
       <w:pPr>
@@ -6027,7 +7153,23 @@
           <w:sz w:val="28"/>
           <w:szCs w:val="28"/>
         </w:rPr>
-        <w:t>To make API calls in componentDidMount we can make it async.</w:t>
+        <w:t xml:space="preserve">To make API calls in </w:t>
+      </w:r>
+      <w:proofErr w:type="spellStart"/>
+      <w:r>
+        <w:rPr>
+          <w:sz w:val="28"/>
+          <w:szCs w:val="28"/>
+        </w:rPr>
+        <w:t>componentDidMount</w:t>
+      </w:r>
+      <w:proofErr w:type="spellEnd"/>
+      <w:r>
+        <w:rPr>
+          <w:sz w:val="28"/>
+          <w:szCs w:val="28"/>
+        </w:rPr>
+        <w:t xml:space="preserve"> we can make it async.</w:t>
       </w:r>
     </w:p>
     <w:p>
@@ -6056,14 +7198,46 @@
           <w:sz w:val="28"/>
           <w:szCs w:val="28"/>
         </w:rPr>
-        <w:t>When setState is called the update cycle begins</w:t>
-      </w:r>
-      <w:r>
-        <w:rPr>
-          <w:sz w:val="28"/>
-          <w:szCs w:val="28"/>
-        </w:rPr>
-        <w:t xml:space="preserve"> and React triggers the render again. Once render is done componentDidUpdate is called.</w:t>
+        <w:t xml:space="preserve">When </w:t>
+      </w:r>
+      <w:proofErr w:type="spellStart"/>
+      <w:r>
+        <w:rPr>
+          <w:sz w:val="28"/>
+          <w:szCs w:val="28"/>
+        </w:rPr>
+        <w:t>setState</w:t>
+      </w:r>
+      <w:proofErr w:type="spellEnd"/>
+      <w:r>
+        <w:rPr>
+          <w:sz w:val="28"/>
+          <w:szCs w:val="28"/>
+        </w:rPr>
+        <w:t xml:space="preserve"> is called the update cycle begins</w:t>
+      </w:r>
+      <w:r>
+        <w:rPr>
+          <w:sz w:val="28"/>
+          <w:szCs w:val="28"/>
+        </w:rPr>
+        <w:t xml:space="preserve"> and React triggers the render again. Once render is done </w:t>
+      </w:r>
+      <w:proofErr w:type="spellStart"/>
+      <w:r>
+        <w:rPr>
+          <w:sz w:val="28"/>
+          <w:szCs w:val="28"/>
+        </w:rPr>
+        <w:t>componentDidUpdate</w:t>
+      </w:r>
+      <w:proofErr w:type="spellEnd"/>
+      <w:r>
+        <w:rPr>
+          <w:sz w:val="28"/>
+          <w:szCs w:val="28"/>
+        </w:rPr>
+        <w:t xml:space="preserve"> is called.</w:t>
       </w:r>
     </w:p>
     <w:p>
@@ -6107,7 +7281,23 @@
           <w:sz w:val="28"/>
           <w:szCs w:val="28"/>
         </w:rPr>
-        <w:t xml:space="preserve"> componentWillUnmount is called when we leave the page</w:t>
+        <w:t xml:space="preserve"> </w:t>
+      </w:r>
+      <w:proofErr w:type="spellStart"/>
+      <w:r>
+        <w:rPr>
+          <w:sz w:val="28"/>
+          <w:szCs w:val="28"/>
+        </w:rPr>
+        <w:t>componentWillUnmount</w:t>
+      </w:r>
+      <w:proofErr w:type="spellEnd"/>
+      <w:r>
+        <w:rPr>
+          <w:sz w:val="28"/>
+          <w:szCs w:val="28"/>
+        </w:rPr>
+        <w:t xml:space="preserve"> is called when we leave the page</w:t>
       </w:r>
       <w:r>
         <w:rPr>
@@ -6165,7 +7355,39 @@
           <w:sz w:val="28"/>
           <w:szCs w:val="28"/>
         </w:rPr>
-        <w:t xml:space="preserve"> Never say useEffect is equivalent to componentDidMount.</w:t>
+        <w:t xml:space="preserve"> Never say </w:t>
+      </w:r>
+      <w:proofErr w:type="spellStart"/>
+      <w:r>
+        <w:rPr>
+          <w:sz w:val="28"/>
+          <w:szCs w:val="28"/>
+        </w:rPr>
+        <w:t>useEffect</w:t>
+      </w:r>
+      <w:proofErr w:type="spellEnd"/>
+      <w:r>
+        <w:rPr>
+          <w:sz w:val="28"/>
+          <w:szCs w:val="28"/>
+        </w:rPr>
+        <w:t xml:space="preserve"> is equivalent to </w:t>
+      </w:r>
+      <w:proofErr w:type="spellStart"/>
+      <w:r>
+        <w:rPr>
+          <w:sz w:val="28"/>
+          <w:szCs w:val="28"/>
+        </w:rPr>
+        <w:t>componentDidMount</w:t>
+      </w:r>
+      <w:proofErr w:type="spellEnd"/>
+      <w:r>
+        <w:rPr>
+          <w:sz w:val="28"/>
+          <w:szCs w:val="28"/>
+        </w:rPr>
+        <w:t>.</w:t>
       </w:r>
     </w:p>
     <w:p>
@@ -6201,7 +7423,23 @@
           <w:sz w:val="28"/>
           <w:szCs w:val="28"/>
         </w:rPr>
-        <w:t>unmounting in functional component we can write return statement in useEffect and that will act as unmount.</w:t>
+        <w:t xml:space="preserve">unmounting in functional component we can write return statement in </w:t>
+      </w:r>
+      <w:proofErr w:type="spellStart"/>
+      <w:r>
+        <w:rPr>
+          <w:sz w:val="28"/>
+          <w:szCs w:val="28"/>
+        </w:rPr>
+        <w:t>useEffect</w:t>
+      </w:r>
+      <w:proofErr w:type="spellEnd"/>
+      <w:r>
+        <w:rPr>
+          <w:sz w:val="28"/>
+          <w:szCs w:val="28"/>
+        </w:rPr>
+        <w:t xml:space="preserve"> and that will act as unmount.</w:t>
       </w:r>
     </w:p>
     <w:p>
@@ -6221,7 +7459,55 @@
           <w:sz w:val="28"/>
           <w:szCs w:val="28"/>
         </w:rPr>
-        <w:t xml:space="preserve">We cannot make the callback inside useEffect as async. React will throw an error. This is because async functions return a Promise and React’s event handling may not always work as expected with Promises. </w:t>
+        <w:t xml:space="preserve">We cannot make the </w:t>
+      </w:r>
+      <w:proofErr w:type="spellStart"/>
+      <w:r>
+        <w:rPr>
+          <w:sz w:val="28"/>
+          <w:szCs w:val="28"/>
+        </w:rPr>
+        <w:t>callback</w:t>
+      </w:r>
+      <w:proofErr w:type="spellEnd"/>
+      <w:r>
+        <w:rPr>
+          <w:sz w:val="28"/>
+          <w:szCs w:val="28"/>
+        </w:rPr>
+        <w:t xml:space="preserve"> inside </w:t>
+      </w:r>
+      <w:proofErr w:type="spellStart"/>
+      <w:r>
+        <w:rPr>
+          <w:sz w:val="28"/>
+          <w:szCs w:val="28"/>
+        </w:rPr>
+        <w:t>useEffect</w:t>
+      </w:r>
+      <w:proofErr w:type="spellEnd"/>
+      <w:r>
+        <w:rPr>
+          <w:sz w:val="28"/>
+          <w:szCs w:val="28"/>
+        </w:rPr>
+        <w:t xml:space="preserve"> as async. React will throw an error. This is because async functions return a Promise and </w:t>
+      </w:r>
+      <w:proofErr w:type="spellStart"/>
+      <w:r>
+        <w:rPr>
+          <w:sz w:val="28"/>
+          <w:szCs w:val="28"/>
+        </w:rPr>
+        <w:t>React’s</w:t>
+      </w:r>
+      <w:proofErr w:type="spellEnd"/>
+      <w:r>
+        <w:rPr>
+          <w:sz w:val="28"/>
+          <w:szCs w:val="28"/>
+        </w:rPr>
+        <w:t xml:space="preserve"> event handling may not always work as expected with Promises. </w:t>
       </w:r>
     </w:p>
     <w:p>
@@ -6512,7 +7798,39 @@
           <w:sz w:val="28"/>
           <w:szCs w:val="28"/>
         </w:rPr>
-        <w:t xml:space="preserve"> Const componentName = lazy(() =&gt; import(componentPath))</w:t>
+        <w:t xml:space="preserve"> Const </w:t>
+      </w:r>
+      <w:proofErr w:type="spellStart"/>
+      <w:r>
+        <w:rPr>
+          <w:sz w:val="28"/>
+          <w:szCs w:val="28"/>
+        </w:rPr>
+        <w:t>componentName</w:t>
+      </w:r>
+      <w:proofErr w:type="spellEnd"/>
+      <w:r>
+        <w:rPr>
+          <w:sz w:val="28"/>
+          <w:szCs w:val="28"/>
+        </w:rPr>
+        <w:t xml:space="preserve"> = lazy(() =&gt; import(</w:t>
+      </w:r>
+      <w:proofErr w:type="spellStart"/>
+      <w:r>
+        <w:rPr>
+          <w:sz w:val="28"/>
+          <w:szCs w:val="28"/>
+        </w:rPr>
+        <w:t>componentPath</w:t>
+      </w:r>
+      <w:proofErr w:type="spellEnd"/>
+      <w:r>
+        <w:rPr>
+          <w:sz w:val="28"/>
+          <w:szCs w:val="28"/>
+        </w:rPr>
+        <w:t>))</w:t>
       </w:r>
     </w:p>
     <w:p>
@@ -6613,8 +7931,99 @@
           <w:sz w:val="28"/>
           <w:szCs w:val="28"/>
         </w:rPr>
-        <w:t>Lesson 10 – Jo Dikhta hai, vo bikhta hai</w:t>
-      </w:r>
+        <w:t xml:space="preserve">Lesson 10 – Jo </w:t>
+      </w:r>
+      <w:proofErr w:type="spellStart"/>
+      <w:r>
+        <w:rPr>
+          <w:b/>
+          <w:bCs/>
+          <w:sz w:val="28"/>
+          <w:szCs w:val="28"/>
+        </w:rPr>
+        <w:t>Dikhta</w:t>
+      </w:r>
+      <w:proofErr w:type="spellEnd"/>
+      <w:r>
+        <w:rPr>
+          <w:b/>
+          <w:bCs/>
+          <w:sz w:val="28"/>
+          <w:szCs w:val="28"/>
+        </w:rPr>
+        <w:t xml:space="preserve"> </w:t>
+      </w:r>
+      <w:proofErr w:type="spellStart"/>
+      <w:r>
+        <w:rPr>
+          <w:b/>
+          <w:bCs/>
+          <w:sz w:val="28"/>
+          <w:szCs w:val="28"/>
+        </w:rPr>
+        <w:t>hai</w:t>
+      </w:r>
+      <w:proofErr w:type="spellEnd"/>
+      <w:r>
+        <w:rPr>
+          <w:b/>
+          <w:bCs/>
+          <w:sz w:val="28"/>
+          <w:szCs w:val="28"/>
+        </w:rPr>
+        <w:t xml:space="preserve">, </w:t>
+      </w:r>
+      <w:proofErr w:type="spellStart"/>
+      <w:r>
+        <w:rPr>
+          <w:b/>
+          <w:bCs/>
+          <w:sz w:val="28"/>
+          <w:szCs w:val="28"/>
+        </w:rPr>
+        <w:t>vo</w:t>
+      </w:r>
+      <w:proofErr w:type="spellEnd"/>
+      <w:r>
+        <w:rPr>
+          <w:b/>
+          <w:bCs/>
+          <w:sz w:val="28"/>
+          <w:szCs w:val="28"/>
+        </w:rPr>
+        <w:t xml:space="preserve"> </w:t>
+      </w:r>
+      <w:proofErr w:type="spellStart"/>
+      <w:r>
+        <w:rPr>
+          <w:b/>
+          <w:bCs/>
+          <w:sz w:val="28"/>
+          <w:szCs w:val="28"/>
+        </w:rPr>
+        <w:t>bikhta</w:t>
+      </w:r>
+      <w:proofErr w:type="spellEnd"/>
+      <w:r>
+        <w:rPr>
+          <w:b/>
+          <w:bCs/>
+          <w:sz w:val="28"/>
+          <w:szCs w:val="28"/>
+        </w:rPr>
+        <w:t xml:space="preserve"> </w:t>
+      </w:r>
+      <w:proofErr w:type="spellStart"/>
+      <w:r>
+        <w:rPr>
+          <w:b/>
+          <w:bCs/>
+          <w:sz w:val="28"/>
+          <w:szCs w:val="28"/>
+        </w:rPr>
+        <w:t>hai</w:t>
+      </w:r>
+      <w:proofErr w:type="spellEnd"/>
     </w:p>
     <w:p>
       <w:pPr>
@@ -6889,12 +8298,21 @@
           <w:szCs w:val="28"/>
         </w:rPr>
       </w:pPr>
-      <w:r>
-        <w:rPr>
-          <w:sz w:val="28"/>
-          <w:szCs w:val="28"/>
-        </w:rPr>
-        <w:t>PostCSS helps transform CSS from JavaScript</w:t>
+      <w:proofErr w:type="spellStart"/>
+      <w:r>
+        <w:rPr>
+          <w:sz w:val="28"/>
+          <w:szCs w:val="28"/>
+        </w:rPr>
+        <w:t>PostCSS</w:t>
+      </w:r>
+      <w:proofErr w:type="spellEnd"/>
+      <w:r>
+        <w:rPr>
+          <w:sz w:val="28"/>
+          <w:szCs w:val="28"/>
+        </w:rPr>
+        <w:t xml:space="preserve"> helps transform CSS from JavaScript</w:t>
       </w:r>
     </w:p>
     <w:p>
@@ -7228,8 +8646,17 @@
           <w:sz w:val="28"/>
           <w:szCs w:val="28"/>
         </w:rPr>
-        <w:t>To avoid this react gives us something called as ReactContent</w:t>
-      </w:r>
+        <w:t xml:space="preserve">To avoid this react gives us something called as </w:t>
+      </w:r>
+      <w:proofErr w:type="spellStart"/>
+      <w:r>
+        <w:rPr>
+          <w:sz w:val="28"/>
+          <w:szCs w:val="28"/>
+        </w:rPr>
+        <w:t>ReactContent</w:t>
+      </w:r>
+      <w:proofErr w:type="spellEnd"/>
       <w:r>
         <w:rPr>
           <w:sz w:val="28"/>
@@ -7255,7 +8682,15 @@
           <w:sz w:val="28"/>
           <w:szCs w:val="28"/>
         </w:rPr>
-        <w:t>Creating a user context using createContex</w:t>
+        <w:t xml:space="preserve">Creating a user context using </w:t>
+      </w:r>
+      <w:proofErr w:type="spellStart"/>
+      <w:r>
+        <w:rPr>
+          <w:sz w:val="28"/>
+          <w:szCs w:val="28"/>
+        </w:rPr>
+        <w:t>createContex</w:t>
       </w:r>
       <w:r>
         <w:rPr>
@@ -7264,6 +8699,7 @@
         </w:rPr>
         <w:t>t</w:t>
       </w:r>
+      <w:proofErr w:type="spellEnd"/>
       <w:r>
         <w:rPr>
           <w:sz w:val="28"/>
@@ -7329,8 +8765,17 @@
           <w:sz w:val="28"/>
           <w:szCs w:val="28"/>
         </w:rPr>
-        <w:t>We will import the created context and use it using the Consumer. We write it as follows – UserContext.Consumer</w:t>
-      </w:r>
+        <w:t xml:space="preserve">We will import the created context and use it using the Consumer. We write it as follows – </w:t>
+      </w:r>
+      <w:proofErr w:type="spellStart"/>
+      <w:r>
+        <w:rPr>
+          <w:sz w:val="28"/>
+          <w:szCs w:val="28"/>
+        </w:rPr>
+        <w:t>UserContext.Consumer</w:t>
+      </w:r>
+      <w:proofErr w:type="spellEnd"/>
     </w:p>
     <w:p>
       <w:pPr>
@@ -7370,35 +8815,55 @@
           <w:sz w:val="28"/>
           <w:szCs w:val="28"/>
         </w:rPr>
-        <w:t>&lt;User.Provider value = {{loggedInUser: “Preethi”}}&gt;</w:t>
-      </w:r>
-      <w:r>
-        <w:rPr>
-          <w:sz w:val="28"/>
-          <w:szCs w:val="28"/>
-        </w:rPr>
         <w:t>&lt;</w:t>
       </w:r>
-      <w:r>
-        <w:rPr>
-          <w:sz w:val="28"/>
-          <w:szCs w:val="28"/>
-        </w:rPr>
-        <w:t>/</w:t>
-      </w:r>
-      <w:r>
-        <w:rPr>
-          <w:sz w:val="28"/>
-          <w:szCs w:val="28"/>
-        </w:rPr>
-        <w:t>User.Provider&gt;</w:t>
-      </w:r>
-      <w:r>
-        <w:rPr>
-          <w:sz w:val="28"/>
-          <w:szCs w:val="28"/>
-        </w:rPr>
-        <w:t xml:space="preserve">. Now whenever there is a change in the name and </w:t>
+      <w:proofErr w:type="spellStart"/>
+      <w:r>
+        <w:rPr>
+          <w:sz w:val="28"/>
+          <w:szCs w:val="28"/>
+        </w:rPr>
+        <w:t>User.Provider</w:t>
+      </w:r>
+      <w:proofErr w:type="spellEnd"/>
+      <w:r>
+        <w:rPr>
+          <w:sz w:val="28"/>
+          <w:szCs w:val="28"/>
+        </w:rPr>
+        <w:t xml:space="preserve"> value = {{</w:t>
+      </w:r>
+      <w:proofErr w:type="spellStart"/>
+      <w:r>
+        <w:rPr>
+          <w:sz w:val="28"/>
+          <w:szCs w:val="28"/>
+        </w:rPr>
+        <w:t>loggedInUser</w:t>
+      </w:r>
+      <w:proofErr w:type="spellEnd"/>
+      <w:r>
+        <w:rPr>
+          <w:sz w:val="28"/>
+          <w:szCs w:val="28"/>
+        </w:rPr>
+        <w:t>: “Preethi”}}&gt;&lt;/</w:t>
+      </w:r>
+      <w:proofErr w:type="spellStart"/>
+      <w:r>
+        <w:rPr>
+          <w:sz w:val="28"/>
+          <w:szCs w:val="28"/>
+        </w:rPr>
+        <w:t>User.Provider</w:t>
+      </w:r>
+      <w:proofErr w:type="spellEnd"/>
+      <w:r>
+        <w:rPr>
+          <w:sz w:val="28"/>
+          <w:szCs w:val="28"/>
+        </w:rPr>
+        <w:t xml:space="preserve">&gt;. Now whenever there is a change in the name and </w:t>
       </w:r>
       <w:r>
         <w:rPr>
@@ -7412,7 +8877,23 @@
           <w:sz w:val="28"/>
           <w:szCs w:val="28"/>
         </w:rPr>
-        <w:t xml:space="preserve"> the loggedInUser is used the name will be updated accordingly.</w:t>
+        <w:t xml:space="preserve"> the </w:t>
+      </w:r>
+      <w:proofErr w:type="spellStart"/>
+      <w:r>
+        <w:rPr>
+          <w:sz w:val="28"/>
+          <w:szCs w:val="28"/>
+        </w:rPr>
+        <w:t>loggedInUser</w:t>
+      </w:r>
+      <w:proofErr w:type="spellEnd"/>
+      <w:r>
+        <w:rPr>
+          <w:sz w:val="28"/>
+          <w:szCs w:val="28"/>
+        </w:rPr>
+        <w:t xml:space="preserve"> is used the name will be updated accordingly.</w:t>
       </w:r>
     </w:p>
     <w:p>
@@ -7513,7 +8994,23 @@
           <w:sz w:val="28"/>
           <w:szCs w:val="28"/>
         </w:rPr>
-        <w:t>We can change the value of the context by passing the setUserName through the value in Provider.</w:t>
+        <w:t xml:space="preserve">We can change the value of the context by passing the </w:t>
+      </w:r>
+      <w:proofErr w:type="spellStart"/>
+      <w:r>
+        <w:rPr>
+          <w:sz w:val="28"/>
+          <w:szCs w:val="28"/>
+        </w:rPr>
+        <w:t>setUserName</w:t>
+      </w:r>
+      <w:proofErr w:type="spellEnd"/>
+      <w:r>
+        <w:rPr>
+          <w:sz w:val="28"/>
+          <w:szCs w:val="28"/>
+        </w:rPr>
+        <w:t xml:space="preserve"> through the value in Provider.</w:t>
       </w:r>
     </w:p>
     <w:p>
@@ -7560,7 +9057,7 @@
           <w:sz w:val="28"/>
           <w:szCs w:val="28"/>
         </w:rPr>
-        <w:t xml:space="preserve">Extra </w:t>
+        <w:t>Lesson 12 – Let’s build our store</w:t>
       </w:r>
       <w:r>
         <w:rPr>
@@ -7569,6 +9066,961 @@
           <w:sz w:val="28"/>
           <w:szCs w:val="28"/>
         </w:rPr>
+        <w:t>.</w:t>
+      </w:r>
+    </w:p>
+    <w:p>
+      <w:pPr>
+        <w:pStyle w:val="ListParagraph"/>
+        <w:numPr>
+          <w:ilvl w:val="0"/>
+          <w:numId w:val="12"/>
+        </w:numPr>
+        <w:rPr>
+          <w:sz w:val="28"/>
+          <w:szCs w:val="28"/>
+        </w:rPr>
+      </w:pPr>
+      <w:r>
+        <w:rPr>
+          <w:sz w:val="28"/>
+          <w:szCs w:val="28"/>
+        </w:rPr>
+        <w:t>Redux is not mandatory for every application.</w:t>
+      </w:r>
+    </w:p>
+    <w:p>
+      <w:pPr>
+        <w:pStyle w:val="ListParagraph"/>
+        <w:numPr>
+          <w:ilvl w:val="0"/>
+          <w:numId w:val="12"/>
+        </w:numPr>
+        <w:rPr>
+          <w:sz w:val="28"/>
+          <w:szCs w:val="28"/>
+        </w:rPr>
+      </w:pPr>
+      <w:r>
+        <w:rPr>
+          <w:sz w:val="28"/>
+          <w:szCs w:val="28"/>
+        </w:rPr>
+        <w:t xml:space="preserve">If the application is huge and there is lot of data that is being used and </w:t>
+      </w:r>
+      <w:r>
+        <w:rPr>
+          <w:sz w:val="28"/>
+          <w:szCs w:val="28"/>
+        </w:rPr>
+        <w:t>updated,</w:t>
+      </w:r>
+      <w:r>
+        <w:rPr>
+          <w:sz w:val="28"/>
+          <w:szCs w:val="28"/>
+        </w:rPr>
+        <w:t xml:space="preserve"> then we will have to use redux.</w:t>
+      </w:r>
+    </w:p>
+    <w:p>
+      <w:pPr>
+        <w:pStyle w:val="ListParagraph"/>
+        <w:numPr>
+          <w:ilvl w:val="0"/>
+          <w:numId w:val="12"/>
+        </w:numPr>
+        <w:rPr>
+          <w:sz w:val="28"/>
+          <w:szCs w:val="28"/>
+        </w:rPr>
+      </w:pPr>
+      <w:r>
+        <w:rPr>
+          <w:sz w:val="28"/>
+          <w:szCs w:val="28"/>
+        </w:rPr>
+        <w:t>React and redux are two different libraries.</w:t>
+      </w:r>
+    </w:p>
+    <w:p>
+      <w:pPr>
+        <w:pStyle w:val="ListParagraph"/>
+        <w:numPr>
+          <w:ilvl w:val="0"/>
+          <w:numId w:val="12"/>
+        </w:numPr>
+        <w:rPr>
+          <w:sz w:val="28"/>
+          <w:szCs w:val="28"/>
+        </w:rPr>
+      </w:pPr>
+      <w:r>
+        <w:rPr>
+          <w:sz w:val="28"/>
+          <w:szCs w:val="28"/>
+        </w:rPr>
+        <w:t xml:space="preserve">Redux is not the only library that is used for data management. We have something called </w:t>
+      </w:r>
+      <w:proofErr w:type="spellStart"/>
+      <w:r>
+        <w:rPr>
+          <w:sz w:val="28"/>
+          <w:szCs w:val="28"/>
+        </w:rPr>
+        <w:t>zustand</w:t>
+      </w:r>
+      <w:proofErr w:type="spellEnd"/>
+      <w:r>
+        <w:rPr>
+          <w:sz w:val="28"/>
+          <w:szCs w:val="28"/>
+        </w:rPr>
+        <w:t>.</w:t>
+      </w:r>
+    </w:p>
+    <w:p>
+      <w:pPr>
+        <w:pStyle w:val="ListParagraph"/>
+        <w:numPr>
+          <w:ilvl w:val="0"/>
+          <w:numId w:val="12"/>
+        </w:numPr>
+        <w:rPr>
+          <w:sz w:val="28"/>
+          <w:szCs w:val="28"/>
+        </w:rPr>
+      </w:pPr>
+      <w:r>
+        <w:rPr>
+          <w:sz w:val="28"/>
+          <w:szCs w:val="28"/>
+        </w:rPr>
+        <w:t>Applications become easier to debug.</w:t>
+      </w:r>
+    </w:p>
+    <w:p>
+      <w:pPr>
+        <w:pStyle w:val="ListParagraph"/>
+        <w:numPr>
+          <w:ilvl w:val="0"/>
+          <w:numId w:val="12"/>
+        </w:numPr>
+        <w:rPr>
+          <w:sz w:val="28"/>
+          <w:szCs w:val="28"/>
+        </w:rPr>
+      </w:pPr>
+      <w:r>
+        <w:rPr>
+          <w:sz w:val="28"/>
+          <w:szCs w:val="28"/>
+        </w:rPr>
+        <w:t>Redux is not tried to react it is something that is heavily used with React.</w:t>
+      </w:r>
+    </w:p>
+    <w:p>
+      <w:pPr>
+        <w:pStyle w:val="ListParagraph"/>
+        <w:numPr>
+          <w:ilvl w:val="0"/>
+          <w:numId w:val="12"/>
+        </w:numPr>
+        <w:rPr>
+          <w:sz w:val="28"/>
+          <w:szCs w:val="28"/>
+        </w:rPr>
+      </w:pPr>
+      <w:r>
+        <w:rPr>
+          <w:sz w:val="28"/>
+          <w:szCs w:val="28"/>
+        </w:rPr>
+        <w:t>Redux offers two libraries.</w:t>
+      </w:r>
+    </w:p>
+    <w:p>
+      <w:pPr>
+        <w:pStyle w:val="ListParagraph"/>
+        <w:numPr>
+          <w:ilvl w:val="1"/>
+          <w:numId w:val="12"/>
+        </w:numPr>
+        <w:rPr>
+          <w:sz w:val="28"/>
+          <w:szCs w:val="28"/>
+        </w:rPr>
+      </w:pPr>
+      <w:r>
+        <w:rPr>
+          <w:sz w:val="28"/>
+          <w:szCs w:val="28"/>
+        </w:rPr>
+        <w:t>React-Redux</w:t>
+      </w:r>
+    </w:p>
+    <w:p>
+      <w:pPr>
+        <w:pStyle w:val="ListParagraph"/>
+        <w:numPr>
+          <w:ilvl w:val="1"/>
+          <w:numId w:val="12"/>
+        </w:numPr>
+        <w:rPr>
+          <w:sz w:val="28"/>
+          <w:szCs w:val="28"/>
+        </w:rPr>
+      </w:pPr>
+      <w:r>
+        <w:rPr>
+          <w:sz w:val="28"/>
+          <w:szCs w:val="28"/>
+        </w:rPr>
+        <w:t>Redux Toolkit</w:t>
+      </w:r>
+    </w:p>
+    <w:p>
+      <w:pPr>
+        <w:pStyle w:val="ListParagraph"/>
+        <w:numPr>
+          <w:ilvl w:val="0"/>
+          <w:numId w:val="12"/>
+        </w:numPr>
+        <w:rPr>
+          <w:sz w:val="28"/>
+          <w:szCs w:val="28"/>
+        </w:rPr>
+      </w:pPr>
+      <w:r>
+        <w:rPr>
+          <w:sz w:val="28"/>
+          <w:szCs w:val="28"/>
+        </w:rPr>
+        <w:t xml:space="preserve">Redux store is a very big </w:t>
+      </w:r>
+      <w:r>
+        <w:rPr>
+          <w:sz w:val="28"/>
+          <w:szCs w:val="28"/>
+        </w:rPr>
+        <w:t>JavaScript</w:t>
+      </w:r>
+      <w:r>
+        <w:rPr>
+          <w:sz w:val="28"/>
+          <w:szCs w:val="28"/>
+        </w:rPr>
+        <w:t xml:space="preserve"> object which has all the data relating to our object and is kept </w:t>
+      </w:r>
+      <w:r>
+        <w:rPr>
+          <w:sz w:val="28"/>
+          <w:szCs w:val="28"/>
+        </w:rPr>
+        <w:t>in a global central place.</w:t>
+      </w:r>
+    </w:p>
+    <w:p>
+      <w:pPr>
+        <w:pStyle w:val="ListParagraph"/>
+        <w:numPr>
+          <w:ilvl w:val="0"/>
+          <w:numId w:val="12"/>
+        </w:numPr>
+        <w:rPr>
+          <w:sz w:val="28"/>
+          <w:szCs w:val="28"/>
+        </w:rPr>
+      </w:pPr>
+      <w:r>
+        <w:rPr>
+          <w:sz w:val="28"/>
+          <w:szCs w:val="28"/>
+        </w:rPr>
+        <w:t>It is fine to have huge data in one big object. Just to make sure that our object doesn’t become too big and overwhelming. We have something called slices in redux.</w:t>
+      </w:r>
+    </w:p>
+    <w:p>
+      <w:pPr>
+        <w:pStyle w:val="ListParagraph"/>
+        <w:numPr>
+          <w:ilvl w:val="0"/>
+          <w:numId w:val="12"/>
+        </w:numPr>
+        <w:rPr>
+          <w:sz w:val="28"/>
+          <w:szCs w:val="28"/>
+        </w:rPr>
+      </w:pPr>
+      <w:r>
+        <w:rPr>
+          <w:sz w:val="28"/>
+          <w:szCs w:val="28"/>
+        </w:rPr>
+        <w:t>To have data separated we have these slices and each slice belongs to a particular category of data.</w:t>
+      </w:r>
+    </w:p>
+    <w:p>
+      <w:pPr>
+        <w:pStyle w:val="ListParagraph"/>
+        <w:numPr>
+          <w:ilvl w:val="0"/>
+          <w:numId w:val="12"/>
+        </w:numPr>
+        <w:rPr>
+          <w:sz w:val="28"/>
+          <w:szCs w:val="28"/>
+        </w:rPr>
+      </w:pPr>
+      <w:r>
+        <w:rPr>
+          <w:sz w:val="28"/>
+          <w:szCs w:val="28"/>
+        </w:rPr>
+        <w:lastRenderedPageBreak/>
+        <w:t xml:space="preserve">We cannot directly modify the slice in redux. To do that we </w:t>
+      </w:r>
+      <w:r>
+        <w:rPr>
+          <w:b/>
+          <w:bCs/>
+          <w:sz w:val="28"/>
+          <w:szCs w:val="28"/>
+        </w:rPr>
+        <w:t>dispatch an action</w:t>
+      </w:r>
+      <w:r>
+        <w:rPr>
+          <w:b/>
+          <w:bCs/>
+          <w:sz w:val="28"/>
+          <w:szCs w:val="28"/>
+        </w:rPr>
+        <w:t>.</w:t>
+      </w:r>
+    </w:p>
+    <w:p>
+      <w:pPr>
+        <w:pStyle w:val="ListParagraph"/>
+        <w:numPr>
+          <w:ilvl w:val="0"/>
+          <w:numId w:val="12"/>
+        </w:numPr>
+        <w:rPr>
+          <w:sz w:val="28"/>
+          <w:szCs w:val="28"/>
+        </w:rPr>
+      </w:pPr>
+      <w:r>
+        <w:rPr>
+          <w:sz w:val="28"/>
+          <w:szCs w:val="28"/>
+        </w:rPr>
+        <w:t xml:space="preserve">After the action is </w:t>
+      </w:r>
+      <w:r>
+        <w:rPr>
+          <w:sz w:val="28"/>
+          <w:szCs w:val="28"/>
+        </w:rPr>
+        <w:t>dispatched,</w:t>
+      </w:r>
+      <w:r>
+        <w:rPr>
+          <w:sz w:val="28"/>
+          <w:szCs w:val="28"/>
+        </w:rPr>
+        <w:t xml:space="preserve"> a function is </w:t>
+      </w:r>
+      <w:r>
+        <w:rPr>
+          <w:sz w:val="28"/>
+          <w:szCs w:val="28"/>
+        </w:rPr>
+        <w:t>called,</w:t>
+      </w:r>
+      <w:r>
+        <w:rPr>
+          <w:sz w:val="28"/>
+          <w:szCs w:val="28"/>
+        </w:rPr>
+        <w:t xml:space="preserve"> and this function modifies the cart.</w:t>
+      </w:r>
+    </w:p>
+    <w:p>
+      <w:pPr>
+        <w:pStyle w:val="ListParagraph"/>
+        <w:numPr>
+          <w:ilvl w:val="0"/>
+          <w:numId w:val="12"/>
+        </w:numPr>
+        <w:rPr>
+          <w:sz w:val="28"/>
+          <w:szCs w:val="28"/>
+        </w:rPr>
+      </w:pPr>
+      <w:r>
+        <w:rPr>
+          <w:sz w:val="28"/>
+          <w:szCs w:val="28"/>
+        </w:rPr>
+        <w:t xml:space="preserve">The flow of modifying a slice in the store </w:t>
+      </w:r>
+      <w:r>
+        <w:rPr>
+          <w:sz w:val="28"/>
+          <w:szCs w:val="28"/>
+        </w:rPr>
+        <w:t>is.</w:t>
+      </w:r>
+      <w:r>
+        <w:rPr>
+          <w:sz w:val="28"/>
+          <w:szCs w:val="28"/>
+        </w:rPr>
+        <w:t xml:space="preserve"> </w:t>
+      </w:r>
+    </w:p>
+    <w:p>
+      <w:pPr>
+        <w:pStyle w:val="ListParagraph"/>
+        <w:numPr>
+          <w:ilvl w:val="1"/>
+          <w:numId w:val="12"/>
+        </w:numPr>
+        <w:rPr>
+          <w:sz w:val="28"/>
+          <w:szCs w:val="28"/>
+        </w:rPr>
+      </w:pPr>
+      <w:r>
+        <w:rPr>
+          <w:sz w:val="28"/>
+          <w:szCs w:val="28"/>
+        </w:rPr>
+        <w:t>An action is dispatched -&gt; which call</w:t>
+      </w:r>
+      <w:r>
+        <w:rPr>
+          <w:sz w:val="28"/>
+          <w:szCs w:val="28"/>
+        </w:rPr>
+        <w:t>s</w:t>
+      </w:r>
+      <w:r>
+        <w:rPr>
+          <w:sz w:val="28"/>
+          <w:szCs w:val="28"/>
+        </w:rPr>
+        <w:t xml:space="preserve"> the reducer</w:t>
+      </w:r>
+      <w:r>
+        <w:rPr>
+          <w:sz w:val="28"/>
+          <w:szCs w:val="28"/>
+        </w:rPr>
+        <w:t xml:space="preserve"> function</w:t>
+      </w:r>
+      <w:r>
+        <w:rPr>
+          <w:sz w:val="28"/>
+          <w:szCs w:val="28"/>
+        </w:rPr>
+        <w:t xml:space="preserve"> -&gt; Reducer modifies the </w:t>
+      </w:r>
+      <w:r>
+        <w:rPr>
+          <w:sz w:val="28"/>
+          <w:szCs w:val="28"/>
+        </w:rPr>
+        <w:t xml:space="preserve">slice of the redux the </w:t>
+      </w:r>
+      <w:r>
+        <w:rPr>
+          <w:sz w:val="28"/>
+          <w:szCs w:val="28"/>
+        </w:rPr>
+        <w:t>store.</w:t>
+      </w:r>
+      <w:r>
+        <w:rPr>
+          <w:sz w:val="28"/>
+          <w:szCs w:val="28"/>
+        </w:rPr>
+        <w:t xml:space="preserve"> </w:t>
+      </w:r>
+    </w:p>
+    <w:p>
+      <w:pPr>
+        <w:pStyle w:val="ListParagraph"/>
+        <w:numPr>
+          <w:ilvl w:val="0"/>
+          <w:numId w:val="12"/>
+        </w:numPr>
+        <w:rPr>
+          <w:sz w:val="28"/>
+          <w:szCs w:val="28"/>
+        </w:rPr>
+      </w:pPr>
+      <w:r>
+        <w:rPr>
+          <w:sz w:val="28"/>
+          <w:szCs w:val="28"/>
+        </w:rPr>
+        <w:t>The flow to accessing data from a slice in redux store.</w:t>
+      </w:r>
+    </w:p>
+    <w:p>
+      <w:pPr>
+        <w:pStyle w:val="ListParagraph"/>
+        <w:numPr>
+          <w:ilvl w:val="1"/>
+          <w:numId w:val="12"/>
+        </w:numPr>
+        <w:rPr>
+          <w:sz w:val="28"/>
+          <w:szCs w:val="28"/>
+        </w:rPr>
+      </w:pPr>
+      <w:r>
+        <w:rPr>
+          <w:sz w:val="28"/>
+          <w:szCs w:val="28"/>
+        </w:rPr>
+        <w:t>Selector helps in accessing the data from slice in the store and displaying. This is called subscribing to the store.</w:t>
+      </w:r>
+    </w:p>
+    <w:p>
+      <w:pPr>
+        <w:rPr>
+          <w:sz w:val="28"/>
+          <w:szCs w:val="28"/>
+        </w:rPr>
+      </w:pPr>
+      <w:r>
+        <w:rPr>
+          <w:noProof/>
+        </w:rPr>
+        <w:drawing>
+          <wp:inline distT="0" distB="0" distL="0" distR="0" wp14:anchorId="10666293" wp14:editId="34299E09">
+            <wp:extent cx="5943600" cy="4055110"/>
+            <wp:effectExtent l="0" t="0" r="0" b="2540"/>
+            <wp:docPr id="1976316444" name="Picture 2" descr="A close-up of a sketch of a diagram&#10;&#10;Description automatically generated"/>
+            <wp:cNvGraphicFramePr>
+              <a:graphicFrameLocks xmlns:a="http://schemas.openxmlformats.org/drawingml/2006/main" noChangeAspect="1"/>
+            </wp:cNvGraphicFramePr>
+            <a:graphic xmlns:a="http://schemas.openxmlformats.org/drawingml/2006/main">
+              <a:graphicData uri="http://schemas.openxmlformats.org/drawingml/2006/picture">
+                <pic:pic xmlns:pic="http://schemas.openxmlformats.org/drawingml/2006/picture">
+                  <pic:nvPicPr>
+                    <pic:cNvPr id="1976316444" name="Picture 2" descr="A close-up of a sketch of a diagram&#10;&#10;Description automatically generated"/>
+                    <pic:cNvPicPr>
+                      <a:picLocks noChangeAspect="1" noChangeArrowheads="1"/>
+                    </pic:cNvPicPr>
+                  </pic:nvPicPr>
+                  <pic:blipFill>
+                    <a:blip r:embed="rId6" cstate="print">
+                      <a:extLst>
+                        <a:ext uri="{28A0092B-C50C-407E-A947-70E740481C1C}">
+                          <a14:useLocalDpi xmlns:a14="http://schemas.microsoft.com/office/drawing/2010/main" val="0"/>
+                        </a:ext>
+                      </a:extLst>
+                    </a:blip>
+                    <a:srcRect/>
+                    <a:stretch>
+                      <a:fillRect/>
+                    </a:stretch>
+                  </pic:blipFill>
+                  <pic:spPr bwMode="auto">
+                    <a:xfrm>
+                      <a:off x="0" y="0"/>
+                      <a:ext cx="5943600" cy="4055110"/>
+                    </a:xfrm>
+                    <a:prstGeom prst="rect">
+                      <a:avLst/>
+                    </a:prstGeom>
+                    <a:noFill/>
+                    <a:ln>
+                      <a:noFill/>
+                    </a:ln>
+                  </pic:spPr>
+                </pic:pic>
+              </a:graphicData>
+            </a:graphic>
+          </wp:inline>
+        </w:drawing>
+      </w:r>
+    </w:p>
+    <w:p>
+      <w:pPr>
+        <w:pStyle w:val="ListParagraph"/>
+        <w:numPr>
+          <w:ilvl w:val="0"/>
+          <w:numId w:val="12"/>
+        </w:numPr>
+        <w:rPr>
+          <w:sz w:val="28"/>
+          <w:szCs w:val="28"/>
+        </w:rPr>
+      </w:pPr>
+      <w:r>
+        <w:rPr>
+          <w:sz w:val="28"/>
+          <w:szCs w:val="28"/>
+        </w:rPr>
+        <w:t xml:space="preserve"> Redux building and connecting the store </w:t>
+      </w:r>
+    </w:p>
+    <w:p>
+      <w:pPr>
+        <w:pStyle w:val="ListParagraph"/>
+        <w:numPr>
+          <w:ilvl w:val="1"/>
+          <w:numId w:val="12"/>
+        </w:numPr>
+        <w:rPr>
+          <w:sz w:val="28"/>
+          <w:szCs w:val="28"/>
+        </w:rPr>
+      </w:pPr>
+      <w:r>
+        <w:rPr>
+          <w:sz w:val="28"/>
+          <w:szCs w:val="28"/>
+        </w:rPr>
+        <w:t xml:space="preserve">We create a store using </w:t>
+      </w:r>
+      <w:proofErr w:type="spellStart"/>
+      <w:r>
+        <w:rPr>
+          <w:sz w:val="28"/>
+          <w:szCs w:val="28"/>
+        </w:rPr>
+        <w:t>configureStore</w:t>
+      </w:r>
+      <w:proofErr w:type="spellEnd"/>
+      <w:r>
+        <w:rPr>
+          <w:sz w:val="28"/>
+          <w:szCs w:val="28"/>
+        </w:rPr>
+        <w:t xml:space="preserve"> from @reduxjs/toolkit</w:t>
+      </w:r>
+    </w:p>
+    <w:p>
+      <w:pPr>
+        <w:pStyle w:val="ListParagraph"/>
+        <w:numPr>
+          <w:ilvl w:val="1"/>
+          <w:numId w:val="12"/>
+        </w:numPr>
+        <w:rPr>
+          <w:sz w:val="28"/>
+          <w:szCs w:val="28"/>
+        </w:rPr>
+      </w:pPr>
+      <w:r>
+        <w:rPr>
+          <w:sz w:val="28"/>
+          <w:szCs w:val="28"/>
+        </w:rPr>
+        <w:t>We provide this store to our application using Provider from react-redux.</w:t>
+      </w:r>
+    </w:p>
+    <w:p>
+      <w:pPr>
+        <w:pStyle w:val="ListParagraph"/>
+        <w:numPr>
+          <w:ilvl w:val="1"/>
+          <w:numId w:val="12"/>
+        </w:numPr>
+        <w:rPr>
+          <w:sz w:val="28"/>
+          <w:szCs w:val="28"/>
+        </w:rPr>
+      </w:pPr>
+      <w:r>
+        <w:rPr>
+          <w:sz w:val="28"/>
+          <w:szCs w:val="28"/>
+        </w:rPr>
+        <w:t>If we want only a particular portion of our app to use the store we can use it but for that portion only.</w:t>
+      </w:r>
+    </w:p>
+    <w:p>
+      <w:pPr>
+        <w:pStyle w:val="ListParagraph"/>
+        <w:numPr>
+          <w:ilvl w:val="0"/>
+          <w:numId w:val="12"/>
+        </w:numPr>
+        <w:rPr>
+          <w:sz w:val="28"/>
+          <w:szCs w:val="28"/>
+        </w:rPr>
+      </w:pPr>
+      <w:r>
+        <w:rPr>
+          <w:sz w:val="28"/>
+          <w:szCs w:val="28"/>
+        </w:rPr>
+        <w:lastRenderedPageBreak/>
+        <w:t>When we want to modify the app store we create slices and each slice we create has it’s own reducer in the store to modify the slice.</w:t>
+      </w:r>
+    </w:p>
+    <w:p>
+      <w:pPr>
+        <w:pStyle w:val="ListParagraph"/>
+        <w:numPr>
+          <w:ilvl w:val="0"/>
+          <w:numId w:val="12"/>
+        </w:numPr>
+        <w:rPr>
+          <w:sz w:val="28"/>
+          <w:szCs w:val="28"/>
+        </w:rPr>
+      </w:pPr>
+      <w:r>
+        <w:rPr>
+          <w:sz w:val="28"/>
+          <w:szCs w:val="28"/>
+        </w:rPr>
+        <w:t>We will use aa sector to read the data and selector is nothing but a hook in react.</w:t>
+      </w:r>
+    </w:p>
+    <w:p>
+      <w:pPr>
+        <w:pStyle w:val="ListParagraph"/>
+        <w:numPr>
+          <w:ilvl w:val="0"/>
+          <w:numId w:val="12"/>
+        </w:numPr>
+        <w:rPr>
+          <w:sz w:val="28"/>
+          <w:szCs w:val="28"/>
+        </w:rPr>
+      </w:pPr>
+      <w:r>
+        <w:rPr>
+          <w:sz w:val="28"/>
+          <w:szCs w:val="28"/>
+        </w:rPr>
+        <w:t>When we are subscribing to the store make sure you select the slice that you need. Do not subscribe to the whole store.</w:t>
+      </w:r>
+      <w:r>
+        <w:rPr>
+          <w:sz w:val="28"/>
+          <w:szCs w:val="28"/>
+        </w:rPr>
+        <w:t xml:space="preserve"> When we subscribe to the whole store whenever there is change in other parts of the store the cart page will also be updated.</w:t>
+      </w:r>
+    </w:p>
+    <w:p>
+      <w:pPr>
+        <w:pStyle w:val="ListParagraph"/>
+        <w:numPr>
+          <w:ilvl w:val="0"/>
+          <w:numId w:val="12"/>
+        </w:numPr>
+        <w:rPr>
+          <w:sz w:val="28"/>
+          <w:szCs w:val="28"/>
+        </w:rPr>
+      </w:pPr>
+      <w:r>
+        <w:rPr>
+          <w:sz w:val="28"/>
+          <w:szCs w:val="28"/>
+        </w:rPr>
+        <w:t>In the store we use reducer as the key as it one whole reducer</w:t>
+      </w:r>
+    </w:p>
+    <w:p>
+      <w:pPr>
+        <w:pStyle w:val="ListParagraph"/>
+        <w:numPr>
+          <w:ilvl w:val="0"/>
+          <w:numId w:val="12"/>
+        </w:numPr>
+        <w:rPr>
+          <w:sz w:val="28"/>
+          <w:szCs w:val="28"/>
+        </w:rPr>
+      </w:pPr>
+      <w:r>
+        <w:rPr>
+          <w:sz w:val="28"/>
+          <w:szCs w:val="28"/>
+        </w:rPr>
+        <w:t>In slice we use the keyword reducers as we can have multiple reducers. When we export it we export it as reducer because it is one whole thing having all the reducers.</w:t>
+      </w:r>
+    </w:p>
+    <w:p>
+      <w:pPr>
+        <w:pStyle w:val="ListParagraph"/>
+        <w:numPr>
+          <w:ilvl w:val="0"/>
+          <w:numId w:val="12"/>
+        </w:numPr>
+        <w:rPr>
+          <w:sz w:val="28"/>
+          <w:szCs w:val="28"/>
+        </w:rPr>
+      </w:pPr>
+      <w:r>
+        <w:rPr>
+          <w:sz w:val="28"/>
+          <w:szCs w:val="28"/>
+        </w:rPr>
+        <w:t>I</w:t>
+      </w:r>
+      <w:r>
+        <w:rPr>
+          <w:sz w:val="28"/>
+          <w:szCs w:val="28"/>
+        </w:rPr>
+        <w:t>n</w:t>
+      </w:r>
+      <w:r>
+        <w:rPr>
+          <w:sz w:val="28"/>
+          <w:szCs w:val="28"/>
+        </w:rPr>
+        <w:t xml:space="preserve"> vanilla redux or older version of redux, it used to say do not mutate state.</w:t>
+      </w:r>
+    </w:p>
+    <w:p>
+      <w:pPr>
+        <w:pStyle w:val="ListParagraph"/>
+        <w:numPr>
+          <w:ilvl w:val="0"/>
+          <w:numId w:val="12"/>
+        </w:numPr>
+        <w:rPr>
+          <w:sz w:val="28"/>
+          <w:szCs w:val="28"/>
+        </w:rPr>
+      </w:pPr>
+      <w:r>
+        <w:rPr>
+          <w:sz w:val="28"/>
+          <w:szCs w:val="28"/>
+        </w:rPr>
+        <w:t xml:space="preserve"> In </w:t>
+      </w:r>
+      <w:proofErr w:type="spellStart"/>
+      <w:r>
+        <w:rPr>
+          <w:sz w:val="28"/>
+          <w:szCs w:val="28"/>
+        </w:rPr>
+        <w:t>reduxjs</w:t>
+      </w:r>
+      <w:proofErr w:type="spellEnd"/>
+      <w:r>
+        <w:rPr>
+          <w:sz w:val="28"/>
+          <w:szCs w:val="28"/>
+        </w:rPr>
+        <w:t>/toolkit we do directly modify the state and is handled by redux in the same old fashion way but it is just that redux takes care of it in the backend.</w:t>
+      </w:r>
+      <w:r>
+        <w:rPr>
+          <w:sz w:val="28"/>
+          <w:szCs w:val="28"/>
+        </w:rPr>
+        <w:t xml:space="preserve"> TO do the comparison of the current and previous state react uses something called Immer JS </w:t>
+      </w:r>
+    </w:p>
+    <w:p>
+      <w:pPr>
+        <w:rPr>
+          <w:sz w:val="28"/>
+          <w:szCs w:val="28"/>
+        </w:rPr>
+      </w:pPr>
+    </w:p>
+    <w:p>
+      <w:pPr>
+        <w:rPr>
+          <w:sz w:val="28"/>
+          <w:szCs w:val="28"/>
+        </w:rPr>
+      </w:pPr>
+    </w:p>
+    <w:p>
+      <w:pPr>
+        <w:rPr>
+          <w:sz w:val="28"/>
+          <w:szCs w:val="28"/>
+        </w:rPr>
+      </w:pPr>
+    </w:p>
+    <w:p>
+      <w:pPr>
+        <w:rPr>
+          <w:sz w:val="28"/>
+          <w:szCs w:val="28"/>
+        </w:rPr>
+      </w:pPr>
+    </w:p>
+    <w:p>
+      <w:pPr>
+        <w:rPr>
+          <w:sz w:val="28"/>
+          <w:szCs w:val="28"/>
+        </w:rPr>
+      </w:pPr>
+    </w:p>
+    <w:p>
+      <w:pPr>
+        <w:rPr>
+          <w:sz w:val="28"/>
+          <w:szCs w:val="28"/>
+        </w:rPr>
+      </w:pPr>
+    </w:p>
+    <w:p>
+      <w:pPr>
+        <w:rPr>
+          <w:sz w:val="28"/>
+          <w:szCs w:val="28"/>
+        </w:rPr>
+      </w:pPr>
+    </w:p>
+    <w:p>
+      <w:pPr>
+        <w:rPr>
+          <w:sz w:val="28"/>
+          <w:szCs w:val="28"/>
+        </w:rPr>
+      </w:pPr>
+    </w:p>
+    <w:p>
+      <w:pPr>
+        <w:rPr>
+          <w:b/>
+          <w:bCs/>
+          <w:sz w:val="28"/>
+          <w:szCs w:val="28"/>
+        </w:rPr>
+      </w:pPr>
+      <w:r>
+        <w:rPr>
+          <w:b/>
+          <w:bCs/>
+          <w:sz w:val="28"/>
+          <w:szCs w:val="28"/>
+        </w:rPr>
+        <w:t xml:space="preserve">Extra </w:t>
+      </w:r>
+      <w:r>
+        <w:rPr>
+          <w:b/>
+          <w:bCs/>
+          <w:sz w:val="28"/>
+          <w:szCs w:val="28"/>
+        </w:rPr>
         <w:t>Points</w:t>
       </w:r>
     </w:p>
@@ -7636,6 +10088,7 @@
           <w:sz w:val="28"/>
           <w:szCs w:val="28"/>
         </w:rPr>
+        <w:lastRenderedPageBreak/>
         <w:t>CDN stands for Content Delivery Network. It is a distributed network of servers located in different geographic locations that work together to deliver internet content, such as web pages, images, videos, and other resources, to users in a faster and more efficient manner.</w:t>
       </w:r>
     </w:p>
@@ -7856,7 +10309,6 @@
           <w:sz w:val="28"/>
           <w:szCs w:val="28"/>
         </w:rPr>
-        <w:lastRenderedPageBreak/>
         <w:t xml:space="preserve">How does </w:t>
       </w:r>
       <w:r>
@@ -7991,6 +10443,7 @@
           <w:sz w:val="28"/>
           <w:szCs w:val="28"/>
         </w:rPr>
+        <w:lastRenderedPageBreak/>
         <w:t>Caching - CDNs employ caching techniques. When a CDN server receives a request for a specific piece of content, it checks if it already has a copy. If it does, it serves the cached copy, which is faster than fetching it from the original server.</w:t>
       </w:r>
     </w:p>
@@ -8878,6 +11331,92 @@
     </w:lvl>
   </w:abstractNum>
   <w:abstractNum w:abstractNumId="9" w15:restartNumberingAfterBreak="0">
+    <w:nsid w:val="66050BD9"/>
+    <w:multiLevelType w:val="hybridMultilevel"/>
+    <w:tmpl w:val="787A3D16"/>
+    <w:lvl w:ilvl="0" w:tplc="0409000F">
+      <w:start w:val="1"/>
+      <w:numFmt w:val="decimal"/>
+      <w:lvlText w:val="%1."/>
+      <w:lvlJc w:val="left"/>
+      <w:pPr>
+        <w:ind w:left="720" w:hanging="360"/>
+      </w:pPr>
+    </w:lvl>
+    <w:lvl w:ilvl="1" w:tplc="04090019">
+      <w:start w:val="1"/>
+      <w:numFmt w:val="lowerLetter"/>
+      <w:lvlText w:val="%2."/>
+      <w:lvlJc w:val="left"/>
+      <w:pPr>
+        <w:ind w:left="1440" w:hanging="360"/>
+      </w:pPr>
+    </w:lvl>
+    <w:lvl w:ilvl="2" w:tplc="0409001B" w:tentative="1">
+      <w:start w:val="1"/>
+      <w:numFmt w:val="lowerRoman"/>
+      <w:lvlText w:val="%3."/>
+      <w:lvlJc w:val="right"/>
+      <w:pPr>
+        <w:ind w:left="2160" w:hanging="180"/>
+      </w:pPr>
+    </w:lvl>
+    <w:lvl w:ilvl="3" w:tplc="0409000F" w:tentative="1">
+      <w:start w:val="1"/>
+      <w:numFmt w:val="decimal"/>
+      <w:lvlText w:val="%4."/>
+      <w:lvlJc w:val="left"/>
+      <w:pPr>
+        <w:ind w:left="2880" w:hanging="360"/>
+      </w:pPr>
+    </w:lvl>
+    <w:lvl w:ilvl="4" w:tplc="04090019" w:tentative="1">
+      <w:start w:val="1"/>
+      <w:numFmt w:val="lowerLetter"/>
+      <w:lvlText w:val="%5."/>
+      <w:lvlJc w:val="left"/>
+      <w:pPr>
+        <w:ind w:left="3600" w:hanging="360"/>
+      </w:pPr>
+    </w:lvl>
+    <w:lvl w:ilvl="5" w:tplc="0409001B" w:tentative="1">
+      <w:start w:val="1"/>
+      <w:numFmt w:val="lowerRoman"/>
+      <w:lvlText w:val="%6."/>
+      <w:lvlJc w:val="right"/>
+      <w:pPr>
+        <w:ind w:left="4320" w:hanging="180"/>
+      </w:pPr>
+    </w:lvl>
+    <w:lvl w:ilvl="6" w:tplc="0409000F" w:tentative="1">
+      <w:start w:val="1"/>
+      <w:numFmt w:val="decimal"/>
+      <w:lvlText w:val="%7."/>
+      <w:lvlJc w:val="left"/>
+      <w:pPr>
+        <w:ind w:left="5040" w:hanging="360"/>
+      </w:pPr>
+    </w:lvl>
+    <w:lvl w:ilvl="7" w:tplc="04090019" w:tentative="1">
+      <w:start w:val="1"/>
+      <w:numFmt w:val="lowerLetter"/>
+      <w:lvlText w:val="%8."/>
+      <w:lvlJc w:val="left"/>
+      <w:pPr>
+        <w:ind w:left="5760" w:hanging="360"/>
+      </w:pPr>
+    </w:lvl>
+    <w:lvl w:ilvl="8" w:tplc="0409001B" w:tentative="1">
+      <w:start w:val="1"/>
+      <w:numFmt w:val="lowerRoman"/>
+      <w:lvlText w:val="%9."/>
+      <w:lvlJc w:val="right"/>
+      <w:pPr>
+        <w:ind w:left="6480" w:hanging="180"/>
+      </w:pPr>
+    </w:lvl>
+  </w:abstractNum>
+  <w:abstractNum w:abstractNumId="10" w15:restartNumberingAfterBreak="0">
     <w:nsid w:val="6AB025DE"/>
     <w:multiLevelType w:val="hybridMultilevel"/>
     <w:tmpl w:val="01BCF19E"/>
@@ -8963,7 +11502,7 @@
       </w:pPr>
     </w:lvl>
   </w:abstractNum>
-  <w:abstractNum w:abstractNumId="10" w15:restartNumberingAfterBreak="0">
+  <w:abstractNum w:abstractNumId="11" w15:restartNumberingAfterBreak="0">
     <w:nsid w:val="71F052CA"/>
     <w:multiLevelType w:val="hybridMultilevel"/>
     <w:tmpl w:val="AE9E66E0"/>
@@ -9068,7 +11607,7 @@
     <w:abstractNumId w:val="5"/>
   </w:num>
   <w:num w:numId="7" w16cid:durableId="1094980241">
-    <w:abstractNumId w:val="9"/>
+    <w:abstractNumId w:val="10"/>
   </w:num>
   <w:num w:numId="8" w16cid:durableId="1327854216">
     <w:abstractNumId w:val="1"/>
@@ -9077,10 +11616,13 @@
     <w:abstractNumId w:val="4"/>
   </w:num>
   <w:num w:numId="10" w16cid:durableId="1897738812">
-    <w:abstractNumId w:val="10"/>
+    <w:abstractNumId w:val="11"/>
   </w:num>
   <w:num w:numId="11" w16cid:durableId="1059324454">
     <w:abstractNumId w:val="0"/>
+  </w:num>
+  <w:num w:numId="12" w16cid:durableId="1763184669">
+    <w:abstractNumId w:val="9"/>
   </w:num>
 </w:numbering>
 </file>

</xml_diff>